<commit_message>
cập nhật cơ chế hoạt động 2/8/2018
</commit_message>
<xml_diff>
--- a/NguyenXuanSam_LeNguyenChanhTin_D14CQMT01-N_BCDK2.docx
+++ b/NguyenXuanSam_LeNguyenChanhTin_D14CQMT01-N_BCDK2.docx
@@ -5211,7 +5211,7 @@
             </w:rPr>
             <w:fldChar w:fldCharType="separate"/>
           </w:r>
-          <w:hyperlink w:anchor="_Toc520762496" w:history="1">
+          <w:hyperlink w:anchor="_Toc520989534" w:history="1">
             <w:r>
               <w:rPr>
                 <w:rStyle w:val="Hyperlink"/>
@@ -5241,7 +5241,7 @@
                 <w:noProof/>
                 <w:webHidden/>
               </w:rPr>
-              <w:instrText xml:space="preserve"> PAGEREF _Toc520762496 \h </w:instrText>
+              <w:instrText xml:space="preserve"> PAGEREF _Toc520989534 \h </w:instrText>
             </w:r>
             <w:r>
               <w:rPr>
@@ -5282,7 +5282,7 @@
               <w:szCs w:val="22"/>
             </w:rPr>
           </w:pPr>
-          <w:hyperlink w:anchor="_Toc520762497" w:history="1">
+          <w:hyperlink w:anchor="_Toc520989535" w:history="1">
             <w:r>
               <w:rPr>
                 <w:rStyle w:val="Hyperlink"/>
@@ -5312,7 +5312,7 @@
                 <w:noProof/>
                 <w:webHidden/>
               </w:rPr>
-              <w:instrText xml:space="preserve"> PAGEREF _Toc520762497 \h </w:instrText>
+              <w:instrText xml:space="preserve"> PAGEREF _Toc520989535 \h </w:instrText>
             </w:r>
             <w:r>
               <w:rPr>
@@ -5353,7 +5353,7 @@
               <w:szCs w:val="22"/>
             </w:rPr>
           </w:pPr>
-          <w:hyperlink w:anchor="_Toc520762498" w:history="1">
+          <w:hyperlink w:anchor="_Toc520989536" w:history="1">
             <w:r>
               <w:rPr>
                 <w:rStyle w:val="Hyperlink"/>
@@ -5398,7 +5398,7 @@
                 <w:noProof/>
                 <w:webHidden/>
               </w:rPr>
-              <w:instrText xml:space="preserve"> PAGEREF _Toc520762498 \h </w:instrText>
+              <w:instrText xml:space="preserve"> PAGEREF _Toc520989536 \h </w:instrText>
             </w:r>
             <w:r>
               <w:rPr>
@@ -5439,7 +5439,7 @@
               <w:szCs w:val="22"/>
             </w:rPr>
           </w:pPr>
-          <w:hyperlink w:anchor="_Toc520762499" w:history="1">
+          <w:hyperlink w:anchor="_Toc520989537" w:history="1">
             <w:r>
               <w:rPr>
                 <w:rStyle w:val="Hyperlink"/>
@@ -5484,7 +5484,7 @@
                 <w:noProof/>
                 <w:webHidden/>
               </w:rPr>
-              <w:instrText xml:space="preserve"> PAGEREF _Toc520762499 \h </w:instrText>
+              <w:instrText xml:space="preserve"> PAGEREF _Toc520989537 \h </w:instrText>
             </w:r>
             <w:r>
               <w:rPr>
@@ -5525,7 +5525,7 @@
               <w:szCs w:val="22"/>
             </w:rPr>
           </w:pPr>
-          <w:hyperlink w:anchor="_Toc520762500" w:history="1">
+          <w:hyperlink w:anchor="_Toc520989538" w:history="1">
             <w:r>
               <w:rPr>
                 <w:rStyle w:val="Hyperlink"/>
@@ -5570,7 +5570,7 @@
                 <w:noProof/>
                 <w:webHidden/>
               </w:rPr>
-              <w:instrText xml:space="preserve"> PAGEREF _Toc520762500 \h </w:instrText>
+              <w:instrText xml:space="preserve"> PAGEREF _Toc520989538 \h </w:instrText>
             </w:r>
             <w:r>
               <w:rPr>
@@ -5611,7 +5611,7 @@
               <w:szCs w:val="22"/>
             </w:rPr>
           </w:pPr>
-          <w:hyperlink w:anchor="_Toc520762501" w:history="1">
+          <w:hyperlink w:anchor="_Toc520989539" w:history="1">
             <w:r>
               <w:rPr>
                 <w:rStyle w:val="Hyperlink"/>
@@ -5656,7 +5656,7 @@
                 <w:noProof/>
                 <w:webHidden/>
               </w:rPr>
-              <w:instrText xml:space="preserve"> PAGEREF _Toc520762501 \h </w:instrText>
+              <w:instrText xml:space="preserve"> PAGEREF _Toc520989539 \h </w:instrText>
             </w:r>
             <w:r>
               <w:rPr>
@@ -5697,7 +5697,7 @@
               <w:szCs w:val="22"/>
             </w:rPr>
           </w:pPr>
-          <w:hyperlink w:anchor="_Toc520762502" w:history="1">
+          <w:hyperlink w:anchor="_Toc520989540" w:history="1">
             <w:r>
               <w:rPr>
                 <w:rStyle w:val="Hyperlink"/>
@@ -5742,7 +5742,7 @@
                 <w:noProof/>
                 <w:webHidden/>
               </w:rPr>
-              <w:instrText xml:space="preserve"> PAGEREF _Toc520762502 \h </w:instrText>
+              <w:instrText xml:space="preserve"> PAGEREF _Toc520989540 \h </w:instrText>
             </w:r>
             <w:r>
               <w:rPr>
@@ -5783,7 +5783,7 @@
               <w:szCs w:val="22"/>
             </w:rPr>
           </w:pPr>
-          <w:hyperlink w:anchor="_Toc520762503" w:history="1">
+          <w:hyperlink w:anchor="_Toc520989541" w:history="1">
             <w:r>
               <w:rPr>
                 <w:rStyle w:val="Hyperlink"/>
@@ -5828,7 +5828,7 @@
                 <w:noProof/>
                 <w:webHidden/>
               </w:rPr>
-              <w:instrText xml:space="preserve"> PAGEREF _Toc520762503 \h </w:instrText>
+              <w:instrText xml:space="preserve"> PAGEREF _Toc520989541 \h </w:instrText>
             </w:r>
             <w:r>
               <w:rPr>
@@ -5869,7 +5869,7 @@
               <w:szCs w:val="22"/>
             </w:rPr>
           </w:pPr>
-          <w:hyperlink w:anchor="_Toc520762504" w:history="1">
+          <w:hyperlink w:anchor="_Toc520989542" w:history="1">
             <w:r>
               <w:rPr>
                 <w:rStyle w:val="Hyperlink"/>
@@ -5914,7 +5914,7 @@
                 <w:noProof/>
                 <w:webHidden/>
               </w:rPr>
-              <w:instrText xml:space="preserve"> PAGEREF _Toc520762504 \h </w:instrText>
+              <w:instrText xml:space="preserve"> PAGEREF _Toc520989542 \h </w:instrText>
             </w:r>
             <w:r>
               <w:rPr>
@@ -5955,7 +5955,7 @@
               <w:szCs w:val="22"/>
             </w:rPr>
           </w:pPr>
-          <w:hyperlink w:anchor="_Toc520762505" w:history="1">
+          <w:hyperlink w:anchor="_Toc520989543" w:history="1">
             <w:r>
               <w:rPr>
                 <w:rStyle w:val="Hyperlink"/>
@@ -6000,7 +6000,7 @@
                 <w:noProof/>
                 <w:webHidden/>
               </w:rPr>
-              <w:instrText xml:space="preserve"> PAGEREF _Toc520762505 \h </w:instrText>
+              <w:instrText xml:space="preserve"> PAGEREF _Toc520989543 \h </w:instrText>
             </w:r>
             <w:r>
               <w:rPr>
@@ -6041,7 +6041,7 @@
               <w:szCs w:val="22"/>
             </w:rPr>
           </w:pPr>
-          <w:hyperlink w:anchor="_Toc520762506" w:history="1">
+          <w:hyperlink w:anchor="_Toc520989544" w:history="1">
             <w:r>
               <w:rPr>
                 <w:rStyle w:val="Hyperlink"/>
@@ -6086,7 +6086,7 @@
                 <w:noProof/>
                 <w:webHidden/>
               </w:rPr>
-              <w:instrText xml:space="preserve"> PAGEREF _Toc520762506 \h </w:instrText>
+              <w:instrText xml:space="preserve"> PAGEREF _Toc520989544 \h </w:instrText>
             </w:r>
             <w:r>
               <w:rPr>
@@ -6127,7 +6127,7 @@
               <w:szCs w:val="22"/>
             </w:rPr>
           </w:pPr>
-          <w:hyperlink w:anchor="_Toc520762507" w:history="1">
+          <w:hyperlink w:anchor="_Toc520989545" w:history="1">
             <w:r>
               <w:rPr>
                 <w:rStyle w:val="Hyperlink"/>
@@ -6172,7 +6172,7 @@
                 <w:noProof/>
                 <w:webHidden/>
               </w:rPr>
-              <w:instrText xml:space="preserve"> PAGEREF _Toc520762507 \h </w:instrText>
+              <w:instrText xml:space="preserve"> PAGEREF _Toc520989545 \h </w:instrText>
             </w:r>
             <w:r>
               <w:rPr>
@@ -6213,7 +6213,7 @@
               <w:szCs w:val="22"/>
             </w:rPr>
           </w:pPr>
-          <w:hyperlink w:anchor="_Toc520762508" w:history="1">
+          <w:hyperlink w:anchor="_Toc520989546" w:history="1">
             <w:r>
               <w:rPr>
                 <w:rStyle w:val="Hyperlink"/>
@@ -6258,7 +6258,7 @@
                 <w:noProof/>
                 <w:webHidden/>
               </w:rPr>
-              <w:instrText xml:space="preserve"> PAGEREF _Toc520762508 \h </w:instrText>
+              <w:instrText xml:space="preserve"> PAGEREF _Toc520989546 \h </w:instrText>
             </w:r>
             <w:r>
               <w:rPr>
@@ -6299,7 +6299,7 @@
               <w:szCs w:val="22"/>
             </w:rPr>
           </w:pPr>
-          <w:hyperlink w:anchor="_Toc520762509" w:history="1">
+          <w:hyperlink w:anchor="_Toc520989547" w:history="1">
             <w:r>
               <w:rPr>
                 <w:rStyle w:val="Hyperlink"/>
@@ -6344,7 +6344,7 @@
                 <w:noProof/>
                 <w:webHidden/>
               </w:rPr>
-              <w:instrText xml:space="preserve"> PAGEREF _Toc520762509 \h </w:instrText>
+              <w:instrText xml:space="preserve"> PAGEREF _Toc520989547 \h </w:instrText>
             </w:r>
             <w:r>
               <w:rPr>
@@ -6385,7 +6385,7 @@
               <w:szCs w:val="22"/>
             </w:rPr>
           </w:pPr>
-          <w:hyperlink w:anchor="_Toc520762510" w:history="1">
+          <w:hyperlink w:anchor="_Toc520989548" w:history="1">
             <w:r>
               <w:rPr>
                 <w:rStyle w:val="Hyperlink"/>
@@ -6430,7 +6430,7 @@
                 <w:noProof/>
                 <w:webHidden/>
               </w:rPr>
-              <w:instrText xml:space="preserve"> PAGEREF _Toc520762510 \h </w:instrText>
+              <w:instrText xml:space="preserve"> PAGEREF _Toc520989548 \h </w:instrText>
             </w:r>
             <w:r>
               <w:rPr>
@@ -6471,7 +6471,7 @@
               <w:szCs w:val="22"/>
             </w:rPr>
           </w:pPr>
-          <w:hyperlink w:anchor="_Toc520762511" w:history="1">
+          <w:hyperlink w:anchor="_Toc520989549" w:history="1">
             <w:r>
               <w:rPr>
                 <w:rStyle w:val="Hyperlink"/>
@@ -6516,7 +6516,7 @@
                 <w:noProof/>
                 <w:webHidden/>
               </w:rPr>
-              <w:instrText xml:space="preserve"> PAGEREF _Toc520762511 \h </w:instrText>
+              <w:instrText xml:space="preserve"> PAGEREF _Toc520989549 \h </w:instrText>
             </w:r>
             <w:r>
               <w:rPr>
@@ -6557,7 +6557,7 @@
               <w:szCs w:val="22"/>
             </w:rPr>
           </w:pPr>
-          <w:hyperlink w:anchor="_Toc520762512" w:history="1">
+          <w:hyperlink w:anchor="_Toc520989550" w:history="1">
             <w:r>
               <w:rPr>
                 <w:rStyle w:val="Hyperlink"/>
@@ -6585,7 +6585,7 @@
                 <w:noProof/>
                 <w:webHidden/>
               </w:rPr>
-              <w:instrText xml:space="preserve"> PAGEREF _Toc520762512 \h </w:instrText>
+              <w:instrText xml:space="preserve"> PAGEREF _Toc520989550 \h </w:instrText>
             </w:r>
             <w:r>
               <w:rPr>
@@ -6626,7 +6626,7 @@
               <w:szCs w:val="22"/>
             </w:rPr>
           </w:pPr>
-          <w:hyperlink w:anchor="_Toc520762513" w:history="1">
+          <w:hyperlink w:anchor="_Toc520989551" w:history="1">
             <w:r>
               <w:rPr>
                 <w:rStyle w:val="Hyperlink"/>
@@ -6671,7 +6671,7 @@
                 <w:noProof/>
                 <w:webHidden/>
               </w:rPr>
-              <w:instrText xml:space="preserve"> PAGEREF _Toc520762513 \h </w:instrText>
+              <w:instrText xml:space="preserve"> PAGEREF _Toc520989551 \h </w:instrText>
             </w:r>
             <w:r>
               <w:rPr>
@@ -6712,7 +6712,7 @@
               <w:szCs w:val="22"/>
             </w:rPr>
           </w:pPr>
-          <w:hyperlink w:anchor="_Toc520762514" w:history="1">
+          <w:hyperlink w:anchor="_Toc520989552" w:history="1">
             <w:r>
               <w:rPr>
                 <w:rStyle w:val="Hyperlink"/>
@@ -6757,7 +6757,7 @@
                 <w:noProof/>
                 <w:webHidden/>
               </w:rPr>
-              <w:instrText xml:space="preserve"> PAGEREF _Toc520762514 \h </w:instrText>
+              <w:instrText xml:space="preserve"> PAGEREF _Toc520989552 \h </w:instrText>
             </w:r>
             <w:r>
               <w:rPr>
@@ -6798,7 +6798,7 @@
               <w:szCs w:val="22"/>
             </w:rPr>
           </w:pPr>
-          <w:hyperlink w:anchor="_Toc520762515" w:history="1">
+          <w:hyperlink w:anchor="_Toc520989553" w:history="1">
             <w:r>
               <w:rPr>
                 <w:rStyle w:val="Hyperlink"/>
@@ -6843,7 +6843,7 @@
                 <w:noProof/>
                 <w:webHidden/>
               </w:rPr>
-              <w:instrText xml:space="preserve"> PAGEREF _Toc520762515 \h </w:instrText>
+              <w:instrText xml:space="preserve"> PAGEREF _Toc520989553 \h </w:instrText>
             </w:r>
             <w:r>
               <w:rPr>
@@ -6884,7 +6884,7 @@
               <w:szCs w:val="22"/>
             </w:rPr>
           </w:pPr>
-          <w:hyperlink w:anchor="_Toc520762516" w:history="1">
+          <w:hyperlink w:anchor="_Toc520989554" w:history="1">
             <w:r>
               <w:rPr>
                 <w:rStyle w:val="Hyperlink"/>
@@ -6929,7 +6929,7 @@
                 <w:noProof/>
                 <w:webHidden/>
               </w:rPr>
-              <w:instrText xml:space="preserve"> PAGEREF _Toc520762516 \h </w:instrText>
+              <w:instrText xml:space="preserve"> PAGEREF _Toc520989554 \h </w:instrText>
             </w:r>
             <w:r>
               <w:rPr>
@@ -6970,7 +6970,7 @@
               <w:szCs w:val="22"/>
             </w:rPr>
           </w:pPr>
-          <w:hyperlink w:anchor="_Toc520762517" w:history="1">
+          <w:hyperlink w:anchor="_Toc520989555" w:history="1">
             <w:r>
               <w:rPr>
                 <w:rStyle w:val="Hyperlink"/>
@@ -7015,7 +7015,7 @@
                 <w:noProof/>
                 <w:webHidden/>
               </w:rPr>
-              <w:instrText xml:space="preserve"> PAGEREF _Toc520762517 \h </w:instrText>
+              <w:instrText xml:space="preserve"> PAGEREF _Toc520989555 \h </w:instrText>
             </w:r>
             <w:r>
               <w:rPr>
@@ -7056,7 +7056,7 @@
               <w:szCs w:val="22"/>
             </w:rPr>
           </w:pPr>
-          <w:hyperlink w:anchor="_Toc520762518" w:history="1">
+          <w:hyperlink w:anchor="_Toc520989556" w:history="1">
             <w:r>
               <w:rPr>
                 <w:rStyle w:val="Hyperlink"/>
@@ -7101,7 +7101,7 @@
                 <w:noProof/>
                 <w:webHidden/>
               </w:rPr>
-              <w:instrText xml:space="preserve"> PAGEREF _Toc520762518 \h </w:instrText>
+              <w:instrText xml:space="preserve"> PAGEREF _Toc520989556 \h </w:instrText>
             </w:r>
             <w:r>
               <w:rPr>
@@ -7142,7 +7142,7 @@
               <w:szCs w:val="22"/>
             </w:rPr>
           </w:pPr>
-          <w:hyperlink w:anchor="_Toc520762519" w:history="1">
+          <w:hyperlink w:anchor="_Toc520989557" w:history="1">
             <w:r>
               <w:rPr>
                 <w:rStyle w:val="Hyperlink"/>
@@ -7187,7 +7187,7 @@
                 <w:noProof/>
                 <w:webHidden/>
               </w:rPr>
-              <w:instrText xml:space="preserve"> PAGEREF _Toc520762519 \h </w:instrText>
+              <w:instrText xml:space="preserve"> PAGEREF _Toc520989557 \h </w:instrText>
             </w:r>
             <w:r>
               <w:rPr>
@@ -7228,7 +7228,7 @@
               <w:szCs w:val="22"/>
             </w:rPr>
           </w:pPr>
-          <w:hyperlink w:anchor="_Toc520762520" w:history="1">
+          <w:hyperlink w:anchor="_Toc520989558" w:history="1">
             <w:r>
               <w:rPr>
                 <w:rStyle w:val="Hyperlink"/>
@@ -7273,7 +7273,7 @@
                 <w:noProof/>
                 <w:webHidden/>
               </w:rPr>
-              <w:instrText xml:space="preserve"> PAGEREF _Toc520762520 \h </w:instrText>
+              <w:instrText xml:space="preserve"> PAGEREF _Toc520989558 \h </w:instrText>
             </w:r>
             <w:r>
               <w:rPr>
@@ -7314,7 +7314,7 @@
               <w:szCs w:val="22"/>
             </w:rPr>
           </w:pPr>
-          <w:hyperlink w:anchor="_Toc520762521" w:history="1">
+          <w:hyperlink w:anchor="_Toc520989559" w:history="1">
             <w:r>
               <w:rPr>
                 <w:rStyle w:val="Hyperlink"/>
@@ -7359,7 +7359,7 @@
                 <w:noProof/>
                 <w:webHidden/>
               </w:rPr>
-              <w:instrText xml:space="preserve"> PAGEREF _Toc520762521 \h </w:instrText>
+              <w:instrText xml:space="preserve"> PAGEREF _Toc520989559 \h </w:instrText>
             </w:r>
             <w:r>
               <w:rPr>
@@ -7400,7 +7400,7 @@
               <w:szCs w:val="22"/>
             </w:rPr>
           </w:pPr>
-          <w:hyperlink w:anchor="_Toc520762522" w:history="1">
+          <w:hyperlink w:anchor="_Toc520989560" w:history="1">
             <w:r>
               <w:rPr>
                 <w:rStyle w:val="Hyperlink"/>
@@ -7445,7 +7445,7 @@
                 <w:noProof/>
                 <w:webHidden/>
               </w:rPr>
-              <w:instrText xml:space="preserve"> PAGEREF _Toc520762522 \h </w:instrText>
+              <w:instrText xml:space="preserve"> PAGEREF _Toc520989560 \h </w:instrText>
             </w:r>
             <w:r>
               <w:rPr>
@@ -7486,7 +7486,7 @@
               <w:szCs w:val="22"/>
             </w:rPr>
           </w:pPr>
-          <w:hyperlink w:anchor="_Toc520762523" w:history="1">
+          <w:hyperlink w:anchor="_Toc520989561" w:history="1">
             <w:r>
               <w:rPr>
                 <w:rStyle w:val="Hyperlink"/>
@@ -7531,7 +7531,7 @@
                 <w:noProof/>
                 <w:webHidden/>
               </w:rPr>
-              <w:instrText xml:space="preserve"> PAGEREF _Toc520762523 \h </w:instrText>
+              <w:instrText xml:space="preserve"> PAGEREF _Toc520989561 \h </w:instrText>
             </w:r>
             <w:r>
               <w:rPr>
@@ -7572,7 +7572,7 @@
               <w:szCs w:val="22"/>
             </w:rPr>
           </w:pPr>
-          <w:hyperlink w:anchor="_Toc520762524" w:history="1">
+          <w:hyperlink w:anchor="_Toc520989562" w:history="1">
             <w:r>
               <w:rPr>
                 <w:rStyle w:val="Hyperlink"/>
@@ -7600,7 +7600,7 @@
                 <w:noProof/>
                 <w:webHidden/>
               </w:rPr>
-              <w:instrText xml:space="preserve"> PAGEREF _Toc520762524 \h </w:instrText>
+              <w:instrText xml:space="preserve"> PAGEREF _Toc520989562 \h </w:instrText>
             </w:r>
             <w:r>
               <w:rPr>
@@ -7641,7 +7641,7 @@
               <w:szCs w:val="22"/>
             </w:rPr>
           </w:pPr>
-          <w:hyperlink w:anchor="_Toc520762525" w:history="1">
+          <w:hyperlink w:anchor="_Toc520989563" w:history="1">
             <w:r>
               <w:rPr>
                 <w:rStyle w:val="Hyperlink"/>
@@ -7686,7 +7686,7 @@
                 <w:noProof/>
                 <w:webHidden/>
               </w:rPr>
-              <w:instrText xml:space="preserve"> PAGEREF _Toc520762525 \h </w:instrText>
+              <w:instrText xml:space="preserve"> PAGEREF _Toc520989563 \h </w:instrText>
             </w:r>
             <w:r>
               <w:rPr>
@@ -7727,7 +7727,7 @@
               <w:szCs w:val="22"/>
             </w:rPr>
           </w:pPr>
-          <w:hyperlink w:anchor="_Toc520762526" w:history="1">
+          <w:hyperlink w:anchor="_Toc520989564" w:history="1">
             <w:r>
               <w:rPr>
                 <w:rStyle w:val="Hyperlink"/>
@@ -7772,7 +7772,7 @@
                 <w:noProof/>
                 <w:webHidden/>
               </w:rPr>
-              <w:instrText xml:space="preserve"> PAGEREF _Toc520762526 \h </w:instrText>
+              <w:instrText xml:space="preserve"> PAGEREF _Toc520989564 \h </w:instrText>
             </w:r>
             <w:r>
               <w:rPr>
@@ -7813,7 +7813,7 @@
               <w:szCs w:val="22"/>
             </w:rPr>
           </w:pPr>
-          <w:hyperlink w:anchor="_Toc520762527" w:history="1">
+          <w:hyperlink w:anchor="_Toc520989565" w:history="1">
             <w:r>
               <w:rPr>
                 <w:rStyle w:val="Hyperlink"/>
@@ -7858,7 +7858,7 @@
                 <w:noProof/>
                 <w:webHidden/>
               </w:rPr>
-              <w:instrText xml:space="preserve"> PAGEREF _Toc520762527 \h </w:instrText>
+              <w:instrText xml:space="preserve"> PAGEREF _Toc520989565 \h </w:instrText>
             </w:r>
             <w:r>
               <w:rPr>
@@ -7899,7 +7899,7 @@
               <w:szCs w:val="22"/>
             </w:rPr>
           </w:pPr>
-          <w:hyperlink w:anchor="_Toc520762528" w:history="1">
+          <w:hyperlink w:anchor="_Toc520989566" w:history="1">
             <w:r>
               <w:rPr>
                 <w:rStyle w:val="Hyperlink"/>
@@ -7944,7 +7944,7 @@
                 <w:noProof/>
                 <w:webHidden/>
               </w:rPr>
-              <w:instrText xml:space="preserve"> PAGEREF _Toc520762528 \h </w:instrText>
+              <w:instrText xml:space="preserve"> PAGEREF _Toc520989566 \h </w:instrText>
             </w:r>
             <w:r>
               <w:rPr>
@@ -7985,7 +7985,7 @@
               <w:szCs w:val="22"/>
             </w:rPr>
           </w:pPr>
-          <w:hyperlink w:anchor="_Toc520762529" w:history="1">
+          <w:hyperlink w:anchor="_Toc520989567" w:history="1">
             <w:r>
               <w:rPr>
                 <w:rStyle w:val="Hyperlink"/>
@@ -8030,7 +8030,7 @@
                 <w:noProof/>
                 <w:webHidden/>
               </w:rPr>
-              <w:instrText xml:space="preserve"> PAGEREF _Toc520762529 \h </w:instrText>
+              <w:instrText xml:space="preserve"> PAGEREF _Toc520989567 \h </w:instrText>
             </w:r>
             <w:r>
               <w:rPr>
@@ -8071,7 +8071,7 @@
               <w:szCs w:val="22"/>
             </w:rPr>
           </w:pPr>
-          <w:hyperlink w:anchor="_Toc520762530" w:history="1">
+          <w:hyperlink w:anchor="_Toc520989568" w:history="1">
             <w:r>
               <w:rPr>
                 <w:rStyle w:val="Hyperlink"/>
@@ -8095,23 +8095,7 @@
                 <w:b/>
                 <w:noProof/>
               </w:rPr>
-              <w:t>Nguyên lý hoạt đ</w:t>
-            </w:r>
-            <w:r>
-              <w:rPr>
-                <w:rStyle w:val="Hyperlink"/>
-                <w:b/>
-                <w:noProof/>
-              </w:rPr>
-              <w:t>ộ</w:t>
-            </w:r>
-            <w:r>
-              <w:rPr>
-                <w:rStyle w:val="Hyperlink"/>
-                <w:b/>
-                <w:noProof/>
-              </w:rPr>
-              <w:t>ng của FireBase</w:t>
+              <w:t>Nguyên lý hoạt động của cảm biến MQ – 2</w:t>
             </w:r>
             <w:r>
               <w:rPr>
@@ -8132,7 +8116,7 @@
                 <w:noProof/>
                 <w:webHidden/>
               </w:rPr>
-              <w:instrText xml:space="preserve"> PAGEREF _Toc520762530 \h </w:instrText>
+              <w:instrText xml:space="preserve"> PAGEREF _Toc520989568 \h </w:instrText>
             </w:r>
             <w:r>
               <w:rPr>
@@ -8173,7 +8157,7 @@
               <w:szCs w:val="22"/>
             </w:rPr>
           </w:pPr>
-          <w:hyperlink w:anchor="_Toc520762531" w:history="1">
+          <w:hyperlink w:anchor="_Toc520989569" w:history="1">
             <w:r>
               <w:rPr>
                 <w:rStyle w:val="Hyperlink"/>
@@ -8197,7 +8181,7 @@
                 <w:b/>
                 <w:noProof/>
               </w:rPr>
-              <w:t>Nguyên lý hoạt động của ThingSpeak</w:t>
+              <w:t>Nguyên lý hoạt động của cảm biến DHT22</w:t>
             </w:r>
             <w:r>
               <w:rPr>
@@ -8218,7 +8202,7 @@
                 <w:noProof/>
                 <w:webHidden/>
               </w:rPr>
-              <w:instrText xml:space="preserve"> PAGEREF _Toc520762531 \h </w:instrText>
+              <w:instrText xml:space="preserve"> PAGEREF _Toc520989569 \h </w:instrText>
             </w:r>
             <w:r>
               <w:rPr>
@@ -8238,7 +8222,7 @@
                 <w:noProof/>
                 <w:webHidden/>
               </w:rPr>
-              <w:t>13</w:t>
+              <w:t>14</w:t>
             </w:r>
             <w:r>
               <w:rPr>
@@ -8259,7 +8243,7 @@
               <w:szCs w:val="22"/>
             </w:rPr>
           </w:pPr>
-          <w:hyperlink w:anchor="_Toc520762532" w:history="1">
+          <w:hyperlink w:anchor="_Toc520989570" w:history="1">
             <w:r>
               <w:rPr>
                 <w:rStyle w:val="Hyperlink"/>
@@ -8283,7 +8267,7 @@
                 <w:b/>
                 <w:noProof/>
               </w:rPr>
-              <w:t>Nguyên lý hoạt động của Web Server</w:t>
+              <w:t>Nguyên lý hoạt động của Realtime Database của FireBase</w:t>
             </w:r>
             <w:r>
               <w:rPr>
@@ -8304,7 +8288,7 @@
                 <w:noProof/>
                 <w:webHidden/>
               </w:rPr>
-              <w:instrText xml:space="preserve"> PAGEREF _Toc520762532 \h </w:instrText>
+              <w:instrText xml:space="preserve"> PAGEREF _Toc520989570 \h </w:instrText>
             </w:r>
             <w:r>
               <w:rPr>
@@ -8324,7 +8308,7 @@
                 <w:noProof/>
                 <w:webHidden/>
               </w:rPr>
-              <w:t>13</w:t>
+              <w:t>14</w:t>
             </w:r>
             <w:r>
               <w:rPr>
@@ -8345,7 +8329,7 @@
               <w:szCs w:val="22"/>
             </w:rPr>
           </w:pPr>
-          <w:hyperlink w:anchor="_Toc520762533" w:history="1">
+          <w:hyperlink w:anchor="_Toc520989571" w:history="1">
             <w:r>
               <w:rPr>
                 <w:rStyle w:val="Hyperlink"/>
@@ -8369,6 +8353,194 @@
                 <w:b/>
                 <w:noProof/>
               </w:rPr>
+              <w:t>Nguyên lý hoạt động của ThingSpeak</w:t>
+            </w:r>
+            <w:r>
+              <w:rPr>
+                <w:noProof/>
+                <w:webHidden/>
+              </w:rPr>
+              <w:tab/>
+            </w:r>
+            <w:r>
+              <w:rPr>
+                <w:noProof/>
+                <w:webHidden/>
+              </w:rPr>
+              <w:fldChar w:fldCharType="begin"/>
+            </w:r>
+            <w:r>
+              <w:rPr>
+                <w:noProof/>
+                <w:webHidden/>
+              </w:rPr>
+              <w:instrText xml:space="preserve"> PAGEREF _Toc520989571 \h </w:instrText>
+            </w:r>
+            <w:r>
+              <w:rPr>
+                <w:noProof/>
+                <w:webHidden/>
+              </w:rPr>
+            </w:r>
+            <w:r>
+              <w:rPr>
+                <w:noProof/>
+                <w:webHidden/>
+              </w:rPr>
+              <w:fldChar w:fldCharType="separate"/>
+            </w:r>
+            <w:r>
+              <w:rPr>
+                <w:noProof/>
+                <w:webHidden/>
+              </w:rPr>
+              <w:t>14</w:t>
+            </w:r>
+            <w:r>
+              <w:rPr>
+                <w:noProof/>
+                <w:webHidden/>
+              </w:rPr>
+              <w:fldChar w:fldCharType="end"/>
+            </w:r>
+          </w:hyperlink>
+        </w:p>
+        <w:p>
+          <w:pPr>
+            <w:pStyle w:val="TOC3"/>
+            <w:rPr>
+              <w:rFonts w:asciiTheme="minorHAnsi" w:eastAsiaTheme="minorEastAsia" w:hAnsiTheme="minorHAnsi" w:cstheme="minorBidi"/>
+              <w:noProof/>
+              <w:sz w:val="22"/>
+              <w:szCs w:val="22"/>
+            </w:rPr>
+          </w:pPr>
+          <w:hyperlink w:anchor="_Toc520989572" w:history="1">
+            <w:r>
+              <w:rPr>
+                <w:rStyle w:val="Hyperlink"/>
+                <w:b/>
+                <w:noProof/>
+              </w:rPr>
+              <w:t>3.2.6.</w:t>
+            </w:r>
+            <w:r>
+              <w:rPr>
+                <w:rFonts w:asciiTheme="minorHAnsi" w:eastAsiaTheme="minorEastAsia" w:hAnsiTheme="minorHAnsi" w:cstheme="minorBidi"/>
+                <w:noProof/>
+                <w:sz w:val="22"/>
+                <w:szCs w:val="22"/>
+              </w:rPr>
+              <w:tab/>
+            </w:r>
+            <w:r>
+              <w:rPr>
+                <w:rStyle w:val="Hyperlink"/>
+                <w:b/>
+                <w:noProof/>
+              </w:rPr>
+              <w:t>Nguyên lý hoạt động của W</w:t>
+            </w:r>
+            <w:r>
+              <w:rPr>
+                <w:rStyle w:val="Hyperlink"/>
+                <w:b/>
+                <w:noProof/>
+              </w:rPr>
+              <w:t>e</w:t>
+            </w:r>
+            <w:r>
+              <w:rPr>
+                <w:rStyle w:val="Hyperlink"/>
+                <w:b/>
+                <w:noProof/>
+              </w:rPr>
+              <w:t>bsite</w:t>
+            </w:r>
+            <w:r>
+              <w:rPr>
+                <w:noProof/>
+                <w:webHidden/>
+              </w:rPr>
+              <w:tab/>
+            </w:r>
+            <w:r>
+              <w:rPr>
+                <w:noProof/>
+                <w:webHidden/>
+              </w:rPr>
+              <w:fldChar w:fldCharType="begin"/>
+            </w:r>
+            <w:r>
+              <w:rPr>
+                <w:noProof/>
+                <w:webHidden/>
+              </w:rPr>
+              <w:instrText xml:space="preserve"> PAGEREF _Toc520989572 \h </w:instrText>
+            </w:r>
+            <w:r>
+              <w:rPr>
+                <w:noProof/>
+                <w:webHidden/>
+              </w:rPr>
+            </w:r>
+            <w:r>
+              <w:rPr>
+                <w:noProof/>
+                <w:webHidden/>
+              </w:rPr>
+              <w:fldChar w:fldCharType="separate"/>
+            </w:r>
+            <w:r>
+              <w:rPr>
+                <w:noProof/>
+                <w:webHidden/>
+              </w:rPr>
+              <w:t>14</w:t>
+            </w:r>
+            <w:r>
+              <w:rPr>
+                <w:noProof/>
+                <w:webHidden/>
+              </w:rPr>
+              <w:fldChar w:fldCharType="end"/>
+            </w:r>
+          </w:hyperlink>
+        </w:p>
+        <w:p>
+          <w:pPr>
+            <w:pStyle w:val="TOC3"/>
+            <w:rPr>
+              <w:rFonts w:asciiTheme="minorHAnsi" w:eastAsiaTheme="minorEastAsia" w:hAnsiTheme="minorHAnsi" w:cstheme="minorBidi"/>
+              <w:noProof/>
+              <w:sz w:val="22"/>
+              <w:szCs w:val="22"/>
+            </w:rPr>
+          </w:pPr>
+          <w:hyperlink w:anchor="_Toc520989573" w:history="1">
+            <w:r>
+              <w:rPr>
+                <w:rStyle w:val="Hyperlink"/>
+                <w:b/>
+                <w:noProof/>
+              </w:rPr>
+              <w:t>3.2.7.</w:t>
+            </w:r>
+            <w:r>
+              <w:rPr>
+                <w:rFonts w:asciiTheme="minorHAnsi" w:eastAsiaTheme="minorEastAsia" w:hAnsiTheme="minorHAnsi" w:cstheme="minorBidi"/>
+                <w:noProof/>
+                <w:sz w:val="22"/>
+                <w:szCs w:val="22"/>
+              </w:rPr>
+              <w:tab/>
+            </w:r>
+            <w:r>
+              <w:rPr>
+                <w:rStyle w:val="Hyperlink"/>
+                <w:b/>
+                <w:noProof/>
+              </w:rPr>
               <w:t>Nguyên lý hoạt động của ứng dụng “Cảnh báo cháy”</w:t>
             </w:r>
             <w:r>
@@ -8390,7 +8562,7 @@
                 <w:noProof/>
                 <w:webHidden/>
               </w:rPr>
-              <w:instrText xml:space="preserve"> PAGEREF _Toc520762533 \h </w:instrText>
+              <w:instrText xml:space="preserve"> PAGEREF _Toc520989573 \h </w:instrText>
             </w:r>
             <w:r>
               <w:rPr>
@@ -8410,7 +8582,7 @@
                 <w:noProof/>
                 <w:webHidden/>
               </w:rPr>
-              <w:t>13</w:t>
+              <w:t>14</w:t>
             </w:r>
             <w:r>
               <w:rPr>
@@ -8431,7 +8603,7 @@
               <w:szCs w:val="22"/>
             </w:rPr>
           </w:pPr>
-          <w:hyperlink w:anchor="_Toc520762534" w:history="1">
+          <w:hyperlink w:anchor="_Toc520989574" w:history="1">
             <w:r>
               <w:rPr>
                 <w:rStyle w:val="Hyperlink"/>
@@ -8476,7 +8648,7 @@
                 <w:noProof/>
                 <w:webHidden/>
               </w:rPr>
-              <w:instrText xml:space="preserve"> PAGEREF _Toc520762534 \h </w:instrText>
+              <w:instrText xml:space="preserve"> PAGEREF _Toc520989574 \h </w:instrText>
             </w:r>
             <w:r>
               <w:rPr>
@@ -8496,7 +8668,7 @@
                 <w:noProof/>
                 <w:webHidden/>
               </w:rPr>
-              <w:t>13</w:t>
+              <w:t>14</w:t>
             </w:r>
             <w:r>
               <w:rPr>
@@ -8517,7 +8689,7 @@
               <w:szCs w:val="22"/>
             </w:rPr>
           </w:pPr>
-          <w:hyperlink w:anchor="_Toc520762535" w:history="1">
+          <w:hyperlink w:anchor="_Toc520989575" w:history="1">
             <w:r>
               <w:rPr>
                 <w:rStyle w:val="Hyperlink"/>
@@ -8545,7 +8717,7 @@
                 <w:noProof/>
                 <w:webHidden/>
               </w:rPr>
-              <w:instrText xml:space="preserve"> PAGEREF _Toc520762535 \h </w:instrText>
+              <w:instrText xml:space="preserve"> PAGEREF _Toc520989575 \h </w:instrText>
             </w:r>
             <w:r>
               <w:rPr>
@@ -8586,7 +8758,7 @@
               <w:szCs w:val="22"/>
             </w:rPr>
           </w:pPr>
-          <w:hyperlink w:anchor="_Toc520762536" w:history="1">
+          <w:hyperlink w:anchor="_Toc520989576" w:history="1">
             <w:r>
               <w:rPr>
                 <w:rStyle w:val="Hyperlink"/>
@@ -8614,7 +8786,7 @@
                 <w:noProof/>
                 <w:webHidden/>
               </w:rPr>
-              <w:instrText xml:space="preserve"> PAGEREF _Toc520762536 \h </w:instrText>
+              <w:instrText xml:space="preserve"> PAGEREF _Toc520989576 \h </w:instrText>
             </w:r>
             <w:r>
               <w:rPr>
@@ -9611,21 +9783,7 @@
             <w:rStyle w:val="Hyperlink"/>
             <w:noProof/>
           </w:rPr>
-          <w:t>Hình 3.11 Các biến cần thiết để ESP8266 gửi d</w:t>
-        </w:r>
-        <w:r>
-          <w:rPr>
-            <w:rStyle w:val="Hyperlink"/>
-            <w:noProof/>
-          </w:rPr>
-          <w:t>ữ</w:t>
-        </w:r>
-        <w:r>
-          <w:rPr>
-            <w:rStyle w:val="Hyperlink"/>
-            <w:noProof/>
-          </w:rPr>
-          <w:t xml:space="preserve"> liệu về ThingSpeak.</w:t>
+          <w:t>Hình 3.11 Các biến cần thiết để ESP8266 gửi dữ liệu về ThingSpeak.</w:t>
         </w:r>
         <w:r>
           <w:rPr>
@@ -9720,7 +9878,7 @@
         </w:rPr>
       </w:pPr>
       <w:bookmarkStart w:id="0" w:name="_Toc517947178"/>
-      <w:bookmarkStart w:id="1" w:name="_Toc520762496"/>
+      <w:bookmarkStart w:id="1" w:name="_Toc520989534"/>
       <w:r>
         <w:rPr>
           <w:rFonts w:ascii="Times New Roman" w:hAnsi="Times New Roman" w:cs="Times New Roman"/>
@@ -9858,7 +10016,7 @@
         </w:rPr>
       </w:pPr>
       <w:bookmarkStart w:id="2" w:name="_Toc517947179"/>
-      <w:bookmarkStart w:id="3" w:name="_Toc520762497"/>
+      <w:bookmarkStart w:id="3" w:name="_Toc520989535"/>
       <w:r>
         <w:rPr>
           <w:rFonts w:ascii="Times New Roman" w:hAnsi="Times New Roman" w:cs="Times New Roman"/>
@@ -9905,7 +10063,7 @@
         </w:rPr>
       </w:pPr>
       <w:bookmarkStart w:id="4" w:name="_Toc517947180"/>
-      <w:bookmarkStart w:id="5" w:name="_Toc520762498"/>
+      <w:bookmarkStart w:id="5" w:name="_Toc520989536"/>
       <w:r>
         <w:rPr>
           <w:b/>
@@ -10149,7 +10307,7 @@
           <w:szCs w:val="26"/>
         </w:rPr>
       </w:pPr>
-      <w:bookmarkStart w:id="7" w:name="_Toc520762499"/>
+      <w:bookmarkStart w:id="7" w:name="_Toc520989537"/>
       <w:r>
         <w:rPr>
           <w:b/>
@@ -10214,7 +10372,7 @@
           <w:szCs w:val="26"/>
         </w:rPr>
       </w:pPr>
-      <w:bookmarkStart w:id="8" w:name="_Toc520762500"/>
+      <w:bookmarkStart w:id="8" w:name="_Toc520989538"/>
       <w:r>
         <w:rPr>
           <w:b/>
@@ -10307,7 +10465,7 @@
         </w:rPr>
       </w:pPr>
       <w:bookmarkStart w:id="9" w:name="_Toc517947183"/>
-      <w:bookmarkStart w:id="10" w:name="_Toc520762501"/>
+      <w:bookmarkStart w:id="10" w:name="_Toc520989539"/>
       <w:r>
         <w:rPr>
           <w:b/>
@@ -10374,7 +10532,7 @@
           <w:szCs w:val="26"/>
         </w:rPr>
       </w:pPr>
-      <w:bookmarkStart w:id="11" w:name="_Toc520762502"/>
+      <w:bookmarkStart w:id="11" w:name="_Toc520989540"/>
       <w:r>
         <w:rPr>
           <w:b/>
@@ -10421,7 +10579,7 @@
           <w:szCs w:val="26"/>
         </w:rPr>
       </w:pPr>
-      <w:bookmarkStart w:id="12" w:name="_Toc520762503"/>
+      <w:bookmarkStart w:id="12" w:name="_Toc520989541"/>
       <w:r>
         <w:rPr>
           <w:b/>
@@ -10468,7 +10626,7 @@
           <w:szCs w:val="26"/>
         </w:rPr>
       </w:pPr>
-      <w:bookmarkStart w:id="13" w:name="_Toc520762504"/>
+      <w:bookmarkStart w:id="13" w:name="_Toc520989542"/>
       <w:r>
         <w:rPr>
           <w:b/>
@@ -10515,7 +10673,7 @@
           <w:szCs w:val="26"/>
         </w:rPr>
       </w:pPr>
-      <w:bookmarkStart w:id="14" w:name="_Toc520762505"/>
+      <w:bookmarkStart w:id="14" w:name="_Toc520989543"/>
       <w:r>
         <w:rPr>
           <w:b/>
@@ -10562,7 +10720,7 @@
           <w:szCs w:val="26"/>
         </w:rPr>
       </w:pPr>
-      <w:bookmarkStart w:id="15" w:name="_Toc520762506"/>
+      <w:bookmarkStart w:id="15" w:name="_Toc520989544"/>
       <w:r>
         <w:rPr>
           <w:b/>
@@ -10843,7 +11001,7 @@
           <w:szCs w:val="26"/>
         </w:rPr>
       </w:pPr>
-      <w:bookmarkStart w:id="16" w:name="_Toc520762507"/>
+      <w:bookmarkStart w:id="16" w:name="_Toc520989545"/>
       <w:r>
         <w:rPr>
           <w:b/>
@@ -11058,7 +11216,7 @@
           <w:szCs w:val="26"/>
         </w:rPr>
       </w:pPr>
-      <w:bookmarkStart w:id="17" w:name="_Toc520762508"/>
+      <w:bookmarkStart w:id="17" w:name="_Toc520989546"/>
       <w:r>
         <w:rPr>
           <w:b/>
@@ -11155,7 +11313,7 @@
           <w:szCs w:val="26"/>
         </w:rPr>
       </w:pPr>
-      <w:bookmarkStart w:id="18" w:name="_Toc520762509"/>
+      <w:bookmarkStart w:id="18" w:name="_Toc520989547"/>
       <w:r>
         <w:rPr>
           <w:b/>
@@ -11206,7 +11364,7 @@
           <w:szCs w:val="26"/>
         </w:rPr>
       </w:pPr>
-      <w:bookmarkStart w:id="19" w:name="_Toc520762510"/>
+      <w:bookmarkStart w:id="19" w:name="_Toc520989548"/>
       <w:r>
         <w:rPr>
           <w:b/>
@@ -11256,7 +11414,7 @@
           <w:szCs w:val="26"/>
         </w:rPr>
       </w:pPr>
-      <w:bookmarkStart w:id="20" w:name="_Toc520762511"/>
+      <w:bookmarkStart w:id="20" w:name="_Toc520989549"/>
       <w:r>
         <w:rPr>
           <w:b/>
@@ -11333,7 +11491,7 @@
           <w:szCs w:val="26"/>
         </w:rPr>
       </w:pPr>
-      <w:bookmarkStart w:id="21" w:name="_Toc520762512"/>
+      <w:bookmarkStart w:id="21" w:name="_Toc520989550"/>
       <w:r>
         <w:rPr>
           <w:rFonts w:ascii="Times New Roman" w:hAnsi="Times New Roman" w:cs="Times New Roman"/>
@@ -11394,7 +11552,7 @@
           <w:szCs w:val="26"/>
         </w:rPr>
       </w:pPr>
-      <w:bookmarkStart w:id="22" w:name="_Toc520762513"/>
+      <w:bookmarkStart w:id="22" w:name="_Toc520989551"/>
       <w:r>
         <w:rPr>
           <w:b/>
@@ -11705,7 +11863,7 @@
           <w:szCs w:val="26"/>
         </w:rPr>
       </w:pPr>
-      <w:bookmarkStart w:id="24" w:name="_Toc520762514"/>
+      <w:bookmarkStart w:id="24" w:name="_Toc520989552"/>
       <w:r>
         <w:rPr>
           <w:b/>
@@ -11790,7 +11948,7 @@
           <w:szCs w:val="26"/>
         </w:rPr>
       </w:pPr>
-      <w:bookmarkStart w:id="25" w:name="_Toc520762515"/>
+      <w:bookmarkStart w:id="25" w:name="_Toc520989553"/>
       <w:r>
         <w:rPr>
           <w:b/>
@@ -11848,7 +12006,7 @@
           <w:szCs w:val="26"/>
         </w:rPr>
       </w:pPr>
-      <w:bookmarkStart w:id="26" w:name="_Toc520762516"/>
+      <w:bookmarkStart w:id="26" w:name="_Toc520989554"/>
       <w:r>
         <w:rPr>
           <w:b/>
@@ -11941,7 +12099,7 @@
           <w:szCs w:val="26"/>
         </w:rPr>
       </w:pPr>
-      <w:bookmarkStart w:id="27" w:name="_Toc520762517"/>
+      <w:bookmarkStart w:id="27" w:name="_Toc520989555"/>
       <w:r>
         <w:rPr>
           <w:b/>
@@ -11990,7 +12148,7 @@
           <w:szCs w:val="26"/>
         </w:rPr>
       </w:pPr>
-      <w:bookmarkStart w:id="28" w:name="_Toc520762518"/>
+      <w:bookmarkStart w:id="28" w:name="_Toc520989556"/>
       <w:r>
         <w:rPr>
           <w:b/>
@@ -12042,7 +12200,7 @@
           <w:szCs w:val="26"/>
         </w:rPr>
       </w:pPr>
-      <w:bookmarkStart w:id="29" w:name="_Toc520762519"/>
+      <w:bookmarkStart w:id="29" w:name="_Toc520989557"/>
       <w:r>
         <w:rPr>
           <w:b/>
@@ -12143,7 +12301,7 @@
           <w:szCs w:val="26"/>
         </w:rPr>
       </w:pPr>
-      <w:bookmarkStart w:id="30" w:name="_Toc520762520"/>
+      <w:bookmarkStart w:id="30" w:name="_Toc520989558"/>
       <w:r>
         <w:rPr>
           <w:b/>
@@ -12172,7 +12330,7 @@
           <w:szCs w:val="26"/>
         </w:rPr>
       </w:pPr>
-      <w:bookmarkStart w:id="31" w:name="_Toc520762521"/>
+      <w:bookmarkStart w:id="31" w:name="_Toc520989559"/>
       <w:r>
         <w:rPr>
           <w:b/>
@@ -12244,7 +12402,7 @@
           <w:szCs w:val="26"/>
         </w:rPr>
       </w:pPr>
-      <w:bookmarkStart w:id="32" w:name="_Toc520762522"/>
+      <w:bookmarkStart w:id="32" w:name="_Toc520989560"/>
       <w:r>
         <w:rPr>
           <w:b/>
@@ -12325,7 +12483,7 @@
           <w:szCs w:val="26"/>
         </w:rPr>
       </w:pPr>
-      <w:bookmarkStart w:id="33" w:name="_Toc520762523"/>
+      <w:bookmarkStart w:id="33" w:name="_Toc520989561"/>
       <w:r>
         <w:rPr>
           <w:b/>
@@ -12372,7 +12530,7 @@
           <w:szCs w:val="26"/>
         </w:rPr>
       </w:pPr>
-      <w:bookmarkStart w:id="34" w:name="_Toc520762524"/>
+      <w:bookmarkStart w:id="34" w:name="_Toc520989562"/>
       <w:r>
         <w:rPr>
           <w:rFonts w:ascii="Times New Roman" w:hAnsi="Times New Roman" w:cs="Times New Roman"/>
@@ -12421,7 +12579,7 @@
           <w:szCs w:val="26"/>
         </w:rPr>
       </w:pPr>
-      <w:bookmarkStart w:id="35" w:name="_Toc520762525"/>
+      <w:bookmarkStart w:id="35" w:name="_Toc520989563"/>
       <w:r>
         <w:rPr>
           <w:b/>
@@ -12459,7 +12617,7 @@
           <w:szCs w:val="26"/>
         </w:rPr>
       </w:pPr>
-      <w:bookmarkStart w:id="36" w:name="_Toc520762526"/>
+      <w:bookmarkStart w:id="36" w:name="_Toc520989564"/>
       <w:r>
         <w:rPr>
           <w:b/>
@@ -13706,7 +13864,7 @@
           <w:szCs w:val="26"/>
         </w:rPr>
       </w:pPr>
-      <w:bookmarkStart w:id="40" w:name="_Toc520762527"/>
+      <w:bookmarkStart w:id="40" w:name="_Toc520989565"/>
       <w:r>
         <w:rPr>
           <w:b/>
@@ -14231,7 +14389,7 @@
           <w:szCs w:val="26"/>
         </w:rPr>
       </w:pPr>
-      <w:bookmarkStart w:id="44" w:name="_Toc520762528"/>
+      <w:bookmarkStart w:id="44" w:name="_Toc520989566"/>
       <w:r>
         <w:rPr>
           <w:b/>
@@ -14418,7 +14576,21 @@
           <w:sz w:val="26"/>
           <w:szCs w:val="26"/>
         </w:rPr>
-        <w:t>Dữ liệu tại FireBase sẽ được gửi đến Web Server (Node JS) và ứng dụng “Cảnh báo cháy” để hiển thị trên trang web “</w:t>
+        <w:t xml:space="preserve">Dữ liệu tại FireBase sẽ được gửi đến </w:t>
+      </w:r>
+      <w:r>
+        <w:rPr>
+          <w:sz w:val="26"/>
+          <w:szCs w:val="26"/>
+        </w:rPr>
+        <w:t>Website</w:t>
+      </w:r>
+      <w:r>
+        <w:rPr>
+          <w:sz w:val="26"/>
+          <w:szCs w:val="26"/>
+        </w:rPr>
+        <w:t xml:space="preserve"> (Node JS) và ứng dụng “Cảnh báo cháy” để hiển thị trên trang web “</w:t>
       </w:r>
       <w:r>
         <w:rPr>
@@ -14432,7 +14604,21 @@
           <w:sz w:val="26"/>
           <w:szCs w:val="26"/>
         </w:rPr>
-        <w:t xml:space="preserve">” và thiết bị Android đã cài đặt ứng dụng “Cảnh báo cháy”. Web Server ngoài việc nhận dữ liệu từ FireBase còn nhận dữ liệu theo dạng biểu đồ từ ThingSpeak để hiển thị lên trang web. Từ đó người dùng có thể quan sát được tình trạng thay đổi của môi trường trong thời gian nhất định. </w:t>
+        <w:t>” và thiết bị Android đã cài đặt ứng dụng “Cảnh báo cháy”. Web</w:t>
+      </w:r>
+      <w:r>
+        <w:rPr>
+          <w:sz w:val="26"/>
+          <w:szCs w:val="26"/>
+        </w:rPr>
+        <w:t xml:space="preserve">site </w:t>
+      </w:r>
+      <w:r>
+        <w:rPr>
+          <w:sz w:val="26"/>
+          <w:szCs w:val="26"/>
+        </w:rPr>
+        <w:t xml:space="preserve">ngoài việc nhận dữ liệu từ FireBase còn nhận dữ liệu theo dạng biểu đồ từ ThingSpeak để hiển thị lên trang web. Từ đó người dùng có thể quan sát được tình trạng thay đổi của môi trường trong thời gian nhất định. </w:t>
       </w:r>
     </w:p>
     <w:p>
@@ -14454,7 +14640,7 @@
           <w:szCs w:val="26"/>
         </w:rPr>
       </w:pPr>
-      <w:bookmarkStart w:id="46" w:name="_Toc520762529"/>
+      <w:bookmarkStart w:id="46" w:name="_Toc520989567"/>
       <w:r>
         <w:rPr>
           <w:b/>
@@ -14602,19 +14788,7 @@
         <w:fldChar w:fldCharType="end"/>
       </w:r>
       <w:r>
-        <w:t>.</w:t>
-      </w:r>
-      <w:r>
-        <w:t>8</w:t>
-      </w:r>
-      <w:r>
-        <w:t xml:space="preserve"> </w:t>
-      </w:r>
-      <w:r>
-        <w:t>Sơ đồ nguyên lý hoạt động của ESP8266 (1)</w:t>
-      </w:r>
-      <w:r>
-        <w:t>.</w:t>
+        <w:t>.8 Sơ đồ nguyên lý hoạt động của ESP8266 (1).</w:t>
       </w:r>
       <w:bookmarkEnd w:id="47"/>
     </w:p>
@@ -14781,19 +14955,7 @@
         <w:fldChar w:fldCharType="end"/>
       </w:r>
       <w:r>
-        <w:t>.</w:t>
-      </w:r>
-      <w:r>
-        <w:t>9</w:t>
-      </w:r>
-      <w:r>
-        <w:t xml:space="preserve"> </w:t>
-      </w:r>
-      <w:r>
-        <w:t>Các biến cần thiết để kết nối ESP8266 và FireBase</w:t>
-      </w:r>
-      <w:r>
-        <w:t>.</w:t>
+        <w:t>.9 Các biến cần thiết để kết nối ESP8266 và FireBase.</w:t>
       </w:r>
       <w:bookmarkEnd w:id="48"/>
     </w:p>
@@ -14840,8 +15002,8 @@
         </w:rPr>
         <w:drawing>
           <wp:inline distT="0" distB="0" distL="0" distR="0">
-            <wp:extent cx="5753100" cy="1135380"/>
-            <wp:effectExtent l="0" t="0" r="0" b="7620"/>
+            <wp:extent cx="5752221" cy="1574800"/>
+            <wp:effectExtent l="0" t="0" r="1270" b="6350"/>
             <wp:docPr id="22" name="Picture 22"/>
             <wp:cNvGraphicFramePr>
               <a:graphicFrameLocks xmlns:a="http://schemas.openxmlformats.org/drawingml/2006/main" noChangeAspect="1"/>
@@ -14871,7 +15033,7 @@
                   <pic:spPr bwMode="auto">
                     <a:xfrm>
                       <a:off x="0" y="0"/>
-                      <a:ext cx="5753100" cy="1135380"/>
+                      <a:ext cx="5768666" cy="1579302"/>
                     </a:xfrm>
                     <a:prstGeom prst="rect">
                       <a:avLst/>
@@ -14923,13 +15085,7 @@
         <w:t>10</w:t>
       </w:r>
       <w:r>
-        <w:t xml:space="preserve"> Sơ đồ nguyên lý hoạt động của ESP8266 (</w:t>
-      </w:r>
-      <w:r>
-        <w:t>2</w:t>
-      </w:r>
-      <w:r>
-        <w:t>).</w:t>
+        <w:t xml:space="preserve"> Sơ đồ nguyên lý hoạt động của ESP8266 (2).</w:t>
       </w:r>
       <w:bookmarkEnd w:id="49"/>
     </w:p>
@@ -14994,14 +15150,7 @@
           <w:sz w:val="26"/>
           <w:szCs w:val="26"/>
         </w:rPr>
-        <w:t xml:space="preserve">”. Trong đó, biến </w:t>
-      </w:r>
-      <w:r>
-        <w:rPr>
-          <w:sz w:val="26"/>
-          <w:szCs w:val="26"/>
-        </w:rPr>
-        <w:t>“</w:t>
+        <w:t>”. Trong đó, biến “</w:t>
       </w:r>
       <w:r>
         <w:rPr>
@@ -15015,14 +15164,7 @@
           <w:sz w:val="26"/>
           <w:szCs w:val="26"/>
         </w:rPr>
-        <w:t>”</w:t>
-      </w:r>
-      <w:r>
-        <w:rPr>
-          <w:sz w:val="26"/>
-          <w:szCs w:val="26"/>
-        </w:rPr>
-        <w:t xml:space="preserve"> giúp ESP8266 có thể gửi đến chính xác chanel được sử dụng trên ThingSpeak. </w:t>
+        <w:t xml:space="preserve">” giúp ESP8266 có thể gửi đến chính xác chanel được sử dụng trên ThingSpeak. </w:t>
       </w:r>
     </w:p>
     <w:p>
@@ -15138,19 +15280,7 @@
         <w:fldChar w:fldCharType="end"/>
       </w:r>
       <w:r>
-        <w:t>.1</w:t>
-      </w:r>
-      <w:r>
-        <w:t>1</w:t>
-      </w:r>
-      <w:r>
-        <w:t xml:space="preserve"> </w:t>
-      </w:r>
-      <w:r>
-        <w:t>Các biến cần thiết để ESP8266 gửi dữ liệu về ThingSpeak</w:t>
-      </w:r>
-      <w:r>
-        <w:t>.</w:t>
+        <w:t>.11 Các biến cần thiết để ESP8266 gửi dữ liệu về ThingSpeak.</w:t>
       </w:r>
       <w:bookmarkEnd w:id="50"/>
     </w:p>
@@ -15195,30 +15325,29 @@
           <w:szCs w:val="26"/>
         </w:rPr>
       </w:pPr>
-      <w:bookmarkStart w:id="51" w:name="_Toc520762530"/>
-      <w:r>
-        <w:rPr>
-          <w:b/>
-          <w:sz w:val="26"/>
-          <w:szCs w:val="26"/>
-        </w:rPr>
-        <w:t>Nguyên lý hoạt động của FireBase</w:t>
+      <w:bookmarkStart w:id="51" w:name="_Toc520989568"/>
+      <w:r>
+        <w:rPr>
+          <w:b/>
+          <w:sz w:val="26"/>
+          <w:szCs w:val="26"/>
+        </w:rPr>
+        <w:t xml:space="preserve">Nguyên lý hoạt động của </w:t>
+      </w:r>
+      <w:r>
+        <w:rPr>
+          <w:b/>
+          <w:sz w:val="26"/>
+          <w:szCs w:val="26"/>
+        </w:rPr>
+        <w:t>cảm biến MQ – 2</w:t>
       </w:r>
       <w:bookmarkEnd w:id="51"/>
-      <w:r>
-        <w:rPr>
-          <w:b/>
-          <w:sz w:val="26"/>
-          <w:szCs w:val="26"/>
-        </w:rPr>
-        <w:t xml:space="preserve"> </w:t>
-      </w:r>
     </w:p>
     <w:p>
       <w:pPr>
         <w:pStyle w:val="ListParagraph"/>
         <w:tabs>
-          <w:tab w:val="left" w:pos="0"/>
           <w:tab w:val="left" w:pos="426"/>
         </w:tabs>
         <w:ind w:left="0" w:firstLine="0"/>
@@ -15234,14 +15363,205 @@
           <w:szCs w:val="26"/>
         </w:rPr>
         <w:tab/>
-        <w:t xml:space="preserve">FireBase đóng vai trò là cơ sỡ dữ liệu để các ứng dụng liên kết và truy vấn dữ liệu đến. Khi dữ </w:t>
-      </w:r>
-      <w:r>
-        <w:rPr>
-          <w:sz w:val="26"/>
-          <w:szCs w:val="26"/>
-        </w:rPr>
-        <w:t xml:space="preserve">liệu bên trong FireBase thay đổi thì các ứng dụng liên kết đến nó cũng sẽ được đồng bộ, cập nhật dữ liệu theo. </w:t>
+      </w:r>
+      <w:r>
+        <w:rPr>
+          <w:sz w:val="26"/>
+          <w:szCs w:val="26"/>
+        </w:rPr>
+        <w:t xml:space="preserve">Sau khi được cấp nguồn điện, cảm biến khí MQ – 2 sẽ liên tục đọc các giá trị không khí trong môi trường. Các thông số sẽ được truyền từ các chân DOUT và AOUT của cảm biến về vi điều khiển. </w:t>
+      </w:r>
+      <w:r>
+        <w:rPr>
+          <w:sz w:val="26"/>
+          <w:szCs w:val="26"/>
+        </w:rPr>
+        <w:t>Ví dụ:</w:t>
+      </w:r>
+    </w:p>
+    <w:p>
+      <w:pPr>
+        <w:pStyle w:val="ListParagraph"/>
+        <w:numPr>
+          <w:ilvl w:val="0"/>
+          <w:numId w:val="26"/>
+        </w:numPr>
+        <w:tabs>
+          <w:tab w:val="left" w:pos="426"/>
+        </w:tabs>
+        <w:ind w:left="851"/>
+        <w:jc w:val="both"/>
+        <w:rPr>
+          <w:sz w:val="26"/>
+          <w:szCs w:val="26"/>
+        </w:rPr>
+      </w:pPr>
+      <w:r>
+        <w:rPr>
+          <w:sz w:val="26"/>
+          <w:szCs w:val="26"/>
+        </w:rPr>
+        <w:t xml:space="preserve">Đối với trường hợp khí gas, tín hiệu DOUT: </w:t>
+      </w:r>
+    </w:p>
+    <w:p>
+      <w:pPr>
+        <w:pStyle w:val="ListParagraph"/>
+        <w:numPr>
+          <w:ilvl w:val="1"/>
+          <w:numId w:val="25"/>
+        </w:numPr>
+        <w:tabs>
+          <w:tab w:val="left" w:pos="0"/>
+        </w:tabs>
+        <w:jc w:val="both"/>
+        <w:rPr>
+          <w:b/>
+          <w:sz w:val="26"/>
+          <w:szCs w:val="26"/>
+        </w:rPr>
+      </w:pPr>
+      <w:r>
+        <w:rPr>
+          <w:sz w:val="26"/>
+          <w:szCs w:val="26"/>
+        </w:rPr>
+        <w:t xml:space="preserve">Nếu có khí gas: tín hiệu ở mức thấp. </w:t>
+      </w:r>
+    </w:p>
+    <w:p>
+      <w:pPr>
+        <w:pStyle w:val="ListParagraph"/>
+        <w:numPr>
+          <w:ilvl w:val="1"/>
+          <w:numId w:val="25"/>
+        </w:numPr>
+        <w:tabs>
+          <w:tab w:val="left" w:pos="0"/>
+        </w:tabs>
+        <w:jc w:val="both"/>
+        <w:rPr>
+          <w:b/>
+          <w:sz w:val="26"/>
+          <w:szCs w:val="26"/>
+        </w:rPr>
+      </w:pPr>
+      <w:r>
+        <w:rPr>
+          <w:sz w:val="26"/>
+          <w:szCs w:val="26"/>
+        </w:rPr>
+        <w:t xml:space="preserve">Nếu không có khí gas: tín hiệu ở mức cao. </w:t>
+      </w:r>
+    </w:p>
+    <w:p>
+      <w:pPr>
+        <w:pStyle w:val="ListParagraph"/>
+        <w:numPr>
+          <w:ilvl w:val="0"/>
+          <w:numId w:val="25"/>
+        </w:numPr>
+        <w:tabs>
+          <w:tab w:val="left" w:pos="0"/>
+        </w:tabs>
+        <w:jc w:val="both"/>
+        <w:rPr>
+          <w:b/>
+          <w:sz w:val="26"/>
+          <w:szCs w:val="26"/>
+        </w:rPr>
+      </w:pPr>
+      <w:r>
+        <w:rPr>
+          <w:sz w:val="26"/>
+          <w:szCs w:val="26"/>
+        </w:rPr>
+        <w:lastRenderedPageBreak/>
+        <w:t xml:space="preserve">Đối với trường hợp khói: </w:t>
+      </w:r>
+    </w:p>
+    <w:p>
+      <w:pPr>
+        <w:pStyle w:val="ListParagraph"/>
+        <w:numPr>
+          <w:ilvl w:val="1"/>
+          <w:numId w:val="25"/>
+        </w:numPr>
+        <w:tabs>
+          <w:tab w:val="left" w:pos="0"/>
+        </w:tabs>
+        <w:jc w:val="both"/>
+        <w:rPr>
+          <w:b/>
+          <w:sz w:val="26"/>
+          <w:szCs w:val="26"/>
+        </w:rPr>
+      </w:pPr>
+      <w:r>
+        <w:rPr>
+          <w:sz w:val="26"/>
+          <w:szCs w:val="26"/>
+        </w:rPr>
+        <w:t>Nếu có khói: điện áp ra cao.</w:t>
+      </w:r>
+    </w:p>
+    <w:p>
+      <w:pPr>
+        <w:pStyle w:val="ListParagraph"/>
+        <w:numPr>
+          <w:ilvl w:val="1"/>
+          <w:numId w:val="25"/>
+        </w:numPr>
+        <w:tabs>
+          <w:tab w:val="left" w:pos="0"/>
+        </w:tabs>
+        <w:jc w:val="both"/>
+        <w:rPr>
+          <w:b/>
+          <w:sz w:val="26"/>
+          <w:szCs w:val="26"/>
+        </w:rPr>
+      </w:pPr>
+      <w:r>
+        <w:rPr>
+          <w:sz w:val="26"/>
+          <w:szCs w:val="26"/>
+        </w:rPr>
+        <w:t xml:space="preserve">Nếu không có khói: điện áp ra thấp. </w:t>
+      </w:r>
+    </w:p>
+    <w:p>
+      <w:pPr>
+        <w:tabs>
+          <w:tab w:val="left" w:pos="426"/>
+        </w:tabs>
+        <w:ind w:firstLine="0"/>
+        <w:jc w:val="both"/>
+        <w:rPr>
+          <w:sz w:val="26"/>
+          <w:szCs w:val="26"/>
+        </w:rPr>
+      </w:pPr>
+      <w:r>
+        <w:rPr>
+          <w:sz w:val="26"/>
+          <w:szCs w:val="26"/>
+        </w:rPr>
+        <w:tab/>
+      </w:r>
+      <w:r>
+        <w:rPr>
+          <w:sz w:val="26"/>
+          <w:szCs w:val="26"/>
+        </w:rPr>
+        <w:t xml:space="preserve">Đầu ra tín hiệu có thể là tín hiệu Analog được đọc bằng chân Analog của ESP8266 hoặc cũng có thể tín hiệu Digital </w:t>
+      </w:r>
+      <w:r>
+        <w:rPr>
+          <w:sz w:val="26"/>
+          <w:szCs w:val="26"/>
+        </w:rPr>
+        <w:t>được đọc bằng chân Digital của ESP8266.</w:t>
       </w:r>
     </w:p>
     <w:p>
@@ -15263,39 +15583,120 @@
           <w:szCs w:val="26"/>
         </w:rPr>
       </w:pPr>
-      <w:bookmarkStart w:id="52" w:name="_Toc520762531"/>
-      <w:r>
-        <w:rPr>
-          <w:b/>
-          <w:sz w:val="26"/>
-          <w:szCs w:val="26"/>
-        </w:rPr>
-        <w:t>Nguyên lý hoạt động của ThingSpeak</w:t>
+      <w:bookmarkStart w:id="52" w:name="_Toc520989569"/>
+      <w:r>
+        <w:rPr>
+          <w:b/>
+          <w:sz w:val="26"/>
+          <w:szCs w:val="26"/>
+        </w:rPr>
+        <w:t>Nguyên lý hoạt động của</w:t>
+      </w:r>
+      <w:r>
+        <w:rPr>
+          <w:b/>
+          <w:sz w:val="26"/>
+          <w:szCs w:val="26"/>
+        </w:rPr>
+        <w:t xml:space="preserve"> </w:t>
+      </w:r>
+      <w:r>
+        <w:rPr>
+          <w:b/>
+          <w:sz w:val="26"/>
+          <w:szCs w:val="26"/>
+        </w:rPr>
+        <w:t>cảm biến DHT22</w:t>
       </w:r>
       <w:bookmarkEnd w:id="52"/>
-      <w:r>
-        <w:rPr>
-          <w:b/>
-          <w:sz w:val="26"/>
-          <w:szCs w:val="26"/>
-        </w:rPr>
-        <w:t xml:space="preserve"> </w:t>
-      </w:r>
     </w:p>
     <w:p>
       <w:pPr>
         <w:pStyle w:val="ListParagraph"/>
         <w:tabs>
           <w:tab w:val="left" w:pos="0"/>
+          <w:tab w:val="left" w:pos="426"/>
         </w:tabs>
         <w:ind w:left="0" w:firstLine="0"/>
         <w:jc w:val="both"/>
         <w:rPr>
-          <w:b/>
-          <w:sz w:val="26"/>
-          <w:szCs w:val="26"/>
-        </w:rPr>
-      </w:pPr>
+          <w:sz w:val="26"/>
+          <w:szCs w:val="26"/>
+        </w:rPr>
+      </w:pPr>
+      <w:r>
+        <w:rPr>
+          <w:sz w:val="26"/>
+          <w:szCs w:val="26"/>
+        </w:rPr>
+        <w:tab/>
+        <w:t>N</w:t>
+      </w:r>
+      <w:r>
+        <w:rPr>
+          <w:sz w:val="26"/>
+          <w:szCs w:val="26"/>
+        </w:rPr>
+        <w:t xml:space="preserve">gưỡng điện áp hoạt động của </w:t>
+      </w:r>
+      <w:r>
+        <w:rPr>
+          <w:sz w:val="26"/>
+          <w:szCs w:val="26"/>
+        </w:rPr>
+        <w:t>cảm biến</w:t>
+      </w:r>
+      <w:r>
+        <w:rPr>
+          <w:sz w:val="26"/>
+          <w:szCs w:val="26"/>
+        </w:rPr>
+        <w:t xml:space="preserve"> từ 3.3V đến 5V (một số lên tới 6V), nhiệt độ từ -40oC tới +80oC (một số datasheet là 125</w:t>
+      </w:r>
+      <w:r>
+        <w:rPr>
+          <w:sz w:val="26"/>
+          <w:szCs w:val="26"/>
+        </w:rPr>
+        <w:t xml:space="preserve"> </w:t>
+      </w:r>
+      <w:r>
+        <w:rPr>
+          <w:sz w:val="26"/>
+          <w:szCs w:val="26"/>
+          <w:vertAlign w:val="superscript"/>
+        </w:rPr>
+        <w:t>o</w:t>
+      </w:r>
+      <w:r>
+        <w:rPr>
+          <w:sz w:val="26"/>
+          <w:szCs w:val="26"/>
+        </w:rPr>
+        <w:t>C) với độ chính xác +/-0.5</w:t>
+      </w:r>
+      <w:r>
+        <w:rPr>
+          <w:sz w:val="26"/>
+          <w:szCs w:val="26"/>
+        </w:rPr>
+        <w:t xml:space="preserve"> </w:t>
+      </w:r>
+      <w:r>
+        <w:rPr>
+          <w:sz w:val="26"/>
+          <w:szCs w:val="26"/>
+          <w:vertAlign w:val="superscript"/>
+        </w:rPr>
+        <w:t>o</w:t>
+      </w:r>
+      <w:r>
+        <w:rPr>
+          <w:sz w:val="26"/>
+          <w:szCs w:val="26"/>
+        </w:rPr>
+        <w:t>C cho nhiệt độ và +/-2% cho độ ẩm. Chu kỳ lấy dữ liệu trung bình là 2s một lần.</w:t>
+      </w:r>
     </w:p>
     <w:p>
       <w:pPr>
@@ -15316,39 +15717,135 @@
           <w:szCs w:val="26"/>
         </w:rPr>
       </w:pPr>
-      <w:bookmarkStart w:id="53" w:name="_Toc520762532"/>
-      <w:r>
-        <w:rPr>
-          <w:b/>
-          <w:sz w:val="26"/>
-          <w:szCs w:val="26"/>
-        </w:rPr>
-        <w:t>Nguyên lý hoạt động của Web Server</w:t>
+      <w:bookmarkStart w:id="53" w:name="_Toc520989570"/>
+      <w:r>
+        <w:rPr>
+          <w:b/>
+          <w:sz w:val="26"/>
+          <w:szCs w:val="26"/>
+        </w:rPr>
+        <w:t>Nguyên lý hoạt động của</w:t>
+      </w:r>
+      <w:r>
+        <w:rPr>
+          <w:b/>
+          <w:sz w:val="26"/>
+          <w:szCs w:val="26"/>
+        </w:rPr>
+        <w:t xml:space="preserve"> Realtime Database của</w:t>
+      </w:r>
+      <w:r>
+        <w:rPr>
+          <w:b/>
+          <w:sz w:val="26"/>
+          <w:szCs w:val="26"/>
+        </w:rPr>
+        <w:t xml:space="preserve"> FireBase</w:t>
       </w:r>
       <w:bookmarkEnd w:id="53"/>
-      <w:r>
-        <w:rPr>
-          <w:b/>
-          <w:sz w:val="26"/>
-          <w:szCs w:val="26"/>
-        </w:rPr>
-        <w:t xml:space="preserve"> </w:t>
-      </w:r>
     </w:p>
     <w:p>
       <w:pPr>
         <w:pStyle w:val="ListParagraph"/>
         <w:tabs>
           <w:tab w:val="left" w:pos="0"/>
+          <w:tab w:val="left" w:pos="426"/>
         </w:tabs>
         <w:ind w:left="0" w:firstLine="0"/>
         <w:jc w:val="both"/>
         <w:rPr>
-          <w:b/>
-          <w:sz w:val="26"/>
-          <w:szCs w:val="26"/>
-        </w:rPr>
-      </w:pPr>
+          <w:sz w:val="26"/>
+          <w:szCs w:val="26"/>
+        </w:rPr>
+      </w:pPr>
+      <w:r>
+        <w:rPr>
+          <w:sz w:val="26"/>
+          <w:szCs w:val="26"/>
+        </w:rPr>
+        <w:tab/>
+        <w:t xml:space="preserve">FireBase đóng vai trò là cơ sỡ dữ liệu để các ứng dụng liên kết và truy vấn dữ liệu đến. Khi dữ </w:t>
+      </w:r>
+      <w:r>
+        <w:rPr>
+          <w:sz w:val="26"/>
+          <w:szCs w:val="26"/>
+        </w:rPr>
+        <w:t xml:space="preserve">liệu bên trong FireBase thay đổi thì các ứng dụng liên kết đến nó cũng sẽ được đồng bộ, cập nhật dữ liệu theo. </w:t>
+      </w:r>
+      <w:r>
+        <w:rPr>
+          <w:sz w:val="26"/>
+          <w:szCs w:val="26"/>
+        </w:rPr>
+        <w:t xml:space="preserve">Cơ sở dữ liệu thời gian thực Firebase lưu trữ dữ liệu database dưới dạng JSON và thực hiện đồng bộ database tới tất cả các client theo thời gian thực. </w:t>
+      </w:r>
+    </w:p>
+    <w:p>
+      <w:pPr>
+        <w:pStyle w:val="ListParagraph"/>
+        <w:tabs>
+          <w:tab w:val="left" w:pos="0"/>
+          <w:tab w:val="left" w:pos="426"/>
+        </w:tabs>
+        <w:ind w:left="0" w:firstLine="0"/>
+        <w:jc w:val="both"/>
+        <w:rPr>
+          <w:sz w:val="26"/>
+          <w:szCs w:val="26"/>
+        </w:rPr>
+      </w:pPr>
+      <w:r>
+        <w:rPr>
+          <w:sz w:val="26"/>
+          <w:szCs w:val="26"/>
+        </w:rPr>
+        <w:tab/>
+      </w:r>
+      <w:r>
+        <w:rPr>
+          <w:sz w:val="26"/>
+          <w:szCs w:val="26"/>
+        </w:rPr>
+        <w:t>Cụ thể hơn là </w:t>
+      </w:r>
+      <w:r>
+        <w:rPr>
+          <w:sz w:val="26"/>
+          <w:szCs w:val="26"/>
+        </w:rPr>
+        <w:t>người dùng</w:t>
+      </w:r>
+      <w:r>
+        <w:rPr>
+          <w:sz w:val="26"/>
+          <w:szCs w:val="26"/>
+        </w:rPr>
+        <w:t xml:space="preserve"> có thể xây dựng được client đa nền tảng (cross-platform client) và tất cả các client này sẽ cùng sử dụng chung 1 database đến từ Firebase và có thể tự động cập nhật mỗi khi dữ liệu trong database được thêm mới hoặc sửa đổi. </w:t>
+      </w:r>
+    </w:p>
+    <w:p>
+      <w:pPr>
+        <w:pStyle w:val="ListParagraph"/>
+        <w:tabs>
+          <w:tab w:val="left" w:pos="0"/>
+          <w:tab w:val="left" w:pos="426"/>
+        </w:tabs>
+        <w:ind w:left="0" w:firstLine="0"/>
+        <w:jc w:val="both"/>
+        <w:rPr>
+          <w:sz w:val="26"/>
+          <w:szCs w:val="26"/>
+        </w:rPr>
+      </w:pPr>
+      <w:r>
+        <w:rPr>
+          <w:sz w:val="26"/>
+          <w:szCs w:val="26"/>
+        </w:rPr>
+        <w:tab/>
+        <w:t>Ví dụ, khi vi điều khiển ESP8266 gửi các thông số môi trường về cho Firebase, các thông số này sẽ được ghi lại trên cơ sở dữ liệu theo thời gian thực. Sau đó, Firebase sẽ cập nhật các thông số mới đến các ứng dụng liên kết.</w:t>
+      </w:r>
     </w:p>
     <w:p>
       <w:pPr>
@@ -15369,31 +15866,269 @@
           <w:szCs w:val="26"/>
         </w:rPr>
       </w:pPr>
-      <w:bookmarkStart w:id="54" w:name="_Toc520762533"/>
-      <w:r>
-        <w:rPr>
-          <w:b/>
-          <w:sz w:val="26"/>
-          <w:szCs w:val="26"/>
-        </w:rPr>
-        <w:t>Nguyên lý hoạt động của ứng dụng “Cảnh báo cháy”</w:t>
+      <w:bookmarkStart w:id="54" w:name="_Toc520989571"/>
+      <w:r>
+        <w:rPr>
+          <w:b/>
+          <w:sz w:val="26"/>
+          <w:szCs w:val="26"/>
+        </w:rPr>
+        <w:t>Nguyên lý hoạt động của ThingSpeak</w:t>
       </w:r>
       <w:bookmarkEnd w:id="54"/>
     </w:p>
     <w:p>
       <w:pPr>
         <w:pStyle w:val="ListParagraph"/>
+        <w:tabs>
+          <w:tab w:val="left" w:pos="0"/>
+          <w:tab w:val="left" w:pos="426"/>
+        </w:tabs>
+        <w:ind w:left="0" w:firstLine="0"/>
+        <w:jc w:val="both"/>
+        <w:rPr>
+          <w:sz w:val="26"/>
+          <w:szCs w:val="26"/>
+        </w:rPr>
+      </w:pPr>
+      <w:r>
+        <w:rPr>
+          <w:sz w:val="26"/>
+          <w:szCs w:val="26"/>
+        </w:rPr>
+        <w:tab/>
+      </w:r>
+      <w:r>
+        <w:rPr>
+          <w:sz w:val="26"/>
+          <w:szCs w:val="26"/>
+        </w:rPr>
+        <w:t>Sau khi kết nối giữa ESP8266 và ThingSpeak được thiết lập, phía ESP8266</w:t>
+      </w:r>
+      <w:r>
+        <w:rPr>
+          <w:sz w:val="26"/>
+          <w:szCs w:val="26"/>
+        </w:rPr>
+        <w:t xml:space="preserve"> khi gửi dữ liệu về ThingSpeak,</w:t>
+      </w:r>
+      <w:r>
+        <w:rPr>
+          <w:sz w:val="26"/>
+          <w:szCs w:val="26"/>
+        </w:rPr>
+        <w:t xml:space="preserve"> sẽ gửi chỉ số kênh của người dùng để gửi dữ liệu, độ dài chuỗi sẽ gửi</w:t>
+      </w:r>
+      <w:r>
+        <w:rPr>
+          <w:sz w:val="26"/>
+          <w:szCs w:val="26"/>
+        </w:rPr>
+        <w:t xml:space="preserve"> và</w:t>
+      </w:r>
+      <w:r>
+        <w:rPr>
+          <w:sz w:val="26"/>
+          <w:szCs w:val="26"/>
+        </w:rPr>
+        <w:t xml:space="preserve"> các thông số của môi trường. </w:t>
+      </w:r>
+      <w:r>
+        <w:rPr>
+          <w:sz w:val="26"/>
+          <w:szCs w:val="26"/>
+        </w:rPr>
+        <w:t xml:space="preserve">Dựa vào chỉ số kênh, field của dữ liệu nhận được mà ThingSpeak sẽ ghi lại vào trong dữ liệu của mình, sau đó hiển thị các thông số nay qua giao diện biểu đồ qua mỗi phiên kết nối. </w:t>
+      </w:r>
+    </w:p>
+    <w:p>
+      <w:pPr>
+        <w:pStyle w:val="ListParagraph"/>
+        <w:numPr>
+          <w:ilvl w:val="2"/>
+          <w:numId w:val="10"/>
+        </w:numPr>
         <w:tabs>
           <w:tab w:val="left" w:pos="0"/>
         </w:tabs>
         <w:ind w:left="0" w:firstLine="0"/>
         <w:jc w:val="both"/>
-        <w:rPr>
-          <w:b/>
-          <w:sz w:val="26"/>
-          <w:szCs w:val="26"/>
-        </w:rPr>
-      </w:pPr>
+        <w:outlineLvl w:val="2"/>
+        <w:rPr>
+          <w:b/>
+          <w:sz w:val="26"/>
+          <w:szCs w:val="26"/>
+        </w:rPr>
+      </w:pPr>
+      <w:bookmarkStart w:id="55" w:name="_Toc520989572"/>
+      <w:r>
+        <w:rPr>
+          <w:b/>
+          <w:sz w:val="26"/>
+          <w:szCs w:val="26"/>
+        </w:rPr>
+        <w:t xml:space="preserve">Nguyên lý hoạt động của </w:t>
+      </w:r>
+      <w:r>
+        <w:rPr>
+          <w:b/>
+          <w:sz w:val="26"/>
+          <w:szCs w:val="26"/>
+        </w:rPr>
+        <w:t>Website</w:t>
+      </w:r>
+      <w:bookmarkEnd w:id="55"/>
+      <w:r>
+        <w:rPr>
+          <w:b/>
+          <w:sz w:val="26"/>
+          <w:szCs w:val="26"/>
+        </w:rPr>
+        <w:t xml:space="preserve"> </w:t>
+      </w:r>
+    </w:p>
+    <w:p>
+      <w:pPr>
+        <w:pStyle w:val="ListParagraph"/>
+        <w:tabs>
+          <w:tab w:val="left" w:pos="0"/>
+          <w:tab w:val="left" w:pos="426"/>
+        </w:tabs>
+        <w:ind w:left="0" w:firstLine="0"/>
+        <w:jc w:val="both"/>
+        <w:rPr>
+          <w:sz w:val="26"/>
+          <w:szCs w:val="26"/>
+        </w:rPr>
+      </w:pPr>
+      <w:r>
+        <w:rPr>
+          <w:sz w:val="26"/>
+          <w:szCs w:val="26"/>
+        </w:rPr>
+        <w:tab/>
+      </w:r>
+      <w:r>
+        <w:rPr>
+          <w:sz w:val="26"/>
+          <w:szCs w:val="26"/>
+        </w:rPr>
+        <w:t xml:space="preserve">Trang web dùng để hiển thị các thông số môi trường do ESP8266 thu thập được. Dữ liệu dùng để hiển thị sẽ được lấy từ 2 nguồn: FireBase và ThingSpeak. </w:t>
+      </w:r>
+      <w:r>
+        <w:rPr>
+          <w:sz w:val="26"/>
+          <w:szCs w:val="26"/>
+        </w:rPr>
+        <w:t>Từ các dữ liệu thông số môi trường nhận được, trang web sẽ xuất ra tình trạng môi trường hiện tại lên trên giao diện để người dùng có thể biết được tình trạng môi trường hiện tại, từ đó có các phản ứng cần thiết.</w:t>
+      </w:r>
+    </w:p>
+    <w:p>
+      <w:pPr>
+        <w:pStyle w:val="ListParagraph"/>
+        <w:tabs>
+          <w:tab w:val="left" w:pos="0"/>
+          <w:tab w:val="left" w:pos="426"/>
+        </w:tabs>
+        <w:ind w:left="0" w:firstLine="0"/>
+        <w:jc w:val="both"/>
+        <w:rPr>
+          <w:sz w:val="26"/>
+          <w:szCs w:val="26"/>
+        </w:rPr>
+      </w:pPr>
+      <w:r>
+        <w:rPr>
+          <w:sz w:val="26"/>
+          <w:szCs w:val="26"/>
+        </w:rPr>
+        <w:tab/>
+        <w:t>Trong đó, các thông số hiển thị trên trang web sẽ được lấy từ cơ sở dữ liệu của FireBase thông qua API có sẵn của FireBase. Sau đó sử dụng Jquery, dựa vào thông số môi trường để hiển thị tình trạng môi trường.</w:t>
+      </w:r>
+    </w:p>
+    <w:p>
+      <w:pPr>
+        <w:pStyle w:val="ListParagraph"/>
+        <w:tabs>
+          <w:tab w:val="left" w:pos="0"/>
+          <w:tab w:val="left" w:pos="426"/>
+        </w:tabs>
+        <w:ind w:left="0" w:firstLine="0"/>
+        <w:jc w:val="both"/>
+        <w:rPr>
+          <w:sz w:val="26"/>
+          <w:szCs w:val="26"/>
+        </w:rPr>
+      </w:pPr>
+      <w:r>
+        <w:rPr>
+          <w:sz w:val="26"/>
+          <w:szCs w:val="26"/>
+        </w:rPr>
+        <w:tab/>
+        <w:t>Các biểu đồ hiển thị của các thông số môi trường sẽ được lấy từ ThingSpeak dựa theo các thẻ iframe liên kết đến ThingSpeak để hiển thị các biểu đồ thông số môi trường theo thời gian mà ThingSpeak nhận được.</w:t>
+      </w:r>
+    </w:p>
+    <w:p>
+      <w:pPr>
+        <w:pStyle w:val="ListParagraph"/>
+        <w:numPr>
+          <w:ilvl w:val="2"/>
+          <w:numId w:val="10"/>
+        </w:numPr>
+        <w:tabs>
+          <w:tab w:val="left" w:pos="0"/>
+        </w:tabs>
+        <w:ind w:left="0" w:firstLine="0"/>
+        <w:jc w:val="both"/>
+        <w:outlineLvl w:val="2"/>
+        <w:rPr>
+          <w:b/>
+          <w:sz w:val="26"/>
+          <w:szCs w:val="26"/>
+        </w:rPr>
+      </w:pPr>
+      <w:bookmarkStart w:id="56" w:name="_Toc520989573"/>
+      <w:r>
+        <w:rPr>
+          <w:b/>
+          <w:sz w:val="26"/>
+          <w:szCs w:val="26"/>
+        </w:rPr>
+        <w:t>Nguyên lý hoạt động của ứng dụng “Cảnh báo cháy”</w:t>
+      </w:r>
+      <w:bookmarkEnd w:id="56"/>
+    </w:p>
+    <w:p>
+      <w:pPr>
+        <w:pStyle w:val="ListParagraph"/>
+        <w:tabs>
+          <w:tab w:val="left" w:pos="0"/>
+          <w:tab w:val="left" w:pos="426"/>
+        </w:tabs>
+        <w:ind w:left="0" w:firstLine="0"/>
+        <w:jc w:val="both"/>
+        <w:rPr>
+          <w:sz w:val="26"/>
+          <w:szCs w:val="26"/>
+        </w:rPr>
+      </w:pPr>
+      <w:r>
+        <w:rPr>
+          <w:sz w:val="26"/>
+          <w:szCs w:val="26"/>
+        </w:rPr>
+        <w:tab/>
+        <w:t xml:space="preserve">Dựa vào các API của FireBase, ứng dụng “Cảnh báo cháy” sẽ hiển thị các thông số môi trường từ cảm biến đã gửi đến FireBase. Khi có bất cứ thay đổi nào về các thông số môi trường thì ứng dụng cũng sẽ được cập nhật theo. Dựa vào các thông số môi trường </w:t>
+      </w:r>
+      <w:r>
+        <w:rPr>
+          <w:sz w:val="26"/>
+          <w:szCs w:val="26"/>
+        </w:rPr>
+        <w:lastRenderedPageBreak/>
+        <w:t xml:space="preserve">nhận được, ứng dụng sẽ hiển thị tình trạng môi trường cho người dùng biết. Nếu tình trạng môi trường xấu đi, ứng dụng sẽ phát ra âm thanh cảnh báo đến người dùng. </w:t>
+      </w:r>
     </w:p>
     <w:p>
       <w:pPr>
@@ -15414,7 +16149,7 @@
           <w:szCs w:val="26"/>
         </w:rPr>
       </w:pPr>
-      <w:bookmarkStart w:id="55" w:name="_Toc520762534"/>
+      <w:bookmarkStart w:id="57" w:name="_Toc520989574"/>
       <w:r>
         <w:rPr>
           <w:b/>
@@ -15423,10 +16158,424 @@
         </w:rPr>
         <w:t>CÁC YÊU CẦU CẦN THIẾT CỦA HỆ THỐNG</w:t>
       </w:r>
-      <w:bookmarkEnd w:id="55"/>
-    </w:p>
-    <w:p>
-      <w:pPr>
+      <w:bookmarkEnd w:id="57"/>
+    </w:p>
+    <w:p>
+      <w:pPr>
+        <w:pStyle w:val="ListParagraph"/>
+        <w:numPr>
+          <w:ilvl w:val="0"/>
+          <w:numId w:val="29"/>
+        </w:numPr>
+        <w:tabs>
+          <w:tab w:val="left" w:pos="142"/>
+        </w:tabs>
+        <w:ind w:left="426"/>
+        <w:jc w:val="both"/>
+        <w:rPr>
+          <w:b/>
+          <w:sz w:val="26"/>
+          <w:szCs w:val="26"/>
+        </w:rPr>
+      </w:pPr>
+      <w:r>
+        <w:rPr>
+          <w:sz w:val="26"/>
+          <w:szCs w:val="26"/>
+        </w:rPr>
+        <w:t xml:space="preserve">Điểm mấu chốt của các hệ thống IoT hiện nay đó là kết nối Internet. Các hệ thống IoT sẽ không gọi là IoT nếu như không có kết nối Internet. Đây là điểm đầu tiên cần phải được chú ý đến. </w:t>
+      </w:r>
+    </w:p>
+    <w:p>
+      <w:pPr>
+        <w:pStyle w:val="ListParagraph"/>
+        <w:numPr>
+          <w:ilvl w:val="0"/>
+          <w:numId w:val="29"/>
+        </w:numPr>
+        <w:tabs>
+          <w:tab w:val="left" w:pos="142"/>
+        </w:tabs>
+        <w:ind w:left="426"/>
+        <w:jc w:val="both"/>
+        <w:rPr>
+          <w:b/>
+          <w:sz w:val="26"/>
+          <w:szCs w:val="26"/>
+        </w:rPr>
+      </w:pPr>
+      <w:r>
+        <w:rPr>
+          <w:sz w:val="26"/>
+          <w:szCs w:val="26"/>
+        </w:rPr>
+        <w:t xml:space="preserve">Hệ thống máy chủ web cần phải được cài đặt NodeJS để có thể chạy được ứng dụng web NodeJS. </w:t>
+      </w:r>
+    </w:p>
+    <w:p>
+      <w:pPr>
+        <w:pStyle w:val="ListParagraph"/>
+        <w:numPr>
+          <w:ilvl w:val="0"/>
+          <w:numId w:val="29"/>
+        </w:numPr>
+        <w:tabs>
+          <w:tab w:val="left" w:pos="142"/>
+        </w:tabs>
+        <w:ind w:left="426"/>
+        <w:jc w:val="both"/>
+        <w:rPr>
+          <w:b/>
+          <w:sz w:val="26"/>
+          <w:szCs w:val="26"/>
+        </w:rPr>
+      </w:pPr>
+      <w:r>
+        <w:rPr>
+          <w:sz w:val="26"/>
+          <w:szCs w:val="26"/>
+        </w:rPr>
+        <w:t xml:space="preserve">Thiết bị Android cần được kết nối Internet khi sử dụng giám sát môi trường thông qua Internet. </w:t>
+      </w:r>
+    </w:p>
+    <w:p>
+      <w:pPr>
+        <w:pStyle w:val="ListParagraph"/>
+        <w:numPr>
+          <w:ilvl w:val="0"/>
+          <w:numId w:val="29"/>
+        </w:numPr>
+        <w:tabs>
+          <w:tab w:val="left" w:pos="142"/>
+        </w:tabs>
+        <w:ind w:left="426"/>
+        <w:jc w:val="both"/>
+        <w:rPr>
+          <w:b/>
+          <w:sz w:val="26"/>
+          <w:szCs w:val="26"/>
+        </w:rPr>
+      </w:pPr>
+      <w:r>
+        <w:rPr>
+          <w:sz w:val="26"/>
+          <w:szCs w:val="26"/>
+        </w:rPr>
+        <w:t xml:space="preserve">Nguồn điện cấp cho thiết bị cảm biến cũng là một yêu cầu cần thiết để hệ thống hoạt động được ổn định. </w:t>
+      </w:r>
+    </w:p>
+    <w:p>
+      <w:pPr>
+        <w:pStyle w:val="ListParagraph"/>
+        <w:numPr>
+          <w:ilvl w:val="1"/>
+          <w:numId w:val="10"/>
+        </w:numPr>
+        <w:tabs>
+          <w:tab w:val="left" w:pos="142"/>
+        </w:tabs>
+        <w:ind w:left="426"/>
+        <w:jc w:val="both"/>
+        <w:rPr>
+          <w:b/>
+          <w:sz w:val="26"/>
+          <w:szCs w:val="26"/>
+        </w:rPr>
+      </w:pPr>
+      <w:r>
+        <w:rPr>
+          <w:b/>
+          <w:sz w:val="26"/>
+          <w:szCs w:val="26"/>
+        </w:rPr>
+        <w:t>ĐÁNH GIÁ HỆ THỐNG</w:t>
+      </w:r>
+    </w:p>
+    <w:p>
+      <w:pPr>
+        <w:pStyle w:val="ListParagraph"/>
+        <w:numPr>
+          <w:ilvl w:val="2"/>
+          <w:numId w:val="10"/>
+        </w:numPr>
+        <w:tabs>
+          <w:tab w:val="left" w:pos="142"/>
+        </w:tabs>
+        <w:ind w:left="426" w:hanging="426"/>
+        <w:jc w:val="both"/>
+        <w:rPr>
+          <w:b/>
+          <w:sz w:val="26"/>
+          <w:szCs w:val="26"/>
+        </w:rPr>
+      </w:pPr>
+      <w:r>
+        <w:rPr>
+          <w:b/>
+          <w:sz w:val="26"/>
+          <w:szCs w:val="26"/>
+        </w:rPr>
+        <w:t>Ưu điểm</w:t>
+      </w:r>
+    </w:p>
+    <w:p>
+      <w:pPr>
+        <w:pStyle w:val="ListParagraph"/>
+        <w:numPr>
+          <w:ilvl w:val="0"/>
+          <w:numId w:val="31"/>
+        </w:numPr>
+        <w:tabs>
+          <w:tab w:val="left" w:pos="142"/>
+        </w:tabs>
+        <w:ind w:left="851"/>
+        <w:jc w:val="both"/>
+        <w:rPr>
+          <w:b/>
+          <w:sz w:val="26"/>
+          <w:szCs w:val="26"/>
+        </w:rPr>
+      </w:pPr>
+      <w:r>
+        <w:rPr>
+          <w:sz w:val="26"/>
+          <w:szCs w:val="26"/>
+        </w:rPr>
+        <w:t xml:space="preserve">Giao diện trực quan, dễ quan sát. </w:t>
+      </w:r>
+    </w:p>
+    <w:p>
+      <w:pPr>
+        <w:pStyle w:val="ListParagraph"/>
+        <w:numPr>
+          <w:ilvl w:val="0"/>
+          <w:numId w:val="31"/>
+        </w:numPr>
+        <w:tabs>
+          <w:tab w:val="left" w:pos="142"/>
+        </w:tabs>
+        <w:ind w:left="851"/>
+        <w:jc w:val="both"/>
+        <w:rPr>
+          <w:b/>
+          <w:sz w:val="26"/>
+          <w:szCs w:val="26"/>
+        </w:rPr>
+      </w:pPr>
+      <w:r>
+        <w:rPr>
+          <w:sz w:val="26"/>
+          <w:szCs w:val="26"/>
+        </w:rPr>
+        <w:t xml:space="preserve">Chi phí triển khai thấp. </w:t>
+      </w:r>
+    </w:p>
+    <w:p>
+      <w:pPr>
+        <w:pStyle w:val="ListParagraph"/>
+        <w:numPr>
+          <w:ilvl w:val="0"/>
+          <w:numId w:val="31"/>
+        </w:numPr>
+        <w:tabs>
+          <w:tab w:val="left" w:pos="142"/>
+        </w:tabs>
+        <w:ind w:left="851"/>
+        <w:jc w:val="both"/>
+        <w:rPr>
+          <w:b/>
+          <w:sz w:val="26"/>
+          <w:szCs w:val="26"/>
+        </w:rPr>
+      </w:pPr>
+      <w:r>
+        <w:rPr>
+          <w:sz w:val="26"/>
+          <w:szCs w:val="26"/>
+        </w:rPr>
+        <w:t xml:space="preserve">Thời gian phản hồi tương đối cao. </w:t>
+      </w:r>
+    </w:p>
+    <w:p>
+      <w:pPr>
+        <w:pStyle w:val="ListParagraph"/>
+        <w:numPr>
+          <w:ilvl w:val="0"/>
+          <w:numId w:val="31"/>
+        </w:numPr>
+        <w:tabs>
+          <w:tab w:val="left" w:pos="142"/>
+        </w:tabs>
+        <w:ind w:left="851"/>
+        <w:jc w:val="both"/>
+        <w:rPr>
+          <w:b/>
+          <w:sz w:val="26"/>
+          <w:szCs w:val="26"/>
+        </w:rPr>
+      </w:pPr>
+      <w:r>
+        <w:rPr>
+          <w:sz w:val="26"/>
+          <w:szCs w:val="26"/>
+        </w:rPr>
+        <w:t xml:space="preserve">Kết hợp nhiều nền tảng. </w:t>
+      </w:r>
+    </w:p>
+    <w:p>
+      <w:pPr>
+        <w:pStyle w:val="ListParagraph"/>
+        <w:numPr>
+          <w:ilvl w:val="0"/>
+          <w:numId w:val="31"/>
+        </w:numPr>
+        <w:tabs>
+          <w:tab w:val="left" w:pos="142"/>
+        </w:tabs>
+        <w:ind w:left="851"/>
+        <w:jc w:val="both"/>
+        <w:rPr>
+          <w:b/>
+          <w:sz w:val="26"/>
+          <w:szCs w:val="26"/>
+        </w:rPr>
+      </w:pPr>
+    </w:p>
+    <w:p>
+      <w:pPr>
+        <w:pStyle w:val="ListParagraph"/>
+        <w:numPr>
+          <w:ilvl w:val="2"/>
+          <w:numId w:val="10"/>
+        </w:numPr>
+        <w:tabs>
+          <w:tab w:val="left" w:pos="142"/>
+        </w:tabs>
+        <w:ind w:left="426" w:hanging="426"/>
+        <w:jc w:val="both"/>
+        <w:rPr>
+          <w:b/>
+          <w:sz w:val="26"/>
+          <w:szCs w:val="26"/>
+        </w:rPr>
+      </w:pPr>
+      <w:r>
+        <w:rPr>
+          <w:b/>
+          <w:sz w:val="26"/>
+          <w:szCs w:val="26"/>
+        </w:rPr>
+        <w:t>Khuyết điểm</w:t>
+      </w:r>
+    </w:p>
+    <w:p>
+      <w:pPr>
+        <w:pStyle w:val="ListParagraph"/>
+        <w:numPr>
+          <w:ilvl w:val="0"/>
+          <w:numId w:val="32"/>
+        </w:numPr>
+        <w:tabs>
+          <w:tab w:val="left" w:pos="142"/>
+        </w:tabs>
+        <w:ind w:left="851"/>
+        <w:jc w:val="both"/>
+        <w:rPr>
+          <w:b/>
+          <w:sz w:val="26"/>
+          <w:szCs w:val="26"/>
+        </w:rPr>
+      </w:pPr>
+      <w:r>
+        <w:rPr>
+          <w:sz w:val="26"/>
+          <w:szCs w:val="26"/>
+        </w:rPr>
+        <w:t>Tồn tại độ trễ trong quá trình hiển thị các thông số, nhất là biểu đồ của ThingSpeak.</w:t>
+      </w:r>
+    </w:p>
+    <w:p>
+      <w:pPr>
+        <w:pStyle w:val="ListParagraph"/>
+        <w:numPr>
+          <w:ilvl w:val="0"/>
+          <w:numId w:val="32"/>
+        </w:numPr>
+        <w:tabs>
+          <w:tab w:val="left" w:pos="142"/>
+        </w:tabs>
+        <w:ind w:left="851"/>
+        <w:jc w:val="both"/>
+        <w:rPr>
+          <w:b/>
+          <w:sz w:val="26"/>
+          <w:szCs w:val="26"/>
+        </w:rPr>
+      </w:pPr>
+      <w:r>
+        <w:rPr>
+          <w:sz w:val="26"/>
+          <w:szCs w:val="26"/>
+        </w:rPr>
+        <w:t xml:space="preserve">Thiếu tính bảo mật. </w:t>
+      </w:r>
+    </w:p>
+    <w:p>
+      <w:pPr>
+        <w:pStyle w:val="ListParagraph"/>
+        <w:numPr>
+          <w:ilvl w:val="0"/>
+          <w:numId w:val="32"/>
+        </w:numPr>
+        <w:tabs>
+          <w:tab w:val="left" w:pos="142"/>
+        </w:tabs>
+        <w:ind w:left="851"/>
+        <w:jc w:val="both"/>
+        <w:rPr>
+          <w:b/>
+          <w:sz w:val="26"/>
+          <w:szCs w:val="26"/>
+        </w:rPr>
+      </w:pPr>
+      <w:r>
+        <w:rPr>
+          <w:sz w:val="26"/>
+          <w:szCs w:val="26"/>
+        </w:rPr>
+        <w:t>Chưa tận dụng hết nền tảng NodeJS (Socket.io).</w:t>
+      </w:r>
+    </w:p>
+    <w:p>
+      <w:pPr>
+        <w:pStyle w:val="ListParagraph"/>
+        <w:numPr>
+          <w:ilvl w:val="0"/>
+          <w:numId w:val="32"/>
+        </w:numPr>
+        <w:tabs>
+          <w:tab w:val="left" w:pos="142"/>
+        </w:tabs>
+        <w:ind w:left="851"/>
+        <w:jc w:val="both"/>
+        <w:rPr>
+          <w:b/>
+          <w:sz w:val="26"/>
+          <w:szCs w:val="26"/>
+        </w:rPr>
+      </w:pPr>
+    </w:p>
+    <w:p>
+      <w:pPr>
+        <w:pStyle w:val="ListParagraph"/>
+        <w:numPr>
+          <w:ilvl w:val="0"/>
+          <w:numId w:val="30"/>
+        </w:numPr>
+        <w:tabs>
+          <w:tab w:val="left" w:pos="142"/>
+        </w:tabs>
+        <w:jc w:val="both"/>
         <w:rPr>
           <w:b/>
           <w:sz w:val="26"/>
@@ -15457,7 +16606,7 @@
           <w:szCs w:val="26"/>
         </w:rPr>
       </w:pPr>
-      <w:bookmarkStart w:id="56" w:name="_Toc520762535"/>
+      <w:bookmarkStart w:id="58" w:name="_Toc520989575"/>
       <w:r>
         <w:rPr>
           <w:b/>
@@ -15467,15 +16616,17 @@
         <w:lastRenderedPageBreak/>
         <w:t>KẾT LUẬN</w:t>
       </w:r>
-      <w:bookmarkEnd w:id="56"/>
-    </w:p>
-    <w:p>
-      <w:pPr>
-        <w:rPr>
-          <w:sz w:val="26"/>
-          <w:szCs w:val="26"/>
-        </w:rPr>
-      </w:pPr>
+      <w:bookmarkEnd w:id="58"/>
+    </w:p>
+    <w:p>
+      <w:pPr>
+        <w:rPr>
+          <w:sz w:val="26"/>
+          <w:szCs w:val="26"/>
+        </w:rPr>
+      </w:pPr>
+      <w:bookmarkStart w:id="59" w:name="_GoBack"/>
+      <w:bookmarkEnd w:id="59"/>
       <w:r>
         <w:rPr>
           <w:sz w:val="26"/>
@@ -15495,8 +16646,8 @@
           <w:color w:val="auto"/>
         </w:rPr>
       </w:pPr>
-      <w:bookmarkStart w:id="57" w:name="_Toc517947184"/>
-      <w:bookmarkStart w:id="58" w:name="_Toc520762536"/>
+      <w:bookmarkStart w:id="60" w:name="_Toc517947184"/>
+      <w:bookmarkStart w:id="61" w:name="_Toc520989576"/>
       <w:r>
         <w:rPr>
           <w:rFonts w:ascii="Times New Roman" w:hAnsi="Times New Roman" w:cs="Times New Roman"/>
@@ -15506,8 +16657,54 @@
         <w:lastRenderedPageBreak/>
         <w:t>DANH MỤC TÀI LIỆU THAM KHẢO</w:t>
       </w:r>
-      <w:bookmarkEnd w:id="57"/>
-      <w:bookmarkEnd w:id="58"/>
+      <w:bookmarkEnd w:id="60"/>
+      <w:bookmarkEnd w:id="61"/>
+    </w:p>
+    <w:p>
+      <w:pPr>
+        <w:jc w:val="both"/>
+        <w:rPr>
+          <w:b/>
+          <w:sz w:val="26"/>
+          <w:szCs w:val="26"/>
+        </w:rPr>
+      </w:pPr>
+      <w:r>
+        <w:rPr>
+          <w:b/>
+          <w:sz w:val="26"/>
+          <w:szCs w:val="26"/>
+        </w:rPr>
+        <w:t xml:space="preserve">Danh mục các bài viết tham khảo: </w:t>
+      </w:r>
+    </w:p>
+    <w:p>
+      <w:pPr>
+        <w:pStyle w:val="ListParagraph"/>
+        <w:numPr>
+          <w:ilvl w:val="0"/>
+          <w:numId w:val="28"/>
+        </w:numPr>
+        <w:jc w:val="both"/>
+        <w:rPr>
+          <w:sz w:val="26"/>
+          <w:szCs w:val="26"/>
+        </w:rPr>
+      </w:pPr>
+      <w:r>
+        <w:rPr>
+          <w:sz w:val="26"/>
+          <w:szCs w:val="26"/>
+        </w:rPr>
+        <w:t xml:space="preserve">Giám sát dữ liệu mạng cảm biến thông qua máy chủ dịch vụ THINGSPEAK – ThS Chử Hoài Nam, ThS Lê Minh Tuấn - </w:t>
+      </w:r>
+      <w:r>
+        <w:rPr>
+          <w:sz w:val="26"/>
+          <w:szCs w:val="26"/>
+        </w:rPr>
+        <w:t>TẠP CHÍ CNTT&amp;TT KỲ 1 (1.2017)</w:t>
+      </w:r>
     </w:p>
     <w:p>
       <w:pPr>
@@ -15645,16 +16842,7 @@
           <w:sz w:val="26"/>
           <w:szCs w:val="26"/>
         </w:rPr>
-        <w:t>https://techmaster.vn/posts/33428/nodejs-la-gi-va-tai-sao-toi-nen-hoc-lap-tr</w:t>
-      </w:r>
-      <w:bookmarkStart w:id="59" w:name="_GoBack"/>
-      <w:bookmarkEnd w:id="59"/>
-      <w:r>
-        <w:rPr>
-          <w:sz w:val="26"/>
-          <w:szCs w:val="26"/>
-        </w:rPr>
-        <w:t>inh-nodejs</w:t>
+        <w:t>https://techmaster.vn/posts/33428/nodejs-la-gi-va-tai-sao-toi-nen-hoc-lap-trinh-nodejs</w:t>
       </w:r>
     </w:p>
     <w:p>
@@ -16486,6 +17674,321 @@
     </w:lvl>
   </w:abstractNum>
   <w:abstractNum w:abstractNumId="8" w15:restartNumberingAfterBreak="0">
+    <w:nsid w:val="13F00B49"/>
+    <w:multiLevelType w:val="hybridMultilevel"/>
+    <w:tmpl w:val="634484B2"/>
+    <w:lvl w:ilvl="0" w:tplc="04090001">
+      <w:start w:val="1"/>
+      <w:numFmt w:val="bullet"/>
+      <w:lvlText w:val=""/>
+      <w:lvlJc w:val="left"/>
+      <w:pPr>
+        <w:ind w:left="1147" w:hanging="360"/>
+      </w:pPr>
+      <w:rPr>
+        <w:rFonts w:ascii="Symbol" w:hAnsi="Symbol" w:hint="default"/>
+      </w:rPr>
+    </w:lvl>
+    <w:lvl w:ilvl="1" w:tplc="04090003" w:tentative="1">
+      <w:start w:val="1"/>
+      <w:numFmt w:val="bullet"/>
+      <w:lvlText w:val="o"/>
+      <w:lvlJc w:val="left"/>
+      <w:pPr>
+        <w:ind w:left="1867" w:hanging="360"/>
+      </w:pPr>
+      <w:rPr>
+        <w:rFonts w:ascii="Courier New" w:hAnsi="Courier New" w:cs="Courier New" w:hint="default"/>
+      </w:rPr>
+    </w:lvl>
+    <w:lvl w:ilvl="2" w:tplc="04090005" w:tentative="1">
+      <w:start w:val="1"/>
+      <w:numFmt w:val="bullet"/>
+      <w:lvlText w:val=""/>
+      <w:lvlJc w:val="left"/>
+      <w:pPr>
+        <w:ind w:left="2587" w:hanging="360"/>
+      </w:pPr>
+      <w:rPr>
+        <w:rFonts w:ascii="Wingdings" w:hAnsi="Wingdings" w:hint="default"/>
+      </w:rPr>
+    </w:lvl>
+    <w:lvl w:ilvl="3" w:tplc="04090001" w:tentative="1">
+      <w:start w:val="1"/>
+      <w:numFmt w:val="bullet"/>
+      <w:lvlText w:val=""/>
+      <w:lvlJc w:val="left"/>
+      <w:pPr>
+        <w:ind w:left="3307" w:hanging="360"/>
+      </w:pPr>
+      <w:rPr>
+        <w:rFonts w:ascii="Symbol" w:hAnsi="Symbol" w:hint="default"/>
+      </w:rPr>
+    </w:lvl>
+    <w:lvl w:ilvl="4" w:tplc="04090003" w:tentative="1">
+      <w:start w:val="1"/>
+      <w:numFmt w:val="bullet"/>
+      <w:lvlText w:val="o"/>
+      <w:lvlJc w:val="left"/>
+      <w:pPr>
+        <w:ind w:left="4027" w:hanging="360"/>
+      </w:pPr>
+      <w:rPr>
+        <w:rFonts w:ascii="Courier New" w:hAnsi="Courier New" w:cs="Courier New" w:hint="default"/>
+      </w:rPr>
+    </w:lvl>
+    <w:lvl w:ilvl="5" w:tplc="04090005" w:tentative="1">
+      <w:start w:val="1"/>
+      <w:numFmt w:val="bullet"/>
+      <w:lvlText w:val=""/>
+      <w:lvlJc w:val="left"/>
+      <w:pPr>
+        <w:ind w:left="4747" w:hanging="360"/>
+      </w:pPr>
+      <w:rPr>
+        <w:rFonts w:ascii="Wingdings" w:hAnsi="Wingdings" w:hint="default"/>
+      </w:rPr>
+    </w:lvl>
+    <w:lvl w:ilvl="6" w:tplc="04090001" w:tentative="1">
+      <w:start w:val="1"/>
+      <w:numFmt w:val="bullet"/>
+      <w:lvlText w:val=""/>
+      <w:lvlJc w:val="left"/>
+      <w:pPr>
+        <w:ind w:left="5467" w:hanging="360"/>
+      </w:pPr>
+      <w:rPr>
+        <w:rFonts w:ascii="Symbol" w:hAnsi="Symbol" w:hint="default"/>
+      </w:rPr>
+    </w:lvl>
+    <w:lvl w:ilvl="7" w:tplc="04090003" w:tentative="1">
+      <w:start w:val="1"/>
+      <w:numFmt w:val="bullet"/>
+      <w:lvlText w:val="o"/>
+      <w:lvlJc w:val="left"/>
+      <w:pPr>
+        <w:ind w:left="6187" w:hanging="360"/>
+      </w:pPr>
+      <w:rPr>
+        <w:rFonts w:ascii="Courier New" w:hAnsi="Courier New" w:cs="Courier New" w:hint="default"/>
+      </w:rPr>
+    </w:lvl>
+    <w:lvl w:ilvl="8" w:tplc="04090005" w:tentative="1">
+      <w:start w:val="1"/>
+      <w:numFmt w:val="bullet"/>
+      <w:lvlText w:val=""/>
+      <w:lvlJc w:val="left"/>
+      <w:pPr>
+        <w:ind w:left="6907" w:hanging="360"/>
+      </w:pPr>
+      <w:rPr>
+        <w:rFonts w:ascii="Wingdings" w:hAnsi="Wingdings" w:hint="default"/>
+      </w:rPr>
+    </w:lvl>
+  </w:abstractNum>
+  <w:abstractNum w:abstractNumId="9" w15:restartNumberingAfterBreak="0">
+    <w:nsid w:val="146944B8"/>
+    <w:multiLevelType w:val="hybridMultilevel"/>
+    <w:tmpl w:val="F620D4BC"/>
+    <w:lvl w:ilvl="0" w:tplc="04090001">
+      <w:start w:val="1"/>
+      <w:numFmt w:val="bullet"/>
+      <w:lvlText w:val=""/>
+      <w:lvlJc w:val="left"/>
+      <w:pPr>
+        <w:ind w:left="1277" w:hanging="360"/>
+      </w:pPr>
+      <w:rPr>
+        <w:rFonts w:ascii="Symbol" w:hAnsi="Symbol" w:hint="default"/>
+      </w:rPr>
+    </w:lvl>
+    <w:lvl w:ilvl="1" w:tplc="04090003" w:tentative="1">
+      <w:start w:val="1"/>
+      <w:numFmt w:val="bullet"/>
+      <w:lvlText w:val="o"/>
+      <w:lvlJc w:val="left"/>
+      <w:pPr>
+        <w:ind w:left="1866" w:hanging="360"/>
+      </w:pPr>
+      <w:rPr>
+        <w:rFonts w:ascii="Courier New" w:hAnsi="Courier New" w:cs="Courier New" w:hint="default"/>
+      </w:rPr>
+    </w:lvl>
+    <w:lvl w:ilvl="2" w:tplc="04090005" w:tentative="1">
+      <w:start w:val="1"/>
+      <w:numFmt w:val="bullet"/>
+      <w:lvlText w:val=""/>
+      <w:lvlJc w:val="left"/>
+      <w:pPr>
+        <w:ind w:left="2586" w:hanging="360"/>
+      </w:pPr>
+      <w:rPr>
+        <w:rFonts w:ascii="Wingdings" w:hAnsi="Wingdings" w:hint="default"/>
+      </w:rPr>
+    </w:lvl>
+    <w:lvl w:ilvl="3" w:tplc="04090001" w:tentative="1">
+      <w:start w:val="1"/>
+      <w:numFmt w:val="bullet"/>
+      <w:lvlText w:val=""/>
+      <w:lvlJc w:val="left"/>
+      <w:pPr>
+        <w:ind w:left="3306" w:hanging="360"/>
+      </w:pPr>
+      <w:rPr>
+        <w:rFonts w:ascii="Symbol" w:hAnsi="Symbol" w:hint="default"/>
+      </w:rPr>
+    </w:lvl>
+    <w:lvl w:ilvl="4" w:tplc="04090003" w:tentative="1">
+      <w:start w:val="1"/>
+      <w:numFmt w:val="bullet"/>
+      <w:lvlText w:val="o"/>
+      <w:lvlJc w:val="left"/>
+      <w:pPr>
+        <w:ind w:left="4026" w:hanging="360"/>
+      </w:pPr>
+      <w:rPr>
+        <w:rFonts w:ascii="Courier New" w:hAnsi="Courier New" w:cs="Courier New" w:hint="default"/>
+      </w:rPr>
+    </w:lvl>
+    <w:lvl w:ilvl="5" w:tplc="04090005" w:tentative="1">
+      <w:start w:val="1"/>
+      <w:numFmt w:val="bullet"/>
+      <w:lvlText w:val=""/>
+      <w:lvlJc w:val="left"/>
+      <w:pPr>
+        <w:ind w:left="4746" w:hanging="360"/>
+      </w:pPr>
+      <w:rPr>
+        <w:rFonts w:ascii="Wingdings" w:hAnsi="Wingdings" w:hint="default"/>
+      </w:rPr>
+    </w:lvl>
+    <w:lvl w:ilvl="6" w:tplc="04090001" w:tentative="1">
+      <w:start w:val="1"/>
+      <w:numFmt w:val="bullet"/>
+      <w:lvlText w:val=""/>
+      <w:lvlJc w:val="left"/>
+      <w:pPr>
+        <w:ind w:left="5466" w:hanging="360"/>
+      </w:pPr>
+      <w:rPr>
+        <w:rFonts w:ascii="Symbol" w:hAnsi="Symbol" w:hint="default"/>
+      </w:rPr>
+    </w:lvl>
+    <w:lvl w:ilvl="7" w:tplc="04090003" w:tentative="1">
+      <w:start w:val="1"/>
+      <w:numFmt w:val="bullet"/>
+      <w:lvlText w:val="o"/>
+      <w:lvlJc w:val="left"/>
+      <w:pPr>
+        <w:ind w:left="6186" w:hanging="360"/>
+      </w:pPr>
+      <w:rPr>
+        <w:rFonts w:ascii="Courier New" w:hAnsi="Courier New" w:cs="Courier New" w:hint="default"/>
+      </w:rPr>
+    </w:lvl>
+    <w:lvl w:ilvl="8" w:tplc="04090005" w:tentative="1">
+      <w:start w:val="1"/>
+      <w:numFmt w:val="bullet"/>
+      <w:lvlText w:val=""/>
+      <w:lvlJc w:val="left"/>
+      <w:pPr>
+        <w:ind w:left="6906" w:hanging="360"/>
+      </w:pPr>
+      <w:rPr>
+        <w:rFonts w:ascii="Wingdings" w:hAnsi="Wingdings" w:hint="default"/>
+      </w:rPr>
+    </w:lvl>
+  </w:abstractNum>
+  <w:abstractNum w:abstractNumId="10" w15:restartNumberingAfterBreak="0">
+    <w:nsid w:val="186F09D0"/>
+    <w:multiLevelType w:val="hybridMultilevel"/>
+    <w:tmpl w:val="63B44BB2"/>
+    <w:lvl w:ilvl="0" w:tplc="2B301C60">
+      <w:start w:val="3"/>
+      <w:numFmt w:val="decimal"/>
+      <w:lvlText w:val="%1.3.1"/>
+      <w:lvlJc w:val="center"/>
+      <w:pPr>
+        <w:ind w:left="4027" w:hanging="360"/>
+      </w:pPr>
+      <w:rPr>
+        <w:rFonts w:hint="default"/>
+      </w:rPr>
+    </w:lvl>
+    <w:lvl w:ilvl="1" w:tplc="04090019" w:tentative="1">
+      <w:start w:val="1"/>
+      <w:numFmt w:val="lowerLetter"/>
+      <w:lvlText w:val="%2."/>
+      <w:lvlJc w:val="left"/>
+      <w:pPr>
+        <w:ind w:left="4747" w:hanging="360"/>
+      </w:pPr>
+    </w:lvl>
+    <w:lvl w:ilvl="2" w:tplc="0409001B" w:tentative="1">
+      <w:start w:val="1"/>
+      <w:numFmt w:val="lowerRoman"/>
+      <w:lvlText w:val="%3."/>
+      <w:lvlJc w:val="right"/>
+      <w:pPr>
+        <w:ind w:left="5467" w:hanging="180"/>
+      </w:pPr>
+    </w:lvl>
+    <w:lvl w:ilvl="3" w:tplc="0409000F" w:tentative="1">
+      <w:start w:val="1"/>
+      <w:numFmt w:val="decimal"/>
+      <w:lvlText w:val="%4."/>
+      <w:lvlJc w:val="left"/>
+      <w:pPr>
+        <w:ind w:left="6187" w:hanging="360"/>
+      </w:pPr>
+    </w:lvl>
+    <w:lvl w:ilvl="4" w:tplc="04090019" w:tentative="1">
+      <w:start w:val="1"/>
+      <w:numFmt w:val="lowerLetter"/>
+      <w:lvlText w:val="%5."/>
+      <w:lvlJc w:val="left"/>
+      <w:pPr>
+        <w:ind w:left="6907" w:hanging="360"/>
+      </w:pPr>
+    </w:lvl>
+    <w:lvl w:ilvl="5" w:tplc="0409001B" w:tentative="1">
+      <w:start w:val="1"/>
+      <w:numFmt w:val="lowerRoman"/>
+      <w:lvlText w:val="%6."/>
+      <w:lvlJc w:val="right"/>
+      <w:pPr>
+        <w:ind w:left="7627" w:hanging="180"/>
+      </w:pPr>
+    </w:lvl>
+    <w:lvl w:ilvl="6" w:tplc="0409000F" w:tentative="1">
+      <w:start w:val="1"/>
+      <w:numFmt w:val="decimal"/>
+      <w:lvlText w:val="%7."/>
+      <w:lvlJc w:val="left"/>
+      <w:pPr>
+        <w:ind w:left="8347" w:hanging="360"/>
+      </w:pPr>
+    </w:lvl>
+    <w:lvl w:ilvl="7" w:tplc="04090019" w:tentative="1">
+      <w:start w:val="1"/>
+      <w:numFmt w:val="lowerLetter"/>
+      <w:lvlText w:val="%8."/>
+      <w:lvlJc w:val="left"/>
+      <w:pPr>
+        <w:ind w:left="9067" w:hanging="360"/>
+      </w:pPr>
+    </w:lvl>
+    <w:lvl w:ilvl="8" w:tplc="0409001B" w:tentative="1">
+      <w:start w:val="1"/>
+      <w:numFmt w:val="lowerRoman"/>
+      <w:lvlText w:val="%9."/>
+      <w:lvlJc w:val="right"/>
+      <w:pPr>
+        <w:ind w:left="9787" w:hanging="180"/>
+      </w:pPr>
+    </w:lvl>
+  </w:abstractNum>
+  <w:abstractNum w:abstractNumId="11" w15:restartNumberingAfterBreak="0">
     <w:nsid w:val="2161507C"/>
     <w:multiLevelType w:val="hybridMultilevel"/>
     <w:tmpl w:val="33D28042"/>
@@ -16574,7 +18077,7 @@
       </w:pPr>
     </w:lvl>
   </w:abstractNum>
-  <w:abstractNum w:abstractNumId="9" w15:restartNumberingAfterBreak="0">
+  <w:abstractNum w:abstractNumId="12" w15:restartNumberingAfterBreak="0">
     <w:nsid w:val="241D2C3A"/>
     <w:multiLevelType w:val="multilevel"/>
     <w:tmpl w:val="C7D26E7E"/>
@@ -16687,7 +18190,7 @@
       </w:rPr>
     </w:lvl>
   </w:abstractNum>
-  <w:abstractNum w:abstractNumId="10" w15:restartNumberingAfterBreak="0">
+  <w:abstractNum w:abstractNumId="13" w15:restartNumberingAfterBreak="0">
     <w:nsid w:val="2A8B6430"/>
     <w:multiLevelType w:val="hybridMultilevel"/>
     <w:tmpl w:val="B98260EC"/>
@@ -16773,7 +18276,7 @@
       </w:pPr>
     </w:lvl>
   </w:abstractNum>
-  <w:abstractNum w:abstractNumId="11" w15:restartNumberingAfterBreak="0">
+  <w:abstractNum w:abstractNumId="14" w15:restartNumberingAfterBreak="0">
     <w:nsid w:val="2F03431E"/>
     <w:multiLevelType w:val="hybridMultilevel"/>
     <w:tmpl w:val="C5189D00"/>
@@ -16893,7 +18396,96 @@
       </w:pPr>
     </w:lvl>
   </w:abstractNum>
-  <w:abstractNum w:abstractNumId="12" w15:restartNumberingAfterBreak="0">
+  <w:abstractNum w:abstractNumId="15" w15:restartNumberingAfterBreak="0">
+    <w:nsid w:val="32A05E5B"/>
+    <w:multiLevelType w:val="hybridMultilevel"/>
+    <w:tmpl w:val="0038D470"/>
+    <w:lvl w:ilvl="0" w:tplc="ACEEA524">
+      <w:start w:val="1"/>
+      <w:numFmt w:val="decimal"/>
+      <w:lvlText w:val="%1."/>
+      <w:lvlJc w:val="left"/>
+      <w:pPr>
+        <w:ind w:left="354" w:hanging="360"/>
+      </w:pPr>
+      <w:rPr>
+        <w:rFonts w:hint="default"/>
+      </w:rPr>
+    </w:lvl>
+    <w:lvl w:ilvl="1" w:tplc="04090019" w:tentative="1">
+      <w:start w:val="1"/>
+      <w:numFmt w:val="lowerLetter"/>
+      <w:lvlText w:val="%2."/>
+      <w:lvlJc w:val="left"/>
+      <w:pPr>
+        <w:ind w:left="1074" w:hanging="360"/>
+      </w:pPr>
+    </w:lvl>
+    <w:lvl w:ilvl="2" w:tplc="0409001B" w:tentative="1">
+      <w:start w:val="1"/>
+      <w:numFmt w:val="lowerRoman"/>
+      <w:lvlText w:val="%3."/>
+      <w:lvlJc w:val="right"/>
+      <w:pPr>
+        <w:ind w:left="1794" w:hanging="180"/>
+      </w:pPr>
+    </w:lvl>
+    <w:lvl w:ilvl="3" w:tplc="0409000F" w:tentative="1">
+      <w:start w:val="1"/>
+      <w:numFmt w:val="decimal"/>
+      <w:lvlText w:val="%4."/>
+      <w:lvlJc w:val="left"/>
+      <w:pPr>
+        <w:ind w:left="2514" w:hanging="360"/>
+      </w:pPr>
+    </w:lvl>
+    <w:lvl w:ilvl="4" w:tplc="04090019" w:tentative="1">
+      <w:start w:val="1"/>
+      <w:numFmt w:val="lowerLetter"/>
+      <w:lvlText w:val="%5."/>
+      <w:lvlJc w:val="left"/>
+      <w:pPr>
+        <w:ind w:left="3234" w:hanging="360"/>
+      </w:pPr>
+    </w:lvl>
+    <w:lvl w:ilvl="5" w:tplc="0409001B" w:tentative="1">
+      <w:start w:val="1"/>
+      <w:numFmt w:val="lowerRoman"/>
+      <w:lvlText w:val="%6."/>
+      <w:lvlJc w:val="right"/>
+      <w:pPr>
+        <w:ind w:left="3954" w:hanging="180"/>
+      </w:pPr>
+    </w:lvl>
+    <w:lvl w:ilvl="6" w:tplc="0409000F" w:tentative="1">
+      <w:start w:val="1"/>
+      <w:numFmt w:val="decimal"/>
+      <w:lvlText w:val="%7."/>
+      <w:lvlJc w:val="left"/>
+      <w:pPr>
+        <w:ind w:left="4674" w:hanging="360"/>
+      </w:pPr>
+    </w:lvl>
+    <w:lvl w:ilvl="7" w:tplc="04090019" w:tentative="1">
+      <w:start w:val="1"/>
+      <w:numFmt w:val="lowerLetter"/>
+      <w:lvlText w:val="%8."/>
+      <w:lvlJc w:val="left"/>
+      <w:pPr>
+        <w:ind w:left="5394" w:hanging="360"/>
+      </w:pPr>
+    </w:lvl>
+    <w:lvl w:ilvl="8" w:tplc="0409001B" w:tentative="1">
+      <w:start w:val="1"/>
+      <w:numFmt w:val="lowerRoman"/>
+      <w:lvlText w:val="%9."/>
+      <w:lvlJc w:val="right"/>
+      <w:pPr>
+        <w:ind w:left="6114" w:hanging="180"/>
+      </w:pPr>
+    </w:lvl>
+  </w:abstractNum>
+  <w:abstractNum w:abstractNumId="16" w15:restartNumberingAfterBreak="0">
     <w:nsid w:val="33772782"/>
     <w:multiLevelType w:val="hybridMultilevel"/>
     <w:tmpl w:val="50F8B94E"/>
@@ -17006,7 +18598,7 @@
       </w:rPr>
     </w:lvl>
   </w:abstractNum>
-  <w:abstractNum w:abstractNumId="13" w15:restartNumberingAfterBreak="0">
+  <w:abstractNum w:abstractNumId="17" w15:restartNumberingAfterBreak="0">
     <w:nsid w:val="36581C83"/>
     <w:multiLevelType w:val="multilevel"/>
     <w:tmpl w:val="0409001F"/>
@@ -17092,7 +18684,7 @@
       </w:pPr>
     </w:lvl>
   </w:abstractNum>
-  <w:abstractNum w:abstractNumId="14" w15:restartNumberingAfterBreak="0">
+  <w:abstractNum w:abstractNumId="18" w15:restartNumberingAfterBreak="0">
     <w:nsid w:val="380605E6"/>
     <w:multiLevelType w:val="hybridMultilevel"/>
     <w:tmpl w:val="9E688406"/>
@@ -17205,7 +18797,7 @@
       </w:rPr>
     </w:lvl>
   </w:abstractNum>
-  <w:abstractNum w:abstractNumId="15" w15:restartNumberingAfterBreak="0">
+  <w:abstractNum w:abstractNumId="19" w15:restartNumberingAfterBreak="0">
     <w:nsid w:val="3A27366A"/>
     <w:multiLevelType w:val="multilevel"/>
     <w:tmpl w:val="0409001F"/>
@@ -17291,7 +18883,120 @@
       </w:pPr>
     </w:lvl>
   </w:abstractNum>
-  <w:abstractNum w:abstractNumId="16" w15:restartNumberingAfterBreak="0">
+  <w:abstractNum w:abstractNumId="20" w15:restartNumberingAfterBreak="0">
+    <w:nsid w:val="401C2F83"/>
+    <w:multiLevelType w:val="hybridMultilevel"/>
+    <w:tmpl w:val="B53646A8"/>
+    <w:lvl w:ilvl="0" w:tplc="04090001">
+      <w:start w:val="1"/>
+      <w:numFmt w:val="bullet"/>
+      <w:lvlText w:val=""/>
+      <w:lvlJc w:val="left"/>
+      <w:pPr>
+        <w:ind w:left="851" w:hanging="360"/>
+      </w:pPr>
+      <w:rPr>
+        <w:rFonts w:ascii="Symbol" w:hAnsi="Symbol" w:hint="default"/>
+      </w:rPr>
+    </w:lvl>
+    <w:lvl w:ilvl="1" w:tplc="04090003">
+      <w:start w:val="1"/>
+      <w:numFmt w:val="bullet"/>
+      <w:lvlText w:val="o"/>
+      <w:lvlJc w:val="left"/>
+      <w:pPr>
+        <w:ind w:left="1571" w:hanging="360"/>
+      </w:pPr>
+      <w:rPr>
+        <w:rFonts w:ascii="Courier New" w:hAnsi="Courier New" w:cs="Courier New" w:hint="default"/>
+      </w:rPr>
+    </w:lvl>
+    <w:lvl w:ilvl="2" w:tplc="04090005">
+      <w:start w:val="1"/>
+      <w:numFmt w:val="bullet"/>
+      <w:lvlText w:val=""/>
+      <w:lvlJc w:val="left"/>
+      <w:pPr>
+        <w:ind w:left="2291" w:hanging="360"/>
+      </w:pPr>
+      <w:rPr>
+        <w:rFonts w:ascii="Wingdings" w:hAnsi="Wingdings" w:hint="default"/>
+      </w:rPr>
+    </w:lvl>
+    <w:lvl w:ilvl="3" w:tplc="04090001" w:tentative="1">
+      <w:start w:val="1"/>
+      <w:numFmt w:val="bullet"/>
+      <w:lvlText w:val=""/>
+      <w:lvlJc w:val="left"/>
+      <w:pPr>
+        <w:ind w:left="3011" w:hanging="360"/>
+      </w:pPr>
+      <w:rPr>
+        <w:rFonts w:ascii="Symbol" w:hAnsi="Symbol" w:hint="default"/>
+      </w:rPr>
+    </w:lvl>
+    <w:lvl w:ilvl="4" w:tplc="04090003" w:tentative="1">
+      <w:start w:val="1"/>
+      <w:numFmt w:val="bullet"/>
+      <w:lvlText w:val="o"/>
+      <w:lvlJc w:val="left"/>
+      <w:pPr>
+        <w:ind w:left="3731" w:hanging="360"/>
+      </w:pPr>
+      <w:rPr>
+        <w:rFonts w:ascii="Courier New" w:hAnsi="Courier New" w:cs="Courier New" w:hint="default"/>
+      </w:rPr>
+    </w:lvl>
+    <w:lvl w:ilvl="5" w:tplc="04090005" w:tentative="1">
+      <w:start w:val="1"/>
+      <w:numFmt w:val="bullet"/>
+      <w:lvlText w:val=""/>
+      <w:lvlJc w:val="left"/>
+      <w:pPr>
+        <w:ind w:left="4451" w:hanging="360"/>
+      </w:pPr>
+      <w:rPr>
+        <w:rFonts w:ascii="Wingdings" w:hAnsi="Wingdings" w:hint="default"/>
+      </w:rPr>
+    </w:lvl>
+    <w:lvl w:ilvl="6" w:tplc="04090001" w:tentative="1">
+      <w:start w:val="1"/>
+      <w:numFmt w:val="bullet"/>
+      <w:lvlText w:val=""/>
+      <w:lvlJc w:val="left"/>
+      <w:pPr>
+        <w:ind w:left="5171" w:hanging="360"/>
+      </w:pPr>
+      <w:rPr>
+        <w:rFonts w:ascii="Symbol" w:hAnsi="Symbol" w:hint="default"/>
+      </w:rPr>
+    </w:lvl>
+    <w:lvl w:ilvl="7" w:tplc="04090003" w:tentative="1">
+      <w:start w:val="1"/>
+      <w:numFmt w:val="bullet"/>
+      <w:lvlText w:val="o"/>
+      <w:lvlJc w:val="left"/>
+      <w:pPr>
+        <w:ind w:left="5891" w:hanging="360"/>
+      </w:pPr>
+      <w:rPr>
+        <w:rFonts w:ascii="Courier New" w:hAnsi="Courier New" w:cs="Courier New" w:hint="default"/>
+      </w:rPr>
+    </w:lvl>
+    <w:lvl w:ilvl="8" w:tplc="04090005" w:tentative="1">
+      <w:start w:val="1"/>
+      <w:numFmt w:val="bullet"/>
+      <w:lvlText w:val=""/>
+      <w:lvlJc w:val="left"/>
+      <w:pPr>
+        <w:ind w:left="6611" w:hanging="360"/>
+      </w:pPr>
+      <w:rPr>
+        <w:rFonts w:ascii="Wingdings" w:hAnsi="Wingdings" w:hint="default"/>
+      </w:rPr>
+    </w:lvl>
+  </w:abstractNum>
+  <w:abstractNum w:abstractNumId="21" w15:restartNumberingAfterBreak="0">
     <w:nsid w:val="42963E5A"/>
     <w:multiLevelType w:val="hybridMultilevel"/>
     <w:tmpl w:val="52026DA2"/>
@@ -17342,7 +19047,120 @@
       <w:lvlJc w:val="left"/>
     </w:lvl>
   </w:abstractNum>
-  <w:abstractNum w:abstractNumId="17" w15:restartNumberingAfterBreak="0">
+  <w:abstractNum w:abstractNumId="22" w15:restartNumberingAfterBreak="0">
+    <w:nsid w:val="487F6322"/>
+    <w:multiLevelType w:val="hybridMultilevel"/>
+    <w:tmpl w:val="B4A808C0"/>
+    <w:lvl w:ilvl="0" w:tplc="04090001">
+      <w:start w:val="1"/>
+      <w:numFmt w:val="bullet"/>
+      <w:lvlText w:val=""/>
+      <w:lvlJc w:val="left"/>
+      <w:pPr>
+        <w:ind w:left="1277" w:hanging="360"/>
+      </w:pPr>
+      <w:rPr>
+        <w:rFonts w:ascii="Symbol" w:hAnsi="Symbol" w:hint="default"/>
+      </w:rPr>
+    </w:lvl>
+    <w:lvl w:ilvl="1" w:tplc="04090003" w:tentative="1">
+      <w:start w:val="1"/>
+      <w:numFmt w:val="bullet"/>
+      <w:lvlText w:val="o"/>
+      <w:lvlJc w:val="left"/>
+      <w:pPr>
+        <w:ind w:left="1866" w:hanging="360"/>
+      </w:pPr>
+      <w:rPr>
+        <w:rFonts w:ascii="Courier New" w:hAnsi="Courier New" w:cs="Courier New" w:hint="default"/>
+      </w:rPr>
+    </w:lvl>
+    <w:lvl w:ilvl="2" w:tplc="04090005" w:tentative="1">
+      <w:start w:val="1"/>
+      <w:numFmt w:val="bullet"/>
+      <w:lvlText w:val=""/>
+      <w:lvlJc w:val="left"/>
+      <w:pPr>
+        <w:ind w:left="2586" w:hanging="360"/>
+      </w:pPr>
+      <w:rPr>
+        <w:rFonts w:ascii="Wingdings" w:hAnsi="Wingdings" w:hint="default"/>
+      </w:rPr>
+    </w:lvl>
+    <w:lvl w:ilvl="3" w:tplc="04090001" w:tentative="1">
+      <w:start w:val="1"/>
+      <w:numFmt w:val="bullet"/>
+      <w:lvlText w:val=""/>
+      <w:lvlJc w:val="left"/>
+      <w:pPr>
+        <w:ind w:left="3306" w:hanging="360"/>
+      </w:pPr>
+      <w:rPr>
+        <w:rFonts w:ascii="Symbol" w:hAnsi="Symbol" w:hint="default"/>
+      </w:rPr>
+    </w:lvl>
+    <w:lvl w:ilvl="4" w:tplc="04090003" w:tentative="1">
+      <w:start w:val="1"/>
+      <w:numFmt w:val="bullet"/>
+      <w:lvlText w:val="o"/>
+      <w:lvlJc w:val="left"/>
+      <w:pPr>
+        <w:ind w:left="4026" w:hanging="360"/>
+      </w:pPr>
+      <w:rPr>
+        <w:rFonts w:ascii="Courier New" w:hAnsi="Courier New" w:cs="Courier New" w:hint="default"/>
+      </w:rPr>
+    </w:lvl>
+    <w:lvl w:ilvl="5" w:tplc="04090005" w:tentative="1">
+      <w:start w:val="1"/>
+      <w:numFmt w:val="bullet"/>
+      <w:lvlText w:val=""/>
+      <w:lvlJc w:val="left"/>
+      <w:pPr>
+        <w:ind w:left="4746" w:hanging="360"/>
+      </w:pPr>
+      <w:rPr>
+        <w:rFonts w:ascii="Wingdings" w:hAnsi="Wingdings" w:hint="default"/>
+      </w:rPr>
+    </w:lvl>
+    <w:lvl w:ilvl="6" w:tplc="04090001" w:tentative="1">
+      <w:start w:val="1"/>
+      <w:numFmt w:val="bullet"/>
+      <w:lvlText w:val=""/>
+      <w:lvlJc w:val="left"/>
+      <w:pPr>
+        <w:ind w:left="5466" w:hanging="360"/>
+      </w:pPr>
+      <w:rPr>
+        <w:rFonts w:ascii="Symbol" w:hAnsi="Symbol" w:hint="default"/>
+      </w:rPr>
+    </w:lvl>
+    <w:lvl w:ilvl="7" w:tplc="04090003" w:tentative="1">
+      <w:start w:val="1"/>
+      <w:numFmt w:val="bullet"/>
+      <w:lvlText w:val="o"/>
+      <w:lvlJc w:val="left"/>
+      <w:pPr>
+        <w:ind w:left="6186" w:hanging="360"/>
+      </w:pPr>
+      <w:rPr>
+        <w:rFonts w:ascii="Courier New" w:hAnsi="Courier New" w:cs="Courier New" w:hint="default"/>
+      </w:rPr>
+    </w:lvl>
+    <w:lvl w:ilvl="8" w:tplc="04090005" w:tentative="1">
+      <w:start w:val="1"/>
+      <w:numFmt w:val="bullet"/>
+      <w:lvlText w:val=""/>
+      <w:lvlJc w:val="left"/>
+      <w:pPr>
+        <w:ind w:left="6906" w:hanging="360"/>
+      </w:pPr>
+      <w:rPr>
+        <w:rFonts w:ascii="Wingdings" w:hAnsi="Wingdings" w:hint="default"/>
+      </w:rPr>
+    </w:lvl>
+  </w:abstractNum>
+  <w:abstractNum w:abstractNumId="23" w15:restartNumberingAfterBreak="0">
     <w:nsid w:val="4B013245"/>
     <w:multiLevelType w:val="multilevel"/>
     <w:tmpl w:val="0409001F"/>
@@ -17428,7 +19246,7 @@
       </w:pPr>
     </w:lvl>
   </w:abstractNum>
-  <w:abstractNum w:abstractNumId="18" w15:restartNumberingAfterBreak="0">
+  <w:abstractNum w:abstractNumId="24" w15:restartNumberingAfterBreak="0">
     <w:nsid w:val="4DA1522A"/>
     <w:multiLevelType w:val="multilevel"/>
     <w:tmpl w:val="B2806A74"/>
@@ -17541,7 +19359,7 @@
       </w:rPr>
     </w:lvl>
   </w:abstractNum>
-  <w:abstractNum w:abstractNumId="19" w15:restartNumberingAfterBreak="0">
+  <w:abstractNum w:abstractNumId="25" w15:restartNumberingAfterBreak="0">
     <w:nsid w:val="505D4E01"/>
     <w:multiLevelType w:val="hybridMultilevel"/>
     <w:tmpl w:val="7A1C225A"/>
@@ -17654,7 +19472,7 @@
       </w:rPr>
     </w:lvl>
   </w:abstractNum>
-  <w:abstractNum w:abstractNumId="20" w15:restartNumberingAfterBreak="0">
+  <w:abstractNum w:abstractNumId="26" w15:restartNumberingAfterBreak="0">
     <w:nsid w:val="56314B74"/>
     <w:multiLevelType w:val="hybridMultilevel"/>
     <w:tmpl w:val="E430CA40"/>
@@ -17743,7 +19561,120 @@
       </w:pPr>
     </w:lvl>
   </w:abstractNum>
-  <w:abstractNum w:abstractNumId="21" w15:restartNumberingAfterBreak="0">
+  <w:abstractNum w:abstractNumId="27" w15:restartNumberingAfterBreak="0">
+    <w:nsid w:val="60340527"/>
+    <w:multiLevelType w:val="hybridMultilevel"/>
+    <w:tmpl w:val="BE405762"/>
+    <w:lvl w:ilvl="0" w:tplc="04090001">
+      <w:start w:val="1"/>
+      <w:numFmt w:val="bullet"/>
+      <w:lvlText w:val=""/>
+      <w:lvlJc w:val="left"/>
+      <w:pPr>
+        <w:ind w:left="1277" w:hanging="360"/>
+      </w:pPr>
+      <w:rPr>
+        <w:rFonts w:ascii="Symbol" w:hAnsi="Symbol" w:hint="default"/>
+      </w:rPr>
+    </w:lvl>
+    <w:lvl w:ilvl="1" w:tplc="04090003" w:tentative="1">
+      <w:start w:val="1"/>
+      <w:numFmt w:val="bullet"/>
+      <w:lvlText w:val="o"/>
+      <w:lvlJc w:val="left"/>
+      <w:pPr>
+        <w:ind w:left="1866" w:hanging="360"/>
+      </w:pPr>
+      <w:rPr>
+        <w:rFonts w:ascii="Courier New" w:hAnsi="Courier New" w:cs="Courier New" w:hint="default"/>
+      </w:rPr>
+    </w:lvl>
+    <w:lvl w:ilvl="2" w:tplc="04090005" w:tentative="1">
+      <w:start w:val="1"/>
+      <w:numFmt w:val="bullet"/>
+      <w:lvlText w:val=""/>
+      <w:lvlJc w:val="left"/>
+      <w:pPr>
+        <w:ind w:left="2586" w:hanging="360"/>
+      </w:pPr>
+      <w:rPr>
+        <w:rFonts w:ascii="Wingdings" w:hAnsi="Wingdings" w:hint="default"/>
+      </w:rPr>
+    </w:lvl>
+    <w:lvl w:ilvl="3" w:tplc="04090001" w:tentative="1">
+      <w:start w:val="1"/>
+      <w:numFmt w:val="bullet"/>
+      <w:lvlText w:val=""/>
+      <w:lvlJc w:val="left"/>
+      <w:pPr>
+        <w:ind w:left="3306" w:hanging="360"/>
+      </w:pPr>
+      <w:rPr>
+        <w:rFonts w:ascii="Symbol" w:hAnsi="Symbol" w:hint="default"/>
+      </w:rPr>
+    </w:lvl>
+    <w:lvl w:ilvl="4" w:tplc="04090003" w:tentative="1">
+      <w:start w:val="1"/>
+      <w:numFmt w:val="bullet"/>
+      <w:lvlText w:val="o"/>
+      <w:lvlJc w:val="left"/>
+      <w:pPr>
+        <w:ind w:left="4026" w:hanging="360"/>
+      </w:pPr>
+      <w:rPr>
+        <w:rFonts w:ascii="Courier New" w:hAnsi="Courier New" w:cs="Courier New" w:hint="default"/>
+      </w:rPr>
+    </w:lvl>
+    <w:lvl w:ilvl="5" w:tplc="04090005" w:tentative="1">
+      <w:start w:val="1"/>
+      <w:numFmt w:val="bullet"/>
+      <w:lvlText w:val=""/>
+      <w:lvlJc w:val="left"/>
+      <w:pPr>
+        <w:ind w:left="4746" w:hanging="360"/>
+      </w:pPr>
+      <w:rPr>
+        <w:rFonts w:ascii="Wingdings" w:hAnsi="Wingdings" w:hint="default"/>
+      </w:rPr>
+    </w:lvl>
+    <w:lvl w:ilvl="6" w:tplc="04090001" w:tentative="1">
+      <w:start w:val="1"/>
+      <w:numFmt w:val="bullet"/>
+      <w:lvlText w:val=""/>
+      <w:lvlJc w:val="left"/>
+      <w:pPr>
+        <w:ind w:left="5466" w:hanging="360"/>
+      </w:pPr>
+      <w:rPr>
+        <w:rFonts w:ascii="Symbol" w:hAnsi="Symbol" w:hint="default"/>
+      </w:rPr>
+    </w:lvl>
+    <w:lvl w:ilvl="7" w:tplc="04090003" w:tentative="1">
+      <w:start w:val="1"/>
+      <w:numFmt w:val="bullet"/>
+      <w:lvlText w:val="o"/>
+      <w:lvlJc w:val="left"/>
+      <w:pPr>
+        <w:ind w:left="6186" w:hanging="360"/>
+      </w:pPr>
+      <w:rPr>
+        <w:rFonts w:ascii="Courier New" w:hAnsi="Courier New" w:cs="Courier New" w:hint="default"/>
+      </w:rPr>
+    </w:lvl>
+    <w:lvl w:ilvl="8" w:tplc="04090005" w:tentative="1">
+      <w:start w:val="1"/>
+      <w:numFmt w:val="bullet"/>
+      <w:lvlText w:val=""/>
+      <w:lvlJc w:val="left"/>
+      <w:pPr>
+        <w:ind w:left="6906" w:hanging="360"/>
+      </w:pPr>
+      <w:rPr>
+        <w:rFonts w:ascii="Wingdings" w:hAnsi="Wingdings" w:hint="default"/>
+      </w:rPr>
+    </w:lvl>
+  </w:abstractNum>
+  <w:abstractNum w:abstractNumId="28" w15:restartNumberingAfterBreak="0">
     <w:nsid w:val="613EFDC5"/>
     <w:multiLevelType w:val="hybridMultilevel"/>
     <w:tmpl w:val="D08AC8BC"/>
@@ -17794,7 +19725,7 @@
       <w:lvlJc w:val="left"/>
     </w:lvl>
   </w:abstractNum>
-  <w:abstractNum w:abstractNumId="22" w15:restartNumberingAfterBreak="0">
+  <w:abstractNum w:abstractNumId="29" w15:restartNumberingAfterBreak="0">
     <w:nsid w:val="67B13060"/>
     <w:multiLevelType w:val="hybridMultilevel"/>
     <w:tmpl w:val="FD38E210"/>
@@ -17907,7 +19838,96 @@
       </w:rPr>
     </w:lvl>
   </w:abstractNum>
-  <w:abstractNum w:abstractNumId="23" w15:restartNumberingAfterBreak="0">
+  <w:abstractNum w:abstractNumId="30" w15:restartNumberingAfterBreak="0">
+    <w:nsid w:val="71DB2C3F"/>
+    <w:multiLevelType w:val="hybridMultilevel"/>
+    <w:tmpl w:val="34B80508"/>
+    <w:lvl w:ilvl="0" w:tplc="0409000F">
+      <w:start w:val="1"/>
+      <w:numFmt w:val="decimal"/>
+      <w:lvlText w:val="%1."/>
+      <w:lvlJc w:val="left"/>
+      <w:pPr>
+        <w:ind w:left="720" w:hanging="360"/>
+      </w:pPr>
+      <w:rPr>
+        <w:rFonts w:hint="default"/>
+      </w:rPr>
+    </w:lvl>
+    <w:lvl w:ilvl="1" w:tplc="04090019" w:tentative="1">
+      <w:start w:val="1"/>
+      <w:numFmt w:val="lowerLetter"/>
+      <w:lvlText w:val="%2."/>
+      <w:lvlJc w:val="left"/>
+      <w:pPr>
+        <w:ind w:left="1440" w:hanging="360"/>
+      </w:pPr>
+    </w:lvl>
+    <w:lvl w:ilvl="2" w:tplc="0409001B" w:tentative="1">
+      <w:start w:val="1"/>
+      <w:numFmt w:val="lowerRoman"/>
+      <w:lvlText w:val="%3."/>
+      <w:lvlJc w:val="right"/>
+      <w:pPr>
+        <w:ind w:left="2160" w:hanging="180"/>
+      </w:pPr>
+    </w:lvl>
+    <w:lvl w:ilvl="3" w:tplc="0409000F" w:tentative="1">
+      <w:start w:val="1"/>
+      <w:numFmt w:val="decimal"/>
+      <w:lvlText w:val="%4."/>
+      <w:lvlJc w:val="left"/>
+      <w:pPr>
+        <w:ind w:left="2880" w:hanging="360"/>
+      </w:pPr>
+    </w:lvl>
+    <w:lvl w:ilvl="4" w:tplc="04090019" w:tentative="1">
+      <w:start w:val="1"/>
+      <w:numFmt w:val="lowerLetter"/>
+      <w:lvlText w:val="%5."/>
+      <w:lvlJc w:val="left"/>
+      <w:pPr>
+        <w:ind w:left="3600" w:hanging="360"/>
+      </w:pPr>
+    </w:lvl>
+    <w:lvl w:ilvl="5" w:tplc="0409001B" w:tentative="1">
+      <w:start w:val="1"/>
+      <w:numFmt w:val="lowerRoman"/>
+      <w:lvlText w:val="%6."/>
+      <w:lvlJc w:val="right"/>
+      <w:pPr>
+        <w:ind w:left="4320" w:hanging="180"/>
+      </w:pPr>
+    </w:lvl>
+    <w:lvl w:ilvl="6" w:tplc="0409000F" w:tentative="1">
+      <w:start w:val="1"/>
+      <w:numFmt w:val="decimal"/>
+      <w:lvlText w:val="%7."/>
+      <w:lvlJc w:val="left"/>
+      <w:pPr>
+        <w:ind w:left="5040" w:hanging="360"/>
+      </w:pPr>
+    </w:lvl>
+    <w:lvl w:ilvl="7" w:tplc="04090019" w:tentative="1">
+      <w:start w:val="1"/>
+      <w:numFmt w:val="lowerLetter"/>
+      <w:lvlText w:val="%8."/>
+      <w:lvlJc w:val="left"/>
+      <w:pPr>
+        <w:ind w:left="5760" w:hanging="360"/>
+      </w:pPr>
+    </w:lvl>
+    <w:lvl w:ilvl="8" w:tplc="0409001B" w:tentative="1">
+      <w:start w:val="1"/>
+      <w:numFmt w:val="lowerRoman"/>
+      <w:lvlText w:val="%9."/>
+      <w:lvlJc w:val="right"/>
+      <w:pPr>
+        <w:ind w:left="6480" w:hanging="180"/>
+      </w:pPr>
+    </w:lvl>
+  </w:abstractNum>
+  <w:abstractNum w:abstractNumId="31" w15:restartNumberingAfterBreak="0">
     <w:nsid w:val="7CD67E33"/>
     <w:multiLevelType w:val="hybridMultilevel"/>
     <w:tmpl w:val="02328BAE"/>
@@ -18021,31 +20041,31 @@
     </w:lvl>
   </w:abstractNum>
   <w:num w:numId="1">
-    <w:abstractNumId w:val="11"/>
+    <w:abstractNumId w:val="14"/>
   </w:num>
   <w:num w:numId="2">
     <w:abstractNumId w:val="2"/>
   </w:num>
   <w:num w:numId="3">
-    <w:abstractNumId w:val="18"/>
+    <w:abstractNumId w:val="24"/>
   </w:num>
   <w:num w:numId="4">
     <w:abstractNumId w:val="4"/>
   </w:num>
   <w:num w:numId="5">
-    <w:abstractNumId w:val="9"/>
+    <w:abstractNumId w:val="12"/>
   </w:num>
   <w:num w:numId="6">
     <w:abstractNumId w:val="0"/>
   </w:num>
   <w:num w:numId="7">
-    <w:abstractNumId w:val="12"/>
+    <w:abstractNumId w:val="16"/>
   </w:num>
   <w:num w:numId="8">
-    <w:abstractNumId w:val="10"/>
+    <w:abstractNumId w:val="13"/>
   </w:num>
   <w:num w:numId="9">
-    <w:abstractNumId w:val="17"/>
+    <w:abstractNumId w:val="23"/>
   </w:num>
   <w:num w:numId="10">
     <w:abstractNumId w:val="1"/>
@@ -18054,28 +20074,28 @@
     <w:abstractNumId w:val="3"/>
   </w:num>
   <w:num w:numId="12">
-    <w:abstractNumId w:val="15"/>
+    <w:abstractNumId w:val="19"/>
   </w:num>
   <w:num w:numId="13">
-    <w:abstractNumId w:val="13"/>
+    <w:abstractNumId w:val="17"/>
   </w:num>
   <w:num w:numId="14">
-    <w:abstractNumId w:val="20"/>
+    <w:abstractNumId w:val="26"/>
   </w:num>
   <w:num w:numId="15">
-    <w:abstractNumId w:val="14"/>
+    <w:abstractNumId w:val="18"/>
   </w:num>
   <w:num w:numId="16">
-    <w:abstractNumId w:val="22"/>
+    <w:abstractNumId w:val="29"/>
   </w:num>
   <w:num w:numId="17">
-    <w:abstractNumId w:val="23"/>
+    <w:abstractNumId w:val="31"/>
   </w:num>
   <w:num w:numId="18">
-    <w:abstractNumId w:val="19"/>
+    <w:abstractNumId w:val="25"/>
   </w:num>
   <w:num w:numId="19">
-    <w:abstractNumId w:val="21"/>
+    <w:abstractNumId w:val="28"/>
   </w:num>
   <w:num w:numId="20">
     <w:abstractNumId w:val="6"/>
@@ -18084,13 +20104,37 @@
     <w:abstractNumId w:val="7"/>
   </w:num>
   <w:num w:numId="22">
-    <w:abstractNumId w:val="16"/>
+    <w:abstractNumId w:val="21"/>
   </w:num>
   <w:num w:numId="23">
     <w:abstractNumId w:val="5"/>
   </w:num>
   <w:num w:numId="24">
+    <w:abstractNumId w:val="11"/>
+  </w:num>
+  <w:num w:numId="25">
+    <w:abstractNumId w:val="20"/>
+  </w:num>
+  <w:num w:numId="26">
     <w:abstractNumId w:val="8"/>
+  </w:num>
+  <w:num w:numId="27">
+    <w:abstractNumId w:val="15"/>
+  </w:num>
+  <w:num w:numId="28">
+    <w:abstractNumId w:val="30"/>
+  </w:num>
+  <w:num w:numId="29">
+    <w:abstractNumId w:val="22"/>
+  </w:num>
+  <w:num w:numId="30">
+    <w:abstractNumId w:val="10"/>
+  </w:num>
+  <w:num w:numId="31">
+    <w:abstractNumId w:val="9"/>
+  </w:num>
+  <w:num w:numId="32">
+    <w:abstractNumId w:val="27"/>
   </w:num>
 </w:numbering>
 </file>
@@ -19078,7 +21122,7 @@
 </file>
 
 <file path=customXml/itemProps1.xml><?xml version="1.0" encoding="utf-8"?>
-<ds:datastoreItem xmlns:ds="http://schemas.openxmlformats.org/officeDocument/2006/customXml" ds:itemID="{7CE0FDA7-6B4C-4DDB-8878-D4F6A92BA5C8}">
+<ds:datastoreItem xmlns:ds="http://schemas.openxmlformats.org/officeDocument/2006/customXml" ds:itemID="{32F785E7-9D72-4B4C-97A7-4DD26753F423}">
   <ds:schemaRefs>
     <ds:schemaRef ds:uri="http://schemas.openxmlformats.org/officeDocument/2006/bibliography"/>
   </ds:schemaRefs>

</xml_diff>

<commit_message>
cập nhật báo cáo 07/08/2018
</commit_message>
<xml_diff>
--- a/NguyenXuanSam_LeNguyenChanhTin_D14CQMT01-N_BCDK2.docx
+++ b/NguyenXuanSam_LeNguyenChanhTin_D14CQMT01-N_BCDK2.docx
@@ -4019,7 +4019,7 @@
             </w:rPr>
             <w:fldChar w:fldCharType="separate"/>
           </w:r>
-          <w:hyperlink w:anchor="_Toc521187218" w:history="1">
+          <w:hyperlink w:anchor="_Toc521369475" w:history="1">
             <w:r>
               <w:rPr>
                 <w:rStyle w:val="Hyperlink"/>
@@ -4049,7 +4049,7 @@
                 <w:noProof/>
                 <w:webHidden/>
               </w:rPr>
-              <w:instrText xml:space="preserve"> PAGEREF _Toc521187218 \h </w:instrText>
+              <w:instrText xml:space="preserve"> PAGEREF _Toc521369475 \h </w:instrText>
             </w:r>
             <w:r>
               <w:rPr>
@@ -4090,7 +4090,7 @@
               <w:szCs w:val="22"/>
             </w:rPr>
           </w:pPr>
-          <w:hyperlink w:anchor="_Toc521187219" w:history="1">
+          <w:hyperlink w:anchor="_Toc521369476" w:history="1">
             <w:r>
               <w:rPr>
                 <w:rStyle w:val="Hyperlink"/>
@@ -4120,7 +4120,7 @@
                 <w:noProof/>
                 <w:webHidden/>
               </w:rPr>
-              <w:instrText xml:space="preserve"> PAGEREF _Toc521187219 \h </w:instrText>
+              <w:instrText xml:space="preserve"> PAGEREF _Toc521369476 \h </w:instrText>
             </w:r>
             <w:r>
               <w:rPr>
@@ -4161,7 +4161,7 @@
               <w:szCs w:val="22"/>
             </w:rPr>
           </w:pPr>
-          <w:hyperlink w:anchor="_Toc521187220" w:history="1">
+          <w:hyperlink w:anchor="_Toc521369477" w:history="1">
             <w:r>
               <w:rPr>
                 <w:rStyle w:val="Hyperlink"/>
@@ -4206,7 +4206,7 @@
                 <w:noProof/>
                 <w:webHidden/>
               </w:rPr>
-              <w:instrText xml:space="preserve"> PAGEREF _Toc521187220 \h </w:instrText>
+              <w:instrText xml:space="preserve"> PAGEREF _Toc521369477 \h </w:instrText>
             </w:r>
             <w:r>
               <w:rPr>
@@ -4247,7 +4247,7 @@
               <w:szCs w:val="22"/>
             </w:rPr>
           </w:pPr>
-          <w:hyperlink w:anchor="_Toc521187221" w:history="1">
+          <w:hyperlink w:anchor="_Toc521369478" w:history="1">
             <w:r>
               <w:rPr>
                 <w:rStyle w:val="Hyperlink"/>
@@ -4271,7 +4271,7 @@
                 <w:b/>
                 <w:noProof/>
               </w:rPr>
-              <w:t>KHẢ NĂNG ĐỊNH DANH ĐỘC NHẤT</w:t>
+              <w:t>KHẢ NĂNG ĐỊNH DANH</w:t>
             </w:r>
             <w:r>
               <w:rPr>
@@ -4292,7 +4292,7 @@
                 <w:noProof/>
                 <w:webHidden/>
               </w:rPr>
-              <w:instrText xml:space="preserve"> PAGEREF _Toc521187221 \h </w:instrText>
+              <w:instrText xml:space="preserve"> PAGEREF _Toc521369478 \h </w:instrText>
             </w:r>
             <w:r>
               <w:rPr>
@@ -4333,7 +4333,7 @@
               <w:szCs w:val="22"/>
             </w:rPr>
           </w:pPr>
-          <w:hyperlink w:anchor="_Toc521187222" w:history="1">
+          <w:hyperlink w:anchor="_Toc521369479" w:history="1">
             <w:r>
               <w:rPr>
                 <w:rStyle w:val="Hyperlink"/>
@@ -4357,7 +4357,7 @@
                 <w:b/>
                 <w:noProof/>
               </w:rPr>
-              <w:t>XU HƯỚNG VÀ TÍNH CHẤT CỦA IOT</w:t>
+              <w:t>TÍNH CHẤT CỦA IOT</w:t>
             </w:r>
             <w:r>
               <w:rPr>
@@ -4378,7 +4378,7 @@
                 <w:noProof/>
                 <w:webHidden/>
               </w:rPr>
-              <w:instrText xml:space="preserve"> PAGEREF _Toc521187222 \h </w:instrText>
+              <w:instrText xml:space="preserve"> PAGEREF _Toc521369479 \h </w:instrText>
             </w:r>
             <w:r>
               <w:rPr>
@@ -4419,7 +4419,7 @@
               <w:szCs w:val="22"/>
             </w:rPr>
           </w:pPr>
-          <w:hyperlink w:anchor="_Toc521187223" w:history="1">
+          <w:hyperlink w:anchor="_Toc521369480" w:history="1">
             <w:r>
               <w:rPr>
                 <w:rStyle w:val="Hyperlink"/>
@@ -4464,7 +4464,7 @@
                 <w:noProof/>
                 <w:webHidden/>
               </w:rPr>
-              <w:instrText xml:space="preserve"> PAGEREF _Toc521187223 \h </w:instrText>
+              <w:instrText xml:space="preserve"> PAGEREF _Toc521369480 \h </w:instrText>
             </w:r>
             <w:r>
               <w:rPr>
@@ -4505,7 +4505,7 @@
               <w:szCs w:val="22"/>
             </w:rPr>
           </w:pPr>
-          <w:hyperlink w:anchor="_Toc521187224" w:history="1">
+          <w:hyperlink w:anchor="_Toc521369481" w:history="1">
             <w:r>
               <w:rPr>
                 <w:rStyle w:val="Hyperlink"/>
@@ -4550,7 +4550,7 @@
                 <w:noProof/>
                 <w:webHidden/>
               </w:rPr>
-              <w:instrText xml:space="preserve"> PAGEREF _Toc521187224 \h </w:instrText>
+              <w:instrText xml:space="preserve"> PAGEREF _Toc521369481 \h </w:instrText>
             </w:r>
             <w:r>
               <w:rPr>
@@ -4591,7 +4591,7 @@
               <w:szCs w:val="22"/>
             </w:rPr>
           </w:pPr>
-          <w:hyperlink w:anchor="_Toc521187225" w:history="1">
+          <w:hyperlink w:anchor="_Toc521369482" w:history="1">
             <w:r>
               <w:rPr>
                 <w:rStyle w:val="Hyperlink"/>
@@ -4636,7 +4636,7 @@
                 <w:noProof/>
                 <w:webHidden/>
               </w:rPr>
-              <w:instrText xml:space="preserve"> PAGEREF _Toc521187225 \h </w:instrText>
+              <w:instrText xml:space="preserve"> PAGEREF _Toc521369482 \h </w:instrText>
             </w:r>
             <w:r>
               <w:rPr>
@@ -4677,7 +4677,7 @@
               <w:szCs w:val="22"/>
             </w:rPr>
           </w:pPr>
-          <w:hyperlink w:anchor="_Toc521187226" w:history="1">
+          <w:hyperlink w:anchor="_Toc521369483" w:history="1">
             <w:r>
               <w:rPr>
                 <w:rStyle w:val="Hyperlink"/>
@@ -4722,7 +4722,7 @@
                 <w:noProof/>
                 <w:webHidden/>
               </w:rPr>
-              <w:instrText xml:space="preserve"> PAGEREF _Toc521187226 \h </w:instrText>
+              <w:instrText xml:space="preserve"> PAGEREF _Toc521369483 \h </w:instrText>
             </w:r>
             <w:r>
               <w:rPr>
@@ -4763,7 +4763,7 @@
               <w:szCs w:val="22"/>
             </w:rPr>
           </w:pPr>
-          <w:hyperlink w:anchor="_Toc521187227" w:history="1">
+          <w:hyperlink w:anchor="_Toc521369484" w:history="1">
             <w:r>
               <w:rPr>
                 <w:rStyle w:val="Hyperlink"/>
@@ -4808,7 +4808,7 @@
                 <w:noProof/>
                 <w:webHidden/>
               </w:rPr>
-              <w:instrText xml:space="preserve"> PAGEREF _Toc521187227 \h </w:instrText>
+              <w:instrText xml:space="preserve"> PAGEREF _Toc521369484 \h </w:instrText>
             </w:r>
             <w:r>
               <w:rPr>
@@ -4849,7 +4849,7 @@
               <w:szCs w:val="22"/>
             </w:rPr>
           </w:pPr>
-          <w:hyperlink w:anchor="_Toc521187228" w:history="1">
+          <w:hyperlink w:anchor="_Toc521369485" w:history="1">
             <w:r>
               <w:rPr>
                 <w:rStyle w:val="Hyperlink"/>
@@ -4894,7 +4894,7 @@
                 <w:noProof/>
                 <w:webHidden/>
               </w:rPr>
-              <w:instrText xml:space="preserve"> PAGEREF _Toc521187228 \h </w:instrText>
+              <w:instrText xml:space="preserve"> PAGEREF _Toc521369485 \h </w:instrText>
             </w:r>
             <w:r>
               <w:rPr>
@@ -4935,7 +4935,7 @@
               <w:szCs w:val="22"/>
             </w:rPr>
           </w:pPr>
-          <w:hyperlink w:anchor="_Toc521187229" w:history="1">
+          <w:hyperlink w:anchor="_Toc521369486" w:history="1">
             <w:r>
               <w:rPr>
                 <w:rStyle w:val="Hyperlink"/>
@@ -4980,7 +4980,7 @@
                 <w:noProof/>
                 <w:webHidden/>
               </w:rPr>
-              <w:instrText xml:space="preserve"> PAGEREF _Toc521187229 \h </w:instrText>
+              <w:instrText xml:space="preserve"> PAGEREF _Toc521369486 \h </w:instrText>
             </w:r>
             <w:r>
               <w:rPr>
@@ -5021,7 +5021,7 @@
               <w:szCs w:val="22"/>
             </w:rPr>
           </w:pPr>
-          <w:hyperlink w:anchor="_Toc521187230" w:history="1">
+          <w:hyperlink w:anchor="_Toc521369487" w:history="1">
             <w:r>
               <w:rPr>
                 <w:rStyle w:val="Hyperlink"/>
@@ -5066,7 +5066,7 @@
                 <w:noProof/>
                 <w:webHidden/>
               </w:rPr>
-              <w:instrText xml:space="preserve"> PAGEREF _Toc521187230 \h </w:instrText>
+              <w:instrText xml:space="preserve"> PAGEREF _Toc521369487 \h </w:instrText>
             </w:r>
             <w:r>
               <w:rPr>
@@ -5107,7 +5107,7 @@
               <w:szCs w:val="22"/>
             </w:rPr>
           </w:pPr>
-          <w:hyperlink w:anchor="_Toc521187231" w:history="1">
+          <w:hyperlink w:anchor="_Toc521369488" w:history="1">
             <w:r>
               <w:rPr>
                 <w:rStyle w:val="Hyperlink"/>
@@ -5152,7 +5152,7 @@
                 <w:noProof/>
                 <w:webHidden/>
               </w:rPr>
-              <w:instrText xml:space="preserve"> PAGEREF _Toc521187231 \h </w:instrText>
+              <w:instrText xml:space="preserve"> PAGEREF _Toc521369488 \h </w:instrText>
             </w:r>
             <w:r>
               <w:rPr>
@@ -5193,7 +5193,7 @@
               <w:szCs w:val="22"/>
             </w:rPr>
           </w:pPr>
-          <w:hyperlink w:anchor="_Toc521187232" w:history="1">
+          <w:hyperlink w:anchor="_Toc521369489" w:history="1">
             <w:r>
               <w:rPr>
                 <w:rStyle w:val="Hyperlink"/>
@@ -5238,7 +5238,7 @@
                 <w:noProof/>
                 <w:webHidden/>
               </w:rPr>
-              <w:instrText xml:space="preserve"> PAGEREF _Toc521187232 \h </w:instrText>
+              <w:instrText xml:space="preserve"> PAGEREF _Toc521369489 \h </w:instrText>
             </w:r>
             <w:r>
               <w:rPr>
@@ -5279,7 +5279,7 @@
               <w:szCs w:val="22"/>
             </w:rPr>
           </w:pPr>
-          <w:hyperlink w:anchor="_Toc521187233" w:history="1">
+          <w:hyperlink w:anchor="_Toc521369490" w:history="1">
             <w:r>
               <w:rPr>
                 <w:rStyle w:val="Hyperlink"/>
@@ -5324,7 +5324,7 @@
                 <w:noProof/>
                 <w:webHidden/>
               </w:rPr>
-              <w:instrText xml:space="preserve"> PAGEREF _Toc521187233 \h </w:instrText>
+              <w:instrText xml:space="preserve"> PAGEREF _Toc521369490 \h </w:instrText>
             </w:r>
             <w:r>
               <w:rPr>
@@ -5365,7 +5365,7 @@
               <w:szCs w:val="22"/>
             </w:rPr>
           </w:pPr>
-          <w:hyperlink w:anchor="_Toc521187234" w:history="1">
+          <w:hyperlink w:anchor="_Toc521369491" w:history="1">
             <w:r>
               <w:rPr>
                 <w:rStyle w:val="Hyperlink"/>
@@ -5393,7 +5393,7 @@
                 <w:noProof/>
                 <w:webHidden/>
               </w:rPr>
-              <w:instrText xml:space="preserve"> PAGEREF _Toc521187234 \h </w:instrText>
+              <w:instrText xml:space="preserve"> PAGEREF _Toc521369491 \h </w:instrText>
             </w:r>
             <w:r>
               <w:rPr>
@@ -5434,7 +5434,7 @@
               <w:szCs w:val="22"/>
             </w:rPr>
           </w:pPr>
-          <w:hyperlink w:anchor="_Toc521187235" w:history="1">
+          <w:hyperlink w:anchor="_Toc521369492" w:history="1">
             <w:r>
               <w:rPr>
                 <w:rStyle w:val="Hyperlink"/>
@@ -5479,7 +5479,7 @@
                 <w:noProof/>
                 <w:webHidden/>
               </w:rPr>
-              <w:instrText xml:space="preserve"> PAGEREF _Toc521187235 \h </w:instrText>
+              <w:instrText xml:space="preserve"> PAGEREF _Toc521369492 \h </w:instrText>
             </w:r>
             <w:r>
               <w:rPr>
@@ -5520,7 +5520,7 @@
               <w:szCs w:val="22"/>
             </w:rPr>
           </w:pPr>
-          <w:hyperlink w:anchor="_Toc521187236" w:history="1">
+          <w:hyperlink w:anchor="_Toc521369493" w:history="1">
             <w:r>
               <w:rPr>
                 <w:rStyle w:val="Hyperlink"/>
@@ -5565,7 +5565,7 @@
                 <w:noProof/>
                 <w:webHidden/>
               </w:rPr>
-              <w:instrText xml:space="preserve"> PAGEREF _Toc521187236 \h </w:instrText>
+              <w:instrText xml:space="preserve"> PAGEREF _Toc521369493 \h </w:instrText>
             </w:r>
             <w:r>
               <w:rPr>
@@ -5606,7 +5606,7 @@
               <w:szCs w:val="22"/>
             </w:rPr>
           </w:pPr>
-          <w:hyperlink w:anchor="_Toc521187237" w:history="1">
+          <w:hyperlink w:anchor="_Toc521369494" w:history="1">
             <w:r>
               <w:rPr>
                 <w:rStyle w:val="Hyperlink"/>
@@ -5651,7 +5651,7 @@
                 <w:noProof/>
                 <w:webHidden/>
               </w:rPr>
-              <w:instrText xml:space="preserve"> PAGEREF _Toc521187237 \h </w:instrText>
+              <w:instrText xml:space="preserve"> PAGEREF _Toc521369494 \h </w:instrText>
             </w:r>
             <w:r>
               <w:rPr>
@@ -5692,7 +5692,7 @@
               <w:szCs w:val="22"/>
             </w:rPr>
           </w:pPr>
-          <w:hyperlink w:anchor="_Toc521187238" w:history="1">
+          <w:hyperlink w:anchor="_Toc521369495" w:history="1">
             <w:r>
               <w:rPr>
                 <w:rStyle w:val="Hyperlink"/>
@@ -5737,7 +5737,7 @@
                 <w:noProof/>
                 <w:webHidden/>
               </w:rPr>
-              <w:instrText xml:space="preserve"> PAGEREF _Toc521187238 \h </w:instrText>
+              <w:instrText xml:space="preserve"> PAGEREF _Toc521369495 \h </w:instrText>
             </w:r>
             <w:r>
               <w:rPr>
@@ -5778,7 +5778,7 @@
               <w:szCs w:val="22"/>
             </w:rPr>
           </w:pPr>
-          <w:hyperlink w:anchor="_Toc521187239" w:history="1">
+          <w:hyperlink w:anchor="_Toc521369496" w:history="1">
             <w:r>
               <w:rPr>
                 <w:rStyle w:val="Hyperlink"/>
@@ -5823,7 +5823,7 @@
                 <w:noProof/>
                 <w:webHidden/>
               </w:rPr>
-              <w:instrText xml:space="preserve"> PAGEREF _Toc521187239 \h </w:instrText>
+              <w:instrText xml:space="preserve"> PAGEREF _Toc521369496 \h </w:instrText>
             </w:r>
             <w:r>
               <w:rPr>
@@ -5864,7 +5864,7 @@
               <w:szCs w:val="22"/>
             </w:rPr>
           </w:pPr>
-          <w:hyperlink w:anchor="_Toc521187240" w:history="1">
+          <w:hyperlink w:anchor="_Toc521369497" w:history="1">
             <w:r>
               <w:rPr>
                 <w:rStyle w:val="Hyperlink"/>
@@ -5909,7 +5909,7 @@
                 <w:noProof/>
                 <w:webHidden/>
               </w:rPr>
-              <w:instrText xml:space="preserve"> PAGEREF _Toc521187240 \h </w:instrText>
+              <w:instrText xml:space="preserve"> PAGEREF _Toc521369497 \h </w:instrText>
             </w:r>
             <w:r>
               <w:rPr>
@@ -5950,7 +5950,7 @@
               <w:szCs w:val="22"/>
             </w:rPr>
           </w:pPr>
-          <w:hyperlink w:anchor="_Toc521187241" w:history="1">
+          <w:hyperlink w:anchor="_Toc521369498" w:history="1">
             <w:r>
               <w:rPr>
                 <w:rStyle w:val="Hyperlink"/>
@@ -5995,7 +5995,7 @@
                 <w:noProof/>
                 <w:webHidden/>
               </w:rPr>
-              <w:instrText xml:space="preserve"> PAGEREF _Toc521187241 \h </w:instrText>
+              <w:instrText xml:space="preserve"> PAGEREF _Toc521369498 \h </w:instrText>
             </w:r>
             <w:r>
               <w:rPr>
@@ -6036,7 +6036,7 @@
               <w:szCs w:val="22"/>
             </w:rPr>
           </w:pPr>
-          <w:hyperlink w:anchor="_Toc521187242" w:history="1">
+          <w:hyperlink w:anchor="_Toc521369499" w:history="1">
             <w:r>
               <w:rPr>
                 <w:rStyle w:val="Hyperlink"/>
@@ -6081,7 +6081,7 @@
                 <w:noProof/>
                 <w:webHidden/>
               </w:rPr>
-              <w:instrText xml:space="preserve"> PAGEREF _Toc521187242 \h </w:instrText>
+              <w:instrText xml:space="preserve"> PAGEREF _Toc521369499 \h </w:instrText>
             </w:r>
             <w:r>
               <w:rPr>
@@ -6122,7 +6122,7 @@
               <w:szCs w:val="22"/>
             </w:rPr>
           </w:pPr>
-          <w:hyperlink w:anchor="_Toc521187243" w:history="1">
+          <w:hyperlink w:anchor="_Toc521369500" w:history="1">
             <w:r>
               <w:rPr>
                 <w:rStyle w:val="Hyperlink"/>
@@ -6146,7 +6146,7 @@
                 <w:b/>
                 <w:noProof/>
               </w:rPr>
-              <w:t>Ứng dụng nặng tốn tài nguyên</w:t>
+              <w:t>Ứng dụng nặng, tốn tài nguyên</w:t>
             </w:r>
             <w:r>
               <w:rPr>
@@ -6167,7 +6167,7 @@
                 <w:noProof/>
                 <w:webHidden/>
               </w:rPr>
-              <w:instrText xml:space="preserve"> PAGEREF _Toc521187243 \h </w:instrText>
+              <w:instrText xml:space="preserve"> PAGEREF _Toc521369500 \h </w:instrText>
             </w:r>
             <w:r>
               <w:rPr>
@@ -6208,7 +6208,7 @@
               <w:szCs w:val="22"/>
             </w:rPr>
           </w:pPr>
-          <w:hyperlink w:anchor="_Toc521187244" w:history="1">
+          <w:hyperlink w:anchor="_Toc521369501" w:history="1">
             <w:r>
               <w:rPr>
                 <w:rStyle w:val="Hyperlink"/>
@@ -6232,7 +6232,7 @@
                 <w:b/>
                 <w:noProof/>
               </w:rPr>
-              <w:t>NodeJS và ngôn ngữ khác</w:t>
+              <w:t>Tính năng hỗ trợ</w:t>
             </w:r>
             <w:r>
               <w:rPr>
@@ -6253,7 +6253,7 @@
                 <w:noProof/>
                 <w:webHidden/>
               </w:rPr>
-              <w:instrText xml:space="preserve"> PAGEREF _Toc521187244 \h </w:instrText>
+              <w:instrText xml:space="preserve"> PAGEREF _Toc521369501 \h </w:instrText>
             </w:r>
             <w:r>
               <w:rPr>
@@ -6294,7 +6294,7 @@
               <w:szCs w:val="22"/>
             </w:rPr>
           </w:pPr>
-          <w:hyperlink w:anchor="_Toc521187245" w:history="1">
+          <w:hyperlink w:anchor="_Toc521369502" w:history="1">
             <w:r>
               <w:rPr>
                 <w:rStyle w:val="Hyperlink"/>
@@ -6339,7 +6339,7 @@
                 <w:noProof/>
                 <w:webHidden/>
               </w:rPr>
-              <w:instrText xml:space="preserve"> PAGEREF _Toc521187245 \h </w:instrText>
+              <w:instrText xml:space="preserve"> PAGEREF _Toc521369502 \h </w:instrText>
             </w:r>
             <w:r>
               <w:rPr>
@@ -6380,7 +6380,7 @@
               <w:szCs w:val="22"/>
             </w:rPr>
           </w:pPr>
-          <w:hyperlink w:anchor="_Toc521187246" w:history="1">
+          <w:hyperlink w:anchor="_Toc521369503" w:history="1">
             <w:r>
               <w:rPr>
                 <w:rStyle w:val="Hyperlink"/>
@@ -6408,7 +6408,7 @@
                 <w:noProof/>
                 <w:webHidden/>
               </w:rPr>
-              <w:instrText xml:space="preserve"> PAGEREF _Toc521187246 \h </w:instrText>
+              <w:instrText xml:space="preserve"> PAGEREF _Toc521369503 \h </w:instrText>
             </w:r>
             <w:r>
               <w:rPr>
@@ -6449,7 +6449,7 @@
               <w:szCs w:val="22"/>
             </w:rPr>
           </w:pPr>
-          <w:hyperlink w:anchor="_Toc521187247" w:history="1">
+          <w:hyperlink w:anchor="_Toc521369504" w:history="1">
             <w:r>
               <w:rPr>
                 <w:rStyle w:val="Hyperlink"/>
@@ -6494,7 +6494,7 @@
                 <w:noProof/>
                 <w:webHidden/>
               </w:rPr>
-              <w:instrText xml:space="preserve"> PAGEREF _Toc521187247 \h </w:instrText>
+              <w:instrText xml:space="preserve"> PAGEREF _Toc521369504 \h </w:instrText>
             </w:r>
             <w:r>
               <w:rPr>
@@ -6535,7 +6535,7 @@
               <w:szCs w:val="22"/>
             </w:rPr>
           </w:pPr>
-          <w:hyperlink w:anchor="_Toc521187248" w:history="1">
+          <w:hyperlink w:anchor="_Toc521369505" w:history="1">
             <w:r>
               <w:rPr>
                 <w:rStyle w:val="Hyperlink"/>
@@ -6580,7 +6580,7 @@
                 <w:noProof/>
                 <w:webHidden/>
               </w:rPr>
-              <w:instrText xml:space="preserve"> PAGEREF _Toc521187248 \h </w:instrText>
+              <w:instrText xml:space="preserve"> PAGEREF _Toc521369505 \h </w:instrText>
             </w:r>
             <w:r>
               <w:rPr>
@@ -6621,7 +6621,7 @@
               <w:szCs w:val="22"/>
             </w:rPr>
           </w:pPr>
-          <w:hyperlink w:anchor="_Toc521187249" w:history="1">
+          <w:hyperlink w:anchor="_Toc521369506" w:history="1">
             <w:r>
               <w:rPr>
                 <w:rStyle w:val="Hyperlink"/>
@@ -6666,7 +6666,7 @@
                 <w:noProof/>
                 <w:webHidden/>
               </w:rPr>
-              <w:instrText xml:space="preserve"> PAGEREF _Toc521187249 \h </w:instrText>
+              <w:instrText xml:space="preserve"> PAGEREF _Toc521369506 \h </w:instrText>
             </w:r>
             <w:r>
               <w:rPr>
@@ -6686,7 +6686,7 @@
                 <w:noProof/>
                 <w:webHidden/>
               </w:rPr>
-              <w:t>10</w:t>
+              <w:t>13</w:t>
             </w:r>
             <w:r>
               <w:rPr>
@@ -6707,7 +6707,7 @@
               <w:szCs w:val="22"/>
             </w:rPr>
           </w:pPr>
-          <w:hyperlink w:anchor="_Toc521187250" w:history="1">
+          <w:hyperlink w:anchor="_Toc521369507" w:history="1">
             <w:r>
               <w:rPr>
                 <w:rStyle w:val="Hyperlink"/>
@@ -6752,7 +6752,7 @@
                 <w:noProof/>
                 <w:webHidden/>
               </w:rPr>
-              <w:instrText xml:space="preserve"> PAGEREF _Toc521187250 \h </w:instrText>
+              <w:instrText xml:space="preserve"> PAGEREF _Toc521369507 \h </w:instrText>
             </w:r>
             <w:r>
               <w:rPr>
@@ -6772,7 +6772,7 @@
                 <w:noProof/>
                 <w:webHidden/>
               </w:rPr>
-              <w:t>12</w:t>
+              <w:t>14</w:t>
             </w:r>
             <w:r>
               <w:rPr>
@@ -6793,7 +6793,7 @@
               <w:szCs w:val="22"/>
             </w:rPr>
           </w:pPr>
-          <w:hyperlink w:anchor="_Toc521187251" w:history="1">
+          <w:hyperlink w:anchor="_Toc521369508" w:history="1">
             <w:r>
               <w:rPr>
                 <w:rStyle w:val="Hyperlink"/>
@@ -6838,7 +6838,7 @@
                 <w:noProof/>
                 <w:webHidden/>
               </w:rPr>
-              <w:instrText xml:space="preserve"> PAGEREF _Toc521187251 \h </w:instrText>
+              <w:instrText xml:space="preserve"> PAGEREF _Toc521369508 \h </w:instrText>
             </w:r>
             <w:r>
               <w:rPr>
@@ -6858,7 +6858,7 @@
                 <w:noProof/>
                 <w:webHidden/>
               </w:rPr>
-              <w:t>13</w:t>
+              <w:t>15</w:t>
             </w:r>
             <w:r>
               <w:rPr>
@@ -6879,7 +6879,7 @@
               <w:szCs w:val="22"/>
             </w:rPr>
           </w:pPr>
-          <w:hyperlink w:anchor="_Toc521187252" w:history="1">
+          <w:hyperlink w:anchor="_Toc521369509" w:history="1">
             <w:r>
               <w:rPr>
                 <w:rStyle w:val="Hyperlink"/>
@@ -6924,7 +6924,7 @@
                 <w:noProof/>
                 <w:webHidden/>
               </w:rPr>
-              <w:instrText xml:space="preserve"> PAGEREF _Toc521187252 \h </w:instrText>
+              <w:instrText xml:space="preserve"> PAGEREF _Toc521369509 \h </w:instrText>
             </w:r>
             <w:r>
               <w:rPr>
@@ -6944,7 +6944,7 @@
                 <w:noProof/>
                 <w:webHidden/>
               </w:rPr>
-              <w:t>14</w:t>
+              <w:t>17</w:t>
             </w:r>
             <w:r>
               <w:rPr>
@@ -6965,7 +6965,7 @@
               <w:szCs w:val="22"/>
             </w:rPr>
           </w:pPr>
-          <w:hyperlink w:anchor="_Toc521187253" w:history="1">
+          <w:hyperlink w:anchor="_Toc521369510" w:history="1">
             <w:r>
               <w:rPr>
                 <w:rStyle w:val="Hyperlink"/>
@@ -7010,7 +7010,7 @@
                 <w:noProof/>
                 <w:webHidden/>
               </w:rPr>
-              <w:instrText xml:space="preserve"> PAGEREF _Toc521187253 \h </w:instrText>
+              <w:instrText xml:space="preserve"> PAGEREF _Toc521369510 \h </w:instrText>
             </w:r>
             <w:r>
               <w:rPr>
@@ -7030,7 +7030,7 @@
                 <w:noProof/>
                 <w:webHidden/>
               </w:rPr>
-              <w:t>14</w:t>
+              <w:t>18</w:t>
             </w:r>
             <w:r>
               <w:rPr>
@@ -7051,7 +7051,7 @@
               <w:szCs w:val="22"/>
             </w:rPr>
           </w:pPr>
-          <w:hyperlink w:anchor="_Toc521187254" w:history="1">
+          <w:hyperlink w:anchor="_Toc521369511" w:history="1">
             <w:r>
               <w:rPr>
                 <w:rStyle w:val="Hyperlink"/>
@@ -7096,7 +7096,7 @@
                 <w:noProof/>
                 <w:webHidden/>
               </w:rPr>
-              <w:instrText xml:space="preserve"> PAGEREF _Toc521187254 \h </w:instrText>
+              <w:instrText xml:space="preserve"> PAGEREF _Toc521369511 \h </w:instrText>
             </w:r>
             <w:r>
               <w:rPr>
@@ -7116,7 +7116,7 @@
                 <w:noProof/>
                 <w:webHidden/>
               </w:rPr>
-              <w:t>14</w:t>
+              <w:t>18</w:t>
             </w:r>
             <w:r>
               <w:rPr>
@@ -7137,7 +7137,7 @@
               <w:szCs w:val="22"/>
             </w:rPr>
           </w:pPr>
-          <w:hyperlink w:anchor="_Toc521187255" w:history="1">
+          <w:hyperlink w:anchor="_Toc521369512" w:history="1">
             <w:r>
               <w:rPr>
                 <w:rStyle w:val="Hyperlink"/>
@@ -7182,7 +7182,7 @@
                 <w:noProof/>
                 <w:webHidden/>
               </w:rPr>
-              <w:instrText xml:space="preserve"> PAGEREF _Toc521187255 \h </w:instrText>
+              <w:instrText xml:space="preserve"> PAGEREF _Toc521369512 \h </w:instrText>
             </w:r>
             <w:r>
               <w:rPr>
@@ -7202,7 +7202,7 @@
                 <w:noProof/>
                 <w:webHidden/>
               </w:rPr>
-              <w:t>14</w:t>
+              <w:t>18</w:t>
             </w:r>
             <w:r>
               <w:rPr>
@@ -7223,7 +7223,7 @@
               <w:szCs w:val="22"/>
             </w:rPr>
           </w:pPr>
-          <w:hyperlink w:anchor="_Toc521187256" w:history="1">
+          <w:hyperlink w:anchor="_Toc521369513" w:history="1">
             <w:r>
               <w:rPr>
                 <w:rStyle w:val="Hyperlink"/>
@@ -7268,7 +7268,7 @@
                 <w:noProof/>
                 <w:webHidden/>
               </w:rPr>
-              <w:instrText xml:space="preserve"> PAGEREF _Toc521187256 \h </w:instrText>
+              <w:instrText xml:space="preserve"> PAGEREF _Toc521369513 \h </w:instrText>
             </w:r>
             <w:r>
               <w:rPr>
@@ -7288,7 +7288,7 @@
                 <w:noProof/>
                 <w:webHidden/>
               </w:rPr>
-              <w:t>15</w:t>
+              <w:t>18</w:t>
             </w:r>
             <w:r>
               <w:rPr>
@@ -7309,7 +7309,7 @@
               <w:szCs w:val="22"/>
             </w:rPr>
           </w:pPr>
-          <w:hyperlink w:anchor="_Toc521187257" w:history="1">
+          <w:hyperlink w:anchor="_Toc521369514" w:history="1">
             <w:r>
               <w:rPr>
                 <w:rStyle w:val="Hyperlink"/>
@@ -7354,7 +7354,7 @@
                 <w:noProof/>
                 <w:webHidden/>
               </w:rPr>
-              <w:instrText xml:space="preserve"> PAGEREF _Toc521187257 \h </w:instrText>
+              <w:instrText xml:space="preserve"> PAGEREF _Toc521369514 \h </w:instrText>
             </w:r>
             <w:r>
               <w:rPr>
@@ -7374,7 +7374,7 @@
                 <w:noProof/>
                 <w:webHidden/>
               </w:rPr>
-              <w:t>15</w:t>
+              <w:t>18</w:t>
             </w:r>
             <w:r>
               <w:rPr>
@@ -7395,7 +7395,7 @@
               <w:szCs w:val="22"/>
             </w:rPr>
           </w:pPr>
-          <w:hyperlink w:anchor="_Toc521187258" w:history="1">
+          <w:hyperlink w:anchor="_Toc521369515" w:history="1">
             <w:r>
               <w:rPr>
                 <w:rStyle w:val="Hyperlink"/>
@@ -7440,7 +7440,7 @@
                 <w:noProof/>
                 <w:webHidden/>
               </w:rPr>
-              <w:instrText xml:space="preserve"> PAGEREF _Toc521187258 \h </w:instrText>
+              <w:instrText xml:space="preserve"> PAGEREF _Toc521369515 \h </w:instrText>
             </w:r>
             <w:r>
               <w:rPr>
@@ -7460,7 +7460,7 @@
                 <w:noProof/>
                 <w:webHidden/>
               </w:rPr>
-              <w:t>15</w:t>
+              <w:t>19</w:t>
             </w:r>
             <w:r>
               <w:rPr>
@@ -7481,7 +7481,7 @@
               <w:szCs w:val="22"/>
             </w:rPr>
           </w:pPr>
-          <w:hyperlink w:anchor="_Toc521187259" w:history="1">
+          <w:hyperlink w:anchor="_Toc521369516" w:history="1">
             <w:r>
               <w:rPr>
                 <w:rStyle w:val="Hyperlink"/>
@@ -7526,7 +7526,7 @@
                 <w:noProof/>
                 <w:webHidden/>
               </w:rPr>
-              <w:instrText xml:space="preserve"> PAGEREF _Toc521187259 \h </w:instrText>
+              <w:instrText xml:space="preserve"> PAGEREF _Toc521369516 \h </w:instrText>
             </w:r>
             <w:r>
               <w:rPr>
@@ -7546,7 +7546,7 @@
                 <w:noProof/>
                 <w:webHidden/>
               </w:rPr>
-              <w:t>15</w:t>
+              <w:t>19</w:t>
             </w:r>
             <w:r>
               <w:rPr>
@@ -7567,7 +7567,7 @@
               <w:szCs w:val="22"/>
             </w:rPr>
           </w:pPr>
-          <w:hyperlink w:anchor="_Toc521187260" w:history="1">
+          <w:hyperlink w:anchor="_Toc521369517" w:history="1">
             <w:r>
               <w:rPr>
                 <w:rStyle w:val="Hyperlink"/>
@@ -7612,7 +7612,7 @@
                 <w:noProof/>
                 <w:webHidden/>
               </w:rPr>
-              <w:instrText xml:space="preserve"> PAGEREF _Toc521187260 \h </w:instrText>
+              <w:instrText xml:space="preserve"> PAGEREF _Toc521369517 \h </w:instrText>
             </w:r>
             <w:r>
               <w:rPr>
@@ -7632,7 +7632,7 @@
                 <w:noProof/>
                 <w:webHidden/>
               </w:rPr>
-              <w:t>15</w:t>
+              <w:t>19</w:t>
             </w:r>
             <w:r>
               <w:rPr>
@@ -7653,7 +7653,7 @@
               <w:szCs w:val="22"/>
             </w:rPr>
           </w:pPr>
-          <w:hyperlink w:anchor="_Toc521187261" w:history="1">
+          <w:hyperlink w:anchor="_Toc521369518" w:history="1">
             <w:r>
               <w:rPr>
                 <w:rStyle w:val="Hyperlink"/>
@@ -7698,7 +7698,7 @@
                 <w:noProof/>
                 <w:webHidden/>
               </w:rPr>
-              <w:instrText xml:space="preserve"> PAGEREF _Toc521187261 \h </w:instrText>
+              <w:instrText xml:space="preserve"> PAGEREF _Toc521369518 \h </w:instrText>
             </w:r>
             <w:r>
               <w:rPr>
@@ -7718,7 +7718,7 @@
                 <w:noProof/>
                 <w:webHidden/>
               </w:rPr>
-              <w:t>15</w:t>
+              <w:t>19</w:t>
             </w:r>
             <w:r>
               <w:rPr>
@@ -7739,7 +7739,7 @@
               <w:szCs w:val="22"/>
             </w:rPr>
           </w:pPr>
-          <w:hyperlink w:anchor="_Toc521187262" w:history="1">
+          <w:hyperlink w:anchor="_Toc521369519" w:history="1">
             <w:r>
               <w:rPr>
                 <w:rStyle w:val="Hyperlink"/>
@@ -7767,7 +7767,7 @@
                 <w:noProof/>
                 <w:webHidden/>
               </w:rPr>
-              <w:instrText xml:space="preserve"> PAGEREF _Toc521187262 \h </w:instrText>
+              <w:instrText xml:space="preserve"> PAGEREF _Toc521369519 \h </w:instrText>
             </w:r>
             <w:r>
               <w:rPr>
@@ -7787,7 +7787,7 @@
                 <w:noProof/>
                 <w:webHidden/>
               </w:rPr>
-              <w:t>17</w:t>
+              <w:t>20</w:t>
             </w:r>
             <w:r>
               <w:rPr>
@@ -7808,7 +7808,7 @@
               <w:szCs w:val="22"/>
             </w:rPr>
           </w:pPr>
-          <w:hyperlink w:anchor="_Toc521187263" w:history="1">
+          <w:hyperlink w:anchor="_Toc521369520" w:history="1">
             <w:r>
               <w:rPr>
                 <w:rStyle w:val="Hyperlink"/>
@@ -7836,7 +7836,7 @@
                 <w:noProof/>
                 <w:webHidden/>
               </w:rPr>
-              <w:instrText xml:space="preserve"> PAGEREF _Toc521187263 \h </w:instrText>
+              <w:instrText xml:space="preserve"> PAGEREF _Toc521369520 \h </w:instrText>
             </w:r>
             <w:r>
               <w:rPr>
@@ -7856,7 +7856,7 @@
                 <w:noProof/>
                 <w:webHidden/>
               </w:rPr>
-              <w:t>18</w:t>
+              <w:t>21</w:t>
             </w:r>
             <w:r>
               <w:rPr>
@@ -7932,6 +7932,8 @@
         <w:t>DANH MỤC CÁC BẢNG, SƠ ĐỒ, HÌNH</w:t>
       </w:r>
     </w:p>
+    <w:bookmarkStart w:id="0" w:name="_GoBack"/>
+    <w:bookmarkEnd w:id="0"/>
     <w:p>
       <w:pPr>
         <w:pStyle w:val="TableofFigures"/>
@@ -7975,7 +7977,7 @@
         </w:rPr>
         <w:fldChar w:fldCharType="separate"/>
       </w:r>
-      <w:hyperlink w:anchor="_Toc521243579" w:history="1">
+      <w:hyperlink w:anchor="_Toc521369565" w:history="1">
         <w:r>
           <w:rPr>
             <w:rStyle w:val="Hyperlink"/>
@@ -8002,7 +8004,7 @@
             <w:noProof/>
             <w:webHidden/>
           </w:rPr>
-          <w:instrText xml:space="preserve"> PAGEREF _Toc521243579 \h </w:instrText>
+          <w:instrText xml:space="preserve"> PAGEREF _Toc521369565 \h </w:instrText>
         </w:r>
         <w:r>
           <w:rPr>
@@ -8046,13 +8048,13 @@
           <w:szCs w:val="22"/>
         </w:rPr>
       </w:pPr>
-      <w:hyperlink w:anchor="_Toc521243580" w:history="1">
+      <w:hyperlink w:anchor="_Toc521369566" w:history="1">
         <w:r>
           <w:rPr>
             <w:rStyle w:val="Hyperlink"/>
             <w:noProof/>
           </w:rPr>
-          <w:t>Hình 1.2. Nền tảng IoT – iNut – do Việt Nam sản xuất.</w:t>
+          <w:t>Hình 1.2. Nền tảng IoT do nhóm sinh viên Việt Nam sản xuất: iNut.</w:t>
         </w:r>
         <w:r>
           <w:rPr>
@@ -8073,7 +8075,7 @@
             <w:noProof/>
             <w:webHidden/>
           </w:rPr>
-          <w:instrText xml:space="preserve"> PAGEREF _Toc521243580 \h </w:instrText>
+          <w:instrText xml:space="preserve"> PAGEREF _Toc521369566 \h </w:instrText>
         </w:r>
         <w:r>
           <w:rPr>
@@ -8117,7 +8119,7 @@
           <w:szCs w:val="22"/>
         </w:rPr>
       </w:pPr>
-      <w:hyperlink w:anchor="_Toc521243581" w:history="1">
+      <w:hyperlink w:anchor="_Toc521369567" w:history="1">
         <w:r>
           <w:rPr>
             <w:rStyle w:val="Hyperlink"/>
@@ -8144,7 +8146,7 @@
             <w:noProof/>
             <w:webHidden/>
           </w:rPr>
-          <w:instrText xml:space="preserve"> PAGEREF _Toc521243581 \h </w:instrText>
+          <w:instrText xml:space="preserve"> PAGEREF _Toc521369567 \h </w:instrText>
         </w:r>
         <w:r>
           <w:rPr>
@@ -8188,7 +8190,7 @@
           <w:szCs w:val="22"/>
         </w:rPr>
       </w:pPr>
-      <w:hyperlink w:anchor="_Toc521243582" w:history="1">
+      <w:hyperlink w:anchor="_Toc521369568" w:history="1">
         <w:r>
           <w:rPr>
             <w:rStyle w:val="Hyperlink"/>
@@ -8215,7 +8217,7 @@
             <w:noProof/>
             <w:webHidden/>
           </w:rPr>
-          <w:instrText xml:space="preserve"> PAGEREF _Toc521243582 \h </w:instrText>
+          <w:instrText xml:space="preserve"> PAGEREF _Toc521369568 \h </w:instrText>
         </w:r>
         <w:r>
           <w:rPr>
@@ -8259,7 +8261,7 @@
           <w:szCs w:val="22"/>
         </w:rPr>
       </w:pPr>
-      <w:hyperlink w:anchor="_Toc521243583" w:history="1">
+      <w:hyperlink w:anchor="_Toc521369569" w:history="1">
         <w:r>
           <w:rPr>
             <w:rStyle w:val="Hyperlink"/>
@@ -8286,78 +8288,7 @@
             <w:noProof/>
             <w:webHidden/>
           </w:rPr>
-          <w:instrText xml:space="preserve"> PAGEREF _Toc521243583 \h </w:instrText>
-        </w:r>
-        <w:r>
-          <w:rPr>
-            <w:noProof/>
-            <w:webHidden/>
-          </w:rPr>
-        </w:r>
-        <w:r>
-          <w:rPr>
-            <w:noProof/>
-            <w:webHidden/>
-          </w:rPr>
-          <w:fldChar w:fldCharType="separate"/>
-        </w:r>
-        <w:r>
-          <w:rPr>
-            <w:noProof/>
-            <w:webHidden/>
-          </w:rPr>
-          <w:t>9</w:t>
-        </w:r>
-        <w:r>
-          <w:rPr>
-            <w:noProof/>
-            <w:webHidden/>
-          </w:rPr>
-          <w:fldChar w:fldCharType="end"/>
-        </w:r>
-      </w:hyperlink>
-    </w:p>
-    <w:p>
-      <w:pPr>
-        <w:pStyle w:val="TableofFigures"/>
-        <w:tabs>
-          <w:tab w:val="right" w:leader="dot" w:pos="9062"/>
-        </w:tabs>
-        <w:rPr>
-          <w:rFonts w:asciiTheme="minorHAnsi" w:eastAsiaTheme="minorEastAsia" w:hAnsiTheme="minorHAnsi" w:cstheme="minorBidi"/>
-          <w:noProof/>
-          <w:sz w:val="22"/>
-          <w:szCs w:val="22"/>
-        </w:rPr>
-      </w:pPr>
-      <w:hyperlink w:anchor="_Toc521243584" w:history="1">
-        <w:r>
-          <w:rPr>
-            <w:rStyle w:val="Hyperlink"/>
-            <w:noProof/>
-          </w:rPr>
-          <w:t>Hình 3.3. Cảm biến nhiệt độ, độ ẩm DHT22</w:t>
-        </w:r>
-        <w:r>
-          <w:rPr>
-            <w:noProof/>
-            <w:webHidden/>
-          </w:rPr>
-          <w:tab/>
-        </w:r>
-        <w:r>
-          <w:rPr>
-            <w:noProof/>
-            <w:webHidden/>
-          </w:rPr>
-          <w:fldChar w:fldCharType="begin"/>
-        </w:r>
-        <w:r>
-          <w:rPr>
-            <w:noProof/>
-            <w:webHidden/>
-          </w:rPr>
-          <w:instrText xml:space="preserve"> PAGEREF _Toc521243584 \h </w:instrText>
+          <w:instrText xml:space="preserve"> PAGEREF _Toc521369569 \h </w:instrText>
         </w:r>
         <w:r>
           <w:rPr>
@@ -8401,13 +8332,13 @@
           <w:szCs w:val="22"/>
         </w:rPr>
       </w:pPr>
-      <w:hyperlink w:anchor="_Toc521243585" w:history="1">
+      <w:hyperlink w:anchor="_Toc521369570" w:history="1">
         <w:r>
           <w:rPr>
             <w:rStyle w:val="Hyperlink"/>
             <w:noProof/>
           </w:rPr>
-          <w:t>Hình 3.4. Website hiển thị thông số cảm biến</w:t>
+          <w:t>Hình 3.3. Cảm biến nhiệt độ, độ ẩm DHT22</w:t>
         </w:r>
         <w:r>
           <w:rPr>
@@ -8428,7 +8359,7 @@
             <w:noProof/>
             <w:webHidden/>
           </w:rPr>
-          <w:instrText xml:space="preserve"> PAGEREF _Toc521243585 \h </w:instrText>
+          <w:instrText xml:space="preserve"> PAGEREF _Toc521369570 \h </w:instrText>
         </w:r>
         <w:r>
           <w:rPr>
@@ -8472,13 +8403,13 @@
           <w:szCs w:val="22"/>
         </w:rPr>
       </w:pPr>
-      <w:hyperlink w:anchor="_Toc521243586" w:history="1">
+      <w:hyperlink w:anchor="_Toc521369571" w:history="1">
         <w:r>
           <w:rPr>
             <w:rStyle w:val="Hyperlink"/>
             <w:noProof/>
           </w:rPr>
-          <w:t>Hình 3.5. Biểu đồ hiển thị thông số môi trường.</w:t>
+          <w:t>Hình 3.4. Mặt trước của thiết bị.</w:t>
         </w:r>
         <w:r>
           <w:rPr>
@@ -8499,7 +8430,7 @@
             <w:noProof/>
             <w:webHidden/>
           </w:rPr>
-          <w:instrText xml:space="preserve"> PAGEREF _Toc521243586 \h </w:instrText>
+          <w:instrText xml:space="preserve"> PAGEREF _Toc521369571 \h </w:instrText>
         </w:r>
         <w:r>
           <w:rPr>
@@ -8543,13 +8474,13 @@
           <w:szCs w:val="22"/>
         </w:rPr>
       </w:pPr>
-      <w:hyperlink w:anchor="_Toc521243587" w:history="1">
+      <w:hyperlink w:anchor="_Toc521369572" w:history="1">
         <w:r>
           <w:rPr>
             <w:rStyle w:val="Hyperlink"/>
             <w:noProof/>
           </w:rPr>
-          <w:t>Hình 3.6. Ứng dụng “Cảnh báo cháy” trên thiết bị Android.</w:t>
+          <w:t>Hình 3.5. Mặt sau của thiết bị.</w:t>
         </w:r>
         <w:r>
           <w:rPr>
@@ -8570,7 +8501,7 @@
             <w:noProof/>
             <w:webHidden/>
           </w:rPr>
-          <w:instrText xml:space="preserve"> PAGEREF _Toc521243587 \h </w:instrText>
+          <w:instrText xml:space="preserve"> PAGEREF _Toc521369572 \h </w:instrText>
         </w:r>
         <w:r>
           <w:rPr>
@@ -8614,13 +8545,13 @@
           <w:szCs w:val="22"/>
         </w:rPr>
       </w:pPr>
-      <w:hyperlink w:anchor="_Toc521243588" w:history="1">
+      <w:hyperlink w:anchor="_Toc521369573" w:history="1">
         <w:r>
           <w:rPr>
             <w:rStyle w:val="Hyperlink"/>
             <w:noProof/>
           </w:rPr>
-          <w:t>Hình 3.7. Lưu đồ giải thuật hiển thị tình trạng môi trường của hệ thống.</w:t>
+          <w:t>Hình 3.6. Cạnh phải của thiết bị.</w:t>
         </w:r>
         <w:r>
           <w:rPr>
@@ -8641,7 +8572,7 @@
             <w:noProof/>
             <w:webHidden/>
           </w:rPr>
-          <w:instrText xml:space="preserve"> PAGEREF _Toc521243588 \h </w:instrText>
+          <w:instrText xml:space="preserve"> PAGEREF _Toc521369573 \h </w:instrText>
         </w:r>
         <w:r>
           <w:rPr>
@@ -8685,13 +8616,13 @@
           <w:szCs w:val="22"/>
         </w:rPr>
       </w:pPr>
-      <w:hyperlink w:anchor="_Toc521243589" w:history="1">
+      <w:hyperlink w:anchor="_Toc521369574" w:history="1">
         <w:r>
           <w:rPr>
             <w:rStyle w:val="Hyperlink"/>
             <w:noProof/>
           </w:rPr>
-          <w:t>Hình 3.8. Sơ đồ nguyên lý hoạt động của hệ thống cảnh báo cháy.</w:t>
+          <w:t>Hình 3.7. Cạnh trái của thiết bị</w:t>
         </w:r>
         <w:r>
           <w:rPr>
@@ -8712,7 +8643,7 @@
             <w:noProof/>
             <w:webHidden/>
           </w:rPr>
-          <w:instrText xml:space="preserve"> PAGEREF _Toc521243589 \h </w:instrText>
+          <w:instrText xml:space="preserve"> PAGEREF _Toc521369574 \h </w:instrText>
         </w:r>
         <w:r>
           <w:rPr>
@@ -8756,13 +8687,13 @@
           <w:szCs w:val="22"/>
         </w:rPr>
       </w:pPr>
-      <w:hyperlink w:anchor="_Toc521243590" w:history="1">
+      <w:hyperlink w:anchor="_Toc521369575" w:history="1">
         <w:r>
           <w:rPr>
             <w:rStyle w:val="Hyperlink"/>
             <w:noProof/>
           </w:rPr>
-          <w:t>Hình 3.9. Sơ đồ nguyên lý hoạt động của ESP8266 (1).</w:t>
+          <w:t>Hình 3.8. Website hiển thị thông số cảm biến</w:t>
         </w:r>
         <w:r>
           <w:rPr>
@@ -8783,7 +8714,7 @@
             <w:noProof/>
             <w:webHidden/>
           </w:rPr>
-          <w:instrText xml:space="preserve"> PAGEREF _Toc521243590 \h </w:instrText>
+          <w:instrText xml:space="preserve"> PAGEREF _Toc521369575 \h </w:instrText>
         </w:r>
         <w:r>
           <w:rPr>
@@ -8827,13 +8758,13 @@
           <w:szCs w:val="22"/>
         </w:rPr>
       </w:pPr>
-      <w:hyperlink w:anchor="_Toc521243591" w:history="1">
+      <w:hyperlink w:anchor="_Toc521369576" w:history="1">
         <w:r>
           <w:rPr>
             <w:rStyle w:val="Hyperlink"/>
             <w:noProof/>
           </w:rPr>
-          <w:t>Hình 3.10. Các biến cần thiết để kết nối ESP8266 và FireBase.</w:t>
+          <w:t>Hình 3.9. Biểu đồ hiển thị thông số môi trường.</w:t>
         </w:r>
         <w:r>
           <w:rPr>
@@ -8854,7 +8785,7 @@
             <w:noProof/>
             <w:webHidden/>
           </w:rPr>
-          <w:instrText xml:space="preserve"> PAGEREF _Toc521243591 \h </w:instrText>
+          <w:instrText xml:space="preserve"> PAGEREF _Toc521369576 \h </w:instrText>
         </w:r>
         <w:r>
           <w:rPr>
@@ -8898,13 +8829,13 @@
           <w:szCs w:val="22"/>
         </w:rPr>
       </w:pPr>
-      <w:hyperlink w:anchor="_Toc521243592" w:history="1">
+      <w:hyperlink w:anchor="_Toc521369577" w:history="1">
         <w:r>
           <w:rPr>
             <w:rStyle w:val="Hyperlink"/>
             <w:noProof/>
           </w:rPr>
-          <w:t>Hình 3.11. Sơ đồ nguyên lý hoạt động của ESP8266 (2).</w:t>
+          <w:t>Hình 3.10. Ứng dụng “Cảnh báo cháy” trên thiết bị Android.</w:t>
         </w:r>
         <w:r>
           <w:rPr>
@@ -8925,78 +8856,7 @@
             <w:noProof/>
             <w:webHidden/>
           </w:rPr>
-          <w:instrText xml:space="preserve"> PAGEREF _Toc521243592 \h </w:instrText>
-        </w:r>
-        <w:r>
-          <w:rPr>
-            <w:noProof/>
-            <w:webHidden/>
-          </w:rPr>
-        </w:r>
-        <w:r>
-          <w:rPr>
-            <w:noProof/>
-            <w:webHidden/>
-          </w:rPr>
-          <w:fldChar w:fldCharType="separate"/>
-        </w:r>
-        <w:r>
-          <w:rPr>
-            <w:noProof/>
-            <w:webHidden/>
-          </w:rPr>
-          <w:t>13</w:t>
-        </w:r>
-        <w:r>
-          <w:rPr>
-            <w:noProof/>
-            <w:webHidden/>
-          </w:rPr>
-          <w:fldChar w:fldCharType="end"/>
-        </w:r>
-      </w:hyperlink>
-    </w:p>
-    <w:p>
-      <w:pPr>
-        <w:pStyle w:val="TableofFigures"/>
-        <w:tabs>
-          <w:tab w:val="right" w:leader="dot" w:pos="9062"/>
-        </w:tabs>
-        <w:rPr>
-          <w:rFonts w:asciiTheme="minorHAnsi" w:eastAsiaTheme="minorEastAsia" w:hAnsiTheme="minorHAnsi" w:cstheme="minorBidi"/>
-          <w:noProof/>
-          <w:sz w:val="22"/>
-          <w:szCs w:val="22"/>
-        </w:rPr>
-      </w:pPr>
-      <w:hyperlink w:anchor="_Toc521243593" w:history="1">
-        <w:r>
-          <w:rPr>
-            <w:rStyle w:val="Hyperlink"/>
-            <w:noProof/>
-          </w:rPr>
-          <w:t>Hình 3.12. Các biến cần thiết để ESP8266 gửi dữ liệu về ThingSpeak.</w:t>
-        </w:r>
-        <w:r>
-          <w:rPr>
-            <w:noProof/>
-            <w:webHidden/>
-          </w:rPr>
-          <w:tab/>
-        </w:r>
-        <w:r>
-          <w:rPr>
-            <w:noProof/>
-            <w:webHidden/>
-          </w:rPr>
-          <w:fldChar w:fldCharType="begin"/>
-        </w:r>
-        <w:r>
-          <w:rPr>
-            <w:noProof/>
-            <w:webHidden/>
-          </w:rPr>
-          <w:instrText xml:space="preserve"> PAGEREF _Toc521243593 \h </w:instrText>
+          <w:instrText xml:space="preserve"> PAGEREF _Toc521369577 \h </w:instrText>
         </w:r>
         <w:r>
           <w:rPr>
@@ -9029,6 +8889,574 @@
     </w:p>
     <w:p>
       <w:pPr>
+        <w:pStyle w:val="TableofFigures"/>
+        <w:tabs>
+          <w:tab w:val="right" w:leader="dot" w:pos="9062"/>
+        </w:tabs>
+        <w:rPr>
+          <w:rFonts w:asciiTheme="minorHAnsi" w:eastAsiaTheme="minorEastAsia" w:hAnsiTheme="minorHAnsi" w:cstheme="minorBidi"/>
+          <w:noProof/>
+          <w:sz w:val="22"/>
+          <w:szCs w:val="22"/>
+        </w:rPr>
+      </w:pPr>
+      <w:hyperlink w:anchor="_Toc521369578" w:history="1">
+        <w:r>
+          <w:rPr>
+            <w:rStyle w:val="Hyperlink"/>
+            <w:noProof/>
+          </w:rPr>
+          <w:t>Hình 3.11. Lưu đồ giải thuật hiển thị tình trạng môi trường của hệ thống.</w:t>
+        </w:r>
+        <w:r>
+          <w:rPr>
+            <w:noProof/>
+            <w:webHidden/>
+          </w:rPr>
+          <w:tab/>
+        </w:r>
+        <w:r>
+          <w:rPr>
+            <w:noProof/>
+            <w:webHidden/>
+          </w:rPr>
+          <w:fldChar w:fldCharType="begin"/>
+        </w:r>
+        <w:r>
+          <w:rPr>
+            <w:noProof/>
+            <w:webHidden/>
+          </w:rPr>
+          <w:instrText xml:space="preserve"> PAGEREF _Toc521369578 \h </w:instrText>
+        </w:r>
+        <w:r>
+          <w:rPr>
+            <w:noProof/>
+            <w:webHidden/>
+          </w:rPr>
+        </w:r>
+        <w:r>
+          <w:rPr>
+            <w:noProof/>
+            <w:webHidden/>
+          </w:rPr>
+          <w:fldChar w:fldCharType="separate"/>
+        </w:r>
+        <w:r>
+          <w:rPr>
+            <w:noProof/>
+            <w:webHidden/>
+          </w:rPr>
+          <w:t>14</w:t>
+        </w:r>
+        <w:r>
+          <w:rPr>
+            <w:noProof/>
+            <w:webHidden/>
+          </w:rPr>
+          <w:fldChar w:fldCharType="end"/>
+        </w:r>
+      </w:hyperlink>
+    </w:p>
+    <w:p>
+      <w:pPr>
+        <w:pStyle w:val="TableofFigures"/>
+        <w:tabs>
+          <w:tab w:val="right" w:leader="dot" w:pos="9062"/>
+        </w:tabs>
+        <w:rPr>
+          <w:rFonts w:asciiTheme="minorHAnsi" w:eastAsiaTheme="minorEastAsia" w:hAnsiTheme="minorHAnsi" w:cstheme="minorBidi"/>
+          <w:noProof/>
+          <w:sz w:val="22"/>
+          <w:szCs w:val="22"/>
+        </w:rPr>
+      </w:pPr>
+      <w:hyperlink w:anchor="_Toc521369579" w:history="1">
+        <w:r>
+          <w:rPr>
+            <w:rStyle w:val="Hyperlink"/>
+            <w:noProof/>
+          </w:rPr>
+          <w:t>Hình 3.12. Sơ đồ nguyên lý hoạt động của hệ thống cảnh báo cháy.</w:t>
+        </w:r>
+        <w:r>
+          <w:rPr>
+            <w:noProof/>
+            <w:webHidden/>
+          </w:rPr>
+          <w:tab/>
+        </w:r>
+        <w:r>
+          <w:rPr>
+            <w:noProof/>
+            <w:webHidden/>
+          </w:rPr>
+          <w:fldChar w:fldCharType="begin"/>
+        </w:r>
+        <w:r>
+          <w:rPr>
+            <w:noProof/>
+            <w:webHidden/>
+          </w:rPr>
+          <w:instrText xml:space="preserve"> PAGEREF _Toc521369579 \h </w:instrText>
+        </w:r>
+        <w:r>
+          <w:rPr>
+            <w:noProof/>
+            <w:webHidden/>
+          </w:rPr>
+        </w:r>
+        <w:r>
+          <w:rPr>
+            <w:noProof/>
+            <w:webHidden/>
+          </w:rPr>
+          <w:fldChar w:fldCharType="separate"/>
+        </w:r>
+        <w:r>
+          <w:rPr>
+            <w:noProof/>
+            <w:webHidden/>
+          </w:rPr>
+          <w:t>15</w:t>
+        </w:r>
+        <w:r>
+          <w:rPr>
+            <w:noProof/>
+            <w:webHidden/>
+          </w:rPr>
+          <w:fldChar w:fldCharType="end"/>
+        </w:r>
+      </w:hyperlink>
+    </w:p>
+    <w:p>
+      <w:pPr>
+        <w:pStyle w:val="TableofFigures"/>
+        <w:tabs>
+          <w:tab w:val="right" w:leader="dot" w:pos="9062"/>
+        </w:tabs>
+        <w:rPr>
+          <w:rFonts w:asciiTheme="minorHAnsi" w:eastAsiaTheme="minorEastAsia" w:hAnsiTheme="minorHAnsi" w:cstheme="minorBidi"/>
+          <w:noProof/>
+          <w:sz w:val="22"/>
+          <w:szCs w:val="22"/>
+        </w:rPr>
+      </w:pPr>
+      <w:hyperlink w:anchor="_Toc521369580" w:history="1">
+        <w:r>
+          <w:rPr>
+            <w:rStyle w:val="Hyperlink"/>
+            <w:noProof/>
+          </w:rPr>
+          <w:t>Hình 3.13. Sơ đồ nguyên lý hoạt động của ESP8266 (1).</w:t>
+        </w:r>
+        <w:r>
+          <w:rPr>
+            <w:noProof/>
+            <w:webHidden/>
+          </w:rPr>
+          <w:tab/>
+        </w:r>
+        <w:r>
+          <w:rPr>
+            <w:noProof/>
+            <w:webHidden/>
+          </w:rPr>
+          <w:fldChar w:fldCharType="begin"/>
+        </w:r>
+        <w:r>
+          <w:rPr>
+            <w:noProof/>
+            <w:webHidden/>
+          </w:rPr>
+          <w:instrText xml:space="preserve"> PAGEREF _Toc521369580 \h </w:instrText>
+        </w:r>
+        <w:r>
+          <w:rPr>
+            <w:noProof/>
+            <w:webHidden/>
+          </w:rPr>
+        </w:r>
+        <w:r>
+          <w:rPr>
+            <w:noProof/>
+            <w:webHidden/>
+          </w:rPr>
+          <w:fldChar w:fldCharType="separate"/>
+        </w:r>
+        <w:r>
+          <w:rPr>
+            <w:noProof/>
+            <w:webHidden/>
+          </w:rPr>
+          <w:t>15</w:t>
+        </w:r>
+        <w:r>
+          <w:rPr>
+            <w:noProof/>
+            <w:webHidden/>
+          </w:rPr>
+          <w:fldChar w:fldCharType="end"/>
+        </w:r>
+      </w:hyperlink>
+    </w:p>
+    <w:p>
+      <w:pPr>
+        <w:pStyle w:val="TableofFigures"/>
+        <w:tabs>
+          <w:tab w:val="right" w:leader="dot" w:pos="9062"/>
+        </w:tabs>
+        <w:rPr>
+          <w:rFonts w:asciiTheme="minorHAnsi" w:eastAsiaTheme="minorEastAsia" w:hAnsiTheme="minorHAnsi" w:cstheme="minorBidi"/>
+          <w:noProof/>
+          <w:sz w:val="22"/>
+          <w:szCs w:val="22"/>
+        </w:rPr>
+      </w:pPr>
+      <w:hyperlink w:anchor="_Toc521369581" w:history="1">
+        <w:r>
+          <w:rPr>
+            <w:rStyle w:val="Hyperlink"/>
+            <w:noProof/>
+          </w:rPr>
+          <w:t>Hình 3.14. Các biến cần thiết để kết nối ESP8266 và FireBase.</w:t>
+        </w:r>
+        <w:r>
+          <w:rPr>
+            <w:noProof/>
+            <w:webHidden/>
+          </w:rPr>
+          <w:tab/>
+        </w:r>
+        <w:r>
+          <w:rPr>
+            <w:noProof/>
+            <w:webHidden/>
+          </w:rPr>
+          <w:fldChar w:fldCharType="begin"/>
+        </w:r>
+        <w:r>
+          <w:rPr>
+            <w:noProof/>
+            <w:webHidden/>
+          </w:rPr>
+          <w:instrText xml:space="preserve"> PAGEREF _Toc521369581 \h </w:instrText>
+        </w:r>
+        <w:r>
+          <w:rPr>
+            <w:noProof/>
+            <w:webHidden/>
+          </w:rPr>
+        </w:r>
+        <w:r>
+          <w:rPr>
+            <w:noProof/>
+            <w:webHidden/>
+          </w:rPr>
+          <w:fldChar w:fldCharType="separate"/>
+        </w:r>
+        <w:r>
+          <w:rPr>
+            <w:noProof/>
+            <w:webHidden/>
+          </w:rPr>
+          <w:t>16</w:t>
+        </w:r>
+        <w:r>
+          <w:rPr>
+            <w:noProof/>
+            <w:webHidden/>
+          </w:rPr>
+          <w:fldChar w:fldCharType="end"/>
+        </w:r>
+      </w:hyperlink>
+    </w:p>
+    <w:p>
+      <w:pPr>
+        <w:pStyle w:val="TableofFigures"/>
+        <w:tabs>
+          <w:tab w:val="right" w:leader="dot" w:pos="9062"/>
+        </w:tabs>
+        <w:rPr>
+          <w:rFonts w:asciiTheme="minorHAnsi" w:eastAsiaTheme="minorEastAsia" w:hAnsiTheme="minorHAnsi" w:cstheme="minorBidi"/>
+          <w:noProof/>
+          <w:sz w:val="22"/>
+          <w:szCs w:val="22"/>
+        </w:rPr>
+      </w:pPr>
+      <w:hyperlink w:anchor="_Toc521369582" w:history="1">
+        <w:r>
+          <w:rPr>
+            <w:rStyle w:val="Hyperlink"/>
+            <w:noProof/>
+          </w:rPr>
+          <w:t>Hình 3.15. Các thức kết nối và truyền dữ liệu đến Firebase</w:t>
+        </w:r>
+        <w:r>
+          <w:rPr>
+            <w:noProof/>
+            <w:webHidden/>
+          </w:rPr>
+          <w:tab/>
+        </w:r>
+        <w:r>
+          <w:rPr>
+            <w:noProof/>
+            <w:webHidden/>
+          </w:rPr>
+          <w:fldChar w:fldCharType="begin"/>
+        </w:r>
+        <w:r>
+          <w:rPr>
+            <w:noProof/>
+            <w:webHidden/>
+          </w:rPr>
+          <w:instrText xml:space="preserve"> PAGEREF _Toc521369582 \h </w:instrText>
+        </w:r>
+        <w:r>
+          <w:rPr>
+            <w:noProof/>
+            <w:webHidden/>
+          </w:rPr>
+        </w:r>
+        <w:r>
+          <w:rPr>
+            <w:noProof/>
+            <w:webHidden/>
+          </w:rPr>
+          <w:fldChar w:fldCharType="separate"/>
+        </w:r>
+        <w:r>
+          <w:rPr>
+            <w:noProof/>
+            <w:webHidden/>
+          </w:rPr>
+          <w:t>16</w:t>
+        </w:r>
+        <w:r>
+          <w:rPr>
+            <w:noProof/>
+            <w:webHidden/>
+          </w:rPr>
+          <w:fldChar w:fldCharType="end"/>
+        </w:r>
+      </w:hyperlink>
+    </w:p>
+    <w:p>
+      <w:pPr>
+        <w:pStyle w:val="TableofFigures"/>
+        <w:tabs>
+          <w:tab w:val="right" w:leader="dot" w:pos="9062"/>
+        </w:tabs>
+        <w:rPr>
+          <w:rFonts w:asciiTheme="minorHAnsi" w:eastAsiaTheme="minorEastAsia" w:hAnsiTheme="minorHAnsi" w:cstheme="minorBidi"/>
+          <w:noProof/>
+          <w:sz w:val="22"/>
+          <w:szCs w:val="22"/>
+        </w:rPr>
+      </w:pPr>
+      <w:hyperlink w:anchor="_Toc521369583" w:history="1">
+        <w:r>
+          <w:rPr>
+            <w:rStyle w:val="Hyperlink"/>
+            <w:noProof/>
+          </w:rPr>
+          <w:t>Hình 3.16. Sơ đồ nguyên lý hoạt động của ESP8266 (2).</w:t>
+        </w:r>
+        <w:r>
+          <w:rPr>
+            <w:noProof/>
+            <w:webHidden/>
+          </w:rPr>
+          <w:tab/>
+        </w:r>
+        <w:r>
+          <w:rPr>
+            <w:noProof/>
+            <w:webHidden/>
+          </w:rPr>
+          <w:fldChar w:fldCharType="begin"/>
+        </w:r>
+        <w:r>
+          <w:rPr>
+            <w:noProof/>
+            <w:webHidden/>
+          </w:rPr>
+          <w:instrText xml:space="preserve"> PAGEREF _Toc521369583 \h </w:instrText>
+        </w:r>
+        <w:r>
+          <w:rPr>
+            <w:noProof/>
+            <w:webHidden/>
+          </w:rPr>
+        </w:r>
+        <w:r>
+          <w:rPr>
+            <w:noProof/>
+            <w:webHidden/>
+          </w:rPr>
+          <w:fldChar w:fldCharType="separate"/>
+        </w:r>
+        <w:r>
+          <w:rPr>
+            <w:noProof/>
+            <w:webHidden/>
+          </w:rPr>
+          <w:t>16</w:t>
+        </w:r>
+        <w:r>
+          <w:rPr>
+            <w:noProof/>
+            <w:webHidden/>
+          </w:rPr>
+          <w:fldChar w:fldCharType="end"/>
+        </w:r>
+      </w:hyperlink>
+    </w:p>
+    <w:p>
+      <w:pPr>
+        <w:pStyle w:val="TableofFigures"/>
+        <w:tabs>
+          <w:tab w:val="right" w:leader="dot" w:pos="9062"/>
+        </w:tabs>
+        <w:rPr>
+          <w:rFonts w:asciiTheme="minorHAnsi" w:eastAsiaTheme="minorEastAsia" w:hAnsiTheme="minorHAnsi" w:cstheme="minorBidi"/>
+          <w:noProof/>
+          <w:sz w:val="22"/>
+          <w:szCs w:val="22"/>
+        </w:rPr>
+      </w:pPr>
+      <w:hyperlink w:anchor="_Toc521369584" w:history="1">
+        <w:r>
+          <w:rPr>
+            <w:rStyle w:val="Hyperlink"/>
+            <w:noProof/>
+          </w:rPr>
+          <w:t>Hình 3.17. Các biến cần thiết để ESP8266 gửi dữ liệu về ThingSpeak.</w:t>
+        </w:r>
+        <w:r>
+          <w:rPr>
+            <w:noProof/>
+            <w:webHidden/>
+          </w:rPr>
+          <w:tab/>
+        </w:r>
+        <w:r>
+          <w:rPr>
+            <w:noProof/>
+            <w:webHidden/>
+          </w:rPr>
+          <w:fldChar w:fldCharType="begin"/>
+        </w:r>
+        <w:r>
+          <w:rPr>
+            <w:noProof/>
+            <w:webHidden/>
+          </w:rPr>
+          <w:instrText xml:space="preserve"> PAGEREF _Toc521369584 \h </w:instrText>
+        </w:r>
+        <w:r>
+          <w:rPr>
+            <w:noProof/>
+            <w:webHidden/>
+          </w:rPr>
+        </w:r>
+        <w:r>
+          <w:rPr>
+            <w:noProof/>
+            <w:webHidden/>
+          </w:rPr>
+          <w:fldChar w:fldCharType="separate"/>
+        </w:r>
+        <w:r>
+          <w:rPr>
+            <w:noProof/>
+            <w:webHidden/>
+          </w:rPr>
+          <w:t>17</w:t>
+        </w:r>
+        <w:r>
+          <w:rPr>
+            <w:noProof/>
+            <w:webHidden/>
+          </w:rPr>
+          <w:fldChar w:fldCharType="end"/>
+        </w:r>
+      </w:hyperlink>
+    </w:p>
+    <w:p>
+      <w:pPr>
+        <w:pStyle w:val="TableofFigures"/>
+        <w:tabs>
+          <w:tab w:val="right" w:leader="dot" w:pos="9062"/>
+        </w:tabs>
+        <w:rPr>
+          <w:rFonts w:asciiTheme="minorHAnsi" w:eastAsiaTheme="minorEastAsia" w:hAnsiTheme="minorHAnsi" w:cstheme="minorBidi"/>
+          <w:noProof/>
+          <w:sz w:val="22"/>
+          <w:szCs w:val="22"/>
+        </w:rPr>
+      </w:pPr>
+      <w:hyperlink w:anchor="_Toc521369585" w:history="1">
+        <w:r>
+          <w:rPr>
+            <w:rStyle w:val="Hyperlink"/>
+            <w:noProof/>
+          </w:rPr>
+          <w:t>Hình 3.18. Cách để ESP8266 kết nối và gửi dữ liệu đến ThingSpeak..</w:t>
+        </w:r>
+        <w:r>
+          <w:rPr>
+            <w:noProof/>
+            <w:webHidden/>
+          </w:rPr>
+          <w:tab/>
+        </w:r>
+        <w:r>
+          <w:rPr>
+            <w:noProof/>
+            <w:webHidden/>
+          </w:rPr>
+          <w:fldChar w:fldCharType="begin"/>
+        </w:r>
+        <w:r>
+          <w:rPr>
+            <w:noProof/>
+            <w:webHidden/>
+          </w:rPr>
+          <w:instrText xml:space="preserve"> PAGEREF _Toc521369585 \h </w:instrText>
+        </w:r>
+        <w:r>
+          <w:rPr>
+            <w:noProof/>
+            <w:webHidden/>
+          </w:rPr>
+        </w:r>
+        <w:r>
+          <w:rPr>
+            <w:noProof/>
+            <w:webHidden/>
+          </w:rPr>
+          <w:fldChar w:fldCharType="separate"/>
+        </w:r>
+        <w:r>
+          <w:rPr>
+            <w:noProof/>
+            <w:webHidden/>
+          </w:rPr>
+          <w:t>17</w:t>
+        </w:r>
+        <w:r>
+          <w:rPr>
+            <w:noProof/>
+            <w:webHidden/>
+          </w:rPr>
+          <w:fldChar w:fldCharType="end"/>
+        </w:r>
+      </w:hyperlink>
+    </w:p>
+    <w:p>
+      <w:pPr>
         <w:rPr>
           <w:b/>
           <w:caps/>
@@ -9807,8 +10235,8 @@
           <w:lang w:val="de-DE"/>
         </w:rPr>
       </w:pPr>
-      <w:bookmarkStart w:id="0" w:name="_Toc517947178"/>
-      <w:bookmarkStart w:id="1" w:name="_Toc521187218"/>
+      <w:bookmarkStart w:id="1" w:name="_Toc517947178"/>
+      <w:bookmarkStart w:id="2" w:name="_Toc521369475"/>
       <w:r>
         <w:rPr>
           <w:rFonts w:ascii="Times New Roman" w:hAnsi="Times New Roman" w:cs="Times New Roman"/>
@@ -9820,8 +10248,8 @@
         <w:lastRenderedPageBreak/>
         <w:t>MỞ đẦu</w:t>
       </w:r>
-      <w:bookmarkEnd w:id="0"/>
       <w:bookmarkEnd w:id="1"/>
+      <w:bookmarkEnd w:id="2"/>
     </w:p>
     <w:p>
       <w:pPr>
@@ -9931,8 +10359,8 @@
           <w:lang w:val="de-DE"/>
         </w:rPr>
       </w:pPr>
-      <w:bookmarkStart w:id="2" w:name="_Toc517947179"/>
-      <w:bookmarkStart w:id="3" w:name="_Toc521187219"/>
+      <w:bookmarkStart w:id="3" w:name="_Toc517947179"/>
+      <w:bookmarkStart w:id="4" w:name="_Toc521369476"/>
       <w:r>
         <w:rPr>
           <w:rFonts w:ascii="Times New Roman" w:hAnsi="Times New Roman" w:cs="Times New Roman"/>
@@ -9958,8 +10386,8 @@
         </w:rPr>
         <w:t>. Giới thiệu về internet of things (iot)</w:t>
       </w:r>
-      <w:bookmarkEnd w:id="2"/>
       <w:bookmarkEnd w:id="3"/>
+      <w:bookmarkEnd w:id="4"/>
     </w:p>
     <w:p>
       <w:pPr>
@@ -9978,8 +10406,8 @@
           <w:szCs w:val="26"/>
         </w:rPr>
       </w:pPr>
-      <w:bookmarkStart w:id="4" w:name="_Toc517947180"/>
-      <w:bookmarkStart w:id="5" w:name="_Toc521187220"/>
+      <w:bookmarkStart w:id="5" w:name="_Toc517947180"/>
+      <w:bookmarkStart w:id="6" w:name="_Toc521369477"/>
       <w:r>
         <w:rPr>
           <w:b/>
@@ -9988,7 +10416,7 @@
         </w:rPr>
         <w:t xml:space="preserve">GIỚI THIỆU VỀ INTERNET OF THINGS </w:t>
       </w:r>
-      <w:bookmarkEnd w:id="4"/>
+      <w:bookmarkEnd w:id="5"/>
       <w:r>
         <w:rPr>
           <w:b/>
@@ -9997,7 +10425,7 @@
         </w:rPr>
         <w:t>(IOT)</w:t>
       </w:r>
-      <w:bookmarkEnd w:id="5"/>
+      <w:bookmarkEnd w:id="6"/>
     </w:p>
     <w:p>
       <w:pPr>
@@ -10151,7 +10579,7 @@
           <w:szCs w:val="26"/>
         </w:rPr>
       </w:pPr>
-      <w:bookmarkStart w:id="6" w:name="_Toc521243579"/>
+      <w:bookmarkStart w:id="7" w:name="_Toc521369565"/>
       <w:r>
         <w:t xml:space="preserve">Hình </w:t>
       </w:r>
@@ -10197,7 +10625,7 @@
       <w:r>
         <w:t>.</w:t>
       </w:r>
-      <w:bookmarkEnd w:id="6"/>
+      <w:bookmarkEnd w:id="7"/>
     </w:p>
     <w:p>
       <w:pPr>
@@ -10267,7 +10695,7 @@
           <w:szCs w:val="26"/>
         </w:rPr>
       </w:pPr>
-      <w:bookmarkStart w:id="7" w:name="_Toc521187221"/>
+      <w:bookmarkStart w:id="8" w:name="_Toc521369478"/>
       <w:r>
         <w:rPr>
           <w:b/>
@@ -10277,7 +10705,7 @@
         <w:lastRenderedPageBreak/>
         <w:t>KHẢ NĂNG ĐỊNH DANH</w:t>
       </w:r>
-      <w:bookmarkEnd w:id="7"/>
+      <w:bookmarkEnd w:id="8"/>
     </w:p>
     <w:p>
       <w:pPr>
@@ -10347,7 +10775,7 @@
           <w:szCs w:val="26"/>
         </w:rPr>
       </w:pPr>
-      <w:bookmarkStart w:id="8" w:name="_Toc521187222"/>
+      <w:bookmarkStart w:id="9" w:name="_Toc521369479"/>
       <w:r>
         <w:rPr>
           <w:b/>
@@ -10356,7 +10784,7 @@
         </w:rPr>
         <w:t>TÍNH CHẤT CỦA IOT</w:t>
       </w:r>
-      <w:bookmarkEnd w:id="8"/>
+      <w:bookmarkEnd w:id="9"/>
     </w:p>
     <w:p>
       <w:pPr>
@@ -10439,8 +10867,8 @@
           <w:szCs w:val="26"/>
         </w:rPr>
       </w:pPr>
-      <w:bookmarkStart w:id="9" w:name="_Toc517947183"/>
-      <w:bookmarkStart w:id="10" w:name="_Toc521187223"/>
+      <w:bookmarkStart w:id="10" w:name="_Toc517947183"/>
+      <w:bookmarkStart w:id="11" w:name="_Toc521369480"/>
       <w:r>
         <w:rPr>
           <w:b/>
@@ -10449,8 +10877,8 @@
         </w:rPr>
         <w:t>Thông minh</w:t>
       </w:r>
-      <w:bookmarkEnd w:id="9"/>
       <w:bookmarkEnd w:id="10"/>
+      <w:bookmarkEnd w:id="11"/>
     </w:p>
     <w:p>
       <w:pPr>
@@ -10507,7 +10935,7 @@
           <w:szCs w:val="26"/>
         </w:rPr>
       </w:pPr>
-      <w:bookmarkStart w:id="11" w:name="_Toc521187224"/>
+      <w:bookmarkStart w:id="12" w:name="_Toc521369481"/>
       <w:r>
         <w:rPr>
           <w:b/>
@@ -10516,7 +10944,7 @@
         </w:rPr>
         <w:t>Kiến trúc dựa trên sự kiện</w:t>
       </w:r>
-      <w:bookmarkEnd w:id="11"/>
+      <w:bookmarkEnd w:id="12"/>
     </w:p>
     <w:p>
       <w:pPr>
@@ -10568,7 +10996,7 @@
           <w:szCs w:val="26"/>
         </w:rPr>
       </w:pPr>
-      <w:bookmarkStart w:id="12" w:name="_Toc521187225"/>
+      <w:bookmarkStart w:id="13" w:name="_Toc521369482"/>
       <w:r>
         <w:rPr>
           <w:b/>
@@ -10577,7 +11005,7 @@
         </w:rPr>
         <w:t>Là một hệ thống phức tạp</w:t>
       </w:r>
-      <w:bookmarkEnd w:id="12"/>
+      <w:bookmarkEnd w:id="13"/>
     </w:p>
     <w:p>
       <w:pPr>
@@ -10615,7 +11043,7 @@
           <w:szCs w:val="26"/>
         </w:rPr>
       </w:pPr>
-      <w:bookmarkStart w:id="13" w:name="_Toc521187226"/>
+      <w:bookmarkStart w:id="14" w:name="_Toc521369483"/>
       <w:r>
         <w:rPr>
           <w:b/>
@@ -10624,7 +11052,7 @@
         </w:rPr>
         <w:t>Kích thước</w:t>
       </w:r>
-      <w:bookmarkEnd w:id="13"/>
+      <w:bookmarkEnd w:id="14"/>
     </w:p>
     <w:p>
       <w:pPr>
@@ -10686,7 +11114,7 @@
           <w:szCs w:val="26"/>
         </w:rPr>
       </w:pPr>
-      <w:bookmarkStart w:id="14" w:name="_Toc521187227"/>
+      <w:bookmarkStart w:id="15" w:name="_Toc521369484"/>
       <w:r>
         <w:rPr>
           <w:b/>
@@ -10696,7 +11124,7 @@
         <w:lastRenderedPageBreak/>
         <w:t>Vấn đề không gian, thời gian</w:t>
       </w:r>
-      <w:bookmarkEnd w:id="14"/>
+      <w:bookmarkEnd w:id="15"/>
     </w:p>
     <w:p>
       <w:pPr>
@@ -10733,7 +11161,7 @@
           <w:szCs w:val="26"/>
         </w:rPr>
       </w:pPr>
-      <w:bookmarkStart w:id="15" w:name="_Toc521187228"/>
+      <w:bookmarkStart w:id="16" w:name="_Toc521369485"/>
       <w:r>
         <w:rPr>
           <w:b/>
@@ -10742,7 +11170,7 @@
         </w:rPr>
         <w:t>ỨNG DỤNG CỦA IOT</w:t>
       </w:r>
-      <w:bookmarkEnd w:id="15"/>
+      <w:bookmarkEnd w:id="16"/>
     </w:p>
     <w:p>
       <w:pPr>
@@ -11079,7 +11507,7 @@
           <w:szCs w:val="26"/>
         </w:rPr>
       </w:pPr>
-      <w:bookmarkStart w:id="16" w:name="_Toc521243580"/>
+      <w:bookmarkStart w:id="17" w:name="_Toc521369566"/>
       <w:r>
         <w:t xml:space="preserve">Hình </w:t>
       </w:r>
@@ -11114,18 +11542,15 @@
         <w:fldChar w:fldCharType="end"/>
       </w:r>
       <w:r>
-        <w:t>.</w:t>
-      </w:r>
-      <w:r>
-        <w:t>2</w:t>
-      </w:r>
-      <w:r>
-        <w:t xml:space="preserve">. </w:t>
-      </w:r>
-      <w:r>
-        <w:t>Nền tảng IoT – iNut – do Việt Nam sản xuất.</w:t>
-      </w:r>
-      <w:bookmarkEnd w:id="16"/>
+        <w:t xml:space="preserve">.2. Nền tảng IoT </w:t>
+      </w:r>
+      <w:r>
+        <w:t>do nhóm sinh viên Việt Nam sản xuất:</w:t>
+      </w:r>
+      <w:r>
+        <w:t xml:space="preserve"> iNut.</w:t>
+      </w:r>
+      <w:bookmarkEnd w:id="17"/>
     </w:p>
     <w:p>
       <w:pPr>
@@ -11170,7 +11595,7 @@
           <w:szCs w:val="26"/>
         </w:rPr>
       </w:pPr>
-      <w:bookmarkStart w:id="17" w:name="_Toc521187229"/>
+      <w:bookmarkStart w:id="18" w:name="_Toc521369486"/>
       <w:r>
         <w:rPr>
           <w:b/>
@@ -11180,7 +11605,7 @@
         <w:lastRenderedPageBreak/>
         <w:t>NHỮNG TÁC NHÂN ẢNH HƯỞNG ĐẾN SỰ PHÁT TRIỄN CỦA IOT</w:t>
       </w:r>
-      <w:bookmarkEnd w:id="17"/>
+      <w:bookmarkEnd w:id="18"/>
     </w:p>
     <w:p>
       <w:pPr>
@@ -11420,7 +11845,7 @@
           <w:szCs w:val="26"/>
         </w:rPr>
       </w:pPr>
-      <w:bookmarkStart w:id="18" w:name="_Toc521187230"/>
+      <w:bookmarkStart w:id="19" w:name="_Toc521369487"/>
       <w:r>
         <w:rPr>
           <w:b/>
@@ -11429,7 +11854,7 @@
         </w:rPr>
         <w:t>Hàng rào subnetwork</w:t>
       </w:r>
-      <w:bookmarkEnd w:id="18"/>
+      <w:bookmarkEnd w:id="19"/>
     </w:p>
     <w:p>
       <w:pPr>
@@ -11543,7 +11968,7 @@
           <w:szCs w:val="26"/>
         </w:rPr>
       </w:pPr>
-      <w:bookmarkStart w:id="19" w:name="_Toc521187231"/>
+      <w:bookmarkStart w:id="20" w:name="_Toc521369488"/>
       <w:r>
         <w:rPr>
           <w:b/>
@@ -11553,7 +11978,7 @@
         <w:lastRenderedPageBreak/>
         <w:t>Có quá nhiều "ngôn ngữ địa phương"</w:t>
       </w:r>
-      <w:bookmarkEnd w:id="19"/>
+      <w:bookmarkEnd w:id="20"/>
     </w:p>
     <w:p>
       <w:pPr>
@@ -11594,7 +12019,7 @@
           <w:szCs w:val="26"/>
         </w:rPr>
       </w:pPr>
-      <w:bookmarkStart w:id="20" w:name="_Toc521187232"/>
+      <w:bookmarkStart w:id="21" w:name="_Toc521369489"/>
       <w:r>
         <w:rPr>
           <w:b/>
@@ -11603,7 +12028,7 @@
         </w:rPr>
         <w:t>Tiền và chi phí</w:t>
       </w:r>
-      <w:bookmarkEnd w:id="20"/>
+      <w:bookmarkEnd w:id="21"/>
     </w:p>
     <w:p>
       <w:pPr>
@@ -11644,7 +12069,7 @@
           <w:szCs w:val="26"/>
         </w:rPr>
       </w:pPr>
-      <w:bookmarkStart w:id="21" w:name="_Toc521187233"/>
+      <w:bookmarkStart w:id="22" w:name="_Toc521369490"/>
       <w:r>
         <w:rPr>
           <w:b/>
@@ -11653,7 +12078,7 @@
         </w:rPr>
         <w:t>Các "hầm chứa" tập trung hay những "hòn đảo Internet"?</w:t>
       </w:r>
-      <w:bookmarkEnd w:id="21"/>
+      <w:bookmarkEnd w:id="22"/>
     </w:p>
     <w:p>
       <w:pPr>
@@ -11742,7 +12167,7 @@
           <w:szCs w:val="26"/>
         </w:rPr>
       </w:pPr>
-      <w:bookmarkStart w:id="22" w:name="_Toc521187234"/>
+      <w:bookmarkStart w:id="23" w:name="_Toc521369491"/>
       <w:r>
         <w:rPr>
           <w:rFonts w:ascii="Times New Roman" w:hAnsi="Times New Roman" w:cs="Times New Roman"/>
@@ -11774,7 +12199,7 @@
         </w:rPr>
         <w:t>. TỔNG QUAN VỀ NODEJS</w:t>
       </w:r>
-      <w:bookmarkEnd w:id="22"/>
+      <w:bookmarkEnd w:id="23"/>
     </w:p>
     <w:p>
       <w:pPr>
@@ -11823,7 +12248,7 @@
           <w:szCs w:val="26"/>
         </w:rPr>
       </w:pPr>
-      <w:bookmarkStart w:id="23" w:name="_Toc521187235"/>
+      <w:bookmarkStart w:id="24" w:name="_Toc521369492"/>
       <w:r>
         <w:rPr>
           <w:b/>
@@ -11832,7 +12257,7 @@
         </w:rPr>
         <w:t>TỔNG QUAN VỀ NODEJS</w:t>
       </w:r>
-      <w:bookmarkEnd w:id="23"/>
+      <w:bookmarkEnd w:id="24"/>
     </w:p>
     <w:p>
       <w:pPr>
@@ -11966,7 +12391,7 @@
           <w:szCs w:val="26"/>
         </w:rPr>
       </w:pPr>
-      <w:bookmarkStart w:id="24" w:name="_Toc521243581"/>
+      <w:bookmarkStart w:id="25" w:name="_Toc521369567"/>
       <w:r>
         <w:t xml:space="preserve">Hình </w:t>
       </w:r>
@@ -12009,7 +12434,7 @@
       <w:r>
         <w:t xml:space="preserve"> NodeJS</w:t>
       </w:r>
-      <w:bookmarkEnd w:id="24"/>
+      <w:bookmarkEnd w:id="25"/>
     </w:p>
     <w:p>
       <w:pPr>
@@ -12168,7 +12593,7 @@
           <w:szCs w:val="26"/>
         </w:rPr>
       </w:pPr>
-      <w:bookmarkStart w:id="25" w:name="_Toc521187236"/>
+      <w:bookmarkStart w:id="26" w:name="_Toc521369493"/>
       <w:r>
         <w:rPr>
           <w:b/>
@@ -12177,7 +12602,7 @@
         </w:rPr>
         <w:t>ƯU ĐIỂM CỦA NODEJS</w:t>
       </w:r>
-      <w:bookmarkEnd w:id="25"/>
+      <w:bookmarkEnd w:id="26"/>
     </w:p>
     <w:p>
       <w:pPr>
@@ -12253,7 +12678,7 @@
           <w:szCs w:val="26"/>
         </w:rPr>
       </w:pPr>
-      <w:bookmarkStart w:id="26" w:name="_Toc521187237"/>
+      <w:bookmarkStart w:id="27" w:name="_Toc521369494"/>
       <w:r>
         <w:rPr>
           <w:b/>
@@ -12262,7 +12687,7 @@
         </w:rPr>
         <w:t>JSON APIs</w:t>
       </w:r>
-      <w:bookmarkEnd w:id="26"/>
+      <w:bookmarkEnd w:id="27"/>
     </w:p>
     <w:p>
       <w:pPr>
@@ -12339,7 +12764,7 @@
           <w:szCs w:val="26"/>
         </w:rPr>
       </w:pPr>
-      <w:bookmarkStart w:id="27" w:name="_Toc521187238"/>
+      <w:bookmarkStart w:id="28" w:name="_Toc521369495"/>
       <w:r>
         <w:rPr>
           <w:b/>
@@ -12348,7 +12773,7 @@
         </w:rPr>
         <w:t>Ứng dụng trên 1 trang</w:t>
       </w:r>
-      <w:bookmarkEnd w:id="27"/>
+      <w:bookmarkEnd w:id="28"/>
     </w:p>
     <w:p>
       <w:pPr>
@@ -12446,7 +12871,7 @@
           <w:szCs w:val="26"/>
         </w:rPr>
       </w:pPr>
-      <w:bookmarkStart w:id="28" w:name="_Toc521187239"/>
+      <w:bookmarkStart w:id="29" w:name="_Toc521369496"/>
       <w:r>
         <w:rPr>
           <w:b/>
@@ -12455,7 +12880,7 @@
         </w:rPr>
         <w:t>Shelling tools unix</w:t>
       </w:r>
-      <w:bookmarkEnd w:id="28"/>
+      <w:bookmarkEnd w:id="29"/>
     </w:p>
     <w:p>
       <w:pPr>
@@ -12495,7 +12920,7 @@
           <w:szCs w:val="26"/>
         </w:rPr>
       </w:pPr>
-      <w:bookmarkStart w:id="29" w:name="_Toc521187240"/>
+      <w:bookmarkStart w:id="30" w:name="_Toc521369497"/>
       <w:r>
         <w:rPr>
           <w:b/>
@@ -12505,7 +12930,7 @@
         <w:lastRenderedPageBreak/>
         <w:t>Streamming Data (Luồng dữ liệu)</w:t>
       </w:r>
-      <w:bookmarkEnd w:id="29"/>
+      <w:bookmarkEnd w:id="30"/>
     </w:p>
     <w:p>
       <w:pPr>
@@ -12547,7 +12972,7 @@
           <w:szCs w:val="26"/>
         </w:rPr>
       </w:pPr>
-      <w:bookmarkStart w:id="30" w:name="_Toc521187241"/>
+      <w:bookmarkStart w:id="31" w:name="_Toc521369498"/>
       <w:r>
         <w:rPr>
           <w:b/>
@@ -12572,7 +12997,7 @@
         </w:rPr>
         <w:t>thực</w:t>
       </w:r>
-      <w:bookmarkEnd w:id="30"/>
+      <w:bookmarkEnd w:id="31"/>
     </w:p>
     <w:p>
       <w:pPr>
@@ -12648,7 +13073,7 @@
           <w:szCs w:val="26"/>
         </w:rPr>
       </w:pPr>
-      <w:bookmarkStart w:id="31" w:name="_Toc521187242"/>
+      <w:bookmarkStart w:id="32" w:name="_Toc521369499"/>
       <w:r>
         <w:rPr>
           <w:b/>
@@ -12657,7 +13082,7 @@
         </w:rPr>
         <w:t>NHƯỢC ĐIỂM CỦA NODEJS</w:t>
       </w:r>
-      <w:bookmarkEnd w:id="31"/>
+      <w:bookmarkEnd w:id="32"/>
     </w:p>
     <w:p>
       <w:pPr>
@@ -12677,7 +13102,7 @@
           <w:szCs w:val="26"/>
         </w:rPr>
       </w:pPr>
-      <w:bookmarkStart w:id="32" w:name="_Toc521187243"/>
+      <w:bookmarkStart w:id="33" w:name="_Toc521369500"/>
       <w:r>
         <w:rPr>
           <w:b/>
@@ -12702,7 +13127,7 @@
         </w:rPr>
         <w:t xml:space="preserve"> tốn tài nguyên</w:t>
       </w:r>
-      <w:bookmarkEnd w:id="32"/>
+      <w:bookmarkEnd w:id="33"/>
     </w:p>
     <w:p>
       <w:pPr>
@@ -12772,6 +13197,7 @@
           <w:szCs w:val="26"/>
         </w:rPr>
       </w:pPr>
+      <w:bookmarkStart w:id="34" w:name="_Toc521369501"/>
       <w:r>
         <w:rPr>
           <w:b/>
@@ -12780,6 +13206,7 @@
         </w:rPr>
         <w:t>Tính năng hỗ trợ</w:t>
       </w:r>
+      <w:bookmarkEnd w:id="34"/>
     </w:p>
     <w:p>
       <w:pPr>
@@ -12851,7 +13278,7 @@
           <w:szCs w:val="26"/>
         </w:rPr>
       </w:pPr>
-      <w:bookmarkStart w:id="33" w:name="_Toc521187245"/>
+      <w:bookmarkStart w:id="35" w:name="_Toc521369502"/>
       <w:r>
         <w:rPr>
           <w:b/>
@@ -12860,7 +13287,7 @@
         </w:rPr>
         <w:t>ỨNG DỤNG CỦA NODEJS TRONG ĐỀ TÀI THỰC TẬP</w:t>
       </w:r>
-      <w:bookmarkEnd w:id="33"/>
+      <w:bookmarkEnd w:id="35"/>
     </w:p>
     <w:p>
       <w:pPr>
@@ -12886,16 +13313,7 @@
           <w:sz w:val="26"/>
           <w:szCs w:val="26"/>
         </w:rPr>
-        <w:t>Tron</w:t>
-      </w:r>
-      <w:bookmarkStart w:id="34" w:name="_GoBack"/>
-      <w:bookmarkEnd w:id="34"/>
-      <w:r>
-        <w:rPr>
-          <w:sz w:val="26"/>
-          <w:szCs w:val="26"/>
-        </w:rPr>
-        <w:t xml:space="preserve">g đề tài thực tập lần này, NodeJS được ứng dụng để sử dụng hiển thị thông tin mà cảm biến truyền về, từ đó người quản trị hệ thống có thể biết được các thông số môi trường tại nơi đặt cảm biến, có các phản ứng kịp thời nếu tình huống xấu xảy ra. Từ đó giảm thiểu các rủi ro về tài sản và con người cho người sử dụng, đặc biệt là tính mạng con người. </w:t>
+        <w:t xml:space="preserve">Trong đề tài thực tập lần này, NodeJS được ứng dụng để sử dụng hiển thị thông tin mà cảm biến truyền về, từ đó người quản trị hệ thống có thể biết được các thông số môi trường tại nơi đặt cảm biến, có các phản ứng kịp thời nếu tình huống xấu xảy ra. Từ đó giảm thiểu các rủi ro về tài sản và con người cho người sử dụng, đặc biệt là tính mạng con người. </w:t>
       </w:r>
     </w:p>
     <w:p>
@@ -12910,7 +13328,7 @@
           <w:szCs w:val="26"/>
         </w:rPr>
       </w:pPr>
-      <w:bookmarkStart w:id="35" w:name="_Toc521187246"/>
+      <w:bookmarkStart w:id="36" w:name="_Toc521369503"/>
       <w:r>
         <w:rPr>
           <w:rFonts w:ascii="Times New Roman" w:hAnsi="Times New Roman" w:cs="Times New Roman"/>
@@ -12940,9 +13358,29 @@
           <w:sz w:val="26"/>
           <w:szCs w:val="26"/>
         </w:rPr>
-        <w:t>. HỆ THỐNG CẢNH BÁO CHÁY</w:t>
-      </w:r>
-      <w:bookmarkEnd w:id="35"/>
+        <w:t xml:space="preserve">. HỆ THỐNG </w:t>
+      </w:r>
+      <w:r>
+        <w:rPr>
+          <w:rFonts w:ascii="Times New Roman" w:hAnsi="Times New Roman" w:cs="Times New Roman"/>
+          <w:b/>
+          <w:color w:val="auto"/>
+          <w:sz w:val="26"/>
+          <w:szCs w:val="26"/>
+        </w:rPr>
+        <w:t xml:space="preserve">GIÁM SÁT, </w:t>
+      </w:r>
+      <w:r>
+        <w:rPr>
+          <w:rFonts w:ascii="Times New Roman" w:hAnsi="Times New Roman" w:cs="Times New Roman"/>
+          <w:b/>
+          <w:color w:val="auto"/>
+          <w:sz w:val="26"/>
+          <w:szCs w:val="26"/>
+        </w:rPr>
+        <w:t>CẢNH BÁO CHÁY</w:t>
+      </w:r>
+      <w:bookmarkEnd w:id="36"/>
     </w:p>
     <w:p>
       <w:pPr>
@@ -12979,7 +13417,7 @@
           <w:szCs w:val="26"/>
         </w:rPr>
       </w:pPr>
-      <w:bookmarkStart w:id="36" w:name="_Toc521187247"/>
+      <w:bookmarkStart w:id="37" w:name="_Toc521369504"/>
       <w:r>
         <w:rPr>
           <w:b/>
@@ -12988,7 +13426,7 @@
         </w:rPr>
         <w:t>CÁC THÀNH PHẦN SỬ DỤNG TRONG HỆ THỐNG</w:t>
       </w:r>
-      <w:bookmarkEnd w:id="36"/>
+      <w:bookmarkEnd w:id="37"/>
       <w:r>
         <w:rPr>
           <w:b/>
@@ -13017,7 +13455,7 @@
           <w:szCs w:val="26"/>
         </w:rPr>
       </w:pPr>
-      <w:bookmarkStart w:id="37" w:name="_Toc521187248"/>
+      <w:bookmarkStart w:id="38" w:name="_Toc521369505"/>
       <w:r>
         <w:rPr>
           <w:b/>
@@ -13026,7 +13464,7 @@
         </w:rPr>
         <w:t>Phần cứng</w:t>
       </w:r>
-      <w:bookmarkEnd w:id="37"/>
+      <w:bookmarkEnd w:id="38"/>
     </w:p>
     <w:p>
       <w:pPr>
@@ -13139,8 +13577,8 @@
         </w:rPr>
         <w:drawing>
           <wp:inline distT="0" distB="0" distL="0" distR="0">
-            <wp:extent cx="2197100" cy="1651000"/>
-            <wp:effectExtent l="0" t="0" r="0" b="6350"/>
+            <wp:extent cx="4437221" cy="3334328"/>
+            <wp:effectExtent l="0" t="0" r="1905" b="0"/>
             <wp:docPr id="9" name="Picture 9" descr="Káº¿t quáº£ hÃ¬nh áº£nh cho esp8266"/>
             <wp:cNvGraphicFramePr>
               <a:graphicFrameLocks xmlns:a="http://schemas.openxmlformats.org/drawingml/2006/main" noChangeAspect="1"/>
@@ -13168,7 +13606,7 @@
                   <pic:spPr bwMode="auto">
                     <a:xfrm>
                       <a:off x="0" y="0"/>
-                      <a:ext cx="2197100" cy="1651000"/>
+                      <a:ext cx="4472772" cy="3361043"/>
                     </a:xfrm>
                     <a:prstGeom prst="rect">
                       <a:avLst/>
@@ -13199,7 +13637,7 @@
           <w:szCs w:val="26"/>
         </w:rPr>
       </w:pPr>
-      <w:bookmarkStart w:id="38" w:name="_Toc521243582"/>
+      <w:bookmarkStart w:id="39" w:name="_Toc521369568"/>
       <w:r>
         <w:t xml:space="preserve">Hình </w:t>
       </w:r>
@@ -13242,7 +13680,7 @@
       <w:r>
         <w:t xml:space="preserve"> ESP8266 (NodeMCU)</w:t>
       </w:r>
-      <w:bookmarkEnd w:id="38"/>
+      <w:bookmarkEnd w:id="39"/>
     </w:p>
     <w:p>
       <w:pPr>
@@ -13584,10 +14022,11 @@
         <w:rPr>
           <w:noProof/>
         </w:rPr>
+        <w:lastRenderedPageBreak/>
         <w:drawing>
           <wp:inline distT="0" distB="0" distL="0" distR="0" wp14:anchorId="67067A3C" wp14:editId="7E8C46C8">
-            <wp:extent cx="1765300" cy="1765300"/>
-            <wp:effectExtent l="0" t="0" r="6350" b="6350"/>
+            <wp:extent cx="2512291" cy="2512291"/>
+            <wp:effectExtent l="0" t="0" r="2540" b="2540"/>
             <wp:docPr id="5" name="Picture 5" descr="https://bizweb.dktcdn.net/thumb/large/100/190/540/products/cam-bien-khi-gas-mq2.jpg?v=1491130976693"/>
             <wp:cNvGraphicFramePr>
               <a:graphicFrameLocks xmlns:a="http://schemas.openxmlformats.org/drawingml/2006/main" noChangeAspect="1"/>
@@ -13617,7 +14056,7 @@
                   <pic:spPr bwMode="auto">
                     <a:xfrm>
                       <a:off x="0" y="0"/>
-                      <a:ext cx="1765300" cy="1765300"/>
+                      <a:ext cx="2523059" cy="2523059"/>
                     </a:xfrm>
                     <a:prstGeom prst="rect">
                       <a:avLst/>
@@ -13643,7 +14082,7 @@
           <w:szCs w:val="26"/>
         </w:rPr>
       </w:pPr>
-      <w:bookmarkStart w:id="39" w:name="_Toc521243583"/>
+      <w:bookmarkStart w:id="40" w:name="_Toc521369569"/>
       <w:r>
         <w:t xml:space="preserve">Hình </w:t>
       </w:r>
@@ -13692,7 +14131,7 @@
       <w:r>
         <w:t>Cảm biến khí MQ-2</w:t>
       </w:r>
-      <w:bookmarkEnd w:id="39"/>
+      <w:bookmarkEnd w:id="40"/>
     </w:p>
     <w:p>
       <w:pPr>
@@ -13964,7 +14403,7 @@
         <w:tabs>
           <w:tab w:val="left" w:pos="709"/>
         </w:tabs>
-        <w:ind w:left="1068" w:firstLine="0"/>
+        <w:ind w:left="0" w:firstLine="0"/>
         <w:jc w:val="center"/>
         <w:rPr>
           <w:sz w:val="26"/>
@@ -13977,7 +14416,7 @@
         </w:rPr>
         <w:drawing>
           <wp:inline distT="0" distB="0" distL="0" distR="0" wp14:anchorId="750F521C" wp14:editId="67CDE944">
-            <wp:extent cx="1657350" cy="1657350"/>
+            <wp:extent cx="3190587" cy="3190587"/>
             <wp:effectExtent l="0" t="0" r="0" b="0"/>
             <wp:docPr id="6" name="Picture 6" descr="https://bizweb.dktcdn.net/thumb/large/100/190/540/products/dht22.jpg?v=1491124351663"/>
             <wp:cNvGraphicFramePr>
@@ -14008,7 +14447,7 @@
                   <pic:spPr bwMode="auto">
                     <a:xfrm>
                       <a:off x="0" y="0"/>
-                      <a:ext cx="1657350" cy="1657350"/>
+                      <a:ext cx="3197558" cy="3197558"/>
                     </a:xfrm>
                     <a:prstGeom prst="rect">
                       <a:avLst/>
@@ -14034,7 +14473,7 @@
           <w:szCs w:val="26"/>
         </w:rPr>
       </w:pPr>
-      <w:bookmarkStart w:id="40" w:name="_Toc521243584"/>
+      <w:bookmarkStart w:id="41" w:name="_Toc521369570"/>
       <w:r>
         <w:t xml:space="preserve">Hình </w:t>
       </w:r>
@@ -14077,7 +14516,7 @@
       <w:r>
         <w:t xml:space="preserve"> Cảm biến nhiệt độ, độ ẩm DHT22</w:t>
       </w:r>
-      <w:bookmarkEnd w:id="40"/>
+      <w:bookmarkEnd w:id="41"/>
     </w:p>
     <w:p>
       <w:pPr>
@@ -14097,6 +14536,7 @@
           <w:sz w:val="26"/>
           <w:szCs w:val="26"/>
         </w:rPr>
+        <w:lastRenderedPageBreak/>
         <w:t>Thông số kỹ thuật:</w:t>
       </w:r>
     </w:p>
@@ -14259,6 +14699,423 @@
         </w:rPr>
         <w:t>.</w:t>
       </w:r>
+    </w:p>
+    <w:p>
+      <w:pPr>
+        <w:tabs>
+          <w:tab w:val="left" w:pos="709"/>
+        </w:tabs>
+        <w:ind w:firstLine="0"/>
+        <w:jc w:val="both"/>
+        <w:rPr>
+          <w:sz w:val="26"/>
+          <w:szCs w:val="26"/>
+        </w:rPr>
+      </w:pPr>
+      <w:r>
+        <w:rPr>
+          <w:sz w:val="26"/>
+          <w:szCs w:val="26"/>
+        </w:rPr>
+        <w:tab/>
+        <w:t>Hình ảnh về thiết bị phần cứng:</w:t>
+      </w:r>
+    </w:p>
+    <w:p>
+      <w:pPr>
+        <w:tabs>
+          <w:tab w:val="left" w:pos="709"/>
+        </w:tabs>
+        <w:ind w:firstLine="0"/>
+        <w:jc w:val="center"/>
+        <w:rPr>
+          <w:sz w:val="26"/>
+          <w:szCs w:val="26"/>
+        </w:rPr>
+      </w:pPr>
+      <w:r>
+        <w:rPr>
+          <w:noProof/>
+          <w:sz w:val="26"/>
+          <w:szCs w:val="26"/>
+        </w:rPr>
+        <w:drawing>
+          <wp:inline distT="0" distB="0" distL="0" distR="0">
+            <wp:extent cx="4941454" cy="3724610"/>
+            <wp:effectExtent l="0" t="0" r="0" b="0"/>
+            <wp:docPr id="25" name="Picture 25"/>
+            <wp:cNvGraphicFramePr>
+              <a:graphicFrameLocks xmlns:a="http://schemas.openxmlformats.org/drawingml/2006/main" noChangeAspect="1"/>
+            </wp:cNvGraphicFramePr>
+            <a:graphic xmlns:a="http://schemas.openxmlformats.org/drawingml/2006/main">
+              <a:graphicData uri="http://schemas.openxmlformats.org/drawingml/2006/picture">
+                <pic:pic xmlns:pic="http://schemas.openxmlformats.org/drawingml/2006/picture">
+                  <pic:nvPicPr>
+                    <pic:cNvPr id="25" name="IMG_20180806_210254_HDR.jpg"/>
+                    <pic:cNvPicPr/>
+                  </pic:nvPicPr>
+                  <pic:blipFill>
+                    <a:blip r:embed="rId22" cstate="print">
+                      <a:extLst>
+                        <a:ext uri="{28A0092B-C50C-407E-A947-70E740481C1C}">
+                          <a14:useLocalDpi xmlns:a14="http://schemas.microsoft.com/office/drawing/2010/main" val="0"/>
+                        </a:ext>
+                      </a:extLst>
+                    </a:blip>
+                    <a:stretch>
+                      <a:fillRect/>
+                    </a:stretch>
+                  </pic:blipFill>
+                  <pic:spPr>
+                    <a:xfrm>
+                      <a:off x="0" y="0"/>
+                      <a:ext cx="4946299" cy="3728262"/>
+                    </a:xfrm>
+                    <a:prstGeom prst="rect">
+                      <a:avLst/>
+                    </a:prstGeom>
+                  </pic:spPr>
+                </pic:pic>
+              </a:graphicData>
+            </a:graphic>
+          </wp:inline>
+        </w:drawing>
+      </w:r>
+    </w:p>
+    <w:p>
+      <w:pPr>
+        <w:pStyle w:val="Caption"/>
+        <w:jc w:val="center"/>
+      </w:pPr>
+      <w:bookmarkStart w:id="42" w:name="_Toc521369571"/>
+      <w:r>
+        <w:t xml:space="preserve">Hình </w:t>
+      </w:r>
+      <w:r>
+        <w:rPr>
+          <w:noProof/>
+        </w:rPr>
+        <w:fldChar w:fldCharType="begin"/>
+      </w:r>
+      <w:r>
+        <w:rPr>
+          <w:noProof/>
+        </w:rPr>
+        <w:instrText xml:space="preserve"> SEQ Hình \* ARABIC </w:instrText>
+      </w:r>
+      <w:r>
+        <w:rPr>
+          <w:noProof/>
+        </w:rPr>
+        <w:fldChar w:fldCharType="separate"/>
+      </w:r>
+      <w:r>
+        <w:rPr>
+          <w:noProof/>
+        </w:rPr>
+        <w:t>3</w:t>
+      </w:r>
+      <w:r>
+        <w:rPr>
+          <w:noProof/>
+        </w:rPr>
+        <w:fldChar w:fldCharType="end"/>
+      </w:r>
+      <w:r>
+        <w:t>.4. Mặt trước của thiết bị.</w:t>
+      </w:r>
+      <w:bookmarkEnd w:id="42"/>
+    </w:p>
+    <w:p>
+      <w:pPr>
+        <w:jc w:val="center"/>
+      </w:pPr>
+      <w:r>
+        <w:rPr>
+          <w:noProof/>
+        </w:rPr>
+        <w:drawing>
+          <wp:inline distT="0" distB="0" distL="0" distR="0">
+            <wp:extent cx="4636654" cy="3079347"/>
+            <wp:effectExtent l="0" t="0" r="0" b="6985"/>
+            <wp:docPr id="26" name="Picture 26"/>
+            <wp:cNvGraphicFramePr>
+              <a:graphicFrameLocks xmlns:a="http://schemas.openxmlformats.org/drawingml/2006/main" noChangeAspect="1"/>
+            </wp:cNvGraphicFramePr>
+            <a:graphic xmlns:a="http://schemas.openxmlformats.org/drawingml/2006/main">
+              <a:graphicData uri="http://schemas.openxmlformats.org/drawingml/2006/picture">
+                <pic:pic xmlns:pic="http://schemas.openxmlformats.org/drawingml/2006/picture">
+                  <pic:nvPicPr>
+                    <pic:cNvPr id="26" name="IMG_20180806_210338_HDR.jpg"/>
+                    <pic:cNvPicPr/>
+                  </pic:nvPicPr>
+                  <pic:blipFill>
+                    <a:blip r:embed="rId23" cstate="print">
+                      <a:extLst>
+                        <a:ext uri="{28A0092B-C50C-407E-A947-70E740481C1C}">
+                          <a14:useLocalDpi xmlns:a14="http://schemas.microsoft.com/office/drawing/2010/main" val="0"/>
+                        </a:ext>
+                      </a:extLst>
+                    </a:blip>
+                    <a:stretch>
+                      <a:fillRect/>
+                    </a:stretch>
+                  </pic:blipFill>
+                  <pic:spPr>
+                    <a:xfrm>
+                      <a:off x="0" y="0"/>
+                      <a:ext cx="4643337" cy="3083785"/>
+                    </a:xfrm>
+                    <a:prstGeom prst="rect">
+                      <a:avLst/>
+                    </a:prstGeom>
+                  </pic:spPr>
+                </pic:pic>
+              </a:graphicData>
+            </a:graphic>
+          </wp:inline>
+        </w:drawing>
+      </w:r>
+    </w:p>
+    <w:p>
+      <w:pPr>
+        <w:pStyle w:val="Caption"/>
+        <w:jc w:val="center"/>
+      </w:pPr>
+      <w:bookmarkStart w:id="43" w:name="_Toc521369572"/>
+      <w:r>
+        <w:t xml:space="preserve">Hình </w:t>
+      </w:r>
+      <w:r>
+        <w:rPr>
+          <w:noProof/>
+        </w:rPr>
+        <w:fldChar w:fldCharType="begin"/>
+      </w:r>
+      <w:r>
+        <w:rPr>
+          <w:noProof/>
+        </w:rPr>
+        <w:instrText xml:space="preserve"> SEQ Hình \* ARABIC </w:instrText>
+      </w:r>
+      <w:r>
+        <w:rPr>
+          <w:noProof/>
+        </w:rPr>
+        <w:fldChar w:fldCharType="separate"/>
+      </w:r>
+      <w:r>
+        <w:rPr>
+          <w:noProof/>
+        </w:rPr>
+        <w:t>3</w:t>
+      </w:r>
+      <w:r>
+        <w:rPr>
+          <w:noProof/>
+        </w:rPr>
+        <w:fldChar w:fldCharType="end"/>
+      </w:r>
+      <w:r>
+        <w:t>.5. Mặt sau của thiết bị.</w:t>
+      </w:r>
+      <w:bookmarkEnd w:id="43"/>
+    </w:p>
+    <w:p>
+      <w:pPr>
+        <w:jc w:val="center"/>
+      </w:pPr>
+      <w:r>
+        <w:rPr>
+          <w:noProof/>
+        </w:rPr>
+        <w:lastRenderedPageBreak/>
+        <w:drawing>
+          <wp:inline distT="0" distB="0" distL="0" distR="0">
+            <wp:extent cx="4158675" cy="4221019"/>
+            <wp:effectExtent l="0" t="0" r="0" b="8255"/>
+            <wp:docPr id="27" name="Picture 27"/>
+            <wp:cNvGraphicFramePr>
+              <a:graphicFrameLocks xmlns:a="http://schemas.openxmlformats.org/drawingml/2006/main" noChangeAspect="1"/>
+            </wp:cNvGraphicFramePr>
+            <a:graphic xmlns:a="http://schemas.openxmlformats.org/drawingml/2006/main">
+              <a:graphicData uri="http://schemas.openxmlformats.org/drawingml/2006/picture">
+                <pic:pic xmlns:pic="http://schemas.openxmlformats.org/drawingml/2006/picture">
+                  <pic:nvPicPr>
+                    <pic:cNvPr id="27" name="IMG_20180806_210350_HDR.jpg"/>
+                    <pic:cNvPicPr/>
+                  </pic:nvPicPr>
+                  <pic:blipFill>
+                    <a:blip r:embed="rId24" cstate="print">
+                      <a:extLst>
+                        <a:ext uri="{28A0092B-C50C-407E-A947-70E740481C1C}">
+                          <a14:useLocalDpi xmlns:a14="http://schemas.microsoft.com/office/drawing/2010/main" val="0"/>
+                        </a:ext>
+                      </a:extLst>
+                    </a:blip>
+                    <a:stretch>
+                      <a:fillRect/>
+                    </a:stretch>
+                  </pic:blipFill>
+                  <pic:spPr>
+                    <a:xfrm>
+                      <a:off x="0" y="0"/>
+                      <a:ext cx="4170302" cy="4232820"/>
+                    </a:xfrm>
+                    <a:prstGeom prst="rect">
+                      <a:avLst/>
+                    </a:prstGeom>
+                  </pic:spPr>
+                </pic:pic>
+              </a:graphicData>
+            </a:graphic>
+          </wp:inline>
+        </w:drawing>
+      </w:r>
+    </w:p>
+    <w:p>
+      <w:pPr>
+        <w:pStyle w:val="Caption"/>
+        <w:jc w:val="center"/>
+      </w:pPr>
+      <w:bookmarkStart w:id="44" w:name="_Toc521369573"/>
+      <w:r>
+        <w:t xml:space="preserve">Hình </w:t>
+      </w:r>
+      <w:r>
+        <w:rPr>
+          <w:noProof/>
+        </w:rPr>
+        <w:fldChar w:fldCharType="begin"/>
+      </w:r>
+      <w:r>
+        <w:rPr>
+          <w:noProof/>
+        </w:rPr>
+        <w:instrText xml:space="preserve"> SEQ Hình \* ARABIC </w:instrText>
+      </w:r>
+      <w:r>
+        <w:rPr>
+          <w:noProof/>
+        </w:rPr>
+        <w:fldChar w:fldCharType="separate"/>
+      </w:r>
+      <w:r>
+        <w:rPr>
+          <w:noProof/>
+        </w:rPr>
+        <w:t>3</w:t>
+      </w:r>
+      <w:r>
+        <w:rPr>
+          <w:noProof/>
+        </w:rPr>
+        <w:fldChar w:fldCharType="end"/>
+      </w:r>
+      <w:r>
+        <w:t>.6. Cạnh phải của thiết bị.</w:t>
+      </w:r>
+      <w:bookmarkEnd w:id="44"/>
+    </w:p>
+    <w:p>
+      <w:pPr>
+        <w:jc w:val="center"/>
+      </w:pPr>
+      <w:r>
+        <w:rPr>
+          <w:noProof/>
+        </w:rPr>
+        <w:drawing>
+          <wp:inline distT="0" distB="0" distL="0" distR="0">
+            <wp:extent cx="3975987" cy="3962400"/>
+            <wp:effectExtent l="0" t="0" r="5715" b="0"/>
+            <wp:docPr id="28" name="Picture 28"/>
+            <wp:cNvGraphicFramePr>
+              <a:graphicFrameLocks xmlns:a="http://schemas.openxmlformats.org/drawingml/2006/main" noChangeAspect="1"/>
+            </wp:cNvGraphicFramePr>
+            <a:graphic xmlns:a="http://schemas.openxmlformats.org/drawingml/2006/main">
+              <a:graphicData uri="http://schemas.openxmlformats.org/drawingml/2006/picture">
+                <pic:pic xmlns:pic="http://schemas.openxmlformats.org/drawingml/2006/picture">
+                  <pic:nvPicPr>
+                    <pic:cNvPr id="28" name="IMG_20180806_210531_HDR.jpg"/>
+                    <pic:cNvPicPr/>
+                  </pic:nvPicPr>
+                  <pic:blipFill>
+                    <a:blip r:embed="rId25" cstate="print">
+                      <a:extLst>
+                        <a:ext uri="{28A0092B-C50C-407E-A947-70E740481C1C}">
+                          <a14:useLocalDpi xmlns:a14="http://schemas.microsoft.com/office/drawing/2010/main" val="0"/>
+                        </a:ext>
+                      </a:extLst>
+                    </a:blip>
+                    <a:stretch>
+                      <a:fillRect/>
+                    </a:stretch>
+                  </pic:blipFill>
+                  <pic:spPr>
+                    <a:xfrm>
+                      <a:off x="0" y="0"/>
+                      <a:ext cx="3979428" cy="3965829"/>
+                    </a:xfrm>
+                    <a:prstGeom prst="rect">
+                      <a:avLst/>
+                    </a:prstGeom>
+                  </pic:spPr>
+                </pic:pic>
+              </a:graphicData>
+            </a:graphic>
+          </wp:inline>
+        </w:drawing>
+      </w:r>
+    </w:p>
+    <w:p>
+      <w:pPr>
+        <w:pStyle w:val="Caption"/>
+        <w:jc w:val="center"/>
+      </w:pPr>
+      <w:bookmarkStart w:id="45" w:name="_Toc521369574"/>
+      <w:r>
+        <w:t xml:space="preserve">Hình </w:t>
+      </w:r>
+      <w:r>
+        <w:rPr>
+          <w:noProof/>
+        </w:rPr>
+        <w:fldChar w:fldCharType="begin"/>
+      </w:r>
+      <w:r>
+        <w:rPr>
+          <w:noProof/>
+        </w:rPr>
+        <w:instrText xml:space="preserve"> SEQ Hình \* ARABIC </w:instrText>
+      </w:r>
+      <w:r>
+        <w:rPr>
+          <w:noProof/>
+        </w:rPr>
+        <w:fldChar w:fldCharType="separate"/>
+      </w:r>
+      <w:r>
+        <w:rPr>
+          <w:noProof/>
+        </w:rPr>
+        <w:t>3</w:t>
+      </w:r>
+      <w:r>
+        <w:rPr>
+          <w:noProof/>
+        </w:rPr>
+        <w:fldChar w:fldCharType="end"/>
+      </w:r>
+      <w:r>
+        <w:t>.7. Cạnh trái của thiết bị</w:t>
+      </w:r>
+      <w:bookmarkEnd w:id="45"/>
+    </w:p>
+    <w:p>
+      <w:pPr>
+        <w:ind w:firstLine="0"/>
+      </w:pPr>
     </w:p>
     <w:p>
       <w:pPr>
@@ -14279,16 +15136,17 @@
           <w:szCs w:val="26"/>
         </w:rPr>
       </w:pPr>
-      <w:bookmarkStart w:id="41" w:name="_Toc521187249"/>
-      <w:r>
-        <w:rPr>
-          <w:b/>
-          <w:sz w:val="26"/>
-          <w:szCs w:val="26"/>
-        </w:rPr>
+      <w:bookmarkStart w:id="46" w:name="_Toc521369506"/>
+      <w:r>
+        <w:rPr>
+          <w:b/>
+          <w:sz w:val="26"/>
+          <w:szCs w:val="26"/>
+        </w:rPr>
+        <w:lastRenderedPageBreak/>
         <w:t>Phần mềm</w:t>
       </w:r>
-      <w:bookmarkEnd w:id="41"/>
+      <w:bookmarkEnd w:id="46"/>
       <w:r>
         <w:rPr>
           <w:b/>
@@ -14394,7 +15252,7 @@
                     <pic:cNvPicPr/>
                   </pic:nvPicPr>
                   <pic:blipFill rotWithShape="1">
-                    <a:blip r:embed="rId22"/>
+                    <a:blip r:embed="rId26"/>
                     <a:srcRect b="6330"/>
                     <a:stretch/>
                   </pic:blipFill>
@@ -14427,7 +15285,7 @@
         <w:pStyle w:val="Caption"/>
         <w:jc w:val="center"/>
       </w:pPr>
-      <w:bookmarkStart w:id="42" w:name="_Toc521243585"/>
+      <w:bookmarkStart w:id="47" w:name="_Toc521369575"/>
       <w:r>
         <w:t xml:space="preserve">Hình </w:t>
       </w:r>
@@ -14462,15 +15320,18 @@
         <w:fldChar w:fldCharType="end"/>
       </w:r>
       <w:r>
-        <w:t>.4</w:t>
-      </w:r>
-      <w:r>
         <w:t>.</w:t>
       </w:r>
       <w:r>
+        <w:t>8</w:t>
+      </w:r>
+      <w:r>
+        <w:t>.</w:t>
+      </w:r>
+      <w:r>
         <w:t xml:space="preserve"> Website hiển thị thông số cảm biến</w:t>
       </w:r>
-      <w:bookmarkEnd w:id="42"/>
+      <w:bookmarkEnd w:id="47"/>
     </w:p>
     <w:p>
       <w:pPr>
@@ -14481,7 +15342,6 @@
         </w:rPr>
       </w:pPr>
       <w:r>
-        <w:lastRenderedPageBreak/>
         <w:tab/>
       </w:r>
       <w:r>
@@ -14572,7 +15432,7 @@
                     <pic:cNvPicPr/>
                   </pic:nvPicPr>
                   <pic:blipFill rotWithShape="1">
-                    <a:blip r:embed="rId23"/>
+                    <a:blip r:embed="rId27"/>
                     <a:srcRect t="11053" r="3043" b="4997"/>
                     <a:stretch/>
                   </pic:blipFill>
@@ -14605,7 +15465,7 @@
         <w:pStyle w:val="Caption"/>
         <w:jc w:val="center"/>
       </w:pPr>
-      <w:bookmarkStart w:id="43" w:name="_Toc521243586"/>
+      <w:bookmarkStart w:id="48" w:name="_Toc521369576"/>
       <w:r>
         <w:t xml:space="preserve">Hình </w:t>
       </w:r>
@@ -14640,16 +15500,22 @@
         <w:fldChar w:fldCharType="end"/>
       </w:r>
       <w:r>
-        <w:t>.5</w:t>
-      </w:r>
-      <w:r>
         <w:t>.</w:t>
       </w:r>
       <w:r>
+        <w:t>9</w:t>
+      </w:r>
+      <w:r>
+        <w:t>.</w:t>
+      </w:r>
+      <w:r>
         <w:t xml:space="preserve"> Biểu đồ hiển thị thông số môi trường.</w:t>
       </w:r>
-      <w:bookmarkEnd w:id="43"/>
-    </w:p>
+      <w:bookmarkEnd w:id="48"/>
+    </w:p>
+    <w:p/>
+    <w:p/>
+    <w:p/>
     <w:p>
       <w:pPr>
         <w:pStyle w:val="ListParagraph"/>
@@ -14673,6 +15539,7 @@
           <w:sz w:val="26"/>
           <w:szCs w:val="26"/>
         </w:rPr>
+        <w:lastRenderedPageBreak/>
         <w:t xml:space="preserve">Ứng dụng trên điện thoại Android để hiển thị thông số từ cảm biến </w:t>
       </w:r>
     </w:p>
@@ -14710,7 +15577,7 @@
                     <pic:cNvPicPr/>
                   </pic:nvPicPr>
                   <pic:blipFill rotWithShape="1">
-                    <a:blip r:embed="rId24"/>
+                    <a:blip r:embed="rId28"/>
                     <a:srcRect t="1671"/>
                     <a:stretch/>
                   </pic:blipFill>
@@ -14764,7 +15631,7 @@
         <w:pStyle w:val="Caption"/>
         <w:jc w:val="center"/>
       </w:pPr>
-      <w:bookmarkStart w:id="44" w:name="_Toc521243587"/>
+      <w:bookmarkStart w:id="49" w:name="_Toc521369577"/>
       <w:r>
         <w:t xml:space="preserve">Hình </w:t>
       </w:r>
@@ -14799,15 +15666,18 @@
         <w:fldChar w:fldCharType="end"/>
       </w:r>
       <w:r>
-        <w:t>.6</w:t>
-      </w:r>
-      <w:r>
         <w:t>.</w:t>
       </w:r>
       <w:r>
+        <w:t>10</w:t>
+      </w:r>
+      <w:r>
+        <w:t>.</w:t>
+      </w:r>
+      <w:r>
         <w:t xml:space="preserve"> Ứng dụng “Cảnh báo cháy” trên thiết bị Android.</w:t>
       </w:r>
-      <w:bookmarkEnd w:id="44"/>
+      <w:bookmarkEnd w:id="49"/>
     </w:p>
     <w:p>
       <w:pPr>
@@ -14827,7 +15697,6 @@
           <w:sz w:val="26"/>
           <w:szCs w:val="26"/>
         </w:rPr>
-        <w:lastRenderedPageBreak/>
         <w:tab/>
         <w:t>Tương tự như website, ứng dụng “Cảnh báo cháy” trên thiết bị Android cũng có công dụng hiển thị thông số môi trường tại nơi đặt cảm biến và tình trạng môi trường sẽ hiển thị dựa theo thông số môi trường nhận được với giải thuật xác định tình trạng tương tự như trên trang web.</w:t>
       </w:r>
@@ -14851,7 +15720,7 @@
           <w:szCs w:val="26"/>
         </w:rPr>
       </w:pPr>
-      <w:bookmarkStart w:id="45" w:name="_Toc521187250"/>
+      <w:bookmarkStart w:id="50" w:name="_Toc521369507"/>
       <w:r>
         <w:rPr>
           <w:b/>
@@ -14860,7 +15729,7 @@
         </w:rPr>
         <w:t>NGUYÊN LÝ HOẠT ĐỘNG CỦA HỆ THỐNG</w:t>
       </w:r>
-      <w:bookmarkEnd w:id="45"/>
+      <w:bookmarkEnd w:id="50"/>
     </w:p>
     <w:p>
       <w:pPr>
@@ -14900,7 +15769,7 @@
                     </pic:cNvPicPr>
                   </pic:nvPicPr>
                   <pic:blipFill>
-                    <a:blip r:embed="rId25">
+                    <a:blip r:embed="rId29">
                       <a:extLst>
                         <a:ext uri="{28A0092B-C50C-407E-A947-70E740481C1C}">
                           <a14:useLocalDpi xmlns:a14="http://schemas.microsoft.com/office/drawing/2010/main" val="0"/>
@@ -14937,7 +15806,7 @@
         <w:pStyle w:val="Caption"/>
         <w:jc w:val="center"/>
       </w:pPr>
-      <w:bookmarkStart w:id="46" w:name="_Toc521243588"/>
+      <w:bookmarkStart w:id="51" w:name="_Toc521369578"/>
       <w:r>
         <w:t xml:space="preserve">Hình </w:t>
       </w:r>
@@ -14972,9 +15841,15 @@
         <w:fldChar w:fldCharType="end"/>
       </w:r>
       <w:r>
-        <w:t>.7. Lưu đồ giải thuật hiển thị tình trạng môi trường của hệ thống.</w:t>
-      </w:r>
-      <w:bookmarkEnd w:id="46"/>
+        <w:t>.</w:t>
+      </w:r>
+      <w:r>
+        <w:t>11</w:t>
+      </w:r>
+      <w:r>
+        <w:t>. Lưu đồ giải thuật hiển thị tình trạng môi trường của hệ thống.</w:t>
+      </w:r>
+      <w:bookmarkEnd w:id="51"/>
     </w:p>
     <w:p>
       <w:pPr>
@@ -14994,6 +15869,7 @@
           <w:sz w:val="26"/>
           <w:szCs w:val="26"/>
         </w:rPr>
+        <w:lastRenderedPageBreak/>
         <w:tab/>
       </w:r>
       <w:r>
@@ -15082,8 +15958,8 @@
         </w:rPr>
         <w:drawing>
           <wp:inline distT="0" distB="0" distL="0" distR="0" wp14:anchorId="38C2B4A4" wp14:editId="2098BBD7">
-            <wp:extent cx="3808613" cy="2790967"/>
-            <wp:effectExtent l="0" t="0" r="1905" b="0"/>
+            <wp:extent cx="4599709" cy="3370685"/>
+            <wp:effectExtent l="0" t="0" r="0" b="1270"/>
             <wp:docPr id="20" name="Picture 20"/>
             <wp:cNvGraphicFramePr>
               <a:graphicFrameLocks xmlns:a="http://schemas.openxmlformats.org/drawingml/2006/main" noChangeAspect="1"/>
@@ -15098,7 +15974,7 @@
                     </pic:cNvPicPr>
                   </pic:nvPicPr>
                   <pic:blipFill>
-                    <a:blip r:embed="rId26" cstate="print">
+                    <a:blip r:embed="rId30" cstate="print">
                       <a:extLst>
                         <a:ext uri="{28A0092B-C50C-407E-A947-70E740481C1C}">
                           <a14:useLocalDpi xmlns:a14="http://schemas.microsoft.com/office/drawing/2010/main" val="0"/>
@@ -15113,7 +15989,7 @@
                   <pic:spPr bwMode="auto">
                     <a:xfrm>
                       <a:off x="0" y="0"/>
-                      <a:ext cx="3871438" cy="2837005"/>
+                      <a:ext cx="4699790" cy="3444025"/>
                     </a:xfrm>
                     <a:prstGeom prst="rect">
                       <a:avLst/>
@@ -15135,7 +16011,7 @@
         <w:pStyle w:val="Caption"/>
         <w:jc w:val="center"/>
       </w:pPr>
-      <w:bookmarkStart w:id="47" w:name="_Toc521243589"/>
+      <w:bookmarkStart w:id="52" w:name="_Toc521369579"/>
       <w:r>
         <w:t xml:space="preserve">Hình </w:t>
       </w:r>
@@ -15170,9 +16046,15 @@
         <w:fldChar w:fldCharType="end"/>
       </w:r>
       <w:r>
-        <w:t>.8. Sơ đồ nguyên lý hoạt động của hệ thống cảnh báo cháy.</w:t>
-      </w:r>
-      <w:bookmarkEnd w:id="47"/>
+        <w:t>.</w:t>
+      </w:r>
+      <w:r>
+        <w:t>12</w:t>
+      </w:r>
+      <w:r>
+        <w:t>. Sơ đồ nguyên lý hoạt động của hệ thống cảnh báo cháy.</w:t>
+      </w:r>
+      <w:bookmarkEnd w:id="52"/>
     </w:p>
     <w:p>
       <w:pPr>
@@ -15192,7 +16074,6 @@
           <w:sz w:val="26"/>
           <w:szCs w:val="26"/>
         </w:rPr>
-        <w:lastRenderedPageBreak/>
         <w:tab/>
       </w:r>
       <w:r>
@@ -15313,7 +16194,7 @@
           <w:szCs w:val="26"/>
         </w:rPr>
       </w:pPr>
-      <w:bookmarkStart w:id="48" w:name="_Toc521187251"/>
+      <w:bookmarkStart w:id="53" w:name="_Toc521369508"/>
       <w:r>
         <w:rPr>
           <w:b/>
@@ -15322,7 +16203,7 @@
         </w:rPr>
         <w:t>Nguyên lý hoạt động của ESP8266</w:t>
       </w:r>
-      <w:bookmarkEnd w:id="48"/>
+      <w:bookmarkEnd w:id="53"/>
     </w:p>
     <w:p>
       <w:pPr>
@@ -15382,8 +16263,8 @@
         </w:rPr>
         <w:drawing>
           <wp:inline distT="0" distB="0" distL="0" distR="0">
-            <wp:extent cx="4462818" cy="968125"/>
-            <wp:effectExtent l="0" t="0" r="0" b="3810"/>
+            <wp:extent cx="5833098" cy="1265382"/>
+            <wp:effectExtent l="0" t="0" r="0" b="0"/>
             <wp:docPr id="21" name="Picture 21"/>
             <wp:cNvGraphicFramePr>
               <a:graphicFrameLocks xmlns:a="http://schemas.openxmlformats.org/drawingml/2006/main" noChangeAspect="1"/>
@@ -15398,7 +16279,7 @@
                     </pic:cNvPicPr>
                   </pic:nvPicPr>
                   <pic:blipFill rotWithShape="1">
-                    <a:blip r:embed="rId27" cstate="print">
+                    <a:blip r:embed="rId31" cstate="print">
                       <a:extLst>
                         <a:ext uri="{28A0092B-C50C-407E-A947-70E740481C1C}">
                           <a14:useLocalDpi xmlns:a14="http://schemas.microsoft.com/office/drawing/2010/main" val="0"/>
@@ -15411,7 +16292,7 @@
                   <pic:spPr bwMode="auto">
                     <a:xfrm>
                       <a:off x="0" y="0"/>
-                      <a:ext cx="4495804" cy="975281"/>
+                      <a:ext cx="5899281" cy="1279739"/>
                     </a:xfrm>
                     <a:prstGeom prst="rect">
                       <a:avLst/>
@@ -15438,7 +16319,7 @@
         <w:pStyle w:val="Caption"/>
         <w:jc w:val="center"/>
       </w:pPr>
-      <w:bookmarkStart w:id="49" w:name="_Toc521243590"/>
+      <w:bookmarkStart w:id="54" w:name="_Toc521369580"/>
       <w:r>
         <w:t xml:space="preserve">Hình </w:t>
       </w:r>
@@ -15476,12 +16357,15 @@
         <w:t>.</w:t>
       </w:r>
       <w:r>
-        <w:t>9.</w:t>
+        <w:t>13</w:t>
+      </w:r>
+      <w:r>
+        <w:t>.</w:t>
       </w:r>
       <w:r>
         <w:t xml:space="preserve"> Sơ đồ nguyên lý hoạt động của ESP8266 (1).</w:t>
       </w:r>
-      <w:bookmarkEnd w:id="49"/>
+      <w:bookmarkEnd w:id="54"/>
     </w:p>
     <w:p>
       <w:pPr>
@@ -15501,6 +16385,7 @@
           <w:sz w:val="26"/>
           <w:szCs w:val="26"/>
         </w:rPr>
+        <w:lastRenderedPageBreak/>
         <w:tab/>
         <w:t>ESP8266 khi hoạt động sẽ đọc các dữ liệu liên tục được gửi từ các cảm biến. Sau đó, nhờ vào kết nối Internet, ESP8266 sẽ gửi dữ liệu mà các cảm biến thu thập được đến Firebase dựa theo biến đường dẫn “FireBase_Host” và mã xác thực “</w:t>
       </w:r>
@@ -15559,7 +16444,7 @@
                     <pic:cNvPicPr/>
                   </pic:nvPicPr>
                   <pic:blipFill>
-                    <a:blip r:embed="rId28"/>
+                    <a:blip r:embed="rId32"/>
                     <a:stretch>
                       <a:fillRect/>
                     </a:stretch>
@@ -15615,7 +16500,7 @@
         <w:pStyle w:val="Caption"/>
         <w:jc w:val="center"/>
       </w:pPr>
-      <w:bookmarkStart w:id="50" w:name="_Toc521243591"/>
+      <w:bookmarkStart w:id="55" w:name="_Toc521369581"/>
       <w:r>
         <w:t xml:space="preserve">Hình </w:t>
       </w:r>
@@ -15653,12 +16538,18 @@
         <w:t>.</w:t>
       </w:r>
       <w:r>
-        <w:t>10.</w:t>
+        <w:t>1</w:t>
+      </w:r>
+      <w:r>
+        <w:t>4</w:t>
+      </w:r>
+      <w:r>
+        <w:t>.</w:t>
       </w:r>
       <w:r>
         <w:t xml:space="preserve"> Các biến cần thiết để kết nối ESP8266 và FireBase.</w:t>
       </w:r>
-      <w:bookmarkEnd w:id="50"/>
+      <w:bookmarkEnd w:id="55"/>
     </w:p>
     <w:p>
       <w:pPr>
@@ -15679,7 +16570,13 @@
           <w:szCs w:val="26"/>
         </w:rPr>
         <w:tab/>
-        <w:t xml:space="preserve">Ngoài việc gửi dữ liệu đến FireBase, ESP8266 sẽ gửi dữ liệu thu thập được đến ThingSpeak. Đây là một công cụ khá hữu ích đối với IoT. ThingSpeak hỗ trợ khá nhiều công cụ đi kèm giúp người dùng có thể phân tích, đánh giá hệ thống, các công cụ báo cáo, phản ứng đi kèm. Và trong đồ án này, ThingSpeak đóng vai trò là công cụ nhận dữ liệu và hiển thị dữ liệu nhận được dưới dạng biểu đồ. </w:t>
+      </w:r>
+      <w:r>
+        <w:rPr>
+          <w:sz w:val="26"/>
+          <w:szCs w:val="26"/>
+        </w:rPr>
+        <w:t xml:space="preserve">Sau đó, ESP8266 sẽ tạo lập kết nối đến máy chủ Firebase, gửi dữ liệu với các biến là các node bên trong CSDL của Firebase, người lập trình chỉ cần gọi hàm và đúng với tên nút lưu trữ giá trị bên trong CSDL là có thể ghi dữ liệu lên CSDL của Firebase. </w:t>
       </w:r>
     </w:p>
     <w:p>
@@ -15698,13 +16595,178 @@
       <w:r>
         <w:rPr>
           <w:noProof/>
+        </w:rPr>
+        <w:drawing>
+          <wp:inline distT="0" distB="0" distL="0" distR="0" wp14:anchorId="2BB94CC8" wp14:editId="64E3AB6A">
+            <wp:extent cx="3962111" cy="2460463"/>
+            <wp:effectExtent l="133350" t="114300" r="153035" b="168910"/>
+            <wp:docPr id="30" name="Picture 30"/>
+            <wp:cNvGraphicFramePr>
+              <a:graphicFrameLocks xmlns:a="http://schemas.openxmlformats.org/drawingml/2006/main" noChangeAspect="1"/>
+            </wp:cNvGraphicFramePr>
+            <a:graphic xmlns:a="http://schemas.openxmlformats.org/drawingml/2006/main">
+              <a:graphicData uri="http://schemas.openxmlformats.org/drawingml/2006/picture">
+                <pic:pic xmlns:pic="http://schemas.openxmlformats.org/drawingml/2006/picture">
+                  <pic:nvPicPr>
+                    <pic:cNvPr id="1" name=""/>
+                    <pic:cNvPicPr/>
+                  </pic:nvPicPr>
+                  <pic:blipFill>
+                    <a:blip r:embed="rId33"/>
+                    <a:stretch>
+                      <a:fillRect/>
+                    </a:stretch>
+                  </pic:blipFill>
+                  <pic:spPr>
+                    <a:xfrm>
+                      <a:off x="0" y="0"/>
+                      <a:ext cx="4084518" cy="2536478"/>
+                    </a:xfrm>
+                    <a:prstGeom prst="rect">
+                      <a:avLst/>
+                    </a:prstGeom>
+                    <a:solidFill>
+                      <a:srgbClr val="FFFFFF">
+                        <a:shade val="85000"/>
+                      </a:srgbClr>
+                    </a:solidFill>
+                    <a:ln w="88900" cap="sq">
+                      <a:solidFill>
+                        <a:srgbClr val="FFFFFF"/>
+                      </a:solidFill>
+                      <a:miter lim="800000"/>
+                    </a:ln>
+                    <a:effectLst>
+                      <a:outerShdw blurRad="55000" dist="18000" dir="5400000" algn="tl" rotWithShape="0">
+                        <a:srgbClr val="000000">
+                          <a:alpha val="40000"/>
+                        </a:srgbClr>
+                      </a:outerShdw>
+                    </a:effectLst>
+                    <a:scene3d>
+                      <a:camera prst="orthographicFront"/>
+                      <a:lightRig rig="twoPt" dir="t">
+                        <a:rot lat="0" lon="0" rev="7200000"/>
+                      </a:lightRig>
+                    </a:scene3d>
+                    <a:sp3d>
+                      <a:bevelT w="25400" h="19050"/>
+                      <a:contourClr>
+                        <a:srgbClr val="FFFFFF"/>
+                      </a:contourClr>
+                    </a:sp3d>
+                  </pic:spPr>
+                </pic:pic>
+              </a:graphicData>
+            </a:graphic>
+          </wp:inline>
+        </w:drawing>
+      </w:r>
+    </w:p>
+    <w:p>
+      <w:pPr>
+        <w:pStyle w:val="Caption"/>
+        <w:jc w:val="center"/>
+      </w:pPr>
+      <w:bookmarkStart w:id="56" w:name="_Toc521369582"/>
+      <w:r>
+        <w:t xml:space="preserve">Hình </w:t>
+      </w:r>
+      <w:r>
+        <w:rPr>
+          <w:noProof/>
+        </w:rPr>
+        <w:fldChar w:fldCharType="begin"/>
+      </w:r>
+      <w:r>
+        <w:rPr>
+          <w:noProof/>
+        </w:rPr>
+        <w:instrText xml:space="preserve"> SEQ Hình \* ARABIC </w:instrText>
+      </w:r>
+      <w:r>
+        <w:rPr>
+          <w:noProof/>
+        </w:rPr>
+        <w:fldChar w:fldCharType="separate"/>
+      </w:r>
+      <w:r>
+        <w:rPr>
+          <w:noProof/>
+        </w:rPr>
+        <w:t>3</w:t>
+      </w:r>
+      <w:r>
+        <w:rPr>
+          <w:noProof/>
+        </w:rPr>
+        <w:fldChar w:fldCharType="end"/>
+      </w:r>
+      <w:r>
+        <w:t>.1</w:t>
+      </w:r>
+      <w:r>
+        <w:t>5</w:t>
+      </w:r>
+      <w:r>
+        <w:t xml:space="preserve">. Các </w:t>
+      </w:r>
+      <w:r>
+        <w:t>thức kết nối và truyền dữ liệu đến Firebase</w:t>
+      </w:r>
+      <w:bookmarkEnd w:id="56"/>
+    </w:p>
+    <w:p>
+      <w:pPr>
+        <w:pStyle w:val="ListParagraph"/>
+        <w:tabs>
+          <w:tab w:val="left" w:pos="426"/>
+        </w:tabs>
+        <w:ind w:left="0" w:firstLine="0"/>
+        <w:jc w:val="both"/>
+        <w:rPr>
+          <w:sz w:val="26"/>
+          <w:szCs w:val="26"/>
+        </w:rPr>
+      </w:pPr>
+      <w:r>
+        <w:rPr>
+          <w:sz w:val="26"/>
+          <w:szCs w:val="26"/>
+        </w:rPr>
+        <w:tab/>
+      </w:r>
+      <w:r>
+        <w:rPr>
+          <w:sz w:val="26"/>
+          <w:szCs w:val="26"/>
+        </w:rPr>
+        <w:t xml:space="preserve">Ngoài việc gửi dữ liệu đến FireBase, ESP8266 sẽ gửi dữ liệu thu thập được đến ThingSpeak. Đây là một công cụ khá hữu ích đối với IoT. ThingSpeak hỗ trợ khá nhiều công cụ đi kèm giúp người dùng có thể phân tích, đánh giá hệ thống, các công cụ báo cáo, phản ứng đi kèm. Và trong đồ án này, ThingSpeak đóng vai trò là công cụ nhận dữ liệu và hiển thị dữ liệu nhận được dưới dạng biểu đồ. </w:t>
+      </w:r>
+    </w:p>
+    <w:p>
+      <w:pPr>
+        <w:pStyle w:val="ListParagraph"/>
+        <w:tabs>
+          <w:tab w:val="left" w:pos="426"/>
+        </w:tabs>
+        <w:ind w:left="0" w:firstLine="0"/>
+        <w:jc w:val="center"/>
+        <w:rPr>
+          <w:sz w:val="26"/>
+          <w:szCs w:val="26"/>
+        </w:rPr>
+      </w:pPr>
+      <w:r>
+        <w:rPr>
+          <w:noProof/>
           <w:sz w:val="26"/>
           <w:szCs w:val="26"/>
         </w:rPr>
         <w:drawing>
           <wp:inline distT="0" distB="0" distL="0" distR="0">
-            <wp:extent cx="3800864" cy="1040572"/>
-            <wp:effectExtent l="0" t="0" r="0" b="7620"/>
+            <wp:extent cx="5364243" cy="1468582"/>
+            <wp:effectExtent l="0" t="0" r="0" b="0"/>
             <wp:docPr id="22" name="Picture 22"/>
             <wp:cNvGraphicFramePr>
               <a:graphicFrameLocks xmlns:a="http://schemas.openxmlformats.org/drawingml/2006/main" noChangeAspect="1"/>
@@ -15719,7 +16781,7 @@
                     </pic:cNvPicPr>
                   </pic:nvPicPr>
                   <pic:blipFill>
-                    <a:blip r:embed="rId29">
+                    <a:blip r:embed="rId34">
                       <a:extLst>
                         <a:ext uri="{28A0092B-C50C-407E-A947-70E740481C1C}">
                           <a14:useLocalDpi xmlns:a14="http://schemas.microsoft.com/office/drawing/2010/main" val="0"/>
@@ -15734,7 +16796,7 @@
                   <pic:spPr bwMode="auto">
                     <a:xfrm>
                       <a:off x="0" y="0"/>
-                      <a:ext cx="3844627" cy="1052553"/>
+                      <a:ext cx="5457638" cy="1494151"/>
                     </a:xfrm>
                     <a:prstGeom prst="rect">
                       <a:avLst/>
@@ -15757,7 +16819,7 @@
         <w:ind w:firstLine="0"/>
         <w:jc w:val="center"/>
       </w:pPr>
-      <w:bookmarkStart w:id="51" w:name="_Toc521243592"/>
+      <w:bookmarkStart w:id="57" w:name="_Toc521369583"/>
       <w:r>
         <w:t xml:space="preserve">Hình </w:t>
       </w:r>
@@ -15798,12 +16860,15 @@
         <w:t>1</w:t>
       </w:r>
       <w:r>
-        <w:t>1.</w:t>
+        <w:t>6</w:t>
+      </w:r>
+      <w:r>
+        <w:t>.</w:t>
       </w:r>
       <w:r>
         <w:t xml:space="preserve"> Sơ đồ nguyên lý hoạt động của ESP8266 (2).</w:t>
       </w:r>
-      <w:bookmarkEnd w:id="51"/>
+      <w:bookmarkEnd w:id="57"/>
     </w:p>
     <w:p>
       <w:pPr>
@@ -15917,7 +16982,7 @@
                     <pic:cNvPicPr/>
                   </pic:nvPicPr>
                   <pic:blipFill>
-                    <a:blip r:embed="rId30"/>
+                    <a:blip r:embed="rId35"/>
                     <a:stretch>
                       <a:fillRect/>
                     </a:stretch>
@@ -15974,7 +17039,7 @@
         <w:ind w:firstLine="0"/>
         <w:jc w:val="center"/>
       </w:pPr>
-      <w:bookmarkStart w:id="52" w:name="_Toc521243593"/>
+      <w:bookmarkStart w:id="58" w:name="_Toc521369584"/>
       <w:r>
         <w:t xml:space="preserve">Hình </w:t>
       </w:r>
@@ -16012,12 +17077,15 @@
         <w:t>.1</w:t>
       </w:r>
       <w:r>
-        <w:t>2.</w:t>
+        <w:t>7</w:t>
+      </w:r>
+      <w:r>
+        <w:t>.</w:t>
       </w:r>
       <w:r>
         <w:t xml:space="preserve"> Các biến cần thiết để ESP8266 gửi dữ liệu về ThingSpeak.</w:t>
       </w:r>
-      <w:bookmarkEnd w:id="52"/>
+      <w:bookmarkEnd w:id="58"/>
     </w:p>
     <w:p>
       <w:pPr>
@@ -16040,6 +17108,154 @@
         <w:tab/>
         <w:t xml:space="preserve">Tương tự như khi gửi dữ liệu đến FireBase, các gói tin được gửi về ThingSpeak sẽ bao gồm các thông số môi trường thu thập được từ các cảm biến và các biến cần thiết của ThingSpeak để dữ liệu được gửi đến đích chính xác nhất. </w:t>
       </w:r>
+    </w:p>
+    <w:p>
+      <w:pPr>
+        <w:pStyle w:val="ListParagraph"/>
+        <w:tabs>
+          <w:tab w:val="left" w:pos="426"/>
+        </w:tabs>
+        <w:ind w:left="0" w:firstLine="0"/>
+        <w:jc w:val="both"/>
+        <w:rPr>
+          <w:sz w:val="26"/>
+          <w:szCs w:val="26"/>
+        </w:rPr>
+      </w:pPr>
+      <w:r>
+        <w:rPr>
+          <w:sz w:val="26"/>
+          <w:szCs w:val="26"/>
+        </w:rPr>
+        <w:tab/>
+        <w:t xml:space="preserve">Để thiết lập kết nối đến máy chủ của ThingSpeak, ESP8266 sẽ </w:t>
+      </w:r>
+      <w:r>
+        <w:rPr>
+          <w:sz w:val="26"/>
+          <w:szCs w:val="26"/>
+        </w:rPr>
+        <w:t xml:space="preserve">sửu dụng một loạt các hàm kết nối đến máy chủ ThingSpeak, trong đó gọi các biến cần thiết nêu trên, giao thức gửi nhận dữ liệu theo kiểu GET hoặc POST, độ dài của dữ liệu sẽ gửi đi và một số thành phần khác. </w:t>
+      </w:r>
+    </w:p>
+    <w:p>
+      <w:pPr>
+        <w:pStyle w:val="ListParagraph"/>
+        <w:tabs>
+          <w:tab w:val="left" w:pos="426"/>
+        </w:tabs>
+        <w:ind w:left="0" w:firstLine="0"/>
+        <w:jc w:val="center"/>
+        <w:rPr>
+          <w:sz w:val="26"/>
+          <w:szCs w:val="26"/>
+        </w:rPr>
+      </w:pPr>
+      <w:r>
+        <w:rPr>
+          <w:noProof/>
+        </w:rPr>
+        <w:drawing>
+          <wp:inline distT="0" distB="0" distL="0" distR="0" wp14:anchorId="6CC5CE92" wp14:editId="41F14415">
+            <wp:extent cx="5579498" cy="2660072"/>
+            <wp:effectExtent l="190500" t="190500" r="193040" b="197485"/>
+            <wp:docPr id="29" name="Picture 29"/>
+            <wp:cNvGraphicFramePr>
+              <a:graphicFrameLocks xmlns:a="http://schemas.openxmlformats.org/drawingml/2006/main" noChangeAspect="1"/>
+            </wp:cNvGraphicFramePr>
+            <a:graphic xmlns:a="http://schemas.openxmlformats.org/drawingml/2006/main">
+              <a:graphicData uri="http://schemas.openxmlformats.org/drawingml/2006/picture">
+                <pic:pic xmlns:pic="http://schemas.openxmlformats.org/drawingml/2006/picture">
+                  <pic:nvPicPr>
+                    <pic:cNvPr id="1" name=""/>
+                    <pic:cNvPicPr/>
+                  </pic:nvPicPr>
+                  <pic:blipFill rotWithShape="1">
+                    <a:blip r:embed="rId36"/>
+                    <a:srcRect l="1392" b="11478"/>
+                    <a:stretch/>
+                  </pic:blipFill>
+                  <pic:spPr bwMode="auto">
+                    <a:xfrm>
+                      <a:off x="0" y="0"/>
+                      <a:ext cx="5741822" cy="2737461"/>
+                    </a:xfrm>
+                    <a:prstGeom prst="rect">
+                      <a:avLst/>
+                    </a:prstGeom>
+                    <a:ln>
+                      <a:noFill/>
+                    </a:ln>
+                    <a:effectLst>
+                      <a:outerShdw blurRad="190500" algn="tl" rotWithShape="0">
+                        <a:srgbClr val="000000">
+                          <a:alpha val="70000"/>
+                        </a:srgbClr>
+                      </a:outerShdw>
+                    </a:effectLst>
+                    <a:extLst>
+                      <a:ext uri="{53640926-AAD7-44D8-BBD7-CCE9431645EC}">
+                        <a14:shadowObscured xmlns:a14="http://schemas.microsoft.com/office/drawing/2010/main"/>
+                      </a:ext>
+                    </a:extLst>
+                  </pic:spPr>
+                </pic:pic>
+              </a:graphicData>
+            </a:graphic>
+          </wp:inline>
+        </w:drawing>
+      </w:r>
+    </w:p>
+    <w:p>
+      <w:pPr>
+        <w:pStyle w:val="Caption"/>
+        <w:ind w:firstLine="0"/>
+        <w:jc w:val="center"/>
+      </w:pPr>
+      <w:bookmarkStart w:id="59" w:name="_Toc521369585"/>
+      <w:r>
+        <w:t xml:space="preserve">Hình </w:t>
+      </w:r>
+      <w:r>
+        <w:rPr>
+          <w:noProof/>
+        </w:rPr>
+        <w:fldChar w:fldCharType="begin"/>
+      </w:r>
+      <w:r>
+        <w:rPr>
+          <w:noProof/>
+        </w:rPr>
+        <w:instrText xml:space="preserve"> SEQ Hình \* ARABIC </w:instrText>
+      </w:r>
+      <w:r>
+        <w:rPr>
+          <w:noProof/>
+        </w:rPr>
+        <w:fldChar w:fldCharType="separate"/>
+      </w:r>
+      <w:r>
+        <w:rPr>
+          <w:noProof/>
+        </w:rPr>
+        <w:t>3</w:t>
+      </w:r>
+      <w:r>
+        <w:rPr>
+          <w:noProof/>
+        </w:rPr>
+        <w:fldChar w:fldCharType="end"/>
+      </w:r>
+      <w:r>
+        <w:t>.1</w:t>
+      </w:r>
+      <w:r>
+        <w:t>8</w:t>
+      </w:r>
+      <w:r>
+        <w:t>. Cách để ESP8266 kết nối và gửi dữ liệu đến ThingSpeak..</w:t>
+      </w:r>
+      <w:bookmarkEnd w:id="59"/>
     </w:p>
     <w:p>
       <w:pPr>
@@ -16060,7 +17276,7 @@
           <w:szCs w:val="26"/>
         </w:rPr>
       </w:pPr>
-      <w:bookmarkStart w:id="53" w:name="_Toc521187252"/>
+      <w:bookmarkStart w:id="60" w:name="_Toc521369509"/>
       <w:r>
         <w:rPr>
           <w:b/>
@@ -16077,7 +17293,7 @@
         </w:rPr>
         <w:t>cảm biến MQ – 2</w:t>
       </w:r>
-      <w:bookmarkEnd w:id="53"/>
+      <w:bookmarkEnd w:id="60"/>
     </w:p>
     <w:p>
       <w:pPr>
@@ -16261,6 +17477,7 @@
           <w:sz w:val="26"/>
           <w:szCs w:val="26"/>
         </w:rPr>
+        <w:lastRenderedPageBreak/>
         <w:t xml:space="preserve">Nếu không có khói: điện áp ra thấp. </w:t>
       </w:r>
     </w:p>
@@ -16317,7 +17534,7 @@
           <w:szCs w:val="26"/>
         </w:rPr>
       </w:pPr>
-      <w:bookmarkStart w:id="54" w:name="_Toc521187253"/>
+      <w:bookmarkStart w:id="61" w:name="_Toc521369510"/>
       <w:r>
         <w:rPr>
           <w:b/>
@@ -16342,7 +17559,7 @@
         </w:rPr>
         <w:t>cảm biến DHT22</w:t>
       </w:r>
-      <w:bookmarkEnd w:id="54"/>
+      <w:bookmarkEnd w:id="61"/>
     </w:p>
     <w:p>
       <w:pPr>
@@ -16451,7 +17668,7 @@
           <w:szCs w:val="26"/>
         </w:rPr>
       </w:pPr>
-      <w:bookmarkStart w:id="55" w:name="_Toc521187254"/>
+      <w:bookmarkStart w:id="62" w:name="_Toc521369511"/>
       <w:r>
         <w:rPr>
           <w:b/>
@@ -16476,7 +17693,7 @@
         </w:rPr>
         <w:t xml:space="preserve"> FireBase</w:t>
       </w:r>
-      <w:bookmarkEnd w:id="55"/>
+      <w:bookmarkEnd w:id="62"/>
     </w:p>
     <w:p>
       <w:pPr>
@@ -16600,7 +17817,7 @@
           <w:szCs w:val="26"/>
         </w:rPr>
       </w:pPr>
-      <w:bookmarkStart w:id="56" w:name="_Toc521187255"/>
+      <w:bookmarkStart w:id="63" w:name="_Toc521369512"/>
       <w:r>
         <w:rPr>
           <w:b/>
@@ -16609,7 +17826,7 @@
         </w:rPr>
         <w:t>Nguyên lý hoạt động của ThingSpeak</w:t>
       </w:r>
-      <w:bookmarkEnd w:id="56"/>
+      <w:bookmarkEnd w:id="63"/>
     </w:p>
     <w:p>
       <w:pPr>
@@ -16630,7 +17847,6 @@
           <w:sz w:val="26"/>
           <w:szCs w:val="26"/>
         </w:rPr>
-        <w:lastRenderedPageBreak/>
         <w:tab/>
       </w:r>
       <w:r>
@@ -16695,7 +17911,7 @@
           <w:szCs w:val="26"/>
         </w:rPr>
       </w:pPr>
-      <w:bookmarkStart w:id="57" w:name="_Toc521187256"/>
+      <w:bookmarkStart w:id="64" w:name="_Toc521369513"/>
       <w:r>
         <w:rPr>
           <w:b/>
@@ -16712,7 +17928,7 @@
         </w:rPr>
         <w:t>Website</w:t>
       </w:r>
-      <w:bookmarkEnd w:id="57"/>
+      <w:bookmarkEnd w:id="64"/>
       <w:r>
         <w:rPr>
           <w:b/>
@@ -16823,7 +18039,7 @@
           <w:szCs w:val="26"/>
         </w:rPr>
       </w:pPr>
-      <w:bookmarkStart w:id="58" w:name="_Toc521187257"/>
+      <w:bookmarkStart w:id="65" w:name="_Toc521369514"/>
       <w:r>
         <w:rPr>
           <w:b/>
@@ -16832,7 +18048,7 @@
         </w:rPr>
         <w:t>Nguyên lý hoạt động của ứng dụng “Cảnh báo cháy”</w:t>
       </w:r>
-      <w:bookmarkEnd w:id="58"/>
+      <w:bookmarkEnd w:id="65"/>
     </w:p>
     <w:p>
       <w:pPr>
@@ -16856,6 +18072,21 @@
         <w:tab/>
         <w:t xml:space="preserve">Dựa vào các API của FireBase, ứng dụng “Cảnh báo cháy” sẽ hiển thị các thông số môi trường từ cảm biến đã gửi đến FireBase. Khi có bất cứ thay đổi nào về các thông số môi trường thì ứng dụng cũng sẽ được cập nhật theo. Dựa vào các thông số môi trường nhận được, ứng dụng sẽ hiển thị tình trạng môi trường cho người dùng biết. Nếu tình trạng môi trường xấu đi, ứng dụng sẽ phát ra âm thanh cảnh báo đến người dùng. </w:t>
       </w:r>
+    </w:p>
+    <w:p>
+      <w:pPr>
+        <w:pStyle w:val="ListParagraph"/>
+        <w:tabs>
+          <w:tab w:val="left" w:pos="0"/>
+          <w:tab w:val="left" w:pos="426"/>
+        </w:tabs>
+        <w:ind w:left="0" w:firstLine="0"/>
+        <w:jc w:val="both"/>
+        <w:rPr>
+          <w:sz w:val="26"/>
+          <w:szCs w:val="26"/>
+        </w:rPr>
+      </w:pPr>
     </w:p>
     <w:p>
       <w:pPr>
@@ -16876,7 +18107,7 @@
           <w:szCs w:val="26"/>
         </w:rPr>
       </w:pPr>
-      <w:bookmarkStart w:id="59" w:name="_Toc521187258"/>
+      <w:bookmarkStart w:id="66" w:name="_Toc521369515"/>
       <w:r>
         <w:rPr>
           <w:b/>
@@ -16885,7 +18116,7 @@
         </w:rPr>
         <w:t>CÁC YÊU CẦU CẦN THIẾT CỦA HỆ THỐNG</w:t>
       </w:r>
-      <w:bookmarkEnd w:id="59"/>
+      <w:bookmarkEnd w:id="66"/>
     </w:p>
     <w:p>
       <w:pPr>
@@ -17010,7 +18241,7 @@
           <w:szCs w:val="26"/>
         </w:rPr>
       </w:pPr>
-      <w:bookmarkStart w:id="60" w:name="_Toc521187259"/>
+      <w:bookmarkStart w:id="67" w:name="_Toc521369516"/>
       <w:r>
         <w:rPr>
           <w:b/>
@@ -17019,7 +18250,7 @@
         </w:rPr>
         <w:t>ĐÁNH GIÁ HỆ THỐNG</w:t>
       </w:r>
-      <w:bookmarkEnd w:id="60"/>
+      <w:bookmarkEnd w:id="67"/>
     </w:p>
     <w:p>
       <w:pPr>
@@ -17040,7 +18271,7 @@
           <w:szCs w:val="26"/>
         </w:rPr>
       </w:pPr>
-      <w:bookmarkStart w:id="61" w:name="_Toc521187260"/>
+      <w:bookmarkStart w:id="68" w:name="_Toc521369517"/>
       <w:r>
         <w:rPr>
           <w:b/>
@@ -17049,7 +18280,7 @@
         </w:rPr>
         <w:t>Ưu điểm</w:t>
       </w:r>
-      <w:bookmarkEnd w:id="61"/>
+      <w:bookmarkEnd w:id="68"/>
     </w:p>
     <w:p>
       <w:pPr>
@@ -17200,7 +18431,7 @@
           <w:szCs w:val="26"/>
         </w:rPr>
       </w:pPr>
-      <w:bookmarkStart w:id="62" w:name="_Toc521187261"/>
+      <w:bookmarkStart w:id="69" w:name="_Toc521369518"/>
       <w:r>
         <w:rPr>
           <w:b/>
@@ -17209,7 +18440,7 @@
         </w:rPr>
         <w:t>Khuyết điểm</w:t>
       </w:r>
-      <w:bookmarkEnd w:id="62"/>
+      <w:bookmarkEnd w:id="69"/>
     </w:p>
     <w:p>
       <w:pPr>
@@ -17260,7 +18491,6 @@
           <w:sz w:val="26"/>
           <w:szCs w:val="26"/>
         </w:rPr>
-        <w:lastRenderedPageBreak/>
         <w:t xml:space="preserve">Thiếu tính bảo mật. </w:t>
       </w:r>
     </w:p>
@@ -17307,7 +18537,7 @@
           <w:szCs w:val="26"/>
         </w:rPr>
         <w:sectPr>
-          <w:headerReference w:type="default" r:id="rId31"/>
+          <w:headerReference w:type="default" r:id="rId37"/>
           <w:pgSz w:w="11907" w:h="16840" w:code="9"/>
           <w:pgMar w:top="1134" w:right="1134" w:bottom="1134" w:left="1701" w:header="567" w:footer="567" w:gutter="0"/>
           <w:pgNumType w:start="9"/>
@@ -17338,7 +18568,7 @@
           <w:szCs w:val="26"/>
         </w:rPr>
       </w:pPr>
-      <w:bookmarkStart w:id="63" w:name="_Toc521187262"/>
+      <w:bookmarkStart w:id="70" w:name="_Toc521369519"/>
       <w:r>
         <w:rPr>
           <w:b/>
@@ -17348,7 +18578,7 @@
         <w:lastRenderedPageBreak/>
         <w:t>KẾT LUẬN</w:t>
       </w:r>
-      <w:bookmarkEnd w:id="63"/>
+      <w:bookmarkEnd w:id="70"/>
     </w:p>
     <w:p>
       <w:pPr>
@@ -17454,36 +18684,61 @@
           <w:sz w:val="26"/>
           <w:szCs w:val="26"/>
         </w:rPr>
+      </w:pPr>
+      <w:r>
+        <w:rPr>
+          <w:sz w:val="26"/>
+          <w:szCs w:val="26"/>
+        </w:rPr>
+        <w:t xml:space="preserve">Về định hướng phát triễn đề tài, hệ thống cần được đầu tư kỹ hơn về yếu tố kỹ thuật cũng như yếu tố thẫm mỹ. Về yếu tố kỹ thuật, hệ thống cần phải mã hóa dữ liệu để tăng tính bảo mật, an toàn thông tin trong quá trình truyền tải dữ liệu lên </w:t>
+      </w:r>
+      <w:r>
+        <w:rPr>
+          <w:sz w:val="26"/>
+          <w:szCs w:val="26"/>
+        </w:rPr>
+        <w:t xml:space="preserve">cơ sở dữ liệu và trong quá trình từ cơ sở dữ liệu trả về cho các thiết bị kết nối đến. </w:t>
+      </w:r>
+      <w:r>
+        <w:rPr>
+          <w:sz w:val="26"/>
+          <w:szCs w:val="26"/>
+        </w:rPr>
+        <w:t xml:space="preserve">Tăng thời gian phản hồi các thông số trên trang web để tăng tính real-time bằng cách tận dụng Socket.io của NodeJS, cũng như sử dụng các công cụ, nền tảng của NodeJS để vẽ các biểu đồ thể hiện sự thay đổi các thông số môi trường. </w:t>
+      </w:r>
+    </w:p>
+    <w:p>
+      <w:pPr>
+        <w:ind w:firstLine="0"/>
+        <w:rPr>
+          <w:sz w:val="26"/>
+          <w:szCs w:val="26"/>
+        </w:rPr>
+      </w:pPr>
+    </w:p>
+    <w:p>
+      <w:pPr>
+        <w:rPr>
+          <w:sz w:val="26"/>
+          <w:szCs w:val="26"/>
+        </w:rPr>
+      </w:pPr>
+    </w:p>
+    <w:p>
+      <w:pPr>
+        <w:rPr>
+          <w:sz w:val="26"/>
+          <w:szCs w:val="26"/>
+        </w:rPr>
         <w:sectPr>
-          <w:headerReference w:type="default" r:id="rId32"/>
+          <w:headerReference w:type="default" r:id="rId38"/>
           <w:pgSz w:w="11907" w:h="16840" w:code="9"/>
           <w:pgMar w:top="1134" w:right="1134" w:bottom="1134" w:left="1701" w:header="567" w:footer="567" w:gutter="0"/>
-          <w:pgNumType w:start="17"/>
+          <w:pgNumType w:start="20"/>
           <w:cols w:space="720"/>
           <w:docGrid w:linePitch="360"/>
         </w:sectPr>
       </w:pPr>
-      <w:r>
-        <w:rPr>
-          <w:sz w:val="26"/>
-          <w:szCs w:val="26"/>
-        </w:rPr>
-        <w:t xml:space="preserve">Về định hướng phát triễn đề tài, hệ thống cần được đầu tư kỹ hơn về yếu tố kỹ thuật cũng như yếu tố thẫm mỹ. Về yếu tố kỹ thuật, hệ thống cần phải mã hóa dữ liệu để tăng tính bảo mật, an toàn thông tin trong quá trình truyền tải dữ liệu lên </w:t>
-      </w:r>
-      <w:r>
-        <w:rPr>
-          <w:sz w:val="26"/>
-          <w:szCs w:val="26"/>
-        </w:rPr>
-        <w:t xml:space="preserve">cơ sở dữ liệu và trong quá trình từ cơ sở dữ liệu trả về cho các thiết bị kết nối đến. </w:t>
-      </w:r>
-      <w:r>
-        <w:rPr>
-          <w:sz w:val="26"/>
-          <w:szCs w:val="26"/>
-        </w:rPr>
-        <w:t xml:space="preserve">Tăng thời gian phản hồi các thông số trên trang web để tăng tính real-time bằng cách tận dụng Socket.io của NodeJS, cũng như sử dụng các công cụ, nền tảng của NodeJS để vẽ các biểu đồ thể hiện sự thay đổi các thông số môi trường. </w:t>
-      </w:r>
     </w:p>
     <w:p>
       <w:pPr>
@@ -17496,8 +18751,8 @@
           <w:color w:val="auto"/>
         </w:rPr>
       </w:pPr>
-      <w:bookmarkStart w:id="64" w:name="_Toc517947184"/>
-      <w:bookmarkStart w:id="65" w:name="_Toc521187263"/>
+      <w:bookmarkStart w:id="71" w:name="_Toc517947184"/>
+      <w:bookmarkStart w:id="72" w:name="_Toc521369520"/>
       <w:r>
         <w:rPr>
           <w:rFonts w:ascii="Times New Roman" w:hAnsi="Times New Roman" w:cs="Times New Roman"/>
@@ -17507,8 +18762,8 @@
         <w:lastRenderedPageBreak/>
         <w:t>DANH MỤC TÀI LIỆU THAM KHẢO</w:t>
       </w:r>
-      <w:bookmarkEnd w:id="64"/>
-      <w:bookmarkEnd w:id="65"/>
+      <w:bookmarkEnd w:id="71"/>
+      <w:bookmarkEnd w:id="72"/>
     </w:p>
     <w:p>
       <w:pPr>
@@ -18059,11 +19314,124 @@
         </w:rPr>
       </w:pPr>
     </w:p>
+    <w:p>
+      <w:pPr>
+        <w:rPr>
+          <w:sz w:val="26"/>
+          <w:szCs w:val="26"/>
+        </w:rPr>
+      </w:pPr>
+    </w:p>
+    <w:p>
+      <w:pPr>
+        <w:rPr>
+          <w:sz w:val="26"/>
+          <w:szCs w:val="26"/>
+        </w:rPr>
+      </w:pPr>
+    </w:p>
+    <w:p>
+      <w:pPr>
+        <w:rPr>
+          <w:sz w:val="26"/>
+          <w:szCs w:val="26"/>
+        </w:rPr>
+      </w:pPr>
+    </w:p>
+    <w:p>
+      <w:pPr>
+        <w:rPr>
+          <w:sz w:val="26"/>
+          <w:szCs w:val="26"/>
+        </w:rPr>
+      </w:pPr>
+    </w:p>
+    <w:p>
+      <w:pPr>
+        <w:rPr>
+          <w:sz w:val="26"/>
+          <w:szCs w:val="26"/>
+        </w:rPr>
+      </w:pPr>
+    </w:p>
+    <w:p>
+      <w:pPr>
+        <w:rPr>
+          <w:sz w:val="26"/>
+          <w:szCs w:val="26"/>
+        </w:rPr>
+      </w:pPr>
+    </w:p>
+    <w:p>
+      <w:pPr>
+        <w:rPr>
+          <w:sz w:val="26"/>
+          <w:szCs w:val="26"/>
+        </w:rPr>
+      </w:pPr>
+    </w:p>
+    <w:p>
+      <w:pPr>
+        <w:rPr>
+          <w:sz w:val="26"/>
+          <w:szCs w:val="26"/>
+        </w:rPr>
+      </w:pPr>
+    </w:p>
+    <w:p>
+      <w:pPr>
+        <w:rPr>
+          <w:sz w:val="26"/>
+          <w:szCs w:val="26"/>
+        </w:rPr>
+      </w:pPr>
+    </w:p>
+    <w:p>
+      <w:pPr>
+        <w:rPr>
+          <w:sz w:val="26"/>
+          <w:szCs w:val="26"/>
+        </w:rPr>
+      </w:pPr>
+    </w:p>
+    <w:p>
+      <w:pPr>
+        <w:rPr>
+          <w:sz w:val="26"/>
+          <w:szCs w:val="26"/>
+        </w:rPr>
+      </w:pPr>
+    </w:p>
+    <w:p>
+      <w:pPr>
+        <w:rPr>
+          <w:sz w:val="26"/>
+          <w:szCs w:val="26"/>
+        </w:rPr>
+      </w:pPr>
+    </w:p>
+    <w:p>
+      <w:pPr>
+        <w:rPr>
+          <w:sz w:val="26"/>
+          <w:szCs w:val="26"/>
+        </w:rPr>
+      </w:pPr>
+    </w:p>
+    <w:p>
+      <w:pPr>
+        <w:jc w:val="right"/>
+        <w:rPr>
+          <w:sz w:val="26"/>
+          <w:szCs w:val="26"/>
+        </w:rPr>
+      </w:pPr>
+    </w:p>
     <w:sectPr>
-      <w:headerReference w:type="default" r:id="rId33"/>
+      <w:headerReference w:type="default" r:id="rId39"/>
       <w:pgSz w:w="11907" w:h="16840" w:code="9"/>
       <w:pgMar w:top="1134" w:right="1134" w:bottom="1134" w:left="1701" w:header="567" w:footer="567" w:gutter="0"/>
-      <w:pgNumType w:start="18"/>
+      <w:pgNumType w:start="21"/>
       <w:cols w:space="720"/>
       <w:docGrid w:linePitch="360"/>
     </w:sectPr>
@@ -18328,6 +19696,9 @@
       <w:tab/>
       <w:t>Chương 1</w:t>
     </w:r>
+    <w:r>
+      <w:t>: Giới thiệu về IoT</w:t>
+    </w:r>
   </w:p>
 </w:hdr>
 </file>
@@ -18354,6 +19725,9 @@
       <w:tab/>
       <w:t>Chương 2</w:t>
     </w:r>
+    <w:r>
+      <w:t>: Tổng quan về NodeJS</w:t>
+    </w:r>
   </w:p>
 </w:hdr>
 </file>
@@ -18379,6 +19753,9 @@
     <w:r>
       <w:tab/>
       <w:t>Chương 3</w:t>
+    </w:r>
+    <w:r>
+      <w:t>: Hệ thống giám sát, cảnh báo cháy</w:t>
     </w:r>
   </w:p>
 </w:hdr>
@@ -22623,7 +24000,7 @@
 </file>
 
 <file path=customXml/itemProps1.xml><?xml version="1.0" encoding="utf-8"?>
-<ds:datastoreItem xmlns:ds="http://schemas.openxmlformats.org/officeDocument/2006/customXml" ds:itemID="{8485DA02-12FA-4A80-A6F4-339298184C5B}">
+<ds:datastoreItem xmlns:ds="http://schemas.openxmlformats.org/officeDocument/2006/customXml" ds:itemID="{2D73AAFD-C1D2-41EA-8690-53E0270A4FA8}">
   <ds:schemaRefs>
     <ds:schemaRef ds:uri="http://schemas.openxmlformats.org/officeDocument/2006/bibliography"/>
   </ds:schemaRefs>

</xml_diff>

<commit_message>
cập nhật lại nội dung 07/08/2018
</commit_message>
<xml_diff>
--- a/NguyenXuanSam_LeNguyenChanhTin_D14CQMT01-N_BCDK2.docx
+++ b/NguyenXuanSam_LeNguyenChanhTin_D14CQMT01-N_BCDK2.docx
@@ -24,7 +24,7 @@
         <mc:AlternateContent>
           <mc:Choice Requires="wps">
             <w:drawing>
-              <wp:anchor distT="0" distB="0" distL="114300" distR="114300" simplePos="0" relativeHeight="251662848" behindDoc="0" locked="0" layoutInCell="1" allowOverlap="1">
+              <wp:anchor distT="0" distB="0" distL="114300" distR="114300" simplePos="0" relativeHeight="251662848" behindDoc="0" locked="0" layoutInCell="1" allowOverlap="1" wp14:anchorId="1B3450AE" wp14:editId="4107DF74">
                 <wp:simplePos x="0" y="0"/>
                 <wp:positionH relativeFrom="column">
                   <wp:posOffset>-534035</wp:posOffset>
@@ -155,20 +155,11 @@
                             <w:r>
                               <w:rPr>
                                 <w:rFonts w:ascii="Bold" w:hAnsi="Bold"/>
-                                <w:color w:val="0070C0"/>
+                                <w:color w:val="0000FF"/>
                                 <w:sz w:val="26"/>
                                 <w:szCs w:val="26"/>
                               </w:rPr>
-                              <w:t>N    2014-2</w:t>
-                            </w:r>
-                            <w:r>
-                              <w:rPr>
-                                <w:rFonts w:ascii="Bold" w:hAnsi="Bold"/>
-                                <w:color w:val="0070C0"/>
-                                <w:sz w:val="26"/>
-                                <w:szCs w:val="26"/>
-                              </w:rPr>
-                              <w:t>019</w:t>
+                              <w:t>N    2014-2019</w:t>
                             </w:r>
                             <w:r>
                               <w:rPr>
@@ -207,7 +198,7 @@
           </mc:Choice>
           <mc:Fallback>
             <w:pict>
-              <v:rect id="Rectangle 16" o:spid="_x0000_s1026" style="position:absolute;left:0;text-align:left;margin-left:-42.05pt;margin-top:-23.7pt;width:36pt;height:768pt;z-index:251662848;visibility:visible;mso-wrap-style:square;mso-width-percent:0;mso-height-percent:0;mso-wrap-distance-left:9pt;mso-wrap-distance-top:0;mso-wrap-distance-right:9pt;mso-wrap-distance-bottom:0;mso-position-horizontal:absolute;mso-position-horizontal-relative:text;mso-position-vertical:absolute;mso-position-vertical-relative:text;mso-width-percent:0;mso-height-percent:0;mso-width-relative:page;mso-height-relative:page;v-text-anchor:top" o:gfxdata="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">
+              <v:rect w14:anchorId="1B3450AE" id="Rectangle 16" o:spid="_x0000_s1026" style="position:absolute;left:0;text-align:left;margin-left:-42.05pt;margin-top:-23.7pt;width:36pt;height:768pt;z-index:251662848;visibility:visible;mso-wrap-style:square;mso-width-percent:0;mso-height-percent:0;mso-wrap-distance-left:9pt;mso-wrap-distance-top:0;mso-wrap-distance-right:9pt;mso-wrap-distance-bottom:0;mso-position-horizontal:absolute;mso-position-horizontal-relative:text;mso-position-vertical:absolute;mso-position-vertical-relative:text;mso-width-percent:0;mso-height-percent:0;mso-width-relative:page;mso-height-relative:page;v-text-anchor:top" o:gfxdata="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">
                 <v:textbox style="layout-flow:vertical">
                   <w:txbxContent>
                     <w:p>
@@ -298,20 +289,11 @@
                       <w:r>
                         <w:rPr>
                           <w:rFonts w:ascii="Bold" w:hAnsi="Bold"/>
-                          <w:color w:val="0070C0"/>
+                          <w:color w:val="0000FF"/>
                           <w:sz w:val="26"/>
                           <w:szCs w:val="26"/>
                         </w:rPr>
-                        <w:t>N    2014-2</w:t>
-                      </w:r>
-                      <w:r>
-                        <w:rPr>
-                          <w:rFonts w:ascii="Bold" w:hAnsi="Bold"/>
-                          <w:color w:val="0070C0"/>
-                          <w:sz w:val="26"/>
-                          <w:szCs w:val="26"/>
-                        </w:rPr>
-                        <w:t>019</w:t>
+                        <w:t>N    2014-2019</w:t>
                       </w:r>
                       <w:r>
                         <w:rPr>
@@ -349,7 +331,7 @@
         <mc:AlternateContent>
           <mc:Choice Requires="wps">
             <w:drawing>
-              <wp:anchor distT="0" distB="0" distL="114300" distR="114300" simplePos="0" relativeHeight="251663872" behindDoc="0" locked="0" layoutInCell="1" allowOverlap="1">
+              <wp:anchor distT="0" distB="0" distL="114300" distR="114300" simplePos="0" relativeHeight="251663872" behindDoc="0" locked="0" layoutInCell="1" allowOverlap="1" wp14:anchorId="6614407A" wp14:editId="31FA7245">
                 <wp:simplePos x="0" y="0"/>
                 <wp:positionH relativeFrom="column">
                   <wp:posOffset>-534035</wp:posOffset>
@@ -421,7 +403,7 @@
           </mc:Choice>
           <mc:Fallback>
             <w:pict>
-              <v:rect id="Rectangle 14" o:spid="_x0000_s1027" style="position:absolute;left:0;text-align:left;margin-left:-42.05pt;margin-top:-38.7pt;width:36pt;height:15pt;z-index:251663872;visibility:visible;mso-wrap-style:square;mso-width-percent:0;mso-height-percent:0;mso-wrap-distance-left:9pt;mso-wrap-distance-top:0;mso-wrap-distance-right:9pt;mso-wrap-distance-bottom:0;mso-position-horizontal:absolute;mso-position-horizontal-relative:text;mso-position-vertical:absolute;mso-position-vertical-relative:text;mso-width-percent:0;mso-height-percent:0;mso-width-relative:page;mso-height-relative:page;v-text-anchor:top" o:gfxdata="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">
+              <v:rect w14:anchorId="6614407A" id="Rectangle 14" o:spid="_x0000_s1027" style="position:absolute;left:0;text-align:left;margin-left:-42.05pt;margin-top:-38.7pt;width:36pt;height:15pt;z-index:251663872;visibility:visible;mso-wrap-style:square;mso-width-percent:0;mso-height-percent:0;mso-wrap-distance-left:9pt;mso-wrap-distance-top:0;mso-wrap-distance-right:9pt;mso-wrap-distance-bottom:0;mso-position-horizontal:absolute;mso-position-horizontal-relative:text;mso-position-vertical:absolute;mso-position-vertical-relative:text;mso-width-percent:0;mso-height-percent:0;mso-width-relative:page;mso-height-relative:page;v-text-anchor:top" o:gfxdata="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">
                 <v:textbox>
                   <w:txbxContent>
                     <w:p>
@@ -450,7 +432,7 @@
         <mc:AlternateContent>
           <mc:Choice Requires="wps">
             <w:drawing>
-              <wp:anchor distT="0" distB="0" distL="114300" distR="114300" simplePos="0" relativeHeight="251660800" behindDoc="1" locked="0" layoutInCell="1" allowOverlap="1">
+              <wp:anchor distT="0" distB="0" distL="114300" distR="114300" simplePos="0" relativeHeight="251660800" behindDoc="1" locked="0" layoutInCell="1" allowOverlap="1" wp14:anchorId="6FFE94C2" wp14:editId="149DD290">
                 <wp:simplePos x="0" y="0"/>
                 <wp:positionH relativeFrom="column">
                   <wp:posOffset>-76200</wp:posOffset>
@@ -581,7 +563,7 @@
           <w:noProof/>
         </w:rPr>
         <w:drawing>
-          <wp:inline distT="0" distB="0" distL="0" distR="0">
+          <wp:inline distT="0" distB="0" distL="0" distR="0" wp14:anchorId="05A38A00" wp14:editId="6DF1D181">
             <wp:extent cx="1193800" cy="1193800"/>
             <wp:effectExtent l="0" t="0" r="6350" b="6350"/>
             <wp:docPr id="8" name="Picture 8"/>
@@ -1246,6 +1228,96 @@
           <w:szCs w:val="26"/>
         </w:rPr>
       </w:pPr>
+      <w:bookmarkStart w:id="0" w:name="_GoBack"/>
+      <w:bookmarkEnd w:id="0"/>
+    </w:p>
+    <w:p>
+      <w:pPr>
+        <w:rPr>
+          <w:rFonts w:ascii="Bold" w:hAnsi="Bold"/>
+          <w:b/>
+          <w:sz w:val="28"/>
+          <w:szCs w:val="28"/>
+        </w:rPr>
+      </w:pPr>
+    </w:p>
+    <w:p>
+      <w:pPr>
+        <w:jc w:val="center"/>
+        <w:rPr>
+          <w:rFonts w:ascii="Bold" w:hAnsi="Bold"/>
+          <w:b/>
+          <w:sz w:val="26"/>
+          <w:szCs w:val="26"/>
+        </w:rPr>
+      </w:pPr>
+    </w:p>
+    <w:p>
+      <w:pPr>
+        <w:jc w:val="center"/>
+        <w:rPr>
+          <w:rFonts w:ascii="Bold" w:hAnsi="Bold"/>
+          <w:b/>
+          <w:sz w:val="26"/>
+          <w:szCs w:val="26"/>
+        </w:rPr>
+      </w:pPr>
+      <w:r>
+        <w:rPr>
+          <w:rFonts w:ascii="Bold" w:hAnsi="Bold"/>
+          <w:b/>
+          <w:sz w:val="26"/>
+          <w:szCs w:val="26"/>
+        </w:rPr>
+        <w:t>TP.HCM, tháng</w:t>
+      </w:r>
+      <w:r>
+        <w:rPr>
+          <w:rFonts w:ascii="Bold" w:hAnsi="Bold"/>
+          <w:b/>
+          <w:sz w:val="26"/>
+          <w:szCs w:val="26"/>
+        </w:rPr>
+        <w:t xml:space="preserve"> 7</w:t>
+      </w:r>
+      <w:r>
+        <w:rPr>
+          <w:rFonts w:ascii="Bold" w:hAnsi="Bold"/>
+          <w:b/>
+          <w:sz w:val="22"/>
+          <w:szCs w:val="22"/>
+        </w:rPr>
+        <w:t xml:space="preserve"> /</w:t>
+      </w:r>
+      <w:r>
+        <w:rPr>
+          <w:rFonts w:ascii="Bold" w:hAnsi="Bold"/>
+          <w:b/>
+          <w:sz w:val="26"/>
+          <w:szCs w:val="26"/>
+        </w:rPr>
+        <w:t>20</w:t>
+      </w:r>
+      <w:r>
+        <w:rPr>
+          <w:rFonts w:ascii="Bold" w:hAnsi="Bold"/>
+          <w:b/>
+          <w:sz w:val="26"/>
+          <w:szCs w:val="26"/>
+        </w:rPr>
+        <w:t>18</w:t>
+      </w:r>
+    </w:p>
+    <w:p>
+      <w:pPr>
+        <w:jc w:val="center"/>
+        <w:rPr>
+          <w:rFonts w:ascii="Bold" w:hAnsi="Bold"/>
+          <w:b/>
+          <w:sz w:val="26"/>
+          <w:szCs w:val="26"/>
+        </w:rPr>
+      </w:pPr>
       <w:r>
         <w:rPr>
           <w:rFonts w:ascii="Bold" w:hAnsi="Bold"/>
@@ -1258,16 +1330,16 @@
         <mc:AlternateContent>
           <mc:Choice Requires="wps">
             <w:drawing>
-              <wp:anchor distT="0" distB="0" distL="114300" distR="114300" simplePos="0" relativeHeight="251664896" behindDoc="0" locked="0" layoutInCell="1" allowOverlap="1">
+              <wp:anchor distT="0" distB="0" distL="114300" distR="114300" simplePos="0" relativeHeight="251664896" behindDoc="0" locked="0" layoutInCell="1" allowOverlap="1" wp14:anchorId="70FF21D8" wp14:editId="4A42F623">
                 <wp:simplePos x="0" y="0"/>
                 <wp:positionH relativeFrom="column">
-                  <wp:posOffset>-514985</wp:posOffset>
+                  <wp:posOffset>-507365</wp:posOffset>
                 </wp:positionH>
                 <wp:positionV relativeFrom="paragraph">
-                  <wp:posOffset>321945</wp:posOffset>
+                  <wp:posOffset>252730</wp:posOffset>
                 </wp:positionV>
-                <wp:extent cx="426720" cy="762000"/>
-                <wp:effectExtent l="0" t="0" r="0" b="0"/>
+                <wp:extent cx="424872" cy="715818"/>
+                <wp:effectExtent l="0" t="0" r="0" b="8255"/>
                 <wp:wrapNone/>
                 <wp:docPr id="13" name="Text Box 13"/>
                 <wp:cNvGraphicFramePr>
@@ -1282,7 +1354,7 @@
                       <wps:spPr bwMode="auto">
                         <a:xfrm>
                           <a:off x="0" y="0"/>
-                          <a:ext cx="426720" cy="762000"/>
+                          <a:ext cx="424872" cy="715818"/>
                         </a:xfrm>
                         <a:prstGeom prst="rect">
                           <a:avLst/>
@@ -1345,11 +1417,11 @@
           </mc:Choice>
           <mc:Fallback>
             <w:pict>
-              <v:shapetype id="_x0000_t202" coordsize="21600,21600" o:spt="202" path="m,l,21600r21600,l21600,xe">
+              <v:shapetype w14:anchorId="70FF21D8" id="_x0000_t202" coordsize="21600,21600" o:spt="202" path="m,l,21600r21600,l21600,xe">
                 <v:stroke joinstyle="miter"/>
                 <v:path gradientshapeok="t" o:connecttype="rect"/>
               </v:shapetype>
-              <v:shape id="Text Box 13" o:spid="_x0000_s1028" type="#_x0000_t202" style="position:absolute;left:0;text-align:left;margin-left:-40.55pt;margin-top:25.35pt;width:33.6pt;height:60pt;z-index:251664896;visibility:visible;mso-wrap-style:square;mso-width-percent:0;mso-height-percent:0;mso-wrap-distance-left:9pt;mso-wrap-distance-top:0;mso-wrap-distance-right:9pt;mso-wrap-distance-bottom:0;mso-position-horizontal:absolute;mso-position-horizontal-relative:text;mso-position-vertical:absolute;mso-position-vertical-relative:text;mso-width-percent:0;mso-height-percent:0;mso-width-relative:page;mso-height-relative:page;v-text-anchor:top" o:gfxdata="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" stroked="f">
+              <v:shape id="Text Box 13" o:spid="_x0000_s1028" type="#_x0000_t202" style="position:absolute;left:0;text-align:left;margin-left:-39.95pt;margin-top:19.9pt;width:33.45pt;height:56.35pt;z-index:251664896;visibility:visible;mso-wrap-style:square;mso-width-percent:0;mso-height-percent:0;mso-wrap-distance-left:9pt;mso-wrap-distance-top:0;mso-wrap-distance-right:9pt;mso-wrap-distance-bottom:0;mso-position-horizontal:absolute;mso-position-horizontal-relative:text;mso-position-vertical:absolute;mso-position-vertical-relative:text;mso-width-percent:0;mso-height-percent:0;mso-width-relative:page;mso-height-relative:page;v-text-anchor:top" o:gfxdata="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" stroked="f">
                 <v:textbox>
                   <w:txbxContent>
                     <w:p>
@@ -1377,94 +1449,6 @@
           </mc:Fallback>
         </mc:AlternateContent>
       </w:r>
-    </w:p>
-    <w:p>
-      <w:pPr>
-        <w:rPr>
-          <w:rFonts w:ascii="Bold" w:hAnsi="Bold"/>
-          <w:b/>
-          <w:sz w:val="28"/>
-          <w:szCs w:val="28"/>
-        </w:rPr>
-      </w:pPr>
-    </w:p>
-    <w:p>
-      <w:pPr>
-        <w:jc w:val="center"/>
-        <w:rPr>
-          <w:rFonts w:ascii="Bold" w:hAnsi="Bold"/>
-          <w:b/>
-          <w:sz w:val="26"/>
-          <w:szCs w:val="26"/>
-        </w:rPr>
-      </w:pPr>
-    </w:p>
-    <w:p>
-      <w:pPr>
-        <w:jc w:val="center"/>
-        <w:rPr>
-          <w:rFonts w:ascii="Bold" w:hAnsi="Bold"/>
-          <w:b/>
-          <w:sz w:val="26"/>
-          <w:szCs w:val="26"/>
-        </w:rPr>
-      </w:pPr>
-      <w:r>
-        <w:rPr>
-          <w:rFonts w:ascii="Bold" w:hAnsi="Bold"/>
-          <w:b/>
-          <w:sz w:val="26"/>
-          <w:szCs w:val="26"/>
-        </w:rPr>
-        <w:t>TP.HCM, tháng</w:t>
-      </w:r>
-      <w:r>
-        <w:rPr>
-          <w:rFonts w:ascii="Bold" w:hAnsi="Bold"/>
-          <w:b/>
-          <w:sz w:val="26"/>
-          <w:szCs w:val="26"/>
-        </w:rPr>
-        <w:t xml:space="preserve"> 7</w:t>
-      </w:r>
-      <w:r>
-        <w:rPr>
-          <w:rFonts w:ascii="Bold" w:hAnsi="Bold"/>
-          <w:b/>
-          <w:sz w:val="22"/>
-          <w:szCs w:val="22"/>
-        </w:rPr>
-        <w:t xml:space="preserve"> /</w:t>
-      </w:r>
-      <w:r>
-        <w:rPr>
-          <w:rFonts w:ascii="Bold" w:hAnsi="Bold"/>
-          <w:b/>
-          <w:sz w:val="26"/>
-          <w:szCs w:val="26"/>
-        </w:rPr>
-        <w:t>20</w:t>
-      </w:r>
-      <w:r>
-        <w:rPr>
-          <w:rFonts w:ascii="Bold" w:hAnsi="Bold"/>
-          <w:b/>
-          <w:sz w:val="26"/>
-          <w:szCs w:val="26"/>
-        </w:rPr>
-        <w:t>18</w:t>
-      </w:r>
-    </w:p>
-    <w:p>
-      <w:pPr>
-        <w:jc w:val="center"/>
-        <w:rPr>
-          <w:rFonts w:ascii="Bold" w:hAnsi="Bold"/>
-          <w:b/>
-          <w:sz w:val="26"/>
-          <w:szCs w:val="26"/>
-        </w:rPr>
-      </w:pPr>
       <w:r>
         <w:rPr>
           <w:rFonts w:ascii="Bold" w:hAnsi="Bold"/>
@@ -1483,7 +1467,7 @@
         <mc:AlternateContent>
           <mc:Choice Requires="wps">
             <w:drawing>
-              <wp:anchor distT="0" distB="0" distL="114300" distR="114300" simplePos="0" relativeHeight="251661824" behindDoc="1" locked="0" layoutInCell="1" allowOverlap="1">
+              <wp:anchor distT="0" distB="0" distL="114300" distR="114300" simplePos="0" relativeHeight="251661824" behindDoc="1" locked="0" layoutInCell="1" allowOverlap="1" wp14:anchorId="6771FC2E" wp14:editId="1AE46082">
                 <wp:simplePos x="0" y="0"/>
                 <wp:positionH relativeFrom="column">
                   <wp:posOffset>-76835</wp:posOffset>
@@ -1622,7 +1606,7 @@
           <w:noProof/>
         </w:rPr>
         <w:drawing>
-          <wp:inline distT="0" distB="0" distL="0" distR="0">
+          <wp:inline distT="0" distB="0" distL="0" distR="0" wp14:anchorId="46570F01" wp14:editId="14E7608C">
             <wp:extent cx="1193800" cy="1193800"/>
             <wp:effectExtent l="0" t="0" r="6350" b="6350"/>
             <wp:docPr id="7" name="Picture 7"/>
@@ -2473,7 +2457,7 @@
               <mc:AlternateContent>
                 <mc:Choice Requires="wps">
                   <w:drawing>
-                    <wp:anchor distT="0" distB="0" distL="114300" distR="114300" simplePos="0" relativeHeight="251667968" behindDoc="0" locked="0" layoutInCell="1" allowOverlap="1" wp14:anchorId="5CE780C1" wp14:editId="38435610">
+                    <wp:anchor distT="0" distB="0" distL="114300" distR="114300" simplePos="0" relativeHeight="251667968" behindDoc="0" locked="0" layoutInCell="1" allowOverlap="1" wp14:anchorId="0B6FA3C5" wp14:editId="54EA65ED">
                       <wp:simplePos x="0" y="0"/>
                       <wp:positionH relativeFrom="column">
                         <wp:posOffset>721995</wp:posOffset>
@@ -2565,7 +2549,7 @@
               <mc:AlternateContent>
                 <mc:Choice Requires="wps">
                   <w:drawing>
-                    <wp:anchor distT="0" distB="0" distL="114300" distR="114300" simplePos="0" relativeHeight="251666944" behindDoc="0" locked="0" layoutInCell="1" allowOverlap="1" wp14:anchorId="0A497783" wp14:editId="3F7A8BF2">
+                    <wp:anchor distT="0" distB="0" distL="114300" distR="114300" simplePos="0" relativeHeight="251666944" behindDoc="0" locked="0" layoutInCell="1" allowOverlap="1" wp14:anchorId="3F551921" wp14:editId="3EB1CD45">
                       <wp:simplePos x="0" y="0"/>
                       <wp:positionH relativeFrom="column">
                         <wp:posOffset>944880</wp:posOffset>
@@ -4019,7 +4003,7 @@
             </w:rPr>
             <w:fldChar w:fldCharType="separate"/>
           </w:r>
-          <w:hyperlink w:anchor="_Toc521369475" w:history="1">
+          <w:hyperlink w:anchor="_Toc521397755" w:history="1">
             <w:r>
               <w:rPr>
                 <w:rStyle w:val="Hyperlink"/>
@@ -4049,7 +4033,7 @@
                 <w:noProof/>
                 <w:webHidden/>
               </w:rPr>
-              <w:instrText xml:space="preserve"> PAGEREF _Toc521369475 \h </w:instrText>
+              <w:instrText xml:space="preserve"> PAGEREF _Toc521397755 \h </w:instrText>
             </w:r>
             <w:r>
               <w:rPr>
@@ -4090,7 +4074,7 @@
               <w:szCs w:val="22"/>
             </w:rPr>
           </w:pPr>
-          <w:hyperlink w:anchor="_Toc521369476" w:history="1">
+          <w:hyperlink w:anchor="_Toc521397756" w:history="1">
             <w:r>
               <w:rPr>
                 <w:rStyle w:val="Hyperlink"/>
@@ -4120,7 +4104,7 @@
                 <w:noProof/>
                 <w:webHidden/>
               </w:rPr>
-              <w:instrText xml:space="preserve"> PAGEREF _Toc521369476 \h </w:instrText>
+              <w:instrText xml:space="preserve"> PAGEREF _Toc521397756 \h </w:instrText>
             </w:r>
             <w:r>
               <w:rPr>
@@ -4161,7 +4145,7 @@
               <w:szCs w:val="22"/>
             </w:rPr>
           </w:pPr>
-          <w:hyperlink w:anchor="_Toc521369477" w:history="1">
+          <w:hyperlink w:anchor="_Toc521397757" w:history="1">
             <w:r>
               <w:rPr>
                 <w:rStyle w:val="Hyperlink"/>
@@ -4206,7 +4190,7 @@
                 <w:noProof/>
                 <w:webHidden/>
               </w:rPr>
-              <w:instrText xml:space="preserve"> PAGEREF _Toc521369477 \h </w:instrText>
+              <w:instrText xml:space="preserve"> PAGEREF _Toc521397757 \h </w:instrText>
             </w:r>
             <w:r>
               <w:rPr>
@@ -4247,7 +4231,7 @@
               <w:szCs w:val="22"/>
             </w:rPr>
           </w:pPr>
-          <w:hyperlink w:anchor="_Toc521369478" w:history="1">
+          <w:hyperlink w:anchor="_Toc521397758" w:history="1">
             <w:r>
               <w:rPr>
                 <w:rStyle w:val="Hyperlink"/>
@@ -4292,7 +4276,7 @@
                 <w:noProof/>
                 <w:webHidden/>
               </w:rPr>
-              <w:instrText xml:space="preserve"> PAGEREF _Toc521369478 \h </w:instrText>
+              <w:instrText xml:space="preserve"> PAGEREF _Toc521397758 \h </w:instrText>
             </w:r>
             <w:r>
               <w:rPr>
@@ -4333,7 +4317,7 @@
               <w:szCs w:val="22"/>
             </w:rPr>
           </w:pPr>
-          <w:hyperlink w:anchor="_Toc521369479" w:history="1">
+          <w:hyperlink w:anchor="_Toc521397759" w:history="1">
             <w:r>
               <w:rPr>
                 <w:rStyle w:val="Hyperlink"/>
@@ -4378,7 +4362,7 @@
                 <w:noProof/>
                 <w:webHidden/>
               </w:rPr>
-              <w:instrText xml:space="preserve"> PAGEREF _Toc521369479 \h </w:instrText>
+              <w:instrText xml:space="preserve"> PAGEREF _Toc521397759 \h </w:instrText>
             </w:r>
             <w:r>
               <w:rPr>
@@ -4419,7 +4403,7 @@
               <w:szCs w:val="22"/>
             </w:rPr>
           </w:pPr>
-          <w:hyperlink w:anchor="_Toc521369480" w:history="1">
+          <w:hyperlink w:anchor="_Toc521397760" w:history="1">
             <w:r>
               <w:rPr>
                 <w:rStyle w:val="Hyperlink"/>
@@ -4464,7 +4448,7 @@
                 <w:noProof/>
                 <w:webHidden/>
               </w:rPr>
-              <w:instrText xml:space="preserve"> PAGEREF _Toc521369480 \h </w:instrText>
+              <w:instrText xml:space="preserve"> PAGEREF _Toc521397760 \h </w:instrText>
             </w:r>
             <w:r>
               <w:rPr>
@@ -4505,7 +4489,7 @@
               <w:szCs w:val="22"/>
             </w:rPr>
           </w:pPr>
-          <w:hyperlink w:anchor="_Toc521369481" w:history="1">
+          <w:hyperlink w:anchor="_Toc521397761" w:history="1">
             <w:r>
               <w:rPr>
                 <w:rStyle w:val="Hyperlink"/>
@@ -4550,7 +4534,7 @@
                 <w:noProof/>
                 <w:webHidden/>
               </w:rPr>
-              <w:instrText xml:space="preserve"> PAGEREF _Toc521369481 \h </w:instrText>
+              <w:instrText xml:space="preserve"> PAGEREF _Toc521397761 \h </w:instrText>
             </w:r>
             <w:r>
               <w:rPr>
@@ -4591,7 +4575,7 @@
               <w:szCs w:val="22"/>
             </w:rPr>
           </w:pPr>
-          <w:hyperlink w:anchor="_Toc521369482" w:history="1">
+          <w:hyperlink w:anchor="_Toc521397762" w:history="1">
             <w:r>
               <w:rPr>
                 <w:rStyle w:val="Hyperlink"/>
@@ -4636,7 +4620,7 @@
                 <w:noProof/>
                 <w:webHidden/>
               </w:rPr>
-              <w:instrText xml:space="preserve"> PAGEREF _Toc521369482 \h </w:instrText>
+              <w:instrText xml:space="preserve"> PAGEREF _Toc521397762 \h </w:instrText>
             </w:r>
             <w:r>
               <w:rPr>
@@ -4677,7 +4661,7 @@
               <w:szCs w:val="22"/>
             </w:rPr>
           </w:pPr>
-          <w:hyperlink w:anchor="_Toc521369483" w:history="1">
+          <w:hyperlink w:anchor="_Toc521397763" w:history="1">
             <w:r>
               <w:rPr>
                 <w:rStyle w:val="Hyperlink"/>
@@ -4722,7 +4706,7 @@
                 <w:noProof/>
                 <w:webHidden/>
               </w:rPr>
-              <w:instrText xml:space="preserve"> PAGEREF _Toc521369483 \h </w:instrText>
+              <w:instrText xml:space="preserve"> PAGEREF _Toc521397763 \h </w:instrText>
             </w:r>
             <w:r>
               <w:rPr>
@@ -4763,7 +4747,7 @@
               <w:szCs w:val="22"/>
             </w:rPr>
           </w:pPr>
-          <w:hyperlink w:anchor="_Toc521369484" w:history="1">
+          <w:hyperlink w:anchor="_Toc521397764" w:history="1">
             <w:r>
               <w:rPr>
                 <w:rStyle w:val="Hyperlink"/>
@@ -4808,7 +4792,7 @@
                 <w:noProof/>
                 <w:webHidden/>
               </w:rPr>
-              <w:instrText xml:space="preserve"> PAGEREF _Toc521369484 \h </w:instrText>
+              <w:instrText xml:space="preserve"> PAGEREF _Toc521397764 \h </w:instrText>
             </w:r>
             <w:r>
               <w:rPr>
@@ -4849,7 +4833,7 @@
               <w:szCs w:val="22"/>
             </w:rPr>
           </w:pPr>
-          <w:hyperlink w:anchor="_Toc521369485" w:history="1">
+          <w:hyperlink w:anchor="_Toc521397765" w:history="1">
             <w:r>
               <w:rPr>
                 <w:rStyle w:val="Hyperlink"/>
@@ -4894,7 +4878,7 @@
                 <w:noProof/>
                 <w:webHidden/>
               </w:rPr>
-              <w:instrText xml:space="preserve"> PAGEREF _Toc521369485 \h </w:instrText>
+              <w:instrText xml:space="preserve"> PAGEREF _Toc521397765 \h </w:instrText>
             </w:r>
             <w:r>
               <w:rPr>
@@ -4935,7 +4919,7 @@
               <w:szCs w:val="22"/>
             </w:rPr>
           </w:pPr>
-          <w:hyperlink w:anchor="_Toc521369486" w:history="1">
+          <w:hyperlink w:anchor="_Toc521397766" w:history="1">
             <w:r>
               <w:rPr>
                 <w:rStyle w:val="Hyperlink"/>
@@ -4980,7 +4964,7 @@
                 <w:noProof/>
                 <w:webHidden/>
               </w:rPr>
-              <w:instrText xml:space="preserve"> PAGEREF _Toc521369486 \h </w:instrText>
+              <w:instrText xml:space="preserve"> PAGEREF _Toc521397766 \h </w:instrText>
             </w:r>
             <w:r>
               <w:rPr>
@@ -5021,7 +5005,7 @@
               <w:szCs w:val="22"/>
             </w:rPr>
           </w:pPr>
-          <w:hyperlink w:anchor="_Toc521369487" w:history="1">
+          <w:hyperlink w:anchor="_Toc521397767" w:history="1">
             <w:r>
               <w:rPr>
                 <w:rStyle w:val="Hyperlink"/>
@@ -5066,7 +5050,7 @@
                 <w:noProof/>
                 <w:webHidden/>
               </w:rPr>
-              <w:instrText xml:space="preserve"> PAGEREF _Toc521369487 \h </w:instrText>
+              <w:instrText xml:space="preserve"> PAGEREF _Toc521397767 \h </w:instrText>
             </w:r>
             <w:r>
               <w:rPr>
@@ -5107,7 +5091,7 @@
               <w:szCs w:val="22"/>
             </w:rPr>
           </w:pPr>
-          <w:hyperlink w:anchor="_Toc521369488" w:history="1">
+          <w:hyperlink w:anchor="_Toc521397768" w:history="1">
             <w:r>
               <w:rPr>
                 <w:rStyle w:val="Hyperlink"/>
@@ -5152,7 +5136,7 @@
                 <w:noProof/>
                 <w:webHidden/>
               </w:rPr>
-              <w:instrText xml:space="preserve"> PAGEREF _Toc521369488 \h </w:instrText>
+              <w:instrText xml:space="preserve"> PAGEREF _Toc521397768 \h </w:instrText>
             </w:r>
             <w:r>
               <w:rPr>
@@ -5193,7 +5177,7 @@
               <w:szCs w:val="22"/>
             </w:rPr>
           </w:pPr>
-          <w:hyperlink w:anchor="_Toc521369489" w:history="1">
+          <w:hyperlink w:anchor="_Toc521397769" w:history="1">
             <w:r>
               <w:rPr>
                 <w:rStyle w:val="Hyperlink"/>
@@ -5238,7 +5222,7 @@
                 <w:noProof/>
                 <w:webHidden/>
               </w:rPr>
-              <w:instrText xml:space="preserve"> PAGEREF _Toc521369489 \h </w:instrText>
+              <w:instrText xml:space="preserve"> PAGEREF _Toc521397769 \h </w:instrText>
             </w:r>
             <w:r>
               <w:rPr>
@@ -5279,7 +5263,7 @@
               <w:szCs w:val="22"/>
             </w:rPr>
           </w:pPr>
-          <w:hyperlink w:anchor="_Toc521369490" w:history="1">
+          <w:hyperlink w:anchor="_Toc521397770" w:history="1">
             <w:r>
               <w:rPr>
                 <w:rStyle w:val="Hyperlink"/>
@@ -5324,7 +5308,7 @@
                 <w:noProof/>
                 <w:webHidden/>
               </w:rPr>
-              <w:instrText xml:space="preserve"> PAGEREF _Toc521369490 \h </w:instrText>
+              <w:instrText xml:space="preserve"> PAGEREF _Toc521397770 \h </w:instrText>
             </w:r>
             <w:r>
               <w:rPr>
@@ -5365,7 +5349,7 @@
               <w:szCs w:val="22"/>
             </w:rPr>
           </w:pPr>
-          <w:hyperlink w:anchor="_Toc521369491" w:history="1">
+          <w:hyperlink w:anchor="_Toc521397771" w:history="1">
             <w:r>
               <w:rPr>
                 <w:rStyle w:val="Hyperlink"/>
@@ -5393,7 +5377,7 @@
                 <w:noProof/>
                 <w:webHidden/>
               </w:rPr>
-              <w:instrText xml:space="preserve"> PAGEREF _Toc521369491 \h </w:instrText>
+              <w:instrText xml:space="preserve"> PAGEREF _Toc521397771 \h </w:instrText>
             </w:r>
             <w:r>
               <w:rPr>
@@ -5434,7 +5418,7 @@
               <w:szCs w:val="22"/>
             </w:rPr>
           </w:pPr>
-          <w:hyperlink w:anchor="_Toc521369492" w:history="1">
+          <w:hyperlink w:anchor="_Toc521397772" w:history="1">
             <w:r>
               <w:rPr>
                 <w:rStyle w:val="Hyperlink"/>
@@ -5479,7 +5463,7 @@
                 <w:noProof/>
                 <w:webHidden/>
               </w:rPr>
-              <w:instrText xml:space="preserve"> PAGEREF _Toc521369492 \h </w:instrText>
+              <w:instrText xml:space="preserve"> PAGEREF _Toc521397772 \h </w:instrText>
             </w:r>
             <w:r>
               <w:rPr>
@@ -5520,7 +5504,7 @@
               <w:szCs w:val="22"/>
             </w:rPr>
           </w:pPr>
-          <w:hyperlink w:anchor="_Toc521369493" w:history="1">
+          <w:hyperlink w:anchor="_Toc521397773" w:history="1">
             <w:r>
               <w:rPr>
                 <w:rStyle w:val="Hyperlink"/>
@@ -5565,7 +5549,7 @@
                 <w:noProof/>
                 <w:webHidden/>
               </w:rPr>
-              <w:instrText xml:space="preserve"> PAGEREF _Toc521369493 \h </w:instrText>
+              <w:instrText xml:space="preserve"> PAGEREF _Toc521397773 \h </w:instrText>
             </w:r>
             <w:r>
               <w:rPr>
@@ -5606,7 +5590,7 @@
               <w:szCs w:val="22"/>
             </w:rPr>
           </w:pPr>
-          <w:hyperlink w:anchor="_Toc521369494" w:history="1">
+          <w:hyperlink w:anchor="_Toc521397774" w:history="1">
             <w:r>
               <w:rPr>
                 <w:rStyle w:val="Hyperlink"/>
@@ -5651,7 +5635,7 @@
                 <w:noProof/>
                 <w:webHidden/>
               </w:rPr>
-              <w:instrText xml:space="preserve"> PAGEREF _Toc521369494 \h </w:instrText>
+              <w:instrText xml:space="preserve"> PAGEREF _Toc521397774 \h </w:instrText>
             </w:r>
             <w:r>
               <w:rPr>
@@ -5692,7 +5676,7 @@
               <w:szCs w:val="22"/>
             </w:rPr>
           </w:pPr>
-          <w:hyperlink w:anchor="_Toc521369495" w:history="1">
+          <w:hyperlink w:anchor="_Toc521397775" w:history="1">
             <w:r>
               <w:rPr>
                 <w:rStyle w:val="Hyperlink"/>
@@ -5737,7 +5721,7 @@
                 <w:noProof/>
                 <w:webHidden/>
               </w:rPr>
-              <w:instrText xml:space="preserve"> PAGEREF _Toc521369495 \h </w:instrText>
+              <w:instrText xml:space="preserve"> PAGEREF _Toc521397775 \h </w:instrText>
             </w:r>
             <w:r>
               <w:rPr>
@@ -5778,7 +5762,7 @@
               <w:szCs w:val="22"/>
             </w:rPr>
           </w:pPr>
-          <w:hyperlink w:anchor="_Toc521369496" w:history="1">
+          <w:hyperlink w:anchor="_Toc521397776" w:history="1">
             <w:r>
               <w:rPr>
                 <w:rStyle w:val="Hyperlink"/>
@@ -5823,7 +5807,7 @@
                 <w:noProof/>
                 <w:webHidden/>
               </w:rPr>
-              <w:instrText xml:space="preserve"> PAGEREF _Toc521369496 \h </w:instrText>
+              <w:instrText xml:space="preserve"> PAGEREF _Toc521397776 \h </w:instrText>
             </w:r>
             <w:r>
               <w:rPr>
@@ -5864,7 +5848,7 @@
               <w:szCs w:val="22"/>
             </w:rPr>
           </w:pPr>
-          <w:hyperlink w:anchor="_Toc521369497" w:history="1">
+          <w:hyperlink w:anchor="_Toc521397777" w:history="1">
             <w:r>
               <w:rPr>
                 <w:rStyle w:val="Hyperlink"/>
@@ -5909,7 +5893,7 @@
                 <w:noProof/>
                 <w:webHidden/>
               </w:rPr>
-              <w:instrText xml:space="preserve"> PAGEREF _Toc521369497 \h </w:instrText>
+              <w:instrText xml:space="preserve"> PAGEREF _Toc521397777 \h </w:instrText>
             </w:r>
             <w:r>
               <w:rPr>
@@ -5950,7 +5934,7 @@
               <w:szCs w:val="22"/>
             </w:rPr>
           </w:pPr>
-          <w:hyperlink w:anchor="_Toc521369498" w:history="1">
+          <w:hyperlink w:anchor="_Toc521397778" w:history="1">
             <w:r>
               <w:rPr>
                 <w:rStyle w:val="Hyperlink"/>
@@ -5995,7 +5979,7 @@
                 <w:noProof/>
                 <w:webHidden/>
               </w:rPr>
-              <w:instrText xml:space="preserve"> PAGEREF _Toc521369498 \h </w:instrText>
+              <w:instrText xml:space="preserve"> PAGEREF _Toc521397778 \h </w:instrText>
             </w:r>
             <w:r>
               <w:rPr>
@@ -6036,7 +6020,7 @@
               <w:szCs w:val="22"/>
             </w:rPr>
           </w:pPr>
-          <w:hyperlink w:anchor="_Toc521369499" w:history="1">
+          <w:hyperlink w:anchor="_Toc521397779" w:history="1">
             <w:r>
               <w:rPr>
                 <w:rStyle w:val="Hyperlink"/>
@@ -6081,7 +6065,7 @@
                 <w:noProof/>
                 <w:webHidden/>
               </w:rPr>
-              <w:instrText xml:space="preserve"> PAGEREF _Toc521369499 \h </w:instrText>
+              <w:instrText xml:space="preserve"> PAGEREF _Toc521397779 \h </w:instrText>
             </w:r>
             <w:r>
               <w:rPr>
@@ -6122,7 +6106,7 @@
               <w:szCs w:val="22"/>
             </w:rPr>
           </w:pPr>
-          <w:hyperlink w:anchor="_Toc521369500" w:history="1">
+          <w:hyperlink w:anchor="_Toc521397780" w:history="1">
             <w:r>
               <w:rPr>
                 <w:rStyle w:val="Hyperlink"/>
@@ -6167,7 +6151,7 @@
                 <w:noProof/>
                 <w:webHidden/>
               </w:rPr>
-              <w:instrText xml:space="preserve"> PAGEREF _Toc521369500 \h </w:instrText>
+              <w:instrText xml:space="preserve"> PAGEREF _Toc521397780 \h </w:instrText>
             </w:r>
             <w:r>
               <w:rPr>
@@ -6208,7 +6192,7 @@
               <w:szCs w:val="22"/>
             </w:rPr>
           </w:pPr>
-          <w:hyperlink w:anchor="_Toc521369501" w:history="1">
+          <w:hyperlink w:anchor="_Toc521397781" w:history="1">
             <w:r>
               <w:rPr>
                 <w:rStyle w:val="Hyperlink"/>
@@ -6253,7 +6237,7 @@
                 <w:noProof/>
                 <w:webHidden/>
               </w:rPr>
-              <w:instrText xml:space="preserve"> PAGEREF _Toc521369501 \h </w:instrText>
+              <w:instrText xml:space="preserve"> PAGEREF _Toc521397781 \h </w:instrText>
             </w:r>
             <w:r>
               <w:rPr>
@@ -6294,7 +6278,7 @@
               <w:szCs w:val="22"/>
             </w:rPr>
           </w:pPr>
-          <w:hyperlink w:anchor="_Toc521369502" w:history="1">
+          <w:hyperlink w:anchor="_Toc521397782" w:history="1">
             <w:r>
               <w:rPr>
                 <w:rStyle w:val="Hyperlink"/>
@@ -6339,7 +6323,7 @@
                 <w:noProof/>
                 <w:webHidden/>
               </w:rPr>
-              <w:instrText xml:space="preserve"> PAGEREF _Toc521369502 \h </w:instrText>
+              <w:instrText xml:space="preserve"> PAGEREF _Toc521397782 \h </w:instrText>
             </w:r>
             <w:r>
               <w:rPr>
@@ -6380,14 +6364,14 @@
               <w:szCs w:val="22"/>
             </w:rPr>
           </w:pPr>
-          <w:hyperlink w:anchor="_Toc521369503" w:history="1">
+          <w:hyperlink w:anchor="_Toc521397783" w:history="1">
             <w:r>
               <w:rPr>
                 <w:rStyle w:val="Hyperlink"/>
                 <w:b/>
                 <w:noProof/>
               </w:rPr>
-              <w:t>CHƯƠNG 3. HỆ THỐNG CẢNH BÁO CHÁY</w:t>
+              <w:t>CHƯƠNG 3. HỆ THỐNG GIÁM SÁT, CẢNH BÁO CHÁY</w:t>
             </w:r>
             <w:r>
               <w:rPr>
@@ -6408,7 +6392,7 @@
                 <w:noProof/>
                 <w:webHidden/>
               </w:rPr>
-              <w:instrText xml:space="preserve"> PAGEREF _Toc521369503 \h </w:instrText>
+              <w:instrText xml:space="preserve"> PAGEREF _Toc521397783 \h </w:instrText>
             </w:r>
             <w:r>
               <w:rPr>
@@ -6449,7 +6433,7 @@
               <w:szCs w:val="22"/>
             </w:rPr>
           </w:pPr>
-          <w:hyperlink w:anchor="_Toc521369504" w:history="1">
+          <w:hyperlink w:anchor="_Toc521397784" w:history="1">
             <w:r>
               <w:rPr>
                 <w:rStyle w:val="Hyperlink"/>
@@ -6494,7 +6478,7 @@
                 <w:noProof/>
                 <w:webHidden/>
               </w:rPr>
-              <w:instrText xml:space="preserve"> PAGEREF _Toc521369504 \h </w:instrText>
+              <w:instrText xml:space="preserve"> PAGEREF _Toc521397784 \h </w:instrText>
             </w:r>
             <w:r>
               <w:rPr>
@@ -6535,7 +6519,7 @@
               <w:szCs w:val="22"/>
             </w:rPr>
           </w:pPr>
-          <w:hyperlink w:anchor="_Toc521369505" w:history="1">
+          <w:hyperlink w:anchor="_Toc521397785" w:history="1">
             <w:r>
               <w:rPr>
                 <w:rStyle w:val="Hyperlink"/>
@@ -6580,7 +6564,7 @@
                 <w:noProof/>
                 <w:webHidden/>
               </w:rPr>
-              <w:instrText xml:space="preserve"> PAGEREF _Toc521369505 \h </w:instrText>
+              <w:instrText xml:space="preserve"> PAGEREF _Toc521397785 \h </w:instrText>
             </w:r>
             <w:r>
               <w:rPr>
@@ -6621,7 +6605,7 @@
               <w:szCs w:val="22"/>
             </w:rPr>
           </w:pPr>
-          <w:hyperlink w:anchor="_Toc521369506" w:history="1">
+          <w:hyperlink w:anchor="_Toc521397786" w:history="1">
             <w:r>
               <w:rPr>
                 <w:rStyle w:val="Hyperlink"/>
@@ -6666,7 +6650,7 @@
                 <w:noProof/>
                 <w:webHidden/>
               </w:rPr>
-              <w:instrText xml:space="preserve"> PAGEREF _Toc521369506 \h </w:instrText>
+              <w:instrText xml:space="preserve"> PAGEREF _Toc521397786 \h </w:instrText>
             </w:r>
             <w:r>
               <w:rPr>
@@ -6707,7 +6691,7 @@
               <w:szCs w:val="22"/>
             </w:rPr>
           </w:pPr>
-          <w:hyperlink w:anchor="_Toc521369507" w:history="1">
+          <w:hyperlink w:anchor="_Toc521397787" w:history="1">
             <w:r>
               <w:rPr>
                 <w:rStyle w:val="Hyperlink"/>
@@ -6752,7 +6736,7 @@
                 <w:noProof/>
                 <w:webHidden/>
               </w:rPr>
-              <w:instrText xml:space="preserve"> PAGEREF _Toc521369507 \h </w:instrText>
+              <w:instrText xml:space="preserve"> PAGEREF _Toc521397787 \h </w:instrText>
             </w:r>
             <w:r>
               <w:rPr>
@@ -6793,7 +6777,7 @@
               <w:szCs w:val="22"/>
             </w:rPr>
           </w:pPr>
-          <w:hyperlink w:anchor="_Toc521369508" w:history="1">
+          <w:hyperlink w:anchor="_Toc521397788" w:history="1">
             <w:r>
               <w:rPr>
                 <w:rStyle w:val="Hyperlink"/>
@@ -6838,7 +6822,7 @@
                 <w:noProof/>
                 <w:webHidden/>
               </w:rPr>
-              <w:instrText xml:space="preserve"> PAGEREF _Toc521369508 \h </w:instrText>
+              <w:instrText xml:space="preserve"> PAGEREF _Toc521397788 \h </w:instrText>
             </w:r>
             <w:r>
               <w:rPr>
@@ -6879,7 +6863,7 @@
               <w:szCs w:val="22"/>
             </w:rPr>
           </w:pPr>
-          <w:hyperlink w:anchor="_Toc521369509" w:history="1">
+          <w:hyperlink w:anchor="_Toc521397789" w:history="1">
             <w:r>
               <w:rPr>
                 <w:rStyle w:val="Hyperlink"/>
@@ -6924,7 +6908,7 @@
                 <w:noProof/>
                 <w:webHidden/>
               </w:rPr>
-              <w:instrText xml:space="preserve"> PAGEREF _Toc521369509 \h </w:instrText>
+              <w:instrText xml:space="preserve"> PAGEREF _Toc521397789 \h </w:instrText>
             </w:r>
             <w:r>
               <w:rPr>
@@ -6965,7 +6949,7 @@
               <w:szCs w:val="22"/>
             </w:rPr>
           </w:pPr>
-          <w:hyperlink w:anchor="_Toc521369510" w:history="1">
+          <w:hyperlink w:anchor="_Toc521397790" w:history="1">
             <w:r>
               <w:rPr>
                 <w:rStyle w:val="Hyperlink"/>
@@ -7010,7 +6994,7 @@
                 <w:noProof/>
                 <w:webHidden/>
               </w:rPr>
-              <w:instrText xml:space="preserve"> PAGEREF _Toc521369510 \h </w:instrText>
+              <w:instrText xml:space="preserve"> PAGEREF _Toc521397790 \h </w:instrText>
             </w:r>
             <w:r>
               <w:rPr>
@@ -7051,7 +7035,7 @@
               <w:szCs w:val="22"/>
             </w:rPr>
           </w:pPr>
-          <w:hyperlink w:anchor="_Toc521369511" w:history="1">
+          <w:hyperlink w:anchor="_Toc521397791" w:history="1">
             <w:r>
               <w:rPr>
                 <w:rStyle w:val="Hyperlink"/>
@@ -7096,7 +7080,7 @@
                 <w:noProof/>
                 <w:webHidden/>
               </w:rPr>
-              <w:instrText xml:space="preserve"> PAGEREF _Toc521369511 \h </w:instrText>
+              <w:instrText xml:space="preserve"> PAGEREF _Toc521397791 \h </w:instrText>
             </w:r>
             <w:r>
               <w:rPr>
@@ -7137,7 +7121,7 @@
               <w:szCs w:val="22"/>
             </w:rPr>
           </w:pPr>
-          <w:hyperlink w:anchor="_Toc521369512" w:history="1">
+          <w:hyperlink w:anchor="_Toc521397792" w:history="1">
             <w:r>
               <w:rPr>
                 <w:rStyle w:val="Hyperlink"/>
@@ -7182,7 +7166,7 @@
                 <w:noProof/>
                 <w:webHidden/>
               </w:rPr>
-              <w:instrText xml:space="preserve"> PAGEREF _Toc521369512 \h </w:instrText>
+              <w:instrText xml:space="preserve"> PAGEREF _Toc521397792 \h </w:instrText>
             </w:r>
             <w:r>
               <w:rPr>
@@ -7223,7 +7207,7 @@
               <w:szCs w:val="22"/>
             </w:rPr>
           </w:pPr>
-          <w:hyperlink w:anchor="_Toc521369513" w:history="1">
+          <w:hyperlink w:anchor="_Toc521397793" w:history="1">
             <w:r>
               <w:rPr>
                 <w:rStyle w:val="Hyperlink"/>
@@ -7268,7 +7252,7 @@
                 <w:noProof/>
                 <w:webHidden/>
               </w:rPr>
-              <w:instrText xml:space="preserve"> PAGEREF _Toc521369513 \h </w:instrText>
+              <w:instrText xml:space="preserve"> PAGEREF _Toc521397793 \h </w:instrText>
             </w:r>
             <w:r>
               <w:rPr>
@@ -7309,7 +7293,7 @@
               <w:szCs w:val="22"/>
             </w:rPr>
           </w:pPr>
-          <w:hyperlink w:anchor="_Toc521369514" w:history="1">
+          <w:hyperlink w:anchor="_Toc521397794" w:history="1">
             <w:r>
               <w:rPr>
                 <w:rStyle w:val="Hyperlink"/>
@@ -7354,7 +7338,7 @@
                 <w:noProof/>
                 <w:webHidden/>
               </w:rPr>
-              <w:instrText xml:space="preserve"> PAGEREF _Toc521369514 \h </w:instrText>
+              <w:instrText xml:space="preserve"> PAGEREF _Toc521397794 \h </w:instrText>
             </w:r>
             <w:r>
               <w:rPr>
@@ -7395,7 +7379,7 @@
               <w:szCs w:val="22"/>
             </w:rPr>
           </w:pPr>
-          <w:hyperlink w:anchor="_Toc521369515" w:history="1">
+          <w:hyperlink w:anchor="_Toc521397795" w:history="1">
             <w:r>
               <w:rPr>
                 <w:rStyle w:val="Hyperlink"/>
@@ -7440,7 +7424,7 @@
                 <w:noProof/>
                 <w:webHidden/>
               </w:rPr>
-              <w:instrText xml:space="preserve"> PAGEREF _Toc521369515 \h </w:instrText>
+              <w:instrText xml:space="preserve"> PAGEREF _Toc521397795 \h </w:instrText>
             </w:r>
             <w:r>
               <w:rPr>
@@ -7481,7 +7465,7 @@
               <w:szCs w:val="22"/>
             </w:rPr>
           </w:pPr>
-          <w:hyperlink w:anchor="_Toc521369516" w:history="1">
+          <w:hyperlink w:anchor="_Toc521397796" w:history="1">
             <w:r>
               <w:rPr>
                 <w:rStyle w:val="Hyperlink"/>
@@ -7526,7 +7510,7 @@
                 <w:noProof/>
                 <w:webHidden/>
               </w:rPr>
-              <w:instrText xml:space="preserve"> PAGEREF _Toc521369516 \h </w:instrText>
+              <w:instrText xml:space="preserve"> PAGEREF _Toc521397796 \h </w:instrText>
             </w:r>
             <w:r>
               <w:rPr>
@@ -7567,7 +7551,7 @@
               <w:szCs w:val="22"/>
             </w:rPr>
           </w:pPr>
-          <w:hyperlink w:anchor="_Toc521369517" w:history="1">
+          <w:hyperlink w:anchor="_Toc521397797" w:history="1">
             <w:r>
               <w:rPr>
                 <w:rStyle w:val="Hyperlink"/>
@@ -7612,7 +7596,7 @@
                 <w:noProof/>
                 <w:webHidden/>
               </w:rPr>
-              <w:instrText xml:space="preserve"> PAGEREF _Toc521369517 \h </w:instrText>
+              <w:instrText xml:space="preserve"> PAGEREF _Toc521397797 \h </w:instrText>
             </w:r>
             <w:r>
               <w:rPr>
@@ -7653,7 +7637,7 @@
               <w:szCs w:val="22"/>
             </w:rPr>
           </w:pPr>
-          <w:hyperlink w:anchor="_Toc521369518" w:history="1">
+          <w:hyperlink w:anchor="_Toc521397798" w:history="1">
             <w:r>
               <w:rPr>
                 <w:rStyle w:val="Hyperlink"/>
@@ -7698,7 +7682,7 @@
                 <w:noProof/>
                 <w:webHidden/>
               </w:rPr>
-              <w:instrText xml:space="preserve"> PAGEREF _Toc521369518 \h </w:instrText>
+              <w:instrText xml:space="preserve"> PAGEREF _Toc521397798 \h </w:instrText>
             </w:r>
             <w:r>
               <w:rPr>
@@ -7739,7 +7723,7 @@
               <w:szCs w:val="22"/>
             </w:rPr>
           </w:pPr>
-          <w:hyperlink w:anchor="_Toc521369519" w:history="1">
+          <w:hyperlink w:anchor="_Toc521397799" w:history="1">
             <w:r>
               <w:rPr>
                 <w:rStyle w:val="Hyperlink"/>
@@ -7767,7 +7751,7 @@
                 <w:noProof/>
                 <w:webHidden/>
               </w:rPr>
-              <w:instrText xml:space="preserve"> PAGEREF _Toc521369519 \h </w:instrText>
+              <w:instrText xml:space="preserve"> PAGEREF _Toc521397799 \h </w:instrText>
             </w:r>
             <w:r>
               <w:rPr>
@@ -7808,7 +7792,7 @@
               <w:szCs w:val="22"/>
             </w:rPr>
           </w:pPr>
-          <w:hyperlink w:anchor="_Toc521369520" w:history="1">
+          <w:hyperlink w:anchor="_Toc521397800" w:history="1">
             <w:r>
               <w:rPr>
                 <w:rStyle w:val="Hyperlink"/>
@@ -7836,7 +7820,7 @@
                 <w:noProof/>
                 <w:webHidden/>
               </w:rPr>
-              <w:instrText xml:space="preserve"> PAGEREF _Toc521369520 \h </w:instrText>
+              <w:instrText xml:space="preserve"> PAGEREF _Toc521397800 \h </w:instrText>
             </w:r>
             <w:r>
               <w:rPr>
@@ -7932,8 +7916,6 @@
         <w:t>DANH MỤC CÁC BẢNG, SƠ ĐỒ, HÌNH</w:t>
       </w:r>
     </w:p>
-    <w:bookmarkStart w:id="0" w:name="_GoBack"/>
-    <w:bookmarkEnd w:id="0"/>
     <w:p>
       <w:pPr>
         <w:pStyle w:val="TableofFigures"/>
@@ -10236,7 +10218,7 @@
         </w:rPr>
       </w:pPr>
       <w:bookmarkStart w:id="1" w:name="_Toc517947178"/>
-      <w:bookmarkStart w:id="2" w:name="_Toc521369475"/>
+      <w:bookmarkStart w:id="2" w:name="_Toc521397755"/>
       <w:r>
         <w:rPr>
           <w:rFonts w:ascii="Times New Roman" w:hAnsi="Times New Roman" w:cs="Times New Roman"/>
@@ -10360,7 +10342,7 @@
         </w:rPr>
       </w:pPr>
       <w:bookmarkStart w:id="3" w:name="_Toc517947179"/>
-      <w:bookmarkStart w:id="4" w:name="_Toc521369476"/>
+      <w:bookmarkStart w:id="4" w:name="_Toc521397756"/>
       <w:r>
         <w:rPr>
           <w:rFonts w:ascii="Times New Roman" w:hAnsi="Times New Roman" w:cs="Times New Roman"/>
@@ -10407,7 +10389,7 @@
         </w:rPr>
       </w:pPr>
       <w:bookmarkStart w:id="5" w:name="_Toc517947180"/>
-      <w:bookmarkStart w:id="6" w:name="_Toc521369477"/>
+      <w:bookmarkStart w:id="6" w:name="_Toc521397757"/>
       <w:r>
         <w:rPr>
           <w:b/>
@@ -10521,7 +10503,7 @@
           <w:noProof/>
         </w:rPr>
         <w:drawing>
-          <wp:inline distT="0" distB="0" distL="0" distR="0">
+          <wp:inline distT="0" distB="0" distL="0" distR="0" wp14:anchorId="461CB871" wp14:editId="56DCA1DD">
             <wp:extent cx="4059835" cy="2377440"/>
             <wp:effectExtent l="0" t="0" r="0" b="3810"/>
             <wp:docPr id="4" name="Picture 4" descr="HÃ¬nh áº£nh cÃ³ liÃªn quan"/>
@@ -10695,7 +10677,7 @@
           <w:szCs w:val="26"/>
         </w:rPr>
       </w:pPr>
-      <w:bookmarkStart w:id="8" w:name="_Toc521369478"/>
+      <w:bookmarkStart w:id="8" w:name="_Toc521397758"/>
       <w:r>
         <w:rPr>
           <w:b/>
@@ -10775,7 +10757,7 @@
           <w:szCs w:val="26"/>
         </w:rPr>
       </w:pPr>
-      <w:bookmarkStart w:id="9" w:name="_Toc521369479"/>
+      <w:bookmarkStart w:id="9" w:name="_Toc521397759"/>
       <w:r>
         <w:rPr>
           <w:b/>
@@ -10868,7 +10850,7 @@
         </w:rPr>
       </w:pPr>
       <w:bookmarkStart w:id="10" w:name="_Toc517947183"/>
-      <w:bookmarkStart w:id="11" w:name="_Toc521369480"/>
+      <w:bookmarkStart w:id="11" w:name="_Toc521397760"/>
       <w:r>
         <w:rPr>
           <w:b/>
@@ -10935,7 +10917,7 @@
           <w:szCs w:val="26"/>
         </w:rPr>
       </w:pPr>
-      <w:bookmarkStart w:id="12" w:name="_Toc521369481"/>
+      <w:bookmarkStart w:id="12" w:name="_Toc521397761"/>
       <w:r>
         <w:rPr>
           <w:b/>
@@ -10996,7 +10978,7 @@
           <w:szCs w:val="26"/>
         </w:rPr>
       </w:pPr>
-      <w:bookmarkStart w:id="13" w:name="_Toc521369482"/>
+      <w:bookmarkStart w:id="13" w:name="_Toc521397762"/>
       <w:r>
         <w:rPr>
           <w:b/>
@@ -11043,7 +11025,7 @@
           <w:szCs w:val="26"/>
         </w:rPr>
       </w:pPr>
-      <w:bookmarkStart w:id="14" w:name="_Toc521369483"/>
+      <w:bookmarkStart w:id="14" w:name="_Toc521397763"/>
       <w:r>
         <w:rPr>
           <w:b/>
@@ -11114,7 +11096,7 @@
           <w:szCs w:val="26"/>
         </w:rPr>
       </w:pPr>
-      <w:bookmarkStart w:id="15" w:name="_Toc521369484"/>
+      <w:bookmarkStart w:id="15" w:name="_Toc521397764"/>
       <w:r>
         <w:rPr>
           <w:b/>
@@ -11161,7 +11143,7 @@
           <w:szCs w:val="26"/>
         </w:rPr>
       </w:pPr>
-      <w:bookmarkStart w:id="16" w:name="_Toc521369485"/>
+      <w:bookmarkStart w:id="16" w:name="_Toc521397765"/>
       <w:r>
         <w:rPr>
           <w:b/>
@@ -11449,7 +11431,7 @@
           <w:noProof/>
         </w:rPr>
         <w:drawing>
-          <wp:inline distT="0" distB="0" distL="0" distR="0">
+          <wp:inline distT="0" distB="0" distL="0" distR="0" wp14:anchorId="693A7AD1" wp14:editId="03869479">
             <wp:extent cx="1706245" cy="1706245"/>
             <wp:effectExtent l="0" t="0" r="0" b="0"/>
             <wp:docPr id="19" name="Picture 19" descr="HÃ¬nh áº£nh cÃ³ liÃªn quan"/>
@@ -11533,7 +11515,7 @@
         <w:rPr>
           <w:noProof/>
         </w:rPr>
-        <w:t>1</w:t>
+        <w:t>2</w:t>
       </w:r>
       <w:r>
         <w:rPr>
@@ -11595,7 +11577,7 @@
           <w:szCs w:val="26"/>
         </w:rPr>
       </w:pPr>
-      <w:bookmarkStart w:id="18" w:name="_Toc521369486"/>
+      <w:bookmarkStart w:id="18" w:name="_Toc521397766"/>
       <w:r>
         <w:rPr>
           <w:b/>
@@ -11845,7 +11827,7 @@
           <w:szCs w:val="26"/>
         </w:rPr>
       </w:pPr>
-      <w:bookmarkStart w:id="19" w:name="_Toc521369487"/>
+      <w:bookmarkStart w:id="19" w:name="_Toc521397767"/>
       <w:r>
         <w:rPr>
           <w:b/>
@@ -11968,7 +11950,7 @@
           <w:szCs w:val="26"/>
         </w:rPr>
       </w:pPr>
-      <w:bookmarkStart w:id="20" w:name="_Toc521369488"/>
+      <w:bookmarkStart w:id="20" w:name="_Toc521397768"/>
       <w:r>
         <w:rPr>
           <w:b/>
@@ -12019,7 +12001,7 @@
           <w:szCs w:val="26"/>
         </w:rPr>
       </w:pPr>
-      <w:bookmarkStart w:id="21" w:name="_Toc521369489"/>
+      <w:bookmarkStart w:id="21" w:name="_Toc521397769"/>
       <w:r>
         <w:rPr>
           <w:b/>
@@ -12069,7 +12051,7 @@
           <w:szCs w:val="26"/>
         </w:rPr>
       </w:pPr>
-      <w:bookmarkStart w:id="22" w:name="_Toc521369490"/>
+      <w:bookmarkStart w:id="22" w:name="_Toc521397770"/>
       <w:r>
         <w:rPr>
           <w:b/>
@@ -12167,7 +12149,7 @@
           <w:szCs w:val="26"/>
         </w:rPr>
       </w:pPr>
-      <w:bookmarkStart w:id="23" w:name="_Toc521369491"/>
+      <w:bookmarkStart w:id="23" w:name="_Toc521397771"/>
       <w:r>
         <w:rPr>
           <w:rFonts w:ascii="Times New Roman" w:hAnsi="Times New Roman" w:cs="Times New Roman"/>
@@ -12248,7 +12230,7 @@
           <w:szCs w:val="26"/>
         </w:rPr>
       </w:pPr>
-      <w:bookmarkStart w:id="24" w:name="_Toc521369492"/>
+      <w:bookmarkStart w:id="24" w:name="_Toc521397772"/>
       <w:r>
         <w:rPr>
           <w:b/>
@@ -12333,7 +12315,7 @@
           <w:noProof/>
         </w:rPr>
         <w:drawing>
-          <wp:inline distT="0" distB="0" distL="0" distR="0">
+          <wp:inline distT="0" distB="0" distL="0" distR="0" wp14:anchorId="5CFA92B0" wp14:editId="13DA54A3">
             <wp:extent cx="5270500" cy="1562100"/>
             <wp:effectExtent l="0" t="0" r="6350" b="0"/>
             <wp:docPr id="3" name="Picture 3" descr="https://tech.3si.vn/wp-content/uploads/2017/07/nojs-1024x439.jpeg"/>
@@ -12417,7 +12399,7 @@
         <w:rPr>
           <w:noProof/>
         </w:rPr>
-        <w:t>2</w:t>
+        <w:t>3</w:t>
       </w:r>
       <w:r>
         <w:rPr>
@@ -12593,7 +12575,7 @@
           <w:szCs w:val="26"/>
         </w:rPr>
       </w:pPr>
-      <w:bookmarkStart w:id="26" w:name="_Toc521369493"/>
+      <w:bookmarkStart w:id="26" w:name="_Toc521397773"/>
       <w:r>
         <w:rPr>
           <w:b/>
@@ -12678,7 +12660,7 @@
           <w:szCs w:val="26"/>
         </w:rPr>
       </w:pPr>
-      <w:bookmarkStart w:id="27" w:name="_Toc521369494"/>
+      <w:bookmarkStart w:id="27" w:name="_Toc521397774"/>
       <w:r>
         <w:rPr>
           <w:b/>
@@ -12764,7 +12746,7 @@
           <w:szCs w:val="26"/>
         </w:rPr>
       </w:pPr>
-      <w:bookmarkStart w:id="28" w:name="_Toc521369495"/>
+      <w:bookmarkStart w:id="28" w:name="_Toc521397775"/>
       <w:r>
         <w:rPr>
           <w:b/>
@@ -12871,7 +12853,7 @@
           <w:szCs w:val="26"/>
         </w:rPr>
       </w:pPr>
-      <w:bookmarkStart w:id="29" w:name="_Toc521369496"/>
+      <w:bookmarkStart w:id="29" w:name="_Toc521397776"/>
       <w:r>
         <w:rPr>
           <w:b/>
@@ -12920,7 +12902,7 @@
           <w:szCs w:val="26"/>
         </w:rPr>
       </w:pPr>
-      <w:bookmarkStart w:id="30" w:name="_Toc521369497"/>
+      <w:bookmarkStart w:id="30" w:name="_Toc521397777"/>
       <w:r>
         <w:rPr>
           <w:b/>
@@ -12972,7 +12954,7 @@
           <w:szCs w:val="26"/>
         </w:rPr>
       </w:pPr>
-      <w:bookmarkStart w:id="31" w:name="_Toc521369498"/>
+      <w:bookmarkStart w:id="31" w:name="_Toc521397778"/>
       <w:r>
         <w:rPr>
           <w:b/>
@@ -13073,7 +13055,7 @@
           <w:szCs w:val="26"/>
         </w:rPr>
       </w:pPr>
-      <w:bookmarkStart w:id="32" w:name="_Toc521369499"/>
+      <w:bookmarkStart w:id="32" w:name="_Toc521397779"/>
       <w:r>
         <w:rPr>
           <w:b/>
@@ -13102,7 +13084,7 @@
           <w:szCs w:val="26"/>
         </w:rPr>
       </w:pPr>
-      <w:bookmarkStart w:id="33" w:name="_Toc521369500"/>
+      <w:bookmarkStart w:id="33" w:name="_Toc521397780"/>
       <w:r>
         <w:rPr>
           <w:b/>
@@ -13197,7 +13179,7 @@
           <w:szCs w:val="26"/>
         </w:rPr>
       </w:pPr>
-      <w:bookmarkStart w:id="34" w:name="_Toc521369501"/>
+      <w:bookmarkStart w:id="34" w:name="_Toc521397781"/>
       <w:r>
         <w:rPr>
           <w:b/>
@@ -13278,7 +13260,7 @@
           <w:szCs w:val="26"/>
         </w:rPr>
       </w:pPr>
-      <w:bookmarkStart w:id="35" w:name="_Toc521369502"/>
+      <w:bookmarkStart w:id="35" w:name="_Toc521397782"/>
       <w:r>
         <w:rPr>
           <w:b/>
@@ -13328,7 +13310,7 @@
           <w:szCs w:val="26"/>
         </w:rPr>
       </w:pPr>
-      <w:bookmarkStart w:id="36" w:name="_Toc521369503"/>
+      <w:bookmarkStart w:id="36" w:name="_Toc521397783"/>
       <w:r>
         <w:rPr>
           <w:rFonts w:ascii="Times New Roman" w:hAnsi="Times New Roman" w:cs="Times New Roman"/>
@@ -13417,7 +13399,7 @@
           <w:szCs w:val="26"/>
         </w:rPr>
       </w:pPr>
-      <w:bookmarkStart w:id="37" w:name="_Toc521369504"/>
+      <w:bookmarkStart w:id="37" w:name="_Toc521397784"/>
       <w:r>
         <w:rPr>
           <w:b/>
@@ -13455,7 +13437,7 @@
           <w:szCs w:val="26"/>
         </w:rPr>
       </w:pPr>
-      <w:bookmarkStart w:id="38" w:name="_Toc521369505"/>
+      <w:bookmarkStart w:id="38" w:name="_Toc521397785"/>
       <w:r>
         <w:rPr>
           <w:b/>
@@ -13576,7 +13558,7 @@
           <w:noProof/>
         </w:rPr>
         <w:drawing>
-          <wp:inline distT="0" distB="0" distL="0" distR="0">
+          <wp:inline distT="0" distB="0" distL="0" distR="0" wp14:anchorId="39EDBDDE" wp14:editId="7099C084">
             <wp:extent cx="4437221" cy="3334328"/>
             <wp:effectExtent l="0" t="0" r="1905" b="0"/>
             <wp:docPr id="9" name="Picture 9" descr="Káº¿t quáº£ hÃ¬nh áº£nh cho esp8266"/>
@@ -13663,7 +13645,7 @@
         <w:rPr>
           <w:noProof/>
         </w:rPr>
-        <w:t>3</w:t>
+        <w:t>4</w:t>
       </w:r>
       <w:r>
         <w:rPr>
@@ -14024,7 +14006,7 @@
         </w:rPr>
         <w:lastRenderedPageBreak/>
         <w:drawing>
-          <wp:inline distT="0" distB="0" distL="0" distR="0" wp14:anchorId="67067A3C" wp14:editId="7E8C46C8">
+          <wp:inline distT="0" distB="0" distL="0" distR="0" wp14:anchorId="557B841C" wp14:editId="7E87FF42">
             <wp:extent cx="2512291" cy="2512291"/>
             <wp:effectExtent l="0" t="0" r="2540" b="2540"/>
             <wp:docPr id="5" name="Picture 5" descr="https://bizweb.dktcdn.net/thumb/large/100/190/540/products/cam-bien-khi-gas-mq2.jpg?v=1491130976693"/>
@@ -14108,7 +14090,7 @@
         <w:rPr>
           <w:noProof/>
         </w:rPr>
-        <w:t>3</w:t>
+        <w:t>5</w:t>
       </w:r>
       <w:r>
         <w:rPr>
@@ -14415,7 +14397,7 @@
           <w:noProof/>
         </w:rPr>
         <w:drawing>
-          <wp:inline distT="0" distB="0" distL="0" distR="0" wp14:anchorId="750F521C" wp14:editId="67CDE944">
+          <wp:inline distT="0" distB="0" distL="0" distR="0" wp14:anchorId="4258860E" wp14:editId="591BA352">
             <wp:extent cx="3190587" cy="3190587"/>
             <wp:effectExtent l="0" t="0" r="0" b="0"/>
             <wp:docPr id="6" name="Picture 6" descr="https://bizweb.dktcdn.net/thumb/large/100/190/540/products/dht22.jpg?v=1491124351663"/>
@@ -14499,7 +14481,7 @@
         <w:rPr>
           <w:noProof/>
         </w:rPr>
-        <w:t>3</w:t>
+        <w:t>6</w:t>
       </w:r>
       <w:r>
         <w:rPr>
@@ -14740,7 +14722,7 @@
           <w:szCs w:val="26"/>
         </w:rPr>
         <w:drawing>
-          <wp:inline distT="0" distB="0" distL="0" distR="0">
+          <wp:inline distT="0" distB="0" distL="0" distR="0" wp14:anchorId="145571A2" wp14:editId="2CF51C75">
             <wp:extent cx="4941454" cy="3724610"/>
             <wp:effectExtent l="0" t="0" r="0" b="0"/>
             <wp:docPr id="25" name="Picture 25"/>
@@ -14813,7 +14795,7 @@
         <w:rPr>
           <w:noProof/>
         </w:rPr>
-        <w:t>3</w:t>
+        <w:t>7</w:t>
       </w:r>
       <w:r>
         <w:rPr>
@@ -14835,7 +14817,7 @@
           <w:noProof/>
         </w:rPr>
         <w:drawing>
-          <wp:inline distT="0" distB="0" distL="0" distR="0">
+          <wp:inline distT="0" distB="0" distL="0" distR="0" wp14:anchorId="52518EB7" wp14:editId="1DDCF6FF">
             <wp:extent cx="4636654" cy="3079347"/>
             <wp:effectExtent l="0" t="0" r="0" b="6985"/>
             <wp:docPr id="26" name="Picture 26"/>
@@ -14908,7 +14890,7 @@
         <w:rPr>
           <w:noProof/>
         </w:rPr>
-        <w:t>3</w:t>
+        <w:t>8</w:t>
       </w:r>
       <w:r>
         <w:rPr>
@@ -14931,7 +14913,7 @@
         </w:rPr>
         <w:lastRenderedPageBreak/>
         <w:drawing>
-          <wp:inline distT="0" distB="0" distL="0" distR="0">
+          <wp:inline distT="0" distB="0" distL="0" distR="0" wp14:anchorId="40FC596C" wp14:editId="2BFF5456">
             <wp:extent cx="4158675" cy="4221019"/>
             <wp:effectExtent l="0" t="0" r="0" b="8255"/>
             <wp:docPr id="27" name="Picture 27"/>
@@ -15004,7 +14986,7 @@
         <w:rPr>
           <w:noProof/>
         </w:rPr>
-        <w:t>3</w:t>
+        <w:t>9</w:t>
       </w:r>
       <w:r>
         <w:rPr>
@@ -15026,7 +15008,7 @@
           <w:noProof/>
         </w:rPr>
         <w:drawing>
-          <wp:inline distT="0" distB="0" distL="0" distR="0">
+          <wp:inline distT="0" distB="0" distL="0" distR="0" wp14:anchorId="7D532162" wp14:editId="7934AB01">
             <wp:extent cx="3975987" cy="3962400"/>
             <wp:effectExtent l="0" t="0" r="5715" b="0"/>
             <wp:docPr id="28" name="Picture 28"/>
@@ -15099,7 +15081,7 @@
         <w:rPr>
           <w:noProof/>
         </w:rPr>
-        <w:t>3</w:t>
+        <w:t>10</w:t>
       </w:r>
       <w:r>
         <w:rPr>
@@ -15136,7 +15118,7 @@
           <w:szCs w:val="26"/>
         </w:rPr>
       </w:pPr>
-      <w:bookmarkStart w:id="46" w:name="_Toc521369506"/>
+      <w:bookmarkStart w:id="46" w:name="_Toc521397786"/>
       <w:r>
         <w:rPr>
           <w:b/>
@@ -15237,7 +15219,7 @@
           <w:noProof/>
         </w:rPr>
         <w:drawing>
-          <wp:inline distT="0" distB="0" distL="0" distR="0" wp14:anchorId="5970AA29" wp14:editId="6EE6177D">
+          <wp:inline distT="0" distB="0" distL="0" distR="0" wp14:anchorId="74912FAF" wp14:editId="00DF4331">
             <wp:extent cx="4253299" cy="1939925"/>
             <wp:effectExtent l="0" t="0" r="0" b="3175"/>
             <wp:docPr id="10" name="Picture 10"/>
@@ -15311,7 +15293,7 @@
         <w:rPr>
           <w:noProof/>
         </w:rPr>
-        <w:t>3</w:t>
+        <w:t>11</w:t>
       </w:r>
       <w:r>
         <w:rPr>
@@ -15417,7 +15399,7 @@
           <w:noProof/>
         </w:rPr>
         <w:drawing>
-          <wp:inline distT="0" distB="0" distL="0" distR="0" wp14:anchorId="0DB4C0C4" wp14:editId="56257484">
+          <wp:inline distT="0" distB="0" distL="0" distR="0" wp14:anchorId="10215099" wp14:editId="691DADFC">
             <wp:extent cx="5629702" cy="3406140"/>
             <wp:effectExtent l="0" t="0" r="9525" b="3810"/>
             <wp:docPr id="11" name="Picture 11"/>
@@ -15491,7 +15473,7 @@
         <w:rPr>
           <w:noProof/>
         </w:rPr>
-        <w:t>3</w:t>
+        <w:t>12</w:t>
       </w:r>
       <w:r>
         <w:rPr>
@@ -15562,7 +15544,7 @@
           <w:noProof/>
         </w:rPr>
         <w:drawing>
-          <wp:inline distT="0" distB="0" distL="0" distR="0" wp14:anchorId="187262DC" wp14:editId="1EEEABDE">
+          <wp:inline distT="0" distB="0" distL="0" distR="0" wp14:anchorId="32A88EED" wp14:editId="077FEB53">
             <wp:extent cx="1569085" cy="3139341"/>
             <wp:effectExtent l="133350" t="76200" r="88265" b="137795"/>
             <wp:docPr id="18" name="Picture 18"/>
@@ -15657,7 +15639,7 @@
         <w:rPr>
           <w:noProof/>
         </w:rPr>
-        <w:t>3</w:t>
+        <w:t>13</w:t>
       </w:r>
       <w:r>
         <w:rPr>
@@ -15720,7 +15702,7 @@
           <w:szCs w:val="26"/>
         </w:rPr>
       </w:pPr>
-      <w:bookmarkStart w:id="50" w:name="_Toc521369507"/>
+      <w:bookmarkStart w:id="50" w:name="_Toc521397787"/>
       <w:r>
         <w:rPr>
           <w:b/>
@@ -15752,7 +15734,7 @@
           <w:szCs w:val="26"/>
         </w:rPr>
         <w:drawing>
-          <wp:inline distT="0" distB="0" distL="0" distR="0" wp14:anchorId="1A36524D" wp14:editId="31000880">
+          <wp:inline distT="0" distB="0" distL="0" distR="0" wp14:anchorId="51737EBB" wp14:editId="56D1B2E2">
             <wp:extent cx="4067033" cy="3884381"/>
             <wp:effectExtent l="0" t="0" r="0" b="1905"/>
             <wp:docPr id="17" name="Picture 17"/>
@@ -15832,7 +15814,7 @@
         <w:rPr>
           <w:noProof/>
         </w:rPr>
-        <w:t>3</w:t>
+        <w:t>14</w:t>
       </w:r>
       <w:r>
         <w:rPr>
@@ -15957,7 +15939,7 @@
           <w:szCs w:val="26"/>
         </w:rPr>
         <w:drawing>
-          <wp:inline distT="0" distB="0" distL="0" distR="0" wp14:anchorId="38C2B4A4" wp14:editId="2098BBD7">
+          <wp:inline distT="0" distB="0" distL="0" distR="0" wp14:anchorId="45C877F8" wp14:editId="36AF4634">
             <wp:extent cx="4599709" cy="3370685"/>
             <wp:effectExtent l="0" t="0" r="0" b="1270"/>
             <wp:docPr id="20" name="Picture 20"/>
@@ -16037,7 +16019,7 @@
         <w:rPr>
           <w:noProof/>
         </w:rPr>
-        <w:t>3</w:t>
+        <w:t>15</w:t>
       </w:r>
       <w:r>
         <w:rPr>
@@ -16194,7 +16176,7 @@
           <w:szCs w:val="26"/>
         </w:rPr>
       </w:pPr>
-      <w:bookmarkStart w:id="53" w:name="_Toc521369508"/>
+      <w:bookmarkStart w:id="53" w:name="_Toc521397788"/>
       <w:r>
         <w:rPr>
           <w:b/>
@@ -16262,7 +16244,7 @@
           <w:szCs w:val="26"/>
         </w:rPr>
         <w:drawing>
-          <wp:inline distT="0" distB="0" distL="0" distR="0">
+          <wp:inline distT="0" distB="0" distL="0" distR="0" wp14:anchorId="7D24FBF3" wp14:editId="0EE288ED">
             <wp:extent cx="5833098" cy="1265382"/>
             <wp:effectExtent l="0" t="0" r="0" b="0"/>
             <wp:docPr id="21" name="Picture 21"/>
@@ -16345,7 +16327,7 @@
         <w:rPr>
           <w:noProof/>
         </w:rPr>
-        <w:t>3</w:t>
+        <w:t>16</w:t>
       </w:r>
       <w:r>
         <w:rPr>
@@ -16429,7 +16411,7 @@
           <w:noProof/>
         </w:rPr>
         <w:drawing>
-          <wp:inline distT="0" distB="0" distL="0" distR="0" wp14:anchorId="761B9291" wp14:editId="163C3A92">
+          <wp:inline distT="0" distB="0" distL="0" distR="0" wp14:anchorId="23AB9217" wp14:editId="0810335B">
             <wp:extent cx="4628099" cy="558800"/>
             <wp:effectExtent l="133350" t="114300" r="134620" b="165100"/>
             <wp:docPr id="23" name="Picture 23"/>
@@ -16526,7 +16508,7 @@
         <w:rPr>
           <w:noProof/>
         </w:rPr>
-        <w:t>3</w:t>
+        <w:t>17</w:t>
       </w:r>
       <w:r>
         <w:rPr>
@@ -16597,7 +16579,7 @@
           <w:noProof/>
         </w:rPr>
         <w:drawing>
-          <wp:inline distT="0" distB="0" distL="0" distR="0" wp14:anchorId="2BB94CC8" wp14:editId="64E3AB6A">
+          <wp:inline distT="0" distB="0" distL="0" distR="0" wp14:anchorId="708EE9F8" wp14:editId="35B2CCF9">
             <wp:extent cx="3962111" cy="2460463"/>
             <wp:effectExtent l="133350" t="114300" r="153035" b="168910"/>
             <wp:docPr id="30" name="Picture 30"/>
@@ -16694,7 +16676,7 @@
         <w:rPr>
           <w:noProof/>
         </w:rPr>
-        <w:t>3</w:t>
+        <w:t>18</w:t>
       </w:r>
       <w:r>
         <w:rPr>
@@ -16703,16 +16685,7 @@
         <w:fldChar w:fldCharType="end"/>
       </w:r>
       <w:r>
-        <w:t>.1</w:t>
-      </w:r>
-      <w:r>
-        <w:t>5</w:t>
-      </w:r>
-      <w:r>
-        <w:t xml:space="preserve">. Các </w:t>
-      </w:r>
-      <w:r>
-        <w:t>thức kết nối và truyền dữ liệu đến Firebase</w:t>
+        <w:t>.15. Các thức kết nối và truyền dữ liệu đến Firebase</w:t>
       </w:r>
       <w:bookmarkEnd w:id="56"/>
     </w:p>
@@ -16764,7 +16737,7 @@
           <w:szCs w:val="26"/>
         </w:rPr>
         <w:drawing>
-          <wp:inline distT="0" distB="0" distL="0" distR="0">
+          <wp:inline distT="0" distB="0" distL="0" distR="0" wp14:anchorId="276E4C4B" wp14:editId="4D7198EF">
             <wp:extent cx="5364243" cy="1468582"/>
             <wp:effectExtent l="0" t="0" r="0" b="0"/>
             <wp:docPr id="22" name="Picture 22"/>
@@ -16845,7 +16818,7 @@
         <w:rPr>
           <w:noProof/>
         </w:rPr>
-        <w:t>3</w:t>
+        <w:t>19</w:t>
       </w:r>
       <w:r>
         <w:rPr>
@@ -16967,7 +16940,7 @@
           <w:noProof/>
         </w:rPr>
         <w:drawing>
-          <wp:inline distT="0" distB="0" distL="0" distR="0" wp14:anchorId="532C19E0" wp14:editId="17ACE0F2">
+          <wp:inline distT="0" distB="0" distL="0" distR="0" wp14:anchorId="1A04F1CD" wp14:editId="4ABD0B4E">
             <wp:extent cx="4013200" cy="859358"/>
             <wp:effectExtent l="152400" t="114300" r="139700" b="150495"/>
             <wp:docPr id="24" name="Picture 24"/>
@@ -17065,7 +17038,7 @@
         <w:rPr>
           <w:noProof/>
         </w:rPr>
-        <w:t>3</w:t>
+        <w:t>20</w:t>
       </w:r>
       <w:r>
         <w:rPr>
@@ -17156,7 +17129,7 @@
           <w:noProof/>
         </w:rPr>
         <w:drawing>
-          <wp:inline distT="0" distB="0" distL="0" distR="0" wp14:anchorId="6CC5CE92" wp14:editId="41F14415">
+          <wp:inline distT="0" distB="0" distL="0" distR="0" wp14:anchorId="51679443" wp14:editId="0DAFC1E2">
             <wp:extent cx="5579498" cy="2660072"/>
             <wp:effectExtent l="190500" t="190500" r="193040" b="197485"/>
             <wp:docPr id="29" name="Picture 29"/>
@@ -17238,7 +17211,7 @@
         <w:rPr>
           <w:noProof/>
         </w:rPr>
-        <w:t>3</w:t>
+        <w:t>21</w:t>
       </w:r>
       <w:r>
         <w:rPr>
@@ -17276,7 +17249,7 @@
           <w:szCs w:val="26"/>
         </w:rPr>
       </w:pPr>
-      <w:bookmarkStart w:id="60" w:name="_Toc521369509"/>
+      <w:bookmarkStart w:id="60" w:name="_Toc521397789"/>
       <w:r>
         <w:rPr>
           <w:b/>
@@ -17534,7 +17507,7 @@
           <w:szCs w:val="26"/>
         </w:rPr>
       </w:pPr>
-      <w:bookmarkStart w:id="61" w:name="_Toc521369510"/>
+      <w:bookmarkStart w:id="61" w:name="_Toc521397790"/>
       <w:r>
         <w:rPr>
           <w:b/>
@@ -17668,7 +17641,7 @@
           <w:szCs w:val="26"/>
         </w:rPr>
       </w:pPr>
-      <w:bookmarkStart w:id="62" w:name="_Toc521369511"/>
+      <w:bookmarkStart w:id="62" w:name="_Toc521397791"/>
       <w:r>
         <w:rPr>
           <w:b/>
@@ -17817,7 +17790,7 @@
           <w:szCs w:val="26"/>
         </w:rPr>
       </w:pPr>
-      <w:bookmarkStart w:id="63" w:name="_Toc521369512"/>
+      <w:bookmarkStart w:id="63" w:name="_Toc521397792"/>
       <w:r>
         <w:rPr>
           <w:b/>
@@ -17911,7 +17884,7 @@
           <w:szCs w:val="26"/>
         </w:rPr>
       </w:pPr>
-      <w:bookmarkStart w:id="64" w:name="_Toc521369513"/>
+      <w:bookmarkStart w:id="64" w:name="_Toc521397793"/>
       <w:r>
         <w:rPr>
           <w:b/>
@@ -18039,7 +18012,7 @@
           <w:szCs w:val="26"/>
         </w:rPr>
       </w:pPr>
-      <w:bookmarkStart w:id="65" w:name="_Toc521369514"/>
+      <w:bookmarkStart w:id="65" w:name="_Toc521397794"/>
       <w:r>
         <w:rPr>
           <w:b/>
@@ -18107,7 +18080,7 @@
           <w:szCs w:val="26"/>
         </w:rPr>
       </w:pPr>
-      <w:bookmarkStart w:id="66" w:name="_Toc521369515"/>
+      <w:bookmarkStart w:id="66" w:name="_Toc521397795"/>
       <w:r>
         <w:rPr>
           <w:b/>
@@ -18241,7 +18214,7 @@
           <w:szCs w:val="26"/>
         </w:rPr>
       </w:pPr>
-      <w:bookmarkStart w:id="67" w:name="_Toc521369516"/>
+      <w:bookmarkStart w:id="67" w:name="_Toc521397796"/>
       <w:r>
         <w:rPr>
           <w:b/>
@@ -18271,7 +18244,7 @@
           <w:szCs w:val="26"/>
         </w:rPr>
       </w:pPr>
-      <w:bookmarkStart w:id="68" w:name="_Toc521369517"/>
+      <w:bookmarkStart w:id="68" w:name="_Toc521397797"/>
       <w:r>
         <w:rPr>
           <w:b/>
@@ -18431,7 +18404,7 @@
           <w:szCs w:val="26"/>
         </w:rPr>
       </w:pPr>
-      <w:bookmarkStart w:id="69" w:name="_Toc521369518"/>
+      <w:bookmarkStart w:id="69" w:name="_Toc521397798"/>
       <w:r>
         <w:rPr>
           <w:b/>
@@ -18568,7 +18541,7 @@
           <w:szCs w:val="26"/>
         </w:rPr>
       </w:pPr>
-      <w:bookmarkStart w:id="70" w:name="_Toc521369519"/>
+      <w:bookmarkStart w:id="70" w:name="_Toc521397799"/>
       <w:r>
         <w:rPr>
           <w:b/>
@@ -18752,7 +18725,7 @@
         </w:rPr>
       </w:pPr>
       <w:bookmarkStart w:id="71" w:name="_Toc517947184"/>
-      <w:bookmarkStart w:id="72" w:name="_Toc521369520"/>
+      <w:bookmarkStart w:id="72" w:name="_Toc521397800"/>
       <w:r>
         <w:rPr>
           <w:rFonts w:ascii="Times New Roman" w:hAnsi="Times New Roman" w:cs="Times New Roman"/>
@@ -24000,7 +23973,7 @@
 </file>
 
 <file path=customXml/itemProps1.xml><?xml version="1.0" encoding="utf-8"?>
-<ds:datastoreItem xmlns:ds="http://schemas.openxmlformats.org/officeDocument/2006/customXml" ds:itemID="{2D73AAFD-C1D2-41EA-8690-53E0270A4FA8}">
+<ds:datastoreItem xmlns:ds="http://schemas.openxmlformats.org/officeDocument/2006/customXml" ds:itemID="{C2771C77-9509-467C-85EA-0FC6943166D9}">
   <ds:schemaRefs>
     <ds:schemaRef ds:uri="http://schemas.openxmlformats.org/officeDocument/2006/bibliography"/>
   </ds:schemaRefs>

</xml_diff>